<commit_message>
Primeiro paragrafo da Introdução adicionado
</commit_message>
<xml_diff>
--- a/Iniciação Cientifica - Ana Carolina de Oliveira.docx
+++ b/Iniciação Cientifica - Ana Carolina de Oliveira.docx
@@ -1,6 +1,6 @@
 
 <file path=word/document.xml><?xml version="1.0" encoding="utf-8"?>
-<w:document xmlns:wpc="http://schemas.microsoft.com/office/word/2010/wordprocessingCanvas" xmlns:mc="http://schemas.openxmlformats.org/markup-compatibility/2006" xmlns:o="urn:schemas-microsoft-com:office:office" xmlns:r="http://schemas.openxmlformats.org/officeDocument/2006/relationships" xmlns:m="http://schemas.openxmlformats.org/officeDocument/2006/math" xmlns:v="urn:schemas-microsoft-com:vml" xmlns:wp14="http://schemas.microsoft.com/office/word/2010/wordprocessingDrawing" xmlns:wp="http://schemas.openxmlformats.org/drawingml/2006/wordprocessingDrawing" xmlns:w10="urn:schemas-microsoft-com:office:word" xmlns:w="http://schemas.openxmlformats.org/wordprocessingml/2006/main" xmlns:w14="http://schemas.microsoft.com/office/word/2010/wordml" xmlns:w15="http://schemas.microsoft.com/office/word/2012/wordml" xmlns:wpg="http://schemas.microsoft.com/office/word/2010/wordprocessingGroup" xmlns:wpi="http://schemas.microsoft.com/office/word/2010/wordprocessingInk" xmlns:wne="http://schemas.microsoft.com/office/word/2006/wordml" xmlns:wps="http://schemas.microsoft.com/office/word/2010/wordprocessingShape" mc:Ignorable="w14 w15 wp14">
+<w:document xmlns:wpc="http://schemas.microsoft.com/office/word/2010/wordprocessingCanvas" xmlns:cx="http://schemas.microsoft.com/office/drawing/2014/chartex" xmlns:cx1="http://schemas.microsoft.com/office/drawing/2015/9/8/chartex" xmlns:cx2="http://schemas.microsoft.com/office/drawing/2015/10/21/chartex" xmlns:cx3="http://schemas.microsoft.com/office/drawing/2016/5/9/chartex" xmlns:cx4="http://schemas.microsoft.com/office/drawing/2016/5/10/chartex" xmlns:cx5="http://schemas.microsoft.com/office/drawing/2016/5/11/chartex" xmlns:cx6="http://schemas.microsoft.com/office/drawing/2016/5/12/chartex" xmlns:cx7="http://schemas.microsoft.com/office/drawing/2016/5/13/chartex" xmlns:cx8="http://schemas.microsoft.com/office/drawing/2016/5/14/chartex" xmlns:mc="http://schemas.openxmlformats.org/markup-compatibility/2006" xmlns:aink="http://schemas.microsoft.com/office/drawing/2016/ink" xmlns:am3d="http://schemas.microsoft.com/office/drawing/2017/model3d" xmlns:o="urn:schemas-microsoft-com:office:office" xmlns:r="http://schemas.openxmlformats.org/officeDocument/2006/relationships" xmlns:m="http://schemas.openxmlformats.org/officeDocument/2006/math" xmlns:v="urn:schemas-microsoft-com:vml" xmlns:wp14="http://schemas.microsoft.com/office/word/2010/wordprocessingDrawing" xmlns:wp="http://schemas.openxmlformats.org/drawingml/2006/wordprocessingDrawing" xmlns:w10="urn:schemas-microsoft-com:office:word" xmlns:w="http://schemas.openxmlformats.org/wordprocessingml/2006/main" xmlns:w14="http://schemas.microsoft.com/office/word/2010/wordml" xmlns:w15="http://schemas.microsoft.com/office/word/2012/wordml" xmlns:w16cex="http://schemas.microsoft.com/office/word/2018/wordml/cex" xmlns:w16cid="http://schemas.microsoft.com/office/word/2016/wordml/cid" xmlns:w16="http://schemas.microsoft.com/office/word/2018/wordml" xmlns:w16se="http://schemas.microsoft.com/office/word/2015/wordml/symex" xmlns:wpg="http://schemas.microsoft.com/office/word/2010/wordprocessingGroup" xmlns:wpi="http://schemas.microsoft.com/office/word/2010/wordprocessingInk" xmlns:wne="http://schemas.microsoft.com/office/word/2006/wordml" xmlns:wps="http://schemas.microsoft.com/office/word/2010/wordprocessingShape" mc:Ignorable="w14 w15 w16se w16cid w16 w16cex wp14">
   <w:body>
     <w:p>
       <w:pPr>
@@ -1321,8 +1321,6 @@
         </w:rPr>
       </w:sdtEndPr>
       <w:sdtContent>
-        <w:bookmarkStart w:id="1" w:name="_GoBack" w:displacedByCustomXml="prev"/>
-        <w:bookmarkEnd w:id="1" w:displacedByCustomXml="prev"/>
         <w:p>
           <w:pPr>
             <w:pStyle w:val="CabealhodoSumrio"/>
@@ -2238,8 +2236,8 @@
           <w:numId w:val="9"/>
         </w:numPr>
       </w:pPr>
-      <w:bookmarkStart w:id="2" w:name="_Toc35208318"/>
-      <w:bookmarkStart w:id="3" w:name="_Toc66713699"/>
+      <w:bookmarkStart w:id="1" w:name="_Toc35208318"/>
+      <w:bookmarkStart w:id="2" w:name="_Toc66713699"/>
       <w:r>
         <w:lastRenderedPageBreak/>
         <w:t>INTRO</w:t>
@@ -2250,22 +2248,48 @@
       <w:r>
         <w:t>UÇÃO</w:t>
       </w:r>
+      <w:bookmarkEnd w:id="1"/>
       <w:bookmarkEnd w:id="2"/>
-      <w:bookmarkEnd w:id="3"/>
-    </w:p>
-    <w:p>
-      <w:pPr>
+    </w:p>
+    <w:p>
+      <w:pPr>
+        <w:ind w:firstLine="360"/>
         <w:jc w:val="both"/>
         <w:rPr>
-          <w:b/>
-          <w:sz w:val="24"/>
-          <w:szCs w:val="24"/>
-        </w:rPr>
-      </w:pPr>
+          <w:bCs/>
+          <w:sz w:val="24"/>
+          <w:szCs w:val="24"/>
+        </w:rPr>
+      </w:pPr>
+      <w:r>
+        <w:rPr>
+          <w:bCs/>
+          <w:sz w:val="24"/>
+          <w:szCs w:val="24"/>
+        </w:rPr>
+        <w:t xml:space="preserve">A integração da computação na sociedade moderna se torna cada vez mais presente e cada vez mais profunda. Com isso várias novas possibilidades se tornam visíveis. Há inúmeras forma de usar o setor da Tecnologia da Informação para se maximizar lucros, automatizar tarefas cotidianas, </w:t>
+      </w:r>
+      <w:r>
+        <w:rPr>
+          <w:bCs/>
+          <w:sz w:val="24"/>
+          <w:szCs w:val="24"/>
+        </w:rPr>
+        <w:t>gerenciar grandes quantidades de informações com uma eficiência jamais vista antes na história</w:t>
+      </w:r>
+      <w:r>
+        <w:rPr>
+          <w:bCs/>
+          <w:sz w:val="24"/>
+          <w:szCs w:val="24"/>
+        </w:rPr>
+        <w:t xml:space="preserve"> e entre outros. Em suma, é inegável que a tecnologia – de uma forma geral – trouxe grandes auxílios para a sociedade como um todo, no entanto, é igualmente inegável que juntamente com as novas possibilidades também vieram novas ameaças.</w:t>
+      </w:r>
     </w:p>
     <w:p>
       <w:pPr>
         <w:spacing w:after="200" w:line="276" w:lineRule="auto"/>
+        <w:ind w:left="360"/>
         <w:rPr>
           <w:b/>
           <w:sz w:val="24"/>
@@ -2281,13 +2305,13 @@
           <w:numId w:val="9"/>
         </w:numPr>
       </w:pPr>
-      <w:bookmarkStart w:id="4" w:name="_Toc35208319"/>
-      <w:bookmarkStart w:id="5" w:name="_Toc66713700"/>
+      <w:bookmarkStart w:id="3" w:name="_Toc35208319"/>
+      <w:bookmarkStart w:id="4" w:name="_Toc66713700"/>
       <w:r>
         <w:t>OBJETIVOS</w:t>
       </w:r>
+      <w:bookmarkEnd w:id="3"/>
       <w:bookmarkEnd w:id="4"/>
-      <w:bookmarkEnd w:id="5"/>
     </w:p>
     <w:p>
       <w:pPr>
@@ -2308,13 +2332,13 @@
           <w:numId w:val="9"/>
         </w:numPr>
       </w:pPr>
-      <w:bookmarkStart w:id="6" w:name="_Toc35208320"/>
-      <w:bookmarkStart w:id="7" w:name="_Toc66713701"/>
+      <w:bookmarkStart w:id="5" w:name="_Toc35208320"/>
+      <w:bookmarkStart w:id="6" w:name="_Toc66713701"/>
       <w:r>
         <w:t>OBJETIVO GERAL</w:t>
       </w:r>
+      <w:bookmarkEnd w:id="5"/>
       <w:bookmarkEnd w:id="6"/>
-      <w:bookmarkEnd w:id="7"/>
     </w:p>
     <w:p>
       <w:pPr>
@@ -2354,13 +2378,13 @@
           <w:numId w:val="9"/>
         </w:numPr>
       </w:pPr>
-      <w:bookmarkStart w:id="8" w:name="_Toc35208321"/>
-      <w:bookmarkStart w:id="9" w:name="_Toc66713702"/>
+      <w:bookmarkStart w:id="7" w:name="_Toc35208321"/>
+      <w:bookmarkStart w:id="8" w:name="_Toc66713702"/>
       <w:r>
         <w:t>OBJETIVOS ESPECÍFICOS</w:t>
       </w:r>
+      <w:bookmarkEnd w:id="7"/>
       <w:bookmarkEnd w:id="8"/>
-      <w:bookmarkEnd w:id="9"/>
       <w:r>
         <w:t xml:space="preserve"> </w:t>
       </w:r>
@@ -2395,15 +2419,15 @@
           <w:numId w:val="9"/>
         </w:numPr>
       </w:pPr>
+      <w:bookmarkStart w:id="9" w:name="_Toc66713703"/>
       <w:bookmarkStart w:id="10" w:name="_Toc35208323"/>
-      <w:bookmarkStart w:id="11" w:name="_Toc66713703"/>
       <w:r>
         <w:t>R</w:t>
       </w:r>
       <w:r>
         <w:t>EFERENCIAL TEÓRICO</w:t>
       </w:r>
-      <w:bookmarkEnd w:id="11"/>
+      <w:bookmarkEnd w:id="9"/>
     </w:p>
     <w:p>
       <w:pPr>
@@ -2440,11 +2464,11 @@
           <w:numId w:val="9"/>
         </w:numPr>
       </w:pPr>
-      <w:bookmarkStart w:id="12" w:name="_Toc66713704"/>
+      <w:bookmarkStart w:id="11" w:name="_Toc66713704"/>
       <w:r>
         <w:t>INTELIGÊNCIA ARTIFICIAL</w:t>
       </w:r>
-      <w:bookmarkEnd w:id="12"/>
+      <w:bookmarkEnd w:id="11"/>
     </w:p>
     <w:bookmarkEnd w:id="10"/>
     <w:p>
@@ -2477,11 +2501,12 @@
           <w:numId w:val="9"/>
         </w:numPr>
       </w:pPr>
-      <w:bookmarkStart w:id="13" w:name="_Toc66713705"/>
+      <w:bookmarkStart w:id="12" w:name="_Toc66713705"/>
       <w:r>
+        <w:lastRenderedPageBreak/>
         <w:t>MATERIAIS E MÉTODOS</w:t>
       </w:r>
-      <w:bookmarkEnd w:id="13"/>
+      <w:bookmarkEnd w:id="12"/>
     </w:p>
     <w:p>
       <w:pPr>
@@ -2519,20 +2544,21 @@
           <w:lang w:val="en-US"/>
         </w:rPr>
       </w:pPr>
-      <w:bookmarkStart w:id="14" w:name="_Toc451847113"/>
-      <w:bookmarkStart w:id="15" w:name="_Toc464215435"/>
-      <w:bookmarkStart w:id="16" w:name="_Toc464218615"/>
-      <w:bookmarkStart w:id="17" w:name="_Toc464221203"/>
-      <w:bookmarkStart w:id="18" w:name="_Toc464630718"/>
-      <w:bookmarkStart w:id="19" w:name="_Toc465235188"/>
-      <w:bookmarkStart w:id="20" w:name="_Toc465235285"/>
-      <w:bookmarkStart w:id="21" w:name="_Toc465236026"/>
-      <w:bookmarkStart w:id="22" w:name="_Toc465241415"/>
-      <w:bookmarkStart w:id="23" w:name="_Toc35248019"/>
-      <w:bookmarkStart w:id="24" w:name="_Toc35248050"/>
-      <w:bookmarkStart w:id="25" w:name="_Toc35947138"/>
-      <w:bookmarkStart w:id="26" w:name="_Toc66713624"/>
-      <w:bookmarkStart w:id="27" w:name="_Toc66713706"/>
+      <w:bookmarkStart w:id="13" w:name="_Toc451847113"/>
+      <w:bookmarkStart w:id="14" w:name="_Toc464215435"/>
+      <w:bookmarkStart w:id="15" w:name="_Toc464218615"/>
+      <w:bookmarkStart w:id="16" w:name="_Toc464221203"/>
+      <w:bookmarkStart w:id="17" w:name="_Toc464630718"/>
+      <w:bookmarkStart w:id="18" w:name="_Toc465235188"/>
+      <w:bookmarkStart w:id="19" w:name="_Toc465235285"/>
+      <w:bookmarkStart w:id="20" w:name="_Toc465236026"/>
+      <w:bookmarkStart w:id="21" w:name="_Toc465241415"/>
+      <w:bookmarkStart w:id="22" w:name="_Toc35248019"/>
+      <w:bookmarkStart w:id="23" w:name="_Toc35248050"/>
+      <w:bookmarkStart w:id="24" w:name="_Toc35947138"/>
+      <w:bookmarkStart w:id="25" w:name="_Toc66713624"/>
+      <w:bookmarkStart w:id="26" w:name="_Toc66713706"/>
+      <w:bookmarkEnd w:id="13"/>
       <w:bookmarkEnd w:id="14"/>
       <w:bookmarkEnd w:id="15"/>
       <w:bookmarkEnd w:id="16"/>
@@ -2546,7 +2572,6 @@
       <w:bookmarkEnd w:id="24"/>
       <w:bookmarkEnd w:id="25"/>
       <w:bookmarkEnd w:id="26"/>
-      <w:bookmarkEnd w:id="27"/>
     </w:p>
     <w:p>
       <w:pPr>
@@ -2564,20 +2589,21 @@
           <w:lang w:val="en-US"/>
         </w:rPr>
       </w:pPr>
-      <w:bookmarkStart w:id="28" w:name="_Toc451847114"/>
-      <w:bookmarkStart w:id="29" w:name="_Toc464215436"/>
-      <w:bookmarkStart w:id="30" w:name="_Toc464218616"/>
-      <w:bookmarkStart w:id="31" w:name="_Toc464221204"/>
-      <w:bookmarkStart w:id="32" w:name="_Toc464630719"/>
-      <w:bookmarkStart w:id="33" w:name="_Toc465235189"/>
-      <w:bookmarkStart w:id="34" w:name="_Toc465235286"/>
-      <w:bookmarkStart w:id="35" w:name="_Toc465236027"/>
-      <w:bookmarkStart w:id="36" w:name="_Toc465241416"/>
-      <w:bookmarkStart w:id="37" w:name="_Toc35248020"/>
-      <w:bookmarkStart w:id="38" w:name="_Toc35248051"/>
-      <w:bookmarkStart w:id="39" w:name="_Toc35947139"/>
-      <w:bookmarkStart w:id="40" w:name="_Toc66713625"/>
-      <w:bookmarkStart w:id="41" w:name="_Toc66713707"/>
+      <w:bookmarkStart w:id="27" w:name="_Toc451847114"/>
+      <w:bookmarkStart w:id="28" w:name="_Toc464215436"/>
+      <w:bookmarkStart w:id="29" w:name="_Toc464218616"/>
+      <w:bookmarkStart w:id="30" w:name="_Toc464221204"/>
+      <w:bookmarkStart w:id="31" w:name="_Toc464630719"/>
+      <w:bookmarkStart w:id="32" w:name="_Toc465235189"/>
+      <w:bookmarkStart w:id="33" w:name="_Toc465235286"/>
+      <w:bookmarkStart w:id="34" w:name="_Toc465236027"/>
+      <w:bookmarkStart w:id="35" w:name="_Toc465241416"/>
+      <w:bookmarkStart w:id="36" w:name="_Toc35248020"/>
+      <w:bookmarkStart w:id="37" w:name="_Toc35248051"/>
+      <w:bookmarkStart w:id="38" w:name="_Toc35947139"/>
+      <w:bookmarkStart w:id="39" w:name="_Toc66713625"/>
+      <w:bookmarkStart w:id="40" w:name="_Toc66713707"/>
+      <w:bookmarkEnd w:id="27"/>
       <w:bookmarkEnd w:id="28"/>
       <w:bookmarkEnd w:id="29"/>
       <w:bookmarkEnd w:id="30"/>
@@ -2591,7 +2617,6 @@
       <w:bookmarkEnd w:id="38"/>
       <w:bookmarkEnd w:id="39"/>
       <w:bookmarkEnd w:id="40"/>
-      <w:bookmarkEnd w:id="41"/>
     </w:p>
     <w:p>
       <w:pPr>
@@ -2601,13 +2626,13 @@
           <w:numId w:val="9"/>
         </w:numPr>
       </w:pPr>
-      <w:bookmarkStart w:id="42" w:name="_Toc35208331"/>
-      <w:bookmarkStart w:id="43" w:name="_Toc66713708"/>
+      <w:bookmarkStart w:id="41" w:name="_Toc35208331"/>
+      <w:bookmarkStart w:id="42" w:name="_Toc66713708"/>
       <w:r>
         <w:t>HARDWARE</w:t>
       </w:r>
+      <w:bookmarkEnd w:id="41"/>
       <w:bookmarkEnd w:id="42"/>
-      <w:bookmarkEnd w:id="43"/>
     </w:p>
     <w:p/>
     <w:p>
@@ -2624,7 +2649,6 @@
           <w:sz w:val="24"/>
           <w:szCs w:val="24"/>
         </w:rPr>
-        <w:lastRenderedPageBreak/>
         <w:tab/>
       </w:r>
       <w:r>
@@ -2737,7 +2761,7 @@
           <w:szCs w:val="28"/>
         </w:rPr>
       </w:pPr>
-      <w:bookmarkStart w:id="44" w:name="_Toc35208332"/>
+      <w:bookmarkStart w:id="43" w:name="_Toc35208332"/>
       <w:r>
         <w:br w:type="page"/>
       </w:r>
@@ -2750,13 +2774,13 @@
           <w:numId w:val="9"/>
         </w:numPr>
       </w:pPr>
-      <w:bookmarkStart w:id="45" w:name="_Toc66713709"/>
+      <w:bookmarkStart w:id="44" w:name="_Toc66713709"/>
       <w:r>
         <w:lastRenderedPageBreak/>
         <w:t>CRONOGRAMA</w:t>
       </w:r>
+      <w:bookmarkEnd w:id="43"/>
       <w:bookmarkEnd w:id="44"/>
-      <w:bookmarkEnd w:id="45"/>
     </w:p>
     <w:p>
       <w:pPr>
@@ -6306,14 +6330,14 @@
           <w:numId w:val="9"/>
         </w:numPr>
       </w:pPr>
-      <w:bookmarkStart w:id="46" w:name="_Toc35208333"/>
-      <w:bookmarkStart w:id="47" w:name="_Toc66713710"/>
+      <w:bookmarkStart w:id="45" w:name="_Toc35208333"/>
+      <w:bookmarkStart w:id="46" w:name="_Toc66713710"/>
       <w:r>
         <w:lastRenderedPageBreak/>
         <w:t>REFERÊNCIAS</w:t>
       </w:r>
+      <w:bookmarkEnd w:id="45"/>
       <w:bookmarkEnd w:id="46"/>
-      <w:bookmarkEnd w:id="47"/>
       <w:r>
         <w:t xml:space="preserve"> </w:t>
       </w:r>
@@ -6342,7 +6366,7 @@
 </file>
 
 <file path=word/endnotes.xml><?xml version="1.0" encoding="utf-8"?>
-<w:endnotes xmlns:wpc="http://schemas.microsoft.com/office/word/2010/wordprocessingCanvas" xmlns:mc="http://schemas.openxmlformats.org/markup-compatibility/2006" xmlns:o="urn:schemas-microsoft-com:office:office" xmlns:r="http://schemas.openxmlformats.org/officeDocument/2006/relationships" xmlns:m="http://schemas.openxmlformats.org/officeDocument/2006/math" xmlns:v="urn:schemas-microsoft-com:vml" xmlns:wp14="http://schemas.microsoft.com/office/word/2010/wordprocessingDrawing" xmlns:wp="http://schemas.openxmlformats.org/drawingml/2006/wordprocessingDrawing" xmlns:w10="urn:schemas-microsoft-com:office:word" xmlns:w="http://schemas.openxmlformats.org/wordprocessingml/2006/main" xmlns:w14="http://schemas.microsoft.com/office/word/2010/wordml" xmlns:w15="http://schemas.microsoft.com/office/word/2012/wordml" xmlns:wpg="http://schemas.microsoft.com/office/word/2010/wordprocessingGroup" xmlns:wpi="http://schemas.microsoft.com/office/word/2010/wordprocessingInk" xmlns:wne="http://schemas.microsoft.com/office/word/2006/wordml" xmlns:wps="http://schemas.microsoft.com/office/word/2010/wordprocessingShape" mc:Ignorable="w14 w15 wp14">
+<w:endnotes xmlns:wpc="http://schemas.microsoft.com/office/word/2010/wordprocessingCanvas" xmlns:cx="http://schemas.microsoft.com/office/drawing/2014/chartex" xmlns:cx1="http://schemas.microsoft.com/office/drawing/2015/9/8/chartex" xmlns:cx2="http://schemas.microsoft.com/office/drawing/2015/10/21/chartex" xmlns:cx3="http://schemas.microsoft.com/office/drawing/2016/5/9/chartex" xmlns:cx4="http://schemas.microsoft.com/office/drawing/2016/5/10/chartex" xmlns:cx5="http://schemas.microsoft.com/office/drawing/2016/5/11/chartex" xmlns:cx6="http://schemas.microsoft.com/office/drawing/2016/5/12/chartex" xmlns:cx7="http://schemas.microsoft.com/office/drawing/2016/5/13/chartex" xmlns:cx8="http://schemas.microsoft.com/office/drawing/2016/5/14/chartex" xmlns:mc="http://schemas.openxmlformats.org/markup-compatibility/2006" xmlns:aink="http://schemas.microsoft.com/office/drawing/2016/ink" xmlns:am3d="http://schemas.microsoft.com/office/drawing/2017/model3d" xmlns:o="urn:schemas-microsoft-com:office:office" xmlns:r="http://schemas.openxmlformats.org/officeDocument/2006/relationships" xmlns:m="http://schemas.openxmlformats.org/officeDocument/2006/math" xmlns:v="urn:schemas-microsoft-com:vml" xmlns:wp14="http://schemas.microsoft.com/office/word/2010/wordprocessingDrawing" xmlns:wp="http://schemas.openxmlformats.org/drawingml/2006/wordprocessingDrawing" xmlns:w10="urn:schemas-microsoft-com:office:word" xmlns:w="http://schemas.openxmlformats.org/wordprocessingml/2006/main" xmlns:w14="http://schemas.microsoft.com/office/word/2010/wordml" xmlns:w15="http://schemas.microsoft.com/office/word/2012/wordml" xmlns:w16cex="http://schemas.microsoft.com/office/word/2018/wordml/cex" xmlns:w16cid="http://schemas.microsoft.com/office/word/2016/wordml/cid" xmlns:w16="http://schemas.microsoft.com/office/word/2018/wordml" xmlns:w16se="http://schemas.microsoft.com/office/word/2015/wordml/symex" xmlns:wpg="http://schemas.microsoft.com/office/word/2010/wordprocessingGroup" xmlns:wpi="http://schemas.microsoft.com/office/word/2010/wordprocessingInk" xmlns:wne="http://schemas.microsoft.com/office/word/2006/wordml" xmlns:wps="http://schemas.microsoft.com/office/word/2010/wordprocessingShape" mc:Ignorable="w14 w15 w16se w16cid w16 w16cex wp14">
   <w:endnote w:type="separator" w:id="-1">
     <w:p>
       <w:pPr>
@@ -6367,7 +6391,7 @@
 </file>
 
 <file path=word/footer1.xml><?xml version="1.0" encoding="utf-8"?>
-<w:ftr xmlns:wpc="http://schemas.microsoft.com/office/word/2010/wordprocessingCanvas" xmlns:mc="http://schemas.openxmlformats.org/markup-compatibility/2006" xmlns:o="urn:schemas-microsoft-com:office:office" xmlns:r="http://schemas.openxmlformats.org/officeDocument/2006/relationships" xmlns:m="http://schemas.openxmlformats.org/officeDocument/2006/math" xmlns:v="urn:schemas-microsoft-com:vml" xmlns:wp14="http://schemas.microsoft.com/office/word/2010/wordprocessingDrawing" xmlns:wp="http://schemas.openxmlformats.org/drawingml/2006/wordprocessingDrawing" xmlns:w10="urn:schemas-microsoft-com:office:word" xmlns:w="http://schemas.openxmlformats.org/wordprocessingml/2006/main" xmlns:w14="http://schemas.microsoft.com/office/word/2010/wordml" xmlns:w15="http://schemas.microsoft.com/office/word/2012/wordml" xmlns:wpg="http://schemas.microsoft.com/office/word/2010/wordprocessingGroup" xmlns:wpi="http://schemas.microsoft.com/office/word/2010/wordprocessingInk" xmlns:wne="http://schemas.microsoft.com/office/word/2006/wordml" xmlns:wps="http://schemas.microsoft.com/office/word/2010/wordprocessingShape" mc:Ignorable="w14 w15 wp14">
+<w:ftr xmlns:wpc="http://schemas.microsoft.com/office/word/2010/wordprocessingCanvas" xmlns:cx="http://schemas.microsoft.com/office/drawing/2014/chartex" xmlns:cx1="http://schemas.microsoft.com/office/drawing/2015/9/8/chartex" xmlns:cx2="http://schemas.microsoft.com/office/drawing/2015/10/21/chartex" xmlns:cx3="http://schemas.microsoft.com/office/drawing/2016/5/9/chartex" xmlns:cx4="http://schemas.microsoft.com/office/drawing/2016/5/10/chartex" xmlns:cx5="http://schemas.microsoft.com/office/drawing/2016/5/11/chartex" xmlns:cx6="http://schemas.microsoft.com/office/drawing/2016/5/12/chartex" xmlns:cx7="http://schemas.microsoft.com/office/drawing/2016/5/13/chartex" xmlns:cx8="http://schemas.microsoft.com/office/drawing/2016/5/14/chartex" xmlns:mc="http://schemas.openxmlformats.org/markup-compatibility/2006" xmlns:aink="http://schemas.microsoft.com/office/drawing/2016/ink" xmlns:am3d="http://schemas.microsoft.com/office/drawing/2017/model3d" xmlns:o="urn:schemas-microsoft-com:office:office" xmlns:r="http://schemas.openxmlformats.org/officeDocument/2006/relationships" xmlns:m="http://schemas.openxmlformats.org/officeDocument/2006/math" xmlns:v="urn:schemas-microsoft-com:vml" xmlns:wp14="http://schemas.microsoft.com/office/word/2010/wordprocessingDrawing" xmlns:wp="http://schemas.openxmlformats.org/drawingml/2006/wordprocessingDrawing" xmlns:w10="urn:schemas-microsoft-com:office:word" xmlns:w="http://schemas.openxmlformats.org/wordprocessingml/2006/main" xmlns:w14="http://schemas.microsoft.com/office/word/2010/wordml" xmlns:w15="http://schemas.microsoft.com/office/word/2012/wordml" xmlns:w16cex="http://schemas.microsoft.com/office/word/2018/wordml/cex" xmlns:w16cid="http://schemas.microsoft.com/office/word/2016/wordml/cid" xmlns:w16="http://schemas.microsoft.com/office/word/2018/wordml" xmlns:w16se="http://schemas.microsoft.com/office/word/2015/wordml/symex" xmlns:wpg="http://schemas.microsoft.com/office/word/2010/wordprocessingGroup" xmlns:wpi="http://schemas.microsoft.com/office/word/2010/wordprocessingInk" xmlns:wne="http://schemas.microsoft.com/office/word/2006/wordml" xmlns:wps="http://schemas.microsoft.com/office/word/2010/wordprocessingShape" mc:Ignorable="w14 w15 w16se w16cid w16 w16cex wp14">
   <w:sdt>
     <w:sdtPr>
       <w:id w:val="587127208"/>
@@ -6401,7 +6425,7 @@
 </file>
 
 <file path=word/footnotes.xml><?xml version="1.0" encoding="utf-8"?>
-<w:footnotes xmlns:wpc="http://schemas.microsoft.com/office/word/2010/wordprocessingCanvas" xmlns:mc="http://schemas.openxmlformats.org/markup-compatibility/2006" xmlns:o="urn:schemas-microsoft-com:office:office" xmlns:r="http://schemas.openxmlformats.org/officeDocument/2006/relationships" xmlns:m="http://schemas.openxmlformats.org/officeDocument/2006/math" xmlns:v="urn:schemas-microsoft-com:vml" xmlns:wp14="http://schemas.microsoft.com/office/word/2010/wordprocessingDrawing" xmlns:wp="http://schemas.openxmlformats.org/drawingml/2006/wordprocessingDrawing" xmlns:w10="urn:schemas-microsoft-com:office:word" xmlns:w="http://schemas.openxmlformats.org/wordprocessingml/2006/main" xmlns:w14="http://schemas.microsoft.com/office/word/2010/wordml" xmlns:w15="http://schemas.microsoft.com/office/word/2012/wordml" xmlns:wpg="http://schemas.microsoft.com/office/word/2010/wordprocessingGroup" xmlns:wpi="http://schemas.microsoft.com/office/word/2010/wordprocessingInk" xmlns:wne="http://schemas.microsoft.com/office/word/2006/wordml" xmlns:wps="http://schemas.microsoft.com/office/word/2010/wordprocessingShape" mc:Ignorable="w14 w15 wp14">
+<w:footnotes xmlns:wpc="http://schemas.microsoft.com/office/word/2010/wordprocessingCanvas" xmlns:cx="http://schemas.microsoft.com/office/drawing/2014/chartex" xmlns:cx1="http://schemas.microsoft.com/office/drawing/2015/9/8/chartex" xmlns:cx2="http://schemas.microsoft.com/office/drawing/2015/10/21/chartex" xmlns:cx3="http://schemas.microsoft.com/office/drawing/2016/5/9/chartex" xmlns:cx4="http://schemas.microsoft.com/office/drawing/2016/5/10/chartex" xmlns:cx5="http://schemas.microsoft.com/office/drawing/2016/5/11/chartex" xmlns:cx6="http://schemas.microsoft.com/office/drawing/2016/5/12/chartex" xmlns:cx7="http://schemas.microsoft.com/office/drawing/2016/5/13/chartex" xmlns:cx8="http://schemas.microsoft.com/office/drawing/2016/5/14/chartex" xmlns:mc="http://schemas.openxmlformats.org/markup-compatibility/2006" xmlns:aink="http://schemas.microsoft.com/office/drawing/2016/ink" xmlns:am3d="http://schemas.microsoft.com/office/drawing/2017/model3d" xmlns:o="urn:schemas-microsoft-com:office:office" xmlns:r="http://schemas.openxmlformats.org/officeDocument/2006/relationships" xmlns:m="http://schemas.openxmlformats.org/officeDocument/2006/math" xmlns:v="urn:schemas-microsoft-com:vml" xmlns:wp14="http://schemas.microsoft.com/office/word/2010/wordprocessingDrawing" xmlns:wp="http://schemas.openxmlformats.org/drawingml/2006/wordprocessingDrawing" xmlns:w10="urn:schemas-microsoft-com:office:word" xmlns:w="http://schemas.openxmlformats.org/wordprocessingml/2006/main" xmlns:w14="http://schemas.microsoft.com/office/word/2010/wordml" xmlns:w15="http://schemas.microsoft.com/office/word/2012/wordml" xmlns:w16cex="http://schemas.microsoft.com/office/word/2018/wordml/cex" xmlns:w16cid="http://schemas.microsoft.com/office/word/2016/wordml/cid" xmlns:w16="http://schemas.microsoft.com/office/word/2018/wordml" xmlns:w16se="http://schemas.microsoft.com/office/word/2015/wordml/symex" xmlns:wpg="http://schemas.microsoft.com/office/word/2010/wordprocessingGroup" xmlns:wpi="http://schemas.microsoft.com/office/word/2010/wordprocessingInk" xmlns:wne="http://schemas.microsoft.com/office/word/2006/wordml" xmlns:wps="http://schemas.microsoft.com/office/word/2010/wordprocessingShape" mc:Ignorable="w14 w15 w16se w16cid w16 w16cex wp14">
   <w:footnote w:type="separator" w:id="-1">
     <w:p>
       <w:pPr>
@@ -6426,7 +6450,7 @@
 </file>
 
 <file path=word/header1.xml><?xml version="1.0" encoding="utf-8"?>
-<w:hdr xmlns:wpc="http://schemas.microsoft.com/office/word/2010/wordprocessingCanvas" xmlns:mc="http://schemas.openxmlformats.org/markup-compatibility/2006" xmlns:o="urn:schemas-microsoft-com:office:office" xmlns:r="http://schemas.openxmlformats.org/officeDocument/2006/relationships" xmlns:m="http://schemas.openxmlformats.org/officeDocument/2006/math" xmlns:v="urn:schemas-microsoft-com:vml" xmlns:wp14="http://schemas.microsoft.com/office/word/2010/wordprocessingDrawing" xmlns:wp="http://schemas.openxmlformats.org/drawingml/2006/wordprocessingDrawing" xmlns:w10="urn:schemas-microsoft-com:office:word" xmlns:w="http://schemas.openxmlformats.org/wordprocessingml/2006/main" xmlns:w14="http://schemas.microsoft.com/office/word/2010/wordml" xmlns:w15="http://schemas.microsoft.com/office/word/2012/wordml" xmlns:wpg="http://schemas.microsoft.com/office/word/2010/wordprocessingGroup" xmlns:wpi="http://schemas.microsoft.com/office/word/2010/wordprocessingInk" xmlns:wne="http://schemas.microsoft.com/office/word/2006/wordml" xmlns:wps="http://schemas.microsoft.com/office/word/2010/wordprocessingShape" mc:Ignorable="w14 w15 wp14">
+<w:hdr xmlns:wpc="http://schemas.microsoft.com/office/word/2010/wordprocessingCanvas" xmlns:cx="http://schemas.microsoft.com/office/drawing/2014/chartex" xmlns:cx1="http://schemas.microsoft.com/office/drawing/2015/9/8/chartex" xmlns:cx2="http://schemas.microsoft.com/office/drawing/2015/10/21/chartex" xmlns:cx3="http://schemas.microsoft.com/office/drawing/2016/5/9/chartex" xmlns:cx4="http://schemas.microsoft.com/office/drawing/2016/5/10/chartex" xmlns:cx5="http://schemas.microsoft.com/office/drawing/2016/5/11/chartex" xmlns:cx6="http://schemas.microsoft.com/office/drawing/2016/5/12/chartex" xmlns:cx7="http://schemas.microsoft.com/office/drawing/2016/5/13/chartex" xmlns:cx8="http://schemas.microsoft.com/office/drawing/2016/5/14/chartex" xmlns:mc="http://schemas.openxmlformats.org/markup-compatibility/2006" xmlns:aink="http://schemas.microsoft.com/office/drawing/2016/ink" xmlns:am3d="http://schemas.microsoft.com/office/drawing/2017/model3d" xmlns:o="urn:schemas-microsoft-com:office:office" xmlns:r="http://schemas.openxmlformats.org/officeDocument/2006/relationships" xmlns:m="http://schemas.openxmlformats.org/officeDocument/2006/math" xmlns:v="urn:schemas-microsoft-com:vml" xmlns:wp14="http://schemas.microsoft.com/office/word/2010/wordprocessingDrawing" xmlns:wp="http://schemas.openxmlformats.org/drawingml/2006/wordprocessingDrawing" xmlns:w10="urn:schemas-microsoft-com:office:word" xmlns:w="http://schemas.openxmlformats.org/wordprocessingml/2006/main" xmlns:w14="http://schemas.microsoft.com/office/word/2010/wordml" xmlns:w15="http://schemas.microsoft.com/office/word/2012/wordml" xmlns:w16cex="http://schemas.microsoft.com/office/word/2018/wordml/cex" xmlns:w16cid="http://schemas.microsoft.com/office/word/2016/wordml/cid" xmlns:w16="http://schemas.microsoft.com/office/word/2018/wordml" xmlns:w16se="http://schemas.microsoft.com/office/word/2015/wordml/symex" xmlns:wpg="http://schemas.microsoft.com/office/word/2010/wordprocessingGroup" xmlns:wpi="http://schemas.microsoft.com/office/word/2010/wordprocessingInk" xmlns:wne="http://schemas.microsoft.com/office/word/2006/wordml" xmlns:wps="http://schemas.microsoft.com/office/word/2010/wordprocessingShape" mc:Ignorable="w14 w15 w16se w16cid w16 w16cex wp14">
   <w:p>
     <w:pPr>
       <w:pStyle w:val="Cabealho"/>
@@ -6441,7 +6465,7 @@
 </file>
 
 <file path=word/header2.xml><?xml version="1.0" encoding="utf-8"?>
-<w:hdr xmlns:wpc="http://schemas.microsoft.com/office/word/2010/wordprocessingCanvas" xmlns:mc="http://schemas.openxmlformats.org/markup-compatibility/2006" xmlns:o="urn:schemas-microsoft-com:office:office" xmlns:r="http://schemas.openxmlformats.org/officeDocument/2006/relationships" xmlns:m="http://schemas.openxmlformats.org/officeDocument/2006/math" xmlns:v="urn:schemas-microsoft-com:vml" xmlns:wp14="http://schemas.microsoft.com/office/word/2010/wordprocessingDrawing" xmlns:wp="http://schemas.openxmlformats.org/drawingml/2006/wordprocessingDrawing" xmlns:w10="urn:schemas-microsoft-com:office:word" xmlns:w="http://schemas.openxmlformats.org/wordprocessingml/2006/main" xmlns:w14="http://schemas.microsoft.com/office/word/2010/wordml" xmlns:w15="http://schemas.microsoft.com/office/word/2012/wordml" xmlns:wpg="http://schemas.microsoft.com/office/word/2010/wordprocessingGroup" xmlns:wpi="http://schemas.microsoft.com/office/word/2010/wordprocessingInk" xmlns:wne="http://schemas.microsoft.com/office/word/2006/wordml" xmlns:wps="http://schemas.microsoft.com/office/word/2010/wordprocessingShape" mc:Ignorable="w14 w15 wp14">
+<w:hdr xmlns:wpc="http://schemas.microsoft.com/office/word/2010/wordprocessingCanvas" xmlns:cx="http://schemas.microsoft.com/office/drawing/2014/chartex" xmlns:cx1="http://schemas.microsoft.com/office/drawing/2015/9/8/chartex" xmlns:cx2="http://schemas.microsoft.com/office/drawing/2015/10/21/chartex" xmlns:cx3="http://schemas.microsoft.com/office/drawing/2016/5/9/chartex" xmlns:cx4="http://schemas.microsoft.com/office/drawing/2016/5/10/chartex" xmlns:cx5="http://schemas.microsoft.com/office/drawing/2016/5/11/chartex" xmlns:cx6="http://schemas.microsoft.com/office/drawing/2016/5/12/chartex" xmlns:cx7="http://schemas.microsoft.com/office/drawing/2016/5/13/chartex" xmlns:cx8="http://schemas.microsoft.com/office/drawing/2016/5/14/chartex" xmlns:mc="http://schemas.openxmlformats.org/markup-compatibility/2006" xmlns:aink="http://schemas.microsoft.com/office/drawing/2016/ink" xmlns:am3d="http://schemas.microsoft.com/office/drawing/2017/model3d" xmlns:o="urn:schemas-microsoft-com:office:office" xmlns:r="http://schemas.openxmlformats.org/officeDocument/2006/relationships" xmlns:m="http://schemas.openxmlformats.org/officeDocument/2006/math" xmlns:v="urn:schemas-microsoft-com:vml" xmlns:wp14="http://schemas.microsoft.com/office/word/2010/wordprocessingDrawing" xmlns:wp="http://schemas.openxmlformats.org/drawingml/2006/wordprocessingDrawing" xmlns:w10="urn:schemas-microsoft-com:office:word" xmlns:w="http://schemas.openxmlformats.org/wordprocessingml/2006/main" xmlns:w14="http://schemas.microsoft.com/office/word/2010/wordml" xmlns:w15="http://schemas.microsoft.com/office/word/2012/wordml" xmlns:w16cex="http://schemas.microsoft.com/office/word/2018/wordml/cex" xmlns:w16cid="http://schemas.microsoft.com/office/word/2016/wordml/cid" xmlns:w16="http://schemas.microsoft.com/office/word/2018/wordml" xmlns:w16se="http://schemas.microsoft.com/office/word/2015/wordml/symex" xmlns:wpg="http://schemas.microsoft.com/office/word/2010/wordprocessingGroup" xmlns:wpi="http://schemas.microsoft.com/office/word/2010/wordprocessingInk" xmlns:wne="http://schemas.microsoft.com/office/word/2006/wordml" xmlns:wps="http://schemas.microsoft.com/office/word/2010/wordprocessingShape" mc:Ignorable="w14 w15 w16se w16cid w16 w16cex wp14">
   <w:p>
     <w:pPr>
       <w:pStyle w:val="Cabealho"/>
@@ -6451,7 +6475,7 @@
 </file>
 
 <file path=word/header3.xml><?xml version="1.0" encoding="utf-8"?>
-<w:hdr xmlns:wpc="http://schemas.microsoft.com/office/word/2010/wordprocessingCanvas" xmlns:mc="http://schemas.openxmlformats.org/markup-compatibility/2006" xmlns:o="urn:schemas-microsoft-com:office:office" xmlns:r="http://schemas.openxmlformats.org/officeDocument/2006/relationships" xmlns:m="http://schemas.openxmlformats.org/officeDocument/2006/math" xmlns:v="urn:schemas-microsoft-com:vml" xmlns:wp14="http://schemas.microsoft.com/office/word/2010/wordprocessingDrawing" xmlns:wp="http://schemas.openxmlformats.org/drawingml/2006/wordprocessingDrawing" xmlns:w10="urn:schemas-microsoft-com:office:word" xmlns:w="http://schemas.openxmlformats.org/wordprocessingml/2006/main" xmlns:w14="http://schemas.microsoft.com/office/word/2010/wordml" xmlns:w15="http://schemas.microsoft.com/office/word/2012/wordml" xmlns:wpg="http://schemas.microsoft.com/office/word/2010/wordprocessingGroup" xmlns:wpi="http://schemas.microsoft.com/office/word/2010/wordprocessingInk" xmlns:wne="http://schemas.microsoft.com/office/word/2006/wordml" xmlns:wps="http://schemas.microsoft.com/office/word/2010/wordprocessingShape" mc:Ignorable="w14 w15 wp14">
+<w:hdr xmlns:wpc="http://schemas.microsoft.com/office/word/2010/wordprocessingCanvas" xmlns:cx="http://schemas.microsoft.com/office/drawing/2014/chartex" xmlns:cx1="http://schemas.microsoft.com/office/drawing/2015/9/8/chartex" xmlns:cx2="http://schemas.microsoft.com/office/drawing/2015/10/21/chartex" xmlns:cx3="http://schemas.microsoft.com/office/drawing/2016/5/9/chartex" xmlns:cx4="http://schemas.microsoft.com/office/drawing/2016/5/10/chartex" xmlns:cx5="http://schemas.microsoft.com/office/drawing/2016/5/11/chartex" xmlns:cx6="http://schemas.microsoft.com/office/drawing/2016/5/12/chartex" xmlns:cx7="http://schemas.microsoft.com/office/drawing/2016/5/13/chartex" xmlns:cx8="http://schemas.microsoft.com/office/drawing/2016/5/14/chartex" xmlns:mc="http://schemas.openxmlformats.org/markup-compatibility/2006" xmlns:aink="http://schemas.microsoft.com/office/drawing/2016/ink" xmlns:am3d="http://schemas.microsoft.com/office/drawing/2017/model3d" xmlns:o="urn:schemas-microsoft-com:office:office" xmlns:r="http://schemas.openxmlformats.org/officeDocument/2006/relationships" xmlns:m="http://schemas.openxmlformats.org/officeDocument/2006/math" xmlns:v="urn:schemas-microsoft-com:vml" xmlns:wp14="http://schemas.microsoft.com/office/word/2010/wordprocessingDrawing" xmlns:wp="http://schemas.openxmlformats.org/drawingml/2006/wordprocessingDrawing" xmlns:w10="urn:schemas-microsoft-com:office:word" xmlns:w="http://schemas.openxmlformats.org/wordprocessingml/2006/main" xmlns:w14="http://schemas.microsoft.com/office/word/2010/wordml" xmlns:w15="http://schemas.microsoft.com/office/word/2012/wordml" xmlns:w16cex="http://schemas.microsoft.com/office/word/2018/wordml/cex" xmlns:w16cid="http://schemas.microsoft.com/office/word/2016/wordml/cid" xmlns:w16="http://schemas.microsoft.com/office/word/2018/wordml" xmlns:w16se="http://schemas.microsoft.com/office/word/2015/wordml/symex" xmlns:wpg="http://schemas.microsoft.com/office/word/2010/wordprocessingGroup" xmlns:wpi="http://schemas.microsoft.com/office/word/2010/wordprocessingInk" xmlns:wne="http://schemas.microsoft.com/office/word/2006/wordml" xmlns:wps="http://schemas.microsoft.com/office/word/2010/wordprocessingShape" mc:Ignorable="w14 w15 w16se w16cid w16 w16cex wp14">
   <w:sdt>
     <w:sdtPr>
       <w:id w:val="1420913003"/>
@@ -6510,7 +6534,7 @@
 </file>
 
 <file path=word/numbering.xml><?xml version="1.0" encoding="utf-8"?>
-<w:numbering xmlns:wpc="http://schemas.microsoft.com/office/word/2010/wordprocessingCanvas" xmlns:mc="http://schemas.openxmlformats.org/markup-compatibility/2006" xmlns:o="urn:schemas-microsoft-com:office:office" xmlns:r="http://schemas.openxmlformats.org/officeDocument/2006/relationships" xmlns:m="http://schemas.openxmlformats.org/officeDocument/2006/math" xmlns:v="urn:schemas-microsoft-com:vml" xmlns:wp14="http://schemas.microsoft.com/office/word/2010/wordprocessingDrawing" xmlns:wp="http://schemas.openxmlformats.org/drawingml/2006/wordprocessingDrawing" xmlns:w10="urn:schemas-microsoft-com:office:word" xmlns:w="http://schemas.openxmlformats.org/wordprocessingml/2006/main" xmlns:w14="http://schemas.microsoft.com/office/word/2010/wordml" xmlns:w15="http://schemas.microsoft.com/office/word/2012/wordml" xmlns:wpg="http://schemas.microsoft.com/office/word/2010/wordprocessingGroup" xmlns:wpi="http://schemas.microsoft.com/office/word/2010/wordprocessingInk" xmlns:wne="http://schemas.microsoft.com/office/word/2006/wordml" xmlns:wps="http://schemas.microsoft.com/office/word/2010/wordprocessingShape" mc:Ignorable="w14 w15 wp14">
+<w:numbering xmlns:wpc="http://schemas.microsoft.com/office/word/2010/wordprocessingCanvas" xmlns:cx="http://schemas.microsoft.com/office/drawing/2014/chartex" xmlns:cx1="http://schemas.microsoft.com/office/drawing/2015/9/8/chartex" xmlns:cx2="http://schemas.microsoft.com/office/drawing/2015/10/21/chartex" xmlns:cx3="http://schemas.microsoft.com/office/drawing/2016/5/9/chartex" xmlns:cx4="http://schemas.microsoft.com/office/drawing/2016/5/10/chartex" xmlns:cx5="http://schemas.microsoft.com/office/drawing/2016/5/11/chartex" xmlns:cx6="http://schemas.microsoft.com/office/drawing/2016/5/12/chartex" xmlns:cx7="http://schemas.microsoft.com/office/drawing/2016/5/13/chartex" xmlns:cx8="http://schemas.microsoft.com/office/drawing/2016/5/14/chartex" xmlns:mc="http://schemas.openxmlformats.org/markup-compatibility/2006" xmlns:aink="http://schemas.microsoft.com/office/drawing/2016/ink" xmlns:am3d="http://schemas.microsoft.com/office/drawing/2017/model3d" xmlns:o="urn:schemas-microsoft-com:office:office" xmlns:r="http://schemas.openxmlformats.org/officeDocument/2006/relationships" xmlns:m="http://schemas.openxmlformats.org/officeDocument/2006/math" xmlns:v="urn:schemas-microsoft-com:vml" xmlns:wp14="http://schemas.microsoft.com/office/word/2010/wordprocessingDrawing" xmlns:wp="http://schemas.openxmlformats.org/drawingml/2006/wordprocessingDrawing" xmlns:w10="urn:schemas-microsoft-com:office:word" xmlns:w="http://schemas.openxmlformats.org/wordprocessingml/2006/main" xmlns:w14="http://schemas.microsoft.com/office/word/2010/wordml" xmlns:w15="http://schemas.microsoft.com/office/word/2012/wordml" xmlns:w16cex="http://schemas.microsoft.com/office/word/2018/wordml/cex" xmlns:w16cid="http://schemas.microsoft.com/office/word/2016/wordml/cid" xmlns:w16="http://schemas.microsoft.com/office/word/2018/wordml" xmlns:w16se="http://schemas.microsoft.com/office/word/2015/wordml/symex" xmlns:wpg="http://schemas.microsoft.com/office/word/2010/wordprocessingGroup" xmlns:wpi="http://schemas.microsoft.com/office/word/2010/wordprocessingInk" xmlns:wne="http://schemas.microsoft.com/office/word/2006/wordml" xmlns:wps="http://schemas.microsoft.com/office/word/2010/wordprocessingShape" mc:Ignorable="w14 w15 w16se w16cid w16 w16cex wp14">
   <w:abstractNum w:abstractNumId="0" w15:restartNumberingAfterBreak="0">
     <w:nsid w:val="0A5A5423"/>
     <w:multiLevelType w:val="multilevel"/>
@@ -8025,7 +8049,7 @@
 </file>
 
 <file path=word/styles.xml><?xml version="1.0" encoding="utf-8"?>
-<w:styles xmlns:mc="http://schemas.openxmlformats.org/markup-compatibility/2006" xmlns:r="http://schemas.openxmlformats.org/officeDocument/2006/relationships" xmlns:w="http://schemas.openxmlformats.org/wordprocessingml/2006/main" xmlns:w14="http://schemas.microsoft.com/office/word/2010/wordml" xmlns:w15="http://schemas.microsoft.com/office/word/2012/wordml" mc:Ignorable="w14 w15">
+<w:styles xmlns:mc="http://schemas.openxmlformats.org/markup-compatibility/2006" xmlns:r="http://schemas.openxmlformats.org/officeDocument/2006/relationships" xmlns:w="http://schemas.openxmlformats.org/wordprocessingml/2006/main" xmlns:w14="http://schemas.microsoft.com/office/word/2010/wordml" xmlns:w15="http://schemas.microsoft.com/office/word/2012/wordml" xmlns:w16cex="http://schemas.microsoft.com/office/word/2018/wordml/cex" xmlns:w16cid="http://schemas.microsoft.com/office/word/2016/wordml/cid" xmlns:w16="http://schemas.microsoft.com/office/word/2018/wordml" xmlns:w16se="http://schemas.microsoft.com/office/word/2015/wordml/symex" mc:Ignorable="w14 w15 w16se w16cid w16 w16cex">
   <w:docDefaults>
     <w:rPrDefault>
       <w:rPr>
@@ -8041,7 +8065,7 @@
       </w:pPr>
     </w:pPrDefault>
   </w:docDefaults>
-  <w:latentStyles w:defLockedState="0" w:defUIPriority="99" w:defSemiHidden="0" w:defUnhideWhenUsed="0" w:defQFormat="0" w:count="371">
+  <w:latentStyles w:defLockedState="0" w:defUIPriority="99" w:defSemiHidden="0" w:defUnhideWhenUsed="0" w:defQFormat="0" w:count="376">
     <w:lsdException w:name="Normal" w:uiPriority="0" w:qFormat="1"/>
     <w:lsdException w:name="heading 1" w:uiPriority="9" w:qFormat="1"/>
     <w:lsdException w:name="heading 2" w:semiHidden="1" w:uiPriority="9" w:unhideWhenUsed="1" w:qFormat="1"/>
@@ -8147,7 +8171,6 @@
     <w:lsdException w:name="HTML Sample" w:semiHidden="1" w:unhideWhenUsed="1"/>
     <w:lsdException w:name="HTML Typewriter" w:semiHidden="1" w:unhideWhenUsed="1"/>
     <w:lsdException w:name="HTML Variable" w:semiHidden="1" w:unhideWhenUsed="1"/>
-    <w:lsdException w:name="Normal Table" w:semiHidden="1" w:unhideWhenUsed="1"/>
     <w:lsdException w:name="annotation subject" w:semiHidden="1" w:unhideWhenUsed="1"/>
     <w:lsdException w:name="No List" w:semiHidden="1" w:unhideWhenUsed="1"/>
     <w:lsdException w:name="Outline List 1" w:semiHidden="1" w:unhideWhenUsed="1"/>
@@ -8190,11 +8213,8 @@
     <w:lsdException w:name="Table Contemporary" w:semiHidden="1" w:unhideWhenUsed="1"/>
     <w:lsdException w:name="Table Elegant" w:semiHidden="1" w:unhideWhenUsed="1"/>
     <w:lsdException w:name="Table Professional" w:semiHidden="1" w:unhideWhenUsed="1"/>
-    <w:lsdException w:name="Table Subtle 1" w:semiHidden="1" w:unhideWhenUsed="1"/>
     <w:lsdException w:name="Table Subtle 2" w:semiHidden="1" w:unhideWhenUsed="1"/>
     <w:lsdException w:name="Table Web 1" w:semiHidden="1" w:unhideWhenUsed="1"/>
-    <w:lsdException w:name="Table Web 2" w:semiHidden="1" w:unhideWhenUsed="1"/>
-    <w:lsdException w:name="Table Web 3" w:semiHidden="1" w:unhideWhenUsed="1"/>
     <w:lsdException w:name="Balloon Text" w:semiHidden="1" w:unhideWhenUsed="1"/>
     <w:lsdException w:name="Table Grid" w:uiPriority="59"/>
     <w:lsdException w:name="Table Theme" w:semiHidden="1" w:unhideWhenUsed="1"/>
@@ -8413,6 +8433,11 @@
     <w:lsdException w:name="List Table 5 Dark Accent 6" w:uiPriority="50"/>
     <w:lsdException w:name="List Table 6 Colorful Accent 6" w:uiPriority="51"/>
     <w:lsdException w:name="List Table 7 Colorful Accent 6" w:uiPriority="52"/>
+    <w:lsdException w:name="Mention" w:semiHidden="1" w:unhideWhenUsed="1"/>
+    <w:lsdException w:name="Smart Hyperlink" w:semiHidden="1" w:unhideWhenUsed="1"/>
+    <w:lsdException w:name="Hashtag" w:semiHidden="1" w:unhideWhenUsed="1"/>
+    <w:lsdException w:name="Unresolved Mention" w:semiHidden="1" w:unhideWhenUsed="1"/>
+    <w:lsdException w:name="Smart Link" w:semiHidden="1" w:unhideWhenUsed="1"/>
   </w:latentStyles>
   <w:style w:type="paragraph" w:default="1" w:styleId="Normal">
     <w:name w:val="Normal"/>

</xml_diff>

<commit_message>
Segundo paragrafo começado - não finalizado
</commit_message>
<xml_diff>
--- a/Iniciação Cientifica - Ana Carolina de Oliveira.docx
+++ b/Iniciação Cientifica - Ana Carolina de Oliveira.docx
@@ -2267,23 +2267,26 @@
           <w:sz w:val="24"/>
           <w:szCs w:val="24"/>
         </w:rPr>
-        <w:t xml:space="preserve">A integração da computação na sociedade moderna se torna cada vez mais presente e cada vez mais profunda. Com isso várias novas possibilidades se tornam visíveis. Há inúmeras forma de usar o setor da Tecnologia da Informação para se maximizar lucros, automatizar tarefas cotidianas, </w:t>
+        <w:t>A integração da computação na sociedade moderna se torna cada vez mais presente e cada vez mais profunda. Com isso várias novas possibilidades se tornam visíveis. Há inúmeras forma de usar o setor da Tecnologia da Informação para se maximizar lucros, automatizar tarefas cotidianas, gerenciar grandes quantidades de informações com uma eficiência jamais vista antes na história e entre outros. Em suma, é inegável que a tecnologia – de uma forma geral – trouxe grandes auxílios para a sociedade como um todo, no entanto, é igualmente inegável que juntamente com as novas possibilidades também vieram novas ameaças.</w:t>
       </w:r>
+    </w:p>
+    <w:p>
+      <w:pPr>
+        <w:ind w:firstLine="360"/>
+        <w:jc w:val="both"/>
+        <w:rPr>
+          <w:bCs/>
+          <w:sz w:val="24"/>
+          <w:szCs w:val="24"/>
+        </w:rPr>
+      </w:pPr>
       <w:r>
         <w:rPr>
           <w:bCs/>
           <w:sz w:val="24"/>
           <w:szCs w:val="24"/>
         </w:rPr>
-        <w:t>gerenciar grandes quantidades de informações com uma eficiência jamais vista antes na história</w:t>
-      </w:r>
-      <w:r>
-        <w:rPr>
-          <w:bCs/>
-          <w:sz w:val="24"/>
-          <w:szCs w:val="24"/>
-        </w:rPr>
-        <w:t xml:space="preserve"> e entre outros. Em suma, é inegável que a tecnologia – de uma forma geral – trouxe grandes auxílios para a sociedade como um todo, no entanto, é igualmente inegável que juntamente com as novas possibilidades também vieram novas ameaças.</w:t>
+        <w:t>Assim como no mundo físico, o então nomeado “mundo virtual” possui ameaças tão perigosas – senão mais perigosas. Dados nos dias de hoje são muito valiosos</w:t>
       </w:r>
     </w:p>
     <w:p>
@@ -2466,6 +2469,7 @@
       </w:pPr>
       <w:bookmarkStart w:id="11" w:name="_Toc66713704"/>
       <w:r>
+        <w:lastRenderedPageBreak/>
         <w:t>INTELIGÊNCIA ARTIFICIAL</w:t>
       </w:r>
       <w:bookmarkEnd w:id="11"/>
@@ -2503,7 +2507,6 @@
       </w:pPr>
       <w:bookmarkStart w:id="12" w:name="_Toc66713705"/>
       <w:r>
-        <w:lastRenderedPageBreak/>
         <w:t>MATERIAIS E MÉTODOS</w:t>
       </w:r>
       <w:bookmarkEnd w:id="12"/>
@@ -8171,6 +8174,7 @@
     <w:lsdException w:name="HTML Sample" w:semiHidden="1" w:unhideWhenUsed="1"/>
     <w:lsdException w:name="HTML Typewriter" w:semiHidden="1" w:unhideWhenUsed="1"/>
     <w:lsdException w:name="HTML Variable" w:semiHidden="1" w:unhideWhenUsed="1"/>
+    <w:lsdException w:name="Normal Table" w:semiHidden="1" w:unhideWhenUsed="1"/>
     <w:lsdException w:name="annotation subject" w:semiHidden="1" w:unhideWhenUsed="1"/>
     <w:lsdException w:name="No List" w:semiHidden="1" w:unhideWhenUsed="1"/>
     <w:lsdException w:name="Outline List 1" w:semiHidden="1" w:unhideWhenUsed="1"/>
@@ -8213,8 +8217,11 @@
     <w:lsdException w:name="Table Contemporary" w:semiHidden="1" w:unhideWhenUsed="1"/>
     <w:lsdException w:name="Table Elegant" w:semiHidden="1" w:unhideWhenUsed="1"/>
     <w:lsdException w:name="Table Professional" w:semiHidden="1" w:unhideWhenUsed="1"/>
+    <w:lsdException w:name="Table Subtle 1" w:semiHidden="1" w:unhideWhenUsed="1"/>
     <w:lsdException w:name="Table Subtle 2" w:semiHidden="1" w:unhideWhenUsed="1"/>
     <w:lsdException w:name="Table Web 1" w:semiHidden="1" w:unhideWhenUsed="1"/>
+    <w:lsdException w:name="Table Web 2" w:semiHidden="1" w:unhideWhenUsed="1"/>
+    <w:lsdException w:name="Table Web 3" w:semiHidden="1" w:unhideWhenUsed="1"/>
     <w:lsdException w:name="Balloon Text" w:semiHidden="1" w:unhideWhenUsed="1"/>
     <w:lsdException w:name="Table Grid" w:uiPriority="59"/>
     <w:lsdException w:name="Table Theme" w:semiHidden="1" w:unhideWhenUsed="1"/>

</xml_diff>

<commit_message>
Mais paragrafos adicionado XD
</commit_message>
<xml_diff>
--- a/Iniciação Cientifica - Ana Carolina de Oliveira.docx
+++ b/Iniciação Cientifica - Ana Carolina de Oliveira.docx
@@ -2286,7 +2286,109 @@
           <w:sz w:val="24"/>
           <w:szCs w:val="24"/>
         </w:rPr>
-        <w:t>Assim como no mundo físico, o então nomeado “mundo virtual” possui ameaças tão perigosas – senão mais perigosas. Dados nos dias de hoje são muito valiosos</w:t>
+        <w:t xml:space="preserve">Assim como no mundo físico, o então nomeado “mundo virtual” possui ameaças tão perigosas – senão mais perigosas. </w:t>
+      </w:r>
+      <w:r>
+        <w:rPr>
+          <w:bCs/>
+          <w:sz w:val="24"/>
+          <w:szCs w:val="24"/>
+        </w:rPr>
+        <w:t>Quanto mais integrado fica o mundo físico ao mundo virtual, maiores são as chances de um cyber ataque ter efeitos gigantescos e prejudiciais, não somente a grandes empresas, mas também aos usuários dos sistemas de informação de forma geral.</w:t>
+      </w:r>
+    </w:p>
+    <w:p>
+      <w:pPr>
+        <w:ind w:firstLine="360"/>
+        <w:jc w:val="both"/>
+        <w:rPr>
+          <w:bCs/>
+          <w:sz w:val="24"/>
+          <w:szCs w:val="24"/>
+        </w:rPr>
+      </w:pPr>
+      <w:r>
+        <w:rPr>
+          <w:bCs/>
+          <w:sz w:val="24"/>
+          <w:szCs w:val="24"/>
+        </w:rPr>
+        <w:t>Companhias multinacionais deixam a serviço da tecnologia processos de todos os escopos, desde serviços de contabilidade básicos, até linhas de produção inteiras. Obviamente, isso atrás – como já mencionado – grandes vantagens para as corporações, porém também as expõe a novos riscos. É possível hoje para linhas de montagem inteiras com algumas linhas de código</w:t>
+      </w:r>
+      <w:r>
+        <w:rPr>
+          <w:bCs/>
+          <w:sz w:val="24"/>
+          <w:szCs w:val="24"/>
+        </w:rPr>
+        <w:t>; roubar dados confidenciais de funcionários, clientes, projetos; inutilizar servidores e entre outros.</w:t>
+      </w:r>
+    </w:p>
+    <w:p>
+      <w:pPr>
+        <w:ind w:firstLine="360"/>
+        <w:jc w:val="both"/>
+        <w:rPr>
+          <w:bCs/>
+          <w:sz w:val="24"/>
+          <w:szCs w:val="24"/>
+        </w:rPr>
+      </w:pPr>
+      <w:r>
+        <w:rPr>
+          <w:bCs/>
+          <w:sz w:val="24"/>
+          <w:szCs w:val="24"/>
+        </w:rPr>
+        <w:t>*O que estiver entre estrelinhas é só uma observação minha ok? Aqui eu acho legal colocar um exemplo de ataque, coisa básica. Pode até ser o da Honda mesmo.*</w:t>
+      </w:r>
+    </w:p>
+    <w:p>
+      <w:pPr>
+        <w:ind w:firstLine="360"/>
+        <w:jc w:val="both"/>
+        <w:rPr>
+          <w:bCs/>
+          <w:sz w:val="24"/>
+          <w:szCs w:val="24"/>
+        </w:rPr>
+      </w:pPr>
+      <w:r>
+        <w:rPr>
+          <w:bCs/>
+          <w:sz w:val="24"/>
+          <w:szCs w:val="24"/>
+        </w:rPr>
+        <w:t xml:space="preserve">Por esses motivos, as empresas precisam se preocupar e investir em tecnologias e politicas afim de garantir a máxima segurança. Entre as tecnologias, estão os softwares de antivírus, chaves de criptografia, backups e etc. As politicas, por sua vez, consistem em normas de boas práticas para os funcionários, como regras de acesso a internet, acesso a recursos do sistema e etc. *Da uma perguntada pro Henrique nessa parte, faltou-me criatividade </w:t>
+      </w:r>
+      <w:r>
+        <w:rPr>
+          <mc:AlternateContent>
+            <mc:Choice Requires="w16se"/>
+            <mc:Fallback>
+              <w:rFonts w:ascii="Segoe UI Emoji" w:eastAsia="Segoe UI Emoji" w:hAnsi="Segoe UI Emoji" w:cs="Segoe UI Emoji"/>
+            </mc:Fallback>
+          </mc:AlternateContent>
+          <w:bCs/>
+          <w:sz w:val="24"/>
+          <w:szCs w:val="24"/>
+        </w:rPr>
+        <mc:AlternateContent>
+          <mc:Choice Requires="w16se">
+            <w16se:symEx w16se:font="Segoe UI Emoji" w16se:char="1F605"/>
+          </mc:Choice>
+          <mc:Fallback>
+            <w:t>😅</w:t>
+          </mc:Fallback>
+        </mc:AlternateContent>
+      </w:r>
+      <w:r>
+        <w:rPr>
+          <w:bCs/>
+          <w:sz w:val="24"/>
+          <w:szCs w:val="24"/>
+        </w:rPr>
+        <w:t xml:space="preserve">*. </w:t>
       </w:r>
     </w:p>
     <w:p>
@@ -2311,6 +2413,7 @@
       <w:bookmarkStart w:id="3" w:name="_Toc35208319"/>
       <w:bookmarkStart w:id="4" w:name="_Toc66713700"/>
       <w:r>
+        <w:lastRenderedPageBreak/>
         <w:t>OBJETIVOS</w:t>
       </w:r>
       <w:bookmarkEnd w:id="3"/>
@@ -2469,7 +2572,6 @@
       </w:pPr>
       <w:bookmarkStart w:id="11" w:name="_Toc66713704"/>
       <w:r>
-        <w:lastRenderedPageBreak/>
         <w:t>INTELIGÊNCIA ARTIFICIAL</w:t>
       </w:r>
       <w:bookmarkEnd w:id="11"/>
@@ -2687,7 +2789,15 @@
           <w:sz w:val="24"/>
           <w:szCs w:val="24"/>
         </w:rPr>
-        <w:t xml:space="preserve"> pesquisador</w:t>
+        <w:t xml:space="preserve"> </w:t>
+      </w:r>
+      <w:r>
+        <w:rPr>
+          <w:sz w:val="24"/>
+          <w:szCs w:val="24"/>
+        </w:rPr>
+        <w:lastRenderedPageBreak/>
+        <w:t>pesquisador</w:t>
       </w:r>
       <w:r>
         <w:rPr>

</xml_diff>

<commit_message>
Alterações no resumo e introdução
</commit_message>
<xml_diff>
--- a/Iniciação Cientifica - Ana Carolina de Oliveira.docx
+++ b/Iniciação Cientifica - Ana Carolina de Oliveira.docx
@@ -960,25 +960,6 @@
           <w:szCs w:val="24"/>
         </w:rPr>
       </w:pPr>
-    </w:p>
-    <w:p>
-      <w:pPr>
-        <w:jc w:val="both"/>
-        <w:rPr>
-          <w:sz w:val="24"/>
-          <w:szCs w:val="24"/>
-        </w:rPr>
-      </w:pPr>
-    </w:p>
-    <w:p>
-      <w:pPr>
-        <w:jc w:val="both"/>
-        <w:rPr>
-          <w:b/>
-          <w:sz w:val="24"/>
-          <w:szCs w:val="24"/>
-        </w:rPr>
-      </w:pPr>
       <w:r>
         <w:rPr>
           <w:sz w:val="24"/>
@@ -986,6 +967,65 @@
         </w:rPr>
         <w:tab/>
       </w:r>
+      <w:r>
+        <w:rPr>
+          <w:sz w:val="24"/>
+          <w:szCs w:val="24"/>
+        </w:rPr>
+        <w:t xml:space="preserve">O </w:t>
+      </w:r>
+      <w:r>
+        <w:rPr>
+          <w:sz w:val="24"/>
+          <w:szCs w:val="24"/>
+        </w:rPr>
+        <w:t>avanço</w:t>
+      </w:r>
+      <w:r>
+        <w:rPr>
+          <w:sz w:val="24"/>
+          <w:szCs w:val="24"/>
+        </w:rPr>
+        <w:t xml:space="preserve"> tecnológico é exponencial, e, além disso, a quandidade de dados gerados </w:t>
+      </w:r>
+      <w:r>
+        <w:rPr>
+          <w:sz w:val="24"/>
+          <w:szCs w:val="24"/>
+        </w:rPr>
+        <w:t>cooperam</w:t>
+      </w:r>
+      <w:r>
+        <w:rPr>
+          <w:sz w:val="24"/>
+          <w:szCs w:val="24"/>
+        </w:rPr>
+        <w:t xml:space="preserve"> para diversas áreas da vida cotidiana</w:t>
+      </w:r>
+      <w:r>
+        <w:rPr>
+          <w:sz w:val="24"/>
+          <w:szCs w:val="24"/>
+        </w:rPr>
+        <w:t xml:space="preserve"> da sociedade, contudo surgem grandes ameaças que colocam a segurança de cada individuo em risco, com isso, o objetivo desta pesquisa é determinar como um dos mais novos ransomweres, chamado de Ekans, opera e como é possivel se proteger dele.</w:t>
+      </w:r>
+    </w:p>
+    <w:p>
+      <w:pPr>
+        <w:jc w:val="both"/>
+        <w:rPr>
+          <w:b/>
+          <w:sz w:val="24"/>
+          <w:szCs w:val="24"/>
+        </w:rPr>
+      </w:pPr>
+      <w:r>
+        <w:rPr>
+          <w:sz w:val="24"/>
+          <w:szCs w:val="24"/>
+        </w:rPr>
+        <w:tab/>
+      </w:r>
     </w:p>
     <w:p>
       <w:pPr>
@@ -1003,6 +1043,13 @@
         </w:rPr>
         <w:t xml:space="preserve">Palavras chave: </w:t>
       </w:r>
+      <w:r>
+        <w:rPr>
+          <w:sz w:val="24"/>
+          <w:szCs w:val="24"/>
+        </w:rPr>
+        <w:t>Segurança da Informação, Ransomwere, Ekans, Mecanismos de Defesa.</w:t>
+      </w:r>
     </w:p>
     <w:p>
       <w:pPr>
@@ -1012,6 +1059,8 @@
           <w:szCs w:val="24"/>
         </w:rPr>
       </w:pPr>
+      <w:bookmarkStart w:id="1" w:name="_GoBack"/>
+      <w:bookmarkEnd w:id="1"/>
     </w:p>
     <w:p>
       <w:pPr>
@@ -1279,7 +1328,6 @@
           <w:sz w:val="24"/>
           <w:szCs w:val="24"/>
         </w:rPr>
-        <w:lastRenderedPageBreak/>
         <w:t>SUMÁRIO</w:t>
       </w:r>
     </w:p>
@@ -1305,8 +1353,6 @@
         </w:rPr>
       </w:sdtEndPr>
       <w:sdtContent>
-        <w:bookmarkStart w:id="1" w:name="_GoBack" w:displacedByCustomXml="prev"/>
-        <w:bookmarkEnd w:id="1" w:displacedByCustomXml="prev"/>
         <w:p>
           <w:pPr>
             <w:pStyle w:val="CabealhodoSumrio"/>
@@ -2327,13 +2373,22 @@
     </w:p>
     <w:p>
       <w:pPr>
-        <w:spacing w:after="200" w:line="276" w:lineRule="auto"/>
-        <w:rPr>
-          <w:b/>
-          <w:sz w:val="24"/>
-          <w:szCs w:val="24"/>
-        </w:rPr>
-      </w:pPr>
+        <w:ind w:firstLine="360"/>
+        <w:jc w:val="both"/>
+        <w:rPr>
+          <w:bCs/>
+          <w:sz w:val="24"/>
+          <w:szCs w:val="24"/>
+        </w:rPr>
+      </w:pPr>
+      <w:r>
+        <w:rPr>
+          <w:bCs/>
+          <w:sz w:val="24"/>
+          <w:szCs w:val="24"/>
+        </w:rPr>
+        <w:t>A integração da computação na sociedade moderna se torna cada vez mais presente e cada vez mais profunda. Com isso várias novas possibilidades se tornam visíveis. Há inúmeras forma de usar o setor da Tecnologia da Informação para se maximizar lucros, automatizar tarefas cotidianas, gerenciar grandes quantidades de informações com uma eficiência jamais vista antes na história e entre outros. Em suma, é inegável que a tecnologia – de uma forma geral – trouxe grandes auxílios para a sociedade como um todo, no entanto, é igualmente inegável que juntamente com as novas possibilidades também vieram novas ameaças.</w:t>
+      </w:r>
     </w:p>
     <w:p>
       <w:pPr>
@@ -2459,28 +2514,14 @@
           <w:sz w:val="24"/>
           <w:szCs w:val="24"/>
         </w:rPr>
-        <w:t>Pesquisar sobre,</w:t>
+        <w:t>Pesquisar sobre, cyberataques</w:t>
       </w:r>
       <w:r>
         <w:rPr>
           <w:sz w:val="24"/>
           <w:szCs w:val="24"/>
         </w:rPr>
-        <w:t xml:space="preserve"> cyberataques</w:t>
-      </w:r>
-      <w:r>
-        <w:rPr>
-          <w:sz w:val="24"/>
-          <w:szCs w:val="24"/>
-        </w:rPr>
-        <w:t xml:space="preserve">, </w:t>
-      </w:r>
-      <w:r>
-        <w:rPr>
-          <w:sz w:val="24"/>
-          <w:szCs w:val="24"/>
-        </w:rPr>
-        <w:t>cyberataques</w:t>
+        <w:t>, cyberataques</w:t>
       </w:r>
       <w:r>
         <w:rPr>
@@ -2605,15 +2646,16 @@
           <w:numId w:val="9"/>
         </w:numPr>
       </w:pPr>
-      <w:bookmarkStart w:id="10" w:name="_Toc35208323"/>
-      <w:bookmarkStart w:id="11" w:name="_Toc66717888"/>
+      <w:bookmarkStart w:id="10" w:name="_Toc66717888"/>
+      <w:bookmarkStart w:id="11" w:name="_Toc35208323"/>
       <w:r>
+        <w:lastRenderedPageBreak/>
         <w:t>R</w:t>
       </w:r>
       <w:r>
         <w:t>EFERENCIAL TEÓRICO</w:t>
       </w:r>
-      <w:bookmarkEnd w:id="11"/>
+      <w:bookmarkEnd w:id="10"/>
     </w:p>
     <w:p>
       <w:pPr>
@@ -2671,12 +2713,11 @@
       </w:pPr>
       <w:bookmarkStart w:id="13" w:name="_Toc66717890"/>
       <w:r>
-        <w:lastRenderedPageBreak/>
         <w:t>MECANISMOS DE DEFESA</w:t>
       </w:r>
       <w:bookmarkEnd w:id="13"/>
     </w:p>
-    <w:bookmarkEnd w:id="10"/>
+    <w:bookmarkEnd w:id="11"/>
     <w:p>
       <w:pPr>
         <w:ind w:left="360"/>
@@ -9127,7 +9168,7 @@
 </file>
 
 <file path=customXml/itemProps1.xml><?xml version="1.0" encoding="utf-8"?>
-<ds:datastoreItem xmlns:ds="http://schemas.openxmlformats.org/officeDocument/2006/customXml" ds:itemID="{7EDCD008-CC7B-412B-9A1B-33ECDE092738}">
+<ds:datastoreItem xmlns:ds="http://schemas.openxmlformats.org/officeDocument/2006/customXml" ds:itemID="{6325CCCD-01FB-4C39-9054-08F6E59E6D61}">
   <ds:schemaRefs>
     <ds:schemaRef ds:uri="http://schemas.openxmlformats.org/officeDocument/2006/bibliography"/>
   </ds:schemaRefs>

</xml_diff>

<commit_message>
Resumo e Introdução adicionados na versão master
</commit_message>
<xml_diff>
--- a/Iniciação Cientifica - Ana Carolina de Oliveira.docx
+++ b/Iniciação Cientifica - Ana Carolina de Oliveira.docx
@@ -1,6 +1,6 @@
 
 <file path=word/document.xml><?xml version="1.0" encoding="utf-8"?>
-<w:document xmlns:wpc="http://schemas.microsoft.com/office/word/2010/wordprocessingCanvas" xmlns:mc="http://schemas.openxmlformats.org/markup-compatibility/2006" xmlns:o="urn:schemas-microsoft-com:office:office" xmlns:r="http://schemas.openxmlformats.org/officeDocument/2006/relationships" xmlns:m="http://schemas.openxmlformats.org/officeDocument/2006/math" xmlns:v="urn:schemas-microsoft-com:vml" xmlns:wp14="http://schemas.microsoft.com/office/word/2010/wordprocessingDrawing" xmlns:wp="http://schemas.openxmlformats.org/drawingml/2006/wordprocessingDrawing" xmlns:w10="urn:schemas-microsoft-com:office:word" xmlns:w="http://schemas.openxmlformats.org/wordprocessingml/2006/main" xmlns:w14="http://schemas.microsoft.com/office/word/2010/wordml" xmlns:w15="http://schemas.microsoft.com/office/word/2012/wordml" xmlns:wpg="http://schemas.microsoft.com/office/word/2010/wordprocessingGroup" xmlns:wpi="http://schemas.microsoft.com/office/word/2010/wordprocessingInk" xmlns:wne="http://schemas.microsoft.com/office/word/2006/wordml" xmlns:wps="http://schemas.microsoft.com/office/word/2010/wordprocessingShape" mc:Ignorable="w14 w15 wp14">
+<w:document xmlns:wpc="http://schemas.microsoft.com/office/word/2010/wordprocessingCanvas" xmlns:cx="http://schemas.microsoft.com/office/drawing/2014/chartex" xmlns:cx1="http://schemas.microsoft.com/office/drawing/2015/9/8/chartex" xmlns:cx2="http://schemas.microsoft.com/office/drawing/2015/10/21/chartex" xmlns:cx3="http://schemas.microsoft.com/office/drawing/2016/5/9/chartex" xmlns:cx4="http://schemas.microsoft.com/office/drawing/2016/5/10/chartex" xmlns:cx5="http://schemas.microsoft.com/office/drawing/2016/5/11/chartex" xmlns:cx6="http://schemas.microsoft.com/office/drawing/2016/5/12/chartex" xmlns:cx7="http://schemas.microsoft.com/office/drawing/2016/5/13/chartex" xmlns:cx8="http://schemas.microsoft.com/office/drawing/2016/5/14/chartex" xmlns:mc="http://schemas.openxmlformats.org/markup-compatibility/2006" xmlns:aink="http://schemas.microsoft.com/office/drawing/2016/ink" xmlns:am3d="http://schemas.microsoft.com/office/drawing/2017/model3d" xmlns:o="urn:schemas-microsoft-com:office:office" xmlns:r="http://schemas.openxmlformats.org/officeDocument/2006/relationships" xmlns:m="http://schemas.openxmlformats.org/officeDocument/2006/math" xmlns:v="urn:schemas-microsoft-com:vml" xmlns:wp14="http://schemas.microsoft.com/office/word/2010/wordprocessingDrawing" xmlns:wp="http://schemas.openxmlformats.org/drawingml/2006/wordprocessingDrawing" xmlns:w10="urn:schemas-microsoft-com:office:word" xmlns:w="http://schemas.openxmlformats.org/wordprocessingml/2006/main" xmlns:w14="http://schemas.microsoft.com/office/word/2010/wordml" xmlns:w15="http://schemas.microsoft.com/office/word/2012/wordml" xmlns:w16cex="http://schemas.microsoft.com/office/word/2018/wordml/cex" xmlns:w16cid="http://schemas.microsoft.com/office/word/2016/wordml/cid" xmlns:w16="http://schemas.microsoft.com/office/word/2018/wordml" xmlns:w16se="http://schemas.microsoft.com/office/word/2015/wordml/symex" xmlns:wpg="http://schemas.microsoft.com/office/word/2010/wordprocessingGroup" xmlns:wpi="http://schemas.microsoft.com/office/word/2010/wordprocessingInk" xmlns:wne="http://schemas.microsoft.com/office/word/2006/wordml" xmlns:wps="http://schemas.microsoft.com/office/word/2010/wordprocessingShape" mc:Ignorable="w14 w15 w16se w16cid w16 w16cex wp14">
   <w:body>
     <w:p>
       <w:pPr>
@@ -800,6 +800,7 @@
         </w:rPr>
         <w:t xml:space="preserve">à </w:t>
       </w:r>
+      <w:proofErr w:type="spellStart"/>
       <w:r>
         <w:rPr>
           <w:rFonts w:cs="Arial"/>
@@ -822,15 +823,16 @@
           <w:sz w:val="32"/>
           <w:szCs w:val="28"/>
         </w:rPr>
-        <w:t>eitoria de Pesquisa e Pós-Graduação como parte dos pré-requisitos para aprovação do conselho, sob orientação do Prof. M</w:t>
-      </w:r>
+        <w:t>eitoria</w:t>
+      </w:r>
+      <w:proofErr w:type="spellEnd"/>
       <w:r>
         <w:rPr>
           <w:rFonts w:cs="Arial"/>
           <w:sz w:val="32"/>
           <w:szCs w:val="28"/>
         </w:rPr>
-        <w:t>e</w:t>
+        <w:t xml:space="preserve"> de Pesquisa e Pós-Graduação como parte dos pré-requisitos para aprovação do conselho, sob orientação do Prof. M</w:t>
       </w:r>
       <w:r>
         <w:rPr>
@@ -838,7 +840,7 @@
           <w:sz w:val="32"/>
           <w:szCs w:val="28"/>
         </w:rPr>
-        <w:t>. Henrique Pachioni Martins</w:t>
+        <w:t>e</w:t>
       </w:r>
       <w:r>
         <w:rPr>
@@ -846,6 +848,32 @@
           <w:sz w:val="32"/>
           <w:szCs w:val="28"/>
         </w:rPr>
+        <w:t xml:space="preserve">. Henrique </w:t>
+      </w:r>
+      <w:proofErr w:type="spellStart"/>
+      <w:r>
+        <w:rPr>
+          <w:rFonts w:cs="Arial"/>
+          <w:sz w:val="32"/>
+          <w:szCs w:val="28"/>
+        </w:rPr>
+        <w:t>Pachioni</w:t>
+      </w:r>
+      <w:proofErr w:type="spellEnd"/>
+      <w:r>
+        <w:rPr>
+          <w:rFonts w:cs="Arial"/>
+          <w:sz w:val="32"/>
+          <w:szCs w:val="28"/>
+        </w:rPr>
+        <w:t xml:space="preserve"> Martins</w:t>
+      </w:r>
+      <w:r>
+        <w:rPr>
+          <w:rFonts w:cs="Arial"/>
+          <w:sz w:val="32"/>
+          <w:szCs w:val="28"/>
+        </w:rPr>
         <w:t>.</w:t>
       </w:r>
     </w:p>
@@ -972,21 +1000,49 @@
           <w:sz w:val="24"/>
           <w:szCs w:val="24"/>
         </w:rPr>
-        <w:t xml:space="preserve">O </w:t>
-      </w:r>
-      <w:r>
-        <w:rPr>
-          <w:sz w:val="24"/>
-          <w:szCs w:val="24"/>
-        </w:rPr>
-        <w:t>avanço</w:t>
-      </w:r>
-      <w:r>
-        <w:rPr>
-          <w:sz w:val="24"/>
-          <w:szCs w:val="24"/>
-        </w:rPr>
-        <w:t xml:space="preserve"> tecnológico é exponencial, e, além disso, a quandidade de dados gerados </w:t>
+        <w:t xml:space="preserve">A </w:t>
+      </w:r>
+      <w:r>
+        <w:rPr>
+          <w:sz w:val="24"/>
+          <w:szCs w:val="24"/>
+        </w:rPr>
+        <w:t>integração</w:t>
+      </w:r>
+      <w:r>
+        <w:rPr>
+          <w:sz w:val="24"/>
+          <w:szCs w:val="24"/>
+        </w:rPr>
+        <w:t xml:space="preserve"> tecnológic</w:t>
+      </w:r>
+      <w:r>
+        <w:rPr>
+          <w:sz w:val="24"/>
+          <w:szCs w:val="24"/>
+        </w:rPr>
+        <w:t>a</w:t>
+      </w:r>
+      <w:r>
+        <w:rPr>
+          <w:sz w:val="24"/>
+          <w:szCs w:val="24"/>
+        </w:rPr>
+        <w:t xml:space="preserve"> é exponencial </w:t>
+      </w:r>
+      <w:r>
+        <w:rPr>
+          <w:sz w:val="24"/>
+          <w:szCs w:val="24"/>
+        </w:rPr>
+        <w:t>e</w:t>
+      </w:r>
+      <w:r>
+        <w:rPr>
+          <w:sz w:val="24"/>
+          <w:szCs w:val="24"/>
+        </w:rPr>
+        <w:t xml:space="preserve"> </w:t>
       </w:r>
       <w:r>
         <w:rPr>
@@ -1000,14 +1056,193 @@
           <w:sz w:val="24"/>
           <w:szCs w:val="24"/>
         </w:rPr>
-        <w:t xml:space="preserve"> para diversas áreas da vida cotidiana</w:t>
-      </w:r>
-      <w:r>
-        <w:rPr>
-          <w:sz w:val="24"/>
-          <w:szCs w:val="24"/>
-        </w:rPr>
-        <w:t xml:space="preserve"> da sociedade, contudo surgem grandes ameaças que colocam a segurança de cada individuo em risco, com isso, o objetivo desta pesquisa é determinar como um dos mais novos ransomweres, chamado de Ekans, opera e como é possivel se proteger dele.</w:t>
+        <w:t xml:space="preserve"> para melhorar</w:t>
+      </w:r>
+      <w:r>
+        <w:rPr>
+          <w:sz w:val="24"/>
+          <w:szCs w:val="24"/>
+        </w:rPr>
+        <w:t xml:space="preserve"> diversas áreas </w:t>
+      </w:r>
+      <w:r>
+        <w:rPr>
+          <w:sz w:val="24"/>
+          <w:szCs w:val="24"/>
+        </w:rPr>
+        <w:t>do</w:t>
+      </w:r>
+      <w:r>
+        <w:rPr>
+          <w:sz w:val="24"/>
+          <w:szCs w:val="24"/>
+        </w:rPr>
+        <w:t xml:space="preserve"> cotidian</w:t>
+      </w:r>
+      <w:r>
+        <w:rPr>
+          <w:sz w:val="24"/>
+          <w:szCs w:val="24"/>
+        </w:rPr>
+        <w:t>o</w:t>
+      </w:r>
+      <w:r>
+        <w:rPr>
+          <w:sz w:val="24"/>
+          <w:szCs w:val="24"/>
+        </w:rPr>
+        <w:t xml:space="preserve"> da sociedade</w:t>
+      </w:r>
+      <w:r>
+        <w:rPr>
+          <w:sz w:val="24"/>
+          <w:szCs w:val="24"/>
+        </w:rPr>
+        <w:t xml:space="preserve"> como um todo.</w:t>
+      </w:r>
+      <w:r>
+        <w:rPr>
+          <w:sz w:val="24"/>
+          <w:szCs w:val="24"/>
+        </w:rPr>
+        <w:t xml:space="preserve"> </w:t>
+      </w:r>
+      <w:r>
+        <w:rPr>
+          <w:sz w:val="24"/>
+          <w:szCs w:val="24"/>
+        </w:rPr>
+        <w:t>C</w:t>
+      </w:r>
+      <w:r>
+        <w:rPr>
+          <w:sz w:val="24"/>
+          <w:szCs w:val="24"/>
+        </w:rPr>
+        <w:t>ontudo</w:t>
+      </w:r>
+      <w:r>
+        <w:rPr>
+          <w:sz w:val="24"/>
+          <w:szCs w:val="24"/>
+        </w:rPr>
+        <w:t>, juntamente as facilidades,</w:t>
+      </w:r>
+      <w:r>
+        <w:rPr>
+          <w:sz w:val="24"/>
+          <w:szCs w:val="24"/>
+        </w:rPr>
+        <w:t xml:space="preserve"> surgem grandes ameaças que colocam</w:t>
+      </w:r>
+      <w:r>
+        <w:rPr>
+          <w:sz w:val="24"/>
+          <w:szCs w:val="24"/>
+        </w:rPr>
+        <w:t xml:space="preserve"> empresas e indivíduos em riscos.</w:t>
+      </w:r>
+      <w:r>
+        <w:rPr>
+          <w:sz w:val="24"/>
+          <w:szCs w:val="24"/>
+        </w:rPr>
+        <w:t xml:space="preserve"> </w:t>
+      </w:r>
+      <w:r>
+        <w:rPr>
+          <w:sz w:val="24"/>
+          <w:szCs w:val="24"/>
+        </w:rPr>
+        <w:t>Baseando-se</w:t>
+      </w:r>
+      <w:r>
+        <w:rPr>
+          <w:sz w:val="24"/>
+          <w:szCs w:val="24"/>
+        </w:rPr>
+        <w:t xml:space="preserve"> </w:t>
+      </w:r>
+      <w:r>
+        <w:rPr>
+          <w:sz w:val="24"/>
+          <w:szCs w:val="24"/>
+        </w:rPr>
+        <w:t>n</w:t>
+      </w:r>
+      <w:r>
+        <w:rPr>
+          <w:sz w:val="24"/>
+          <w:szCs w:val="24"/>
+        </w:rPr>
+        <w:t xml:space="preserve">isso, o objetivo desta pesquisa é determinar como um dos mais </w:t>
+      </w:r>
+      <w:r>
+        <w:rPr>
+          <w:sz w:val="24"/>
+          <w:szCs w:val="24"/>
+        </w:rPr>
+        <w:t>recentes</w:t>
+      </w:r>
+      <w:r>
+        <w:rPr>
+          <w:sz w:val="24"/>
+          <w:szCs w:val="24"/>
+        </w:rPr>
+        <w:t xml:space="preserve"> </w:t>
+      </w:r>
+      <w:proofErr w:type="spellStart"/>
+      <w:r>
+        <w:rPr>
+          <w:sz w:val="24"/>
+          <w:szCs w:val="24"/>
+        </w:rPr>
+        <w:t>ransomweres</w:t>
+      </w:r>
+      <w:proofErr w:type="spellEnd"/>
+      <w:r>
+        <w:rPr>
+          <w:sz w:val="24"/>
+          <w:szCs w:val="24"/>
+        </w:rPr>
+        <w:t xml:space="preserve"> descobertos</w:t>
+      </w:r>
+      <w:r>
+        <w:rPr>
+          <w:sz w:val="24"/>
+          <w:szCs w:val="24"/>
+        </w:rPr>
+        <w:t xml:space="preserve">, </w:t>
+      </w:r>
+      <w:r>
+        <w:rPr>
+          <w:sz w:val="24"/>
+          <w:szCs w:val="24"/>
+        </w:rPr>
+        <w:t xml:space="preserve">o </w:t>
+      </w:r>
+      <w:proofErr w:type="spellStart"/>
+      <w:r>
+        <w:rPr>
+          <w:sz w:val="24"/>
+          <w:szCs w:val="24"/>
+        </w:rPr>
+        <w:t>Ekans</w:t>
+      </w:r>
+      <w:proofErr w:type="spellEnd"/>
+      <w:r>
+        <w:rPr>
+          <w:sz w:val="24"/>
+          <w:szCs w:val="24"/>
+        </w:rPr>
+        <w:t xml:space="preserve">, opera e </w:t>
+      </w:r>
+      <w:r>
+        <w:rPr>
+          <w:sz w:val="24"/>
+          <w:szCs w:val="24"/>
+        </w:rPr>
+        <w:t>de que forma as empresas – em especial – podem se proteger da ameaça.</w:t>
       </w:r>
     </w:p>
     <w:p>
@@ -1048,7 +1283,39 @@
           <w:sz w:val="24"/>
           <w:szCs w:val="24"/>
         </w:rPr>
-        <w:t>Segurança da Informação, Ransomwere, Ekans, Mecanismos de Defesa.</w:t>
+        <w:t xml:space="preserve">Segurança da Informação, </w:t>
+      </w:r>
+      <w:proofErr w:type="spellStart"/>
+      <w:r>
+        <w:rPr>
+          <w:sz w:val="24"/>
+          <w:szCs w:val="24"/>
+        </w:rPr>
+        <w:t>Ransomwere</w:t>
+      </w:r>
+      <w:proofErr w:type="spellEnd"/>
+      <w:r>
+        <w:rPr>
+          <w:sz w:val="24"/>
+          <w:szCs w:val="24"/>
+        </w:rPr>
+        <w:t xml:space="preserve">, </w:t>
+      </w:r>
+      <w:proofErr w:type="spellStart"/>
+      <w:r>
+        <w:rPr>
+          <w:sz w:val="24"/>
+          <w:szCs w:val="24"/>
+        </w:rPr>
+        <w:t>Ekans</w:t>
+      </w:r>
+      <w:proofErr w:type="spellEnd"/>
+      <w:r>
+        <w:rPr>
+          <w:sz w:val="24"/>
+          <w:szCs w:val="24"/>
+        </w:rPr>
+        <w:t>, Mecanismos de Defesa.</w:t>
       </w:r>
     </w:p>
     <w:p>
@@ -1059,8 +1326,6 @@
           <w:szCs w:val="24"/>
         </w:rPr>
       </w:pPr>
-      <w:bookmarkStart w:id="1" w:name="_GoBack"/>
-      <w:bookmarkEnd w:id="1"/>
     </w:p>
     <w:p>
       <w:pPr>
@@ -2346,8 +2611,8 @@
           <w:numId w:val="9"/>
         </w:numPr>
       </w:pPr>
-      <w:bookmarkStart w:id="2" w:name="_Toc35208318"/>
-      <w:bookmarkStart w:id="3" w:name="_Toc66717884"/>
+      <w:bookmarkStart w:id="1" w:name="_Toc35208318"/>
+      <w:bookmarkStart w:id="2" w:name="_Toc66717884"/>
       <w:r>
         <w:lastRenderedPageBreak/>
         <w:t>INTRO</w:t>
@@ -2358,18 +2623,8 @@
       <w:r>
         <w:t>UÇÃO</w:t>
       </w:r>
+      <w:bookmarkEnd w:id="1"/>
       <w:bookmarkEnd w:id="2"/>
-      <w:bookmarkEnd w:id="3"/>
-    </w:p>
-    <w:p>
-      <w:pPr>
-        <w:jc w:val="both"/>
-        <w:rPr>
-          <w:b/>
-          <w:sz w:val="24"/>
-          <w:szCs w:val="24"/>
-        </w:rPr>
-      </w:pPr>
     </w:p>
     <w:p>
       <w:pPr>
@@ -2389,6 +2644,101 @@
         </w:rPr>
         <w:t>A integração da computação na sociedade moderna se torna cada vez mais presente e cada vez mais profunda. Com isso várias novas possibilidades se tornam visíveis. Há inúmeras forma de usar o setor da Tecnologia da Informação para se maximizar lucros, automatizar tarefas cotidianas, gerenciar grandes quantidades de informações com uma eficiência jamais vista antes na história e entre outros. Em suma, é inegável que a tecnologia – de uma forma geral – trouxe grandes auxílios para a sociedade como um todo, no entanto, é igualmente inegável que juntamente com as novas possibilidades também vieram novas ameaças.</w:t>
       </w:r>
+    </w:p>
+    <w:p>
+      <w:pPr>
+        <w:ind w:firstLine="360"/>
+        <w:jc w:val="both"/>
+        <w:rPr>
+          <w:bCs/>
+          <w:sz w:val="24"/>
+          <w:szCs w:val="24"/>
+        </w:rPr>
+      </w:pPr>
+      <w:r>
+        <w:rPr>
+          <w:bCs/>
+          <w:sz w:val="24"/>
+          <w:szCs w:val="24"/>
+        </w:rPr>
+        <w:t>Assim como no mundo físico, o então nomeado “mundo virtual” possui ameaças tão perigosas – senão mais perigosas. Quanto mais integrado fica o mundo físico ao mundo virtual, maiores são as chances de um cyber ataque ter efeitos gigantescos e prejudiciais, não somente a grandes empresas, mas também aos usuários dos sistemas de informação de forma geral.</w:t>
+      </w:r>
+    </w:p>
+    <w:p>
+      <w:pPr>
+        <w:ind w:firstLine="360"/>
+        <w:jc w:val="both"/>
+        <w:rPr>
+          <w:bCs/>
+          <w:sz w:val="24"/>
+          <w:szCs w:val="24"/>
+        </w:rPr>
+      </w:pPr>
+      <w:r>
+        <w:rPr>
+          <w:bCs/>
+          <w:sz w:val="24"/>
+          <w:szCs w:val="24"/>
+        </w:rPr>
+        <w:t>Companhias multinacionais deixam a serviço da tecnologia processos de todos os escopos, desde serviços de contabilidade básicos, até linhas de produção inteiras. Obviamente, isso atrás – como já mencionado – grandes vantagens para as corporações, porém também as expõe a novos riscos. É possível hoje para linhas de montagem inteiras com algumas linhas de código; roubar dados confidenciais de funcionários, clientes, projetos; inutilizar servidores e entre outros.</w:t>
+      </w:r>
+    </w:p>
+    <w:p>
+      <w:pPr>
+        <w:ind w:firstLine="360"/>
+        <w:jc w:val="both"/>
+        <w:rPr>
+          <w:bCs/>
+          <w:sz w:val="24"/>
+          <w:szCs w:val="24"/>
+        </w:rPr>
+      </w:pPr>
+      <w:r>
+        <w:rPr>
+          <w:bCs/>
+          <w:sz w:val="24"/>
+          <w:szCs w:val="24"/>
+        </w:rPr>
+        <w:t>Por esses motivos, as empresas precisam se preocupar e investir em tecnologias e politicas afim de garantir a máxima segurança. Entre as tecnologias, estão os softwares de antivírus, chaves de criptografia, backups e etc. As politicas, por sua vez, consistem em normas de boas práticas para os funcionários, como regras de acesso a internet, acesso a recursos do sistema e etc</w:t>
+      </w:r>
+      <w:r>
+        <w:rPr>
+          <w:bCs/>
+          <w:sz w:val="24"/>
+          <w:szCs w:val="24"/>
+        </w:rPr>
+        <w:t>.</w:t>
+      </w:r>
+      <w:r>
+        <w:rPr>
+          <w:bCs/>
+          <w:sz w:val="24"/>
+          <w:szCs w:val="24"/>
+        </w:rPr>
+        <w:t xml:space="preserve"> </w:t>
+      </w:r>
+    </w:p>
+    <w:p>
+      <w:pPr>
+        <w:ind w:firstLine="360"/>
+        <w:jc w:val="both"/>
+        <w:rPr>
+          <w:bCs/>
+          <w:sz w:val="24"/>
+          <w:szCs w:val="24"/>
+        </w:rPr>
+      </w:pPr>
+    </w:p>
+    <w:p>
+      <w:pPr>
+        <w:ind w:firstLine="360"/>
+        <w:jc w:val="both"/>
+        <w:rPr>
+          <w:bCs/>
+          <w:sz w:val="24"/>
+          <w:szCs w:val="24"/>
+        </w:rPr>
+      </w:pPr>
     </w:p>
     <w:p>
       <w:pPr>
@@ -2398,13 +2748,14 @@
           <w:numId w:val="9"/>
         </w:numPr>
       </w:pPr>
-      <w:bookmarkStart w:id="4" w:name="_Toc35208319"/>
-      <w:bookmarkStart w:id="5" w:name="_Toc66717885"/>
-      <w:r>
+      <w:bookmarkStart w:id="3" w:name="_Toc35208319"/>
+      <w:bookmarkStart w:id="4" w:name="_Toc66717885"/>
+      <w:r>
+        <w:lastRenderedPageBreak/>
         <w:t>OBJETIVOS</w:t>
       </w:r>
+      <w:bookmarkEnd w:id="3"/>
       <w:bookmarkEnd w:id="4"/>
-      <w:bookmarkEnd w:id="5"/>
     </w:p>
     <w:p>
       <w:pPr>
@@ -2423,13 +2774,13 @@
           <w:numId w:val="9"/>
         </w:numPr>
       </w:pPr>
-      <w:bookmarkStart w:id="6" w:name="_Toc35208320"/>
-      <w:bookmarkStart w:id="7" w:name="_Toc66717886"/>
+      <w:bookmarkStart w:id="5" w:name="_Toc35208320"/>
+      <w:bookmarkStart w:id="6" w:name="_Toc66717886"/>
       <w:r>
         <w:t>OBJETIVO GERAL</w:t>
       </w:r>
+      <w:bookmarkEnd w:id="5"/>
       <w:bookmarkEnd w:id="6"/>
-      <w:bookmarkEnd w:id="7"/>
     </w:p>
     <w:p>
       <w:pPr>
@@ -2455,8 +2806,49 @@
           <w:sz w:val="24"/>
           <w:szCs w:val="24"/>
         </w:rPr>
-        <w:t>Explanar sobre o funcionamento do ransomewere Ekans e constatar as melhores formas de defesa contra esse tipo de cyberataque</w:t>
-      </w:r>
+        <w:t xml:space="preserve">Explanar sobre o funcionamento do </w:t>
+      </w:r>
+      <w:proofErr w:type="spellStart"/>
+      <w:r>
+        <w:rPr>
+          <w:sz w:val="24"/>
+          <w:szCs w:val="24"/>
+        </w:rPr>
+        <w:t>ransomewere</w:t>
+      </w:r>
+      <w:proofErr w:type="spellEnd"/>
+      <w:r>
+        <w:rPr>
+          <w:sz w:val="24"/>
+          <w:szCs w:val="24"/>
+        </w:rPr>
+        <w:t xml:space="preserve"> </w:t>
+      </w:r>
+      <w:proofErr w:type="spellStart"/>
+      <w:r>
+        <w:rPr>
+          <w:sz w:val="24"/>
+          <w:szCs w:val="24"/>
+        </w:rPr>
+        <w:t>Ekans</w:t>
+      </w:r>
+      <w:proofErr w:type="spellEnd"/>
+      <w:r>
+        <w:rPr>
+          <w:sz w:val="24"/>
+          <w:szCs w:val="24"/>
+        </w:rPr>
+        <w:t xml:space="preserve"> e constatar as melhores formas de defesa contra esse tipo de </w:t>
+      </w:r>
+      <w:proofErr w:type="spellStart"/>
+      <w:r>
+        <w:rPr>
+          <w:sz w:val="24"/>
+          <w:szCs w:val="24"/>
+        </w:rPr>
+        <w:t>cyberataque</w:t>
+      </w:r>
+      <w:proofErr w:type="spellEnd"/>
       <w:r>
         <w:rPr>
           <w:sz w:val="24"/>
@@ -2473,13 +2865,13 @@
           <w:numId w:val="9"/>
         </w:numPr>
       </w:pPr>
-      <w:bookmarkStart w:id="8" w:name="_Toc35208321"/>
-      <w:bookmarkStart w:id="9" w:name="_Toc66717887"/>
+      <w:bookmarkStart w:id="7" w:name="_Toc35208321"/>
+      <w:bookmarkStart w:id="8" w:name="_Toc66717887"/>
       <w:r>
         <w:t>OBJETIVOS ESPECÍFICOS</w:t>
       </w:r>
+      <w:bookmarkEnd w:id="7"/>
       <w:bookmarkEnd w:id="8"/>
-      <w:bookmarkEnd w:id="9"/>
       <w:r>
         <w:t xml:space="preserve"> </w:t>
       </w:r>
@@ -2514,22 +2906,65 @@
           <w:sz w:val="24"/>
           <w:szCs w:val="24"/>
         </w:rPr>
-        <w:t>Pesquisar sobre, cyberataques</w:t>
-      </w:r>
-      <w:r>
-        <w:rPr>
-          <w:sz w:val="24"/>
-          <w:szCs w:val="24"/>
-        </w:rPr>
-        <w:t>, cyberataques</w:t>
-      </w:r>
-      <w:r>
-        <w:rPr>
-          <w:sz w:val="24"/>
-          <w:szCs w:val="24"/>
-        </w:rPr>
-        <w:t xml:space="preserve"> com o ransomwere Ekans</w:t>
-      </w:r>
+        <w:t xml:space="preserve">Pesquisar sobre, </w:t>
+      </w:r>
+      <w:proofErr w:type="spellStart"/>
+      <w:r>
+        <w:rPr>
+          <w:sz w:val="24"/>
+          <w:szCs w:val="24"/>
+        </w:rPr>
+        <w:t>cyberataques</w:t>
+      </w:r>
+      <w:proofErr w:type="spellEnd"/>
+      <w:r>
+        <w:rPr>
+          <w:sz w:val="24"/>
+          <w:szCs w:val="24"/>
+        </w:rPr>
+        <w:t xml:space="preserve">, </w:t>
+      </w:r>
+      <w:proofErr w:type="spellStart"/>
+      <w:r>
+        <w:rPr>
+          <w:sz w:val="24"/>
+          <w:szCs w:val="24"/>
+        </w:rPr>
+        <w:t>cyberataques</w:t>
+      </w:r>
+      <w:proofErr w:type="spellEnd"/>
+      <w:r>
+        <w:rPr>
+          <w:sz w:val="24"/>
+          <w:szCs w:val="24"/>
+        </w:rPr>
+        <w:t xml:space="preserve"> com o </w:t>
+      </w:r>
+      <w:proofErr w:type="spellStart"/>
+      <w:r>
+        <w:rPr>
+          <w:sz w:val="24"/>
+          <w:szCs w:val="24"/>
+        </w:rPr>
+        <w:t>ransomwere</w:t>
+      </w:r>
+      <w:proofErr w:type="spellEnd"/>
+      <w:r>
+        <w:rPr>
+          <w:sz w:val="24"/>
+          <w:szCs w:val="24"/>
+        </w:rPr>
+        <w:t xml:space="preserve"> </w:t>
+      </w:r>
+      <w:proofErr w:type="spellStart"/>
+      <w:r>
+        <w:rPr>
+          <w:sz w:val="24"/>
+          <w:szCs w:val="24"/>
+        </w:rPr>
+        <w:t>Ekans</w:t>
+      </w:r>
+      <w:proofErr w:type="spellEnd"/>
       <w:r>
         <w:rPr>
           <w:sz w:val="24"/>
@@ -2564,7 +2999,55 @@
           <w:sz w:val="24"/>
           <w:szCs w:val="24"/>
         </w:rPr>
-        <w:t>Verificar histórico de cyberataques com o ransomwere Ekans;</w:t>
+        <w:t xml:space="preserve">Verificar histórico de </w:t>
+      </w:r>
+      <w:proofErr w:type="spellStart"/>
+      <w:r>
+        <w:rPr>
+          <w:sz w:val="24"/>
+          <w:szCs w:val="24"/>
+        </w:rPr>
+        <w:t>cyberataques</w:t>
+      </w:r>
+      <w:proofErr w:type="spellEnd"/>
+      <w:r>
+        <w:rPr>
+          <w:sz w:val="24"/>
+          <w:szCs w:val="24"/>
+        </w:rPr>
+        <w:t xml:space="preserve"> com o </w:t>
+      </w:r>
+      <w:proofErr w:type="spellStart"/>
+      <w:r>
+        <w:rPr>
+          <w:sz w:val="24"/>
+          <w:szCs w:val="24"/>
+        </w:rPr>
+        <w:t>ransomwere</w:t>
+      </w:r>
+      <w:proofErr w:type="spellEnd"/>
+      <w:r>
+        <w:rPr>
+          <w:sz w:val="24"/>
+          <w:szCs w:val="24"/>
+        </w:rPr>
+        <w:t xml:space="preserve"> </w:t>
+      </w:r>
+      <w:proofErr w:type="spellStart"/>
+      <w:r>
+        <w:rPr>
+          <w:sz w:val="24"/>
+          <w:szCs w:val="24"/>
+        </w:rPr>
+        <w:t>Ekans</w:t>
+      </w:r>
+      <w:proofErr w:type="spellEnd"/>
+      <w:r>
+        <w:rPr>
+          <w:sz w:val="24"/>
+          <w:szCs w:val="24"/>
+        </w:rPr>
+        <w:t>;</w:t>
       </w:r>
     </w:p>
     <w:p>
@@ -2585,8 +3068,33 @@
           <w:sz w:val="24"/>
           <w:szCs w:val="24"/>
         </w:rPr>
-        <w:t>Determinar os principais tipos de alvos do ransomewere Ekeans</w:t>
-      </w:r>
+        <w:t xml:space="preserve">Determinar os principais tipos de alvos do </w:t>
+      </w:r>
+      <w:proofErr w:type="spellStart"/>
+      <w:r>
+        <w:rPr>
+          <w:sz w:val="24"/>
+          <w:szCs w:val="24"/>
+        </w:rPr>
+        <w:t>ransomewere</w:t>
+      </w:r>
+      <w:proofErr w:type="spellEnd"/>
+      <w:r>
+        <w:rPr>
+          <w:sz w:val="24"/>
+          <w:szCs w:val="24"/>
+        </w:rPr>
+        <w:t xml:space="preserve"> </w:t>
+      </w:r>
+      <w:proofErr w:type="spellStart"/>
+      <w:r>
+        <w:rPr>
+          <w:sz w:val="24"/>
+          <w:szCs w:val="24"/>
+        </w:rPr>
+        <w:t>Ekeans</w:t>
+      </w:r>
+      <w:proofErr w:type="spellEnd"/>
       <w:r>
         <w:rPr>
           <w:sz w:val="24"/>
@@ -2613,7 +3121,23 @@
           <w:sz w:val="24"/>
           <w:szCs w:val="24"/>
         </w:rPr>
-        <w:t>Identificar o modo como o ransomwere opera;</w:t>
+        <w:t xml:space="preserve">Identificar o modo como o </w:t>
+      </w:r>
+      <w:proofErr w:type="spellStart"/>
+      <w:r>
+        <w:rPr>
+          <w:sz w:val="24"/>
+          <w:szCs w:val="24"/>
+        </w:rPr>
+        <w:t>ransomwere</w:t>
+      </w:r>
+      <w:proofErr w:type="spellEnd"/>
+      <w:r>
+        <w:rPr>
+          <w:sz w:val="24"/>
+          <w:szCs w:val="24"/>
+        </w:rPr>
+        <w:t xml:space="preserve"> opera;</w:t>
       </w:r>
     </w:p>
     <w:p>
@@ -2635,7 +3159,39 @@
           <w:sz w:val="24"/>
           <w:szCs w:val="24"/>
         </w:rPr>
-        <w:t>Constatar melhores mecanismos de defesa para o ransomwere Ekans.</w:t>
+        <w:t xml:space="preserve">Constatar melhores mecanismos de defesa para o </w:t>
+      </w:r>
+      <w:proofErr w:type="spellStart"/>
+      <w:r>
+        <w:rPr>
+          <w:sz w:val="24"/>
+          <w:szCs w:val="24"/>
+        </w:rPr>
+        <w:t>ransomwere</w:t>
+      </w:r>
+      <w:proofErr w:type="spellEnd"/>
+      <w:r>
+        <w:rPr>
+          <w:sz w:val="24"/>
+          <w:szCs w:val="24"/>
+        </w:rPr>
+        <w:t xml:space="preserve"> </w:t>
+      </w:r>
+      <w:proofErr w:type="spellStart"/>
+      <w:r>
+        <w:rPr>
+          <w:sz w:val="24"/>
+          <w:szCs w:val="24"/>
+        </w:rPr>
+        <w:t>Ekans</w:t>
+      </w:r>
+      <w:proofErr w:type="spellEnd"/>
+      <w:r>
+        <w:rPr>
+          <w:sz w:val="24"/>
+          <w:szCs w:val="24"/>
+        </w:rPr>
+        <w:t>.</w:t>
       </w:r>
     </w:p>
     <w:p>
@@ -2646,16 +3202,15 @@
           <w:numId w:val="9"/>
         </w:numPr>
       </w:pPr>
-      <w:bookmarkStart w:id="10" w:name="_Toc66717888"/>
-      <w:bookmarkStart w:id="11" w:name="_Toc35208323"/>
-      <w:r>
-        <w:lastRenderedPageBreak/>
+      <w:bookmarkStart w:id="9" w:name="_Toc66717888"/>
+      <w:bookmarkStart w:id="10" w:name="_Toc35208323"/>
+      <w:r>
         <w:t>R</w:t>
       </w:r>
       <w:r>
         <w:t>EFERENCIAL TEÓRICO</w:t>
       </w:r>
-      <w:bookmarkEnd w:id="10"/>
+      <w:bookmarkEnd w:id="9"/>
     </w:p>
     <w:p>
       <w:pPr>
@@ -2692,14 +3247,14 @@
           <w:numId w:val="9"/>
         </w:numPr>
       </w:pPr>
-      <w:bookmarkStart w:id="12" w:name="_Toc66717889"/>
+      <w:bookmarkStart w:id="11" w:name="_Toc66717889"/>
       <w:r>
         <w:t>C</w:t>
       </w:r>
       <w:r>
         <w:t>YBERATAQUES</w:t>
       </w:r>
-      <w:bookmarkEnd w:id="12"/>
+      <w:bookmarkEnd w:id="11"/>
     </w:p>
     <w:p/>
     <w:p/>
@@ -2711,13 +3266,13 @@
           <w:numId w:val="9"/>
         </w:numPr>
       </w:pPr>
-      <w:bookmarkStart w:id="13" w:name="_Toc66717890"/>
+      <w:bookmarkStart w:id="12" w:name="_Toc66717890"/>
       <w:r>
         <w:t>MECANISMOS DE DEFESA</w:t>
       </w:r>
-      <w:bookmarkEnd w:id="13"/>
-    </w:p>
-    <w:bookmarkEnd w:id="11"/>
+      <w:bookmarkEnd w:id="12"/>
+    </w:p>
+    <w:bookmarkEnd w:id="10"/>
     <w:p>
       <w:pPr>
         <w:ind w:left="360"/>
@@ -2748,11 +3303,12 @@
           <w:numId w:val="9"/>
         </w:numPr>
       </w:pPr>
-      <w:bookmarkStart w:id="14" w:name="_Toc66717891"/>
-      <w:r>
+      <w:bookmarkStart w:id="13" w:name="_Toc66717891"/>
+      <w:r>
+        <w:lastRenderedPageBreak/>
         <w:t>MATERIAIS E MÉTODOS</w:t>
       </w:r>
-      <w:bookmarkEnd w:id="14"/>
+      <w:bookmarkEnd w:id="13"/>
     </w:p>
     <w:p>
       <w:pPr>
@@ -2790,21 +3346,22 @@
           <w:lang w:val="en-US"/>
         </w:rPr>
       </w:pPr>
-      <w:bookmarkStart w:id="15" w:name="_Toc451847113"/>
-      <w:bookmarkStart w:id="16" w:name="_Toc464215435"/>
-      <w:bookmarkStart w:id="17" w:name="_Toc464218615"/>
-      <w:bookmarkStart w:id="18" w:name="_Toc464221203"/>
-      <w:bookmarkStart w:id="19" w:name="_Toc464630718"/>
-      <w:bookmarkStart w:id="20" w:name="_Toc465235188"/>
-      <w:bookmarkStart w:id="21" w:name="_Toc465235285"/>
-      <w:bookmarkStart w:id="22" w:name="_Toc465236026"/>
-      <w:bookmarkStart w:id="23" w:name="_Toc465241415"/>
-      <w:bookmarkStart w:id="24" w:name="_Toc35248019"/>
-      <w:bookmarkStart w:id="25" w:name="_Toc35248050"/>
-      <w:bookmarkStart w:id="26" w:name="_Toc35947138"/>
-      <w:bookmarkStart w:id="27" w:name="_Toc66713624"/>
-      <w:bookmarkStart w:id="28" w:name="_Toc66713706"/>
-      <w:bookmarkStart w:id="29" w:name="_Toc66717892"/>
+      <w:bookmarkStart w:id="14" w:name="_Toc451847113"/>
+      <w:bookmarkStart w:id="15" w:name="_Toc464215435"/>
+      <w:bookmarkStart w:id="16" w:name="_Toc464218615"/>
+      <w:bookmarkStart w:id="17" w:name="_Toc464221203"/>
+      <w:bookmarkStart w:id="18" w:name="_Toc464630718"/>
+      <w:bookmarkStart w:id="19" w:name="_Toc465235188"/>
+      <w:bookmarkStart w:id="20" w:name="_Toc465235285"/>
+      <w:bookmarkStart w:id="21" w:name="_Toc465236026"/>
+      <w:bookmarkStart w:id="22" w:name="_Toc465241415"/>
+      <w:bookmarkStart w:id="23" w:name="_Toc35248019"/>
+      <w:bookmarkStart w:id="24" w:name="_Toc35248050"/>
+      <w:bookmarkStart w:id="25" w:name="_Toc35947138"/>
+      <w:bookmarkStart w:id="26" w:name="_Toc66713624"/>
+      <w:bookmarkStart w:id="27" w:name="_Toc66713706"/>
+      <w:bookmarkStart w:id="28" w:name="_Toc66717892"/>
+      <w:bookmarkEnd w:id="14"/>
       <w:bookmarkEnd w:id="15"/>
       <w:bookmarkEnd w:id="16"/>
       <w:bookmarkEnd w:id="17"/>
@@ -2819,7 +3376,6 @@
       <w:bookmarkEnd w:id="26"/>
       <w:bookmarkEnd w:id="27"/>
       <w:bookmarkEnd w:id="28"/>
-      <w:bookmarkEnd w:id="29"/>
     </w:p>
     <w:p>
       <w:pPr>
@@ -2837,21 +3393,22 @@
           <w:lang w:val="en-US"/>
         </w:rPr>
       </w:pPr>
-      <w:bookmarkStart w:id="30" w:name="_Toc451847114"/>
-      <w:bookmarkStart w:id="31" w:name="_Toc464215436"/>
-      <w:bookmarkStart w:id="32" w:name="_Toc464218616"/>
-      <w:bookmarkStart w:id="33" w:name="_Toc464221204"/>
-      <w:bookmarkStart w:id="34" w:name="_Toc464630719"/>
-      <w:bookmarkStart w:id="35" w:name="_Toc465235189"/>
-      <w:bookmarkStart w:id="36" w:name="_Toc465235286"/>
-      <w:bookmarkStart w:id="37" w:name="_Toc465236027"/>
-      <w:bookmarkStart w:id="38" w:name="_Toc465241416"/>
-      <w:bookmarkStart w:id="39" w:name="_Toc35248020"/>
-      <w:bookmarkStart w:id="40" w:name="_Toc35248051"/>
-      <w:bookmarkStart w:id="41" w:name="_Toc35947139"/>
-      <w:bookmarkStart w:id="42" w:name="_Toc66713625"/>
-      <w:bookmarkStart w:id="43" w:name="_Toc66713707"/>
-      <w:bookmarkStart w:id="44" w:name="_Toc66717893"/>
+      <w:bookmarkStart w:id="29" w:name="_Toc451847114"/>
+      <w:bookmarkStart w:id="30" w:name="_Toc464215436"/>
+      <w:bookmarkStart w:id="31" w:name="_Toc464218616"/>
+      <w:bookmarkStart w:id="32" w:name="_Toc464221204"/>
+      <w:bookmarkStart w:id="33" w:name="_Toc464630719"/>
+      <w:bookmarkStart w:id="34" w:name="_Toc465235189"/>
+      <w:bookmarkStart w:id="35" w:name="_Toc465235286"/>
+      <w:bookmarkStart w:id="36" w:name="_Toc465236027"/>
+      <w:bookmarkStart w:id="37" w:name="_Toc465241416"/>
+      <w:bookmarkStart w:id="38" w:name="_Toc35248020"/>
+      <w:bookmarkStart w:id="39" w:name="_Toc35248051"/>
+      <w:bookmarkStart w:id="40" w:name="_Toc35947139"/>
+      <w:bookmarkStart w:id="41" w:name="_Toc66713625"/>
+      <w:bookmarkStart w:id="42" w:name="_Toc66713707"/>
+      <w:bookmarkStart w:id="43" w:name="_Toc66717893"/>
+      <w:bookmarkEnd w:id="29"/>
       <w:bookmarkEnd w:id="30"/>
       <w:bookmarkEnd w:id="31"/>
       <w:bookmarkEnd w:id="32"/>
@@ -2866,7 +3423,6 @@
       <w:bookmarkEnd w:id="41"/>
       <w:bookmarkEnd w:id="42"/>
       <w:bookmarkEnd w:id="43"/>
-      <w:bookmarkEnd w:id="44"/>
     </w:p>
     <w:p>
       <w:pPr>
@@ -2876,13 +3432,13 @@
           <w:numId w:val="9"/>
         </w:numPr>
       </w:pPr>
-      <w:bookmarkStart w:id="45" w:name="_Toc35208331"/>
-      <w:bookmarkStart w:id="46" w:name="_Toc66717894"/>
+      <w:bookmarkStart w:id="44" w:name="_Toc35208331"/>
+      <w:bookmarkStart w:id="45" w:name="_Toc66717894"/>
       <w:r>
         <w:t>HARDWARE</w:t>
       </w:r>
+      <w:bookmarkEnd w:id="44"/>
       <w:bookmarkEnd w:id="45"/>
-      <w:bookmarkEnd w:id="46"/>
     </w:p>
     <w:p/>
     <w:p>
@@ -3011,7 +3567,7 @@
           <w:szCs w:val="28"/>
         </w:rPr>
       </w:pPr>
-      <w:bookmarkStart w:id="47" w:name="_Toc35208332"/>
+      <w:bookmarkStart w:id="46" w:name="_Toc35208332"/>
       <w:r>
         <w:br w:type="page"/>
       </w:r>
@@ -3024,13 +3580,13 @@
           <w:numId w:val="9"/>
         </w:numPr>
       </w:pPr>
-      <w:bookmarkStart w:id="48" w:name="_Toc66717895"/>
+      <w:bookmarkStart w:id="47" w:name="_Toc66717895"/>
       <w:r>
         <w:lastRenderedPageBreak/>
         <w:t>CRONOGRAMA</w:t>
       </w:r>
+      <w:bookmarkEnd w:id="46"/>
       <w:bookmarkEnd w:id="47"/>
-      <w:bookmarkEnd w:id="48"/>
     </w:p>
     <w:p>
       <w:pPr>
@@ -3637,14 +4193,52 @@
               </w:rPr>
               <w:t xml:space="preserve"> (</w:t>
             </w:r>
-            <w:r>
-              <w:rPr>
-                <w:rFonts w:cs="Arial"/>
-                <w:sz w:val="24"/>
-                <w:szCs w:val="24"/>
-              </w:rPr>
-              <w:t>Cyberataques, Mecanismos de Defesa, Ramsomwere Ekans</w:t>
-            </w:r>
+            <w:proofErr w:type="spellStart"/>
+            <w:r>
+              <w:rPr>
+                <w:rFonts w:cs="Arial"/>
+                <w:sz w:val="24"/>
+                <w:szCs w:val="24"/>
+              </w:rPr>
+              <w:t>Cyberataques</w:t>
+            </w:r>
+            <w:proofErr w:type="spellEnd"/>
+            <w:r>
+              <w:rPr>
+                <w:rFonts w:cs="Arial"/>
+                <w:sz w:val="24"/>
+                <w:szCs w:val="24"/>
+              </w:rPr>
+              <w:t xml:space="preserve">, Mecanismos de Defesa, </w:t>
+            </w:r>
+            <w:proofErr w:type="spellStart"/>
+            <w:r>
+              <w:rPr>
+                <w:rFonts w:cs="Arial"/>
+                <w:sz w:val="24"/>
+                <w:szCs w:val="24"/>
+              </w:rPr>
+              <w:t>Ramsomwere</w:t>
+            </w:r>
+            <w:proofErr w:type="spellEnd"/>
+            <w:r>
+              <w:rPr>
+                <w:rFonts w:cs="Arial"/>
+                <w:sz w:val="24"/>
+                <w:szCs w:val="24"/>
+              </w:rPr>
+              <w:t xml:space="preserve"> </w:t>
+            </w:r>
+            <w:proofErr w:type="spellStart"/>
+            <w:r>
+              <w:rPr>
+                <w:rFonts w:cs="Arial"/>
+                <w:sz w:val="24"/>
+                <w:szCs w:val="24"/>
+              </w:rPr>
+              <w:t>Ekans</w:t>
+            </w:r>
+            <w:proofErr w:type="spellEnd"/>
             <w:r>
               <w:rPr>
                 <w:rFonts w:cs="Arial"/>
@@ -4015,8 +4609,54 @@
                 <w:sz w:val="24"/>
                 <w:szCs w:val="24"/>
               </w:rPr>
-              <w:t>Verificação de cyberataques com o ransomwere Ekans</w:t>
-            </w:r>
+              <w:t xml:space="preserve">Verificação de </w:t>
+            </w:r>
+            <w:proofErr w:type="spellStart"/>
+            <w:r>
+              <w:rPr>
+                <w:rFonts w:cs="Arial"/>
+                <w:sz w:val="24"/>
+                <w:szCs w:val="24"/>
+              </w:rPr>
+              <w:t>cyberataques</w:t>
+            </w:r>
+            <w:proofErr w:type="spellEnd"/>
+            <w:r>
+              <w:rPr>
+                <w:rFonts w:cs="Arial"/>
+                <w:sz w:val="24"/>
+                <w:szCs w:val="24"/>
+              </w:rPr>
+              <w:t xml:space="preserve"> com o </w:t>
+            </w:r>
+            <w:proofErr w:type="spellStart"/>
+            <w:r>
+              <w:rPr>
+                <w:rFonts w:cs="Arial"/>
+                <w:sz w:val="24"/>
+                <w:szCs w:val="24"/>
+              </w:rPr>
+              <w:t>ransomwere</w:t>
+            </w:r>
+            <w:proofErr w:type="spellEnd"/>
+            <w:r>
+              <w:rPr>
+                <w:rFonts w:cs="Arial"/>
+                <w:sz w:val="24"/>
+                <w:szCs w:val="24"/>
+              </w:rPr>
+              <w:t xml:space="preserve"> </w:t>
+            </w:r>
+            <w:proofErr w:type="spellStart"/>
+            <w:r>
+              <w:rPr>
+                <w:rFonts w:cs="Arial"/>
+                <w:sz w:val="24"/>
+                <w:szCs w:val="24"/>
+              </w:rPr>
+              <w:t>Ekans</w:t>
+            </w:r>
+            <w:proofErr w:type="spellEnd"/>
           </w:p>
         </w:tc>
         <w:tc>
@@ -4358,7 +4998,43 @@
                 <w:sz w:val="24"/>
                 <w:szCs w:val="24"/>
               </w:rPr>
-              <w:t>Determinação dos principais tipos de alvos do ransomwere Ekans.</w:t>
+              <w:t xml:space="preserve">Determinação dos principais tipos de alvos do </w:t>
+            </w:r>
+            <w:proofErr w:type="spellStart"/>
+            <w:r>
+              <w:rPr>
+                <w:rFonts w:cs="Arial"/>
+                <w:sz w:val="24"/>
+                <w:szCs w:val="24"/>
+              </w:rPr>
+              <w:t>ransomwere</w:t>
+            </w:r>
+            <w:proofErr w:type="spellEnd"/>
+            <w:r>
+              <w:rPr>
+                <w:rFonts w:cs="Arial"/>
+                <w:sz w:val="24"/>
+                <w:szCs w:val="24"/>
+              </w:rPr>
+              <w:t xml:space="preserve"> </w:t>
+            </w:r>
+            <w:proofErr w:type="spellStart"/>
+            <w:r>
+              <w:rPr>
+                <w:rFonts w:cs="Arial"/>
+                <w:sz w:val="24"/>
+                <w:szCs w:val="24"/>
+              </w:rPr>
+              <w:t>Ekans</w:t>
+            </w:r>
+            <w:proofErr w:type="spellEnd"/>
+            <w:r>
+              <w:rPr>
+                <w:rFonts w:cs="Arial"/>
+                <w:sz w:val="24"/>
+                <w:szCs w:val="24"/>
+              </w:rPr>
+              <w:t>.</w:t>
             </w:r>
           </w:p>
         </w:tc>
@@ -4741,7 +5417,25 @@
                 <w:sz w:val="24"/>
                 <w:szCs w:val="24"/>
               </w:rPr>
-              <w:t>Identificação de como o ransomwere opera.</w:t>
+              <w:t xml:space="preserve">Identificação de como o </w:t>
+            </w:r>
+            <w:proofErr w:type="spellStart"/>
+            <w:r>
+              <w:rPr>
+                <w:rFonts w:cs="Arial"/>
+                <w:sz w:val="24"/>
+                <w:szCs w:val="24"/>
+              </w:rPr>
+              <w:t>ransomwere</w:t>
+            </w:r>
+            <w:proofErr w:type="spellEnd"/>
+            <w:r>
+              <w:rPr>
+                <w:rFonts w:cs="Arial"/>
+                <w:sz w:val="24"/>
+                <w:szCs w:val="24"/>
+              </w:rPr>
+              <w:t xml:space="preserve"> opera.</w:t>
             </w:r>
           </w:p>
         </w:tc>
@@ -5114,8 +5808,36 @@
                 <w:sz w:val="24"/>
                 <w:szCs w:val="24"/>
               </w:rPr>
-              <w:t>Constatação de melhores mecanismos de defesa contra o ransomwere Ekans</w:t>
-            </w:r>
+              <w:t xml:space="preserve">Constatação de melhores mecanismos de defesa contra o </w:t>
+            </w:r>
+            <w:proofErr w:type="spellStart"/>
+            <w:r>
+              <w:rPr>
+                <w:rFonts w:cs="Arial"/>
+                <w:sz w:val="24"/>
+                <w:szCs w:val="24"/>
+              </w:rPr>
+              <w:t>ransomwere</w:t>
+            </w:r>
+            <w:proofErr w:type="spellEnd"/>
+            <w:r>
+              <w:rPr>
+                <w:rFonts w:cs="Arial"/>
+                <w:sz w:val="24"/>
+                <w:szCs w:val="24"/>
+              </w:rPr>
+              <w:t xml:space="preserve"> </w:t>
+            </w:r>
+            <w:proofErr w:type="spellStart"/>
+            <w:r>
+              <w:rPr>
+                <w:rFonts w:cs="Arial"/>
+                <w:sz w:val="24"/>
+                <w:szCs w:val="24"/>
+              </w:rPr>
+              <w:t>Ekans</w:t>
+            </w:r>
+            <w:proofErr w:type="spellEnd"/>
           </w:p>
         </w:tc>
         <w:tc>
@@ -6207,14 +6929,14 @@
           <w:numId w:val="9"/>
         </w:numPr>
       </w:pPr>
-      <w:bookmarkStart w:id="49" w:name="_Toc35208333"/>
-      <w:bookmarkStart w:id="50" w:name="_Toc66717896"/>
+      <w:bookmarkStart w:id="48" w:name="_Toc35208333"/>
+      <w:bookmarkStart w:id="49" w:name="_Toc66717896"/>
       <w:r>
         <w:lastRenderedPageBreak/>
         <w:t>REFERÊNCIAS</w:t>
       </w:r>
+      <w:bookmarkEnd w:id="48"/>
       <w:bookmarkEnd w:id="49"/>
-      <w:bookmarkEnd w:id="50"/>
       <w:r>
         <w:t xml:space="preserve"> </w:t>
       </w:r>
@@ -6243,7 +6965,7 @@
 </file>
 
 <file path=word/endnotes.xml><?xml version="1.0" encoding="utf-8"?>
-<w:endnotes xmlns:wpc="http://schemas.microsoft.com/office/word/2010/wordprocessingCanvas" xmlns:mc="http://schemas.openxmlformats.org/markup-compatibility/2006" xmlns:o="urn:schemas-microsoft-com:office:office" xmlns:r="http://schemas.openxmlformats.org/officeDocument/2006/relationships" xmlns:m="http://schemas.openxmlformats.org/officeDocument/2006/math" xmlns:v="urn:schemas-microsoft-com:vml" xmlns:wp14="http://schemas.microsoft.com/office/word/2010/wordprocessingDrawing" xmlns:wp="http://schemas.openxmlformats.org/drawingml/2006/wordprocessingDrawing" xmlns:w10="urn:schemas-microsoft-com:office:word" xmlns:w="http://schemas.openxmlformats.org/wordprocessingml/2006/main" xmlns:w14="http://schemas.microsoft.com/office/word/2010/wordml" xmlns:w15="http://schemas.microsoft.com/office/word/2012/wordml" xmlns:wpg="http://schemas.microsoft.com/office/word/2010/wordprocessingGroup" xmlns:wpi="http://schemas.microsoft.com/office/word/2010/wordprocessingInk" xmlns:wne="http://schemas.microsoft.com/office/word/2006/wordml" xmlns:wps="http://schemas.microsoft.com/office/word/2010/wordprocessingShape" mc:Ignorable="w14 w15 wp14">
+<w:endnotes xmlns:wpc="http://schemas.microsoft.com/office/word/2010/wordprocessingCanvas" xmlns:cx="http://schemas.microsoft.com/office/drawing/2014/chartex" xmlns:cx1="http://schemas.microsoft.com/office/drawing/2015/9/8/chartex" xmlns:cx2="http://schemas.microsoft.com/office/drawing/2015/10/21/chartex" xmlns:cx3="http://schemas.microsoft.com/office/drawing/2016/5/9/chartex" xmlns:cx4="http://schemas.microsoft.com/office/drawing/2016/5/10/chartex" xmlns:cx5="http://schemas.microsoft.com/office/drawing/2016/5/11/chartex" xmlns:cx6="http://schemas.microsoft.com/office/drawing/2016/5/12/chartex" xmlns:cx7="http://schemas.microsoft.com/office/drawing/2016/5/13/chartex" xmlns:cx8="http://schemas.microsoft.com/office/drawing/2016/5/14/chartex" xmlns:mc="http://schemas.openxmlformats.org/markup-compatibility/2006" xmlns:aink="http://schemas.microsoft.com/office/drawing/2016/ink" xmlns:am3d="http://schemas.microsoft.com/office/drawing/2017/model3d" xmlns:o="urn:schemas-microsoft-com:office:office" xmlns:r="http://schemas.openxmlformats.org/officeDocument/2006/relationships" xmlns:m="http://schemas.openxmlformats.org/officeDocument/2006/math" xmlns:v="urn:schemas-microsoft-com:vml" xmlns:wp14="http://schemas.microsoft.com/office/word/2010/wordprocessingDrawing" xmlns:wp="http://schemas.openxmlformats.org/drawingml/2006/wordprocessingDrawing" xmlns:w10="urn:schemas-microsoft-com:office:word" xmlns:w="http://schemas.openxmlformats.org/wordprocessingml/2006/main" xmlns:w14="http://schemas.microsoft.com/office/word/2010/wordml" xmlns:w15="http://schemas.microsoft.com/office/word/2012/wordml" xmlns:w16cex="http://schemas.microsoft.com/office/word/2018/wordml/cex" xmlns:w16cid="http://schemas.microsoft.com/office/word/2016/wordml/cid" xmlns:w16="http://schemas.microsoft.com/office/word/2018/wordml" xmlns:w16se="http://schemas.microsoft.com/office/word/2015/wordml/symex" xmlns:wpg="http://schemas.microsoft.com/office/word/2010/wordprocessingGroup" xmlns:wpi="http://schemas.microsoft.com/office/word/2010/wordprocessingInk" xmlns:wne="http://schemas.microsoft.com/office/word/2006/wordml" xmlns:wps="http://schemas.microsoft.com/office/word/2010/wordprocessingShape" mc:Ignorable="w14 w15 w16se w16cid w16 w16cex wp14">
   <w:endnote w:type="separator" w:id="-1">
     <w:p>
       <w:pPr>
@@ -6268,7 +6990,7 @@
 </file>
 
 <file path=word/footer1.xml><?xml version="1.0" encoding="utf-8"?>
-<w:ftr xmlns:wpc="http://schemas.microsoft.com/office/word/2010/wordprocessingCanvas" xmlns:mc="http://schemas.openxmlformats.org/markup-compatibility/2006" xmlns:o="urn:schemas-microsoft-com:office:office" xmlns:r="http://schemas.openxmlformats.org/officeDocument/2006/relationships" xmlns:m="http://schemas.openxmlformats.org/officeDocument/2006/math" xmlns:v="urn:schemas-microsoft-com:vml" xmlns:wp14="http://schemas.microsoft.com/office/word/2010/wordprocessingDrawing" xmlns:wp="http://schemas.openxmlformats.org/drawingml/2006/wordprocessingDrawing" xmlns:w10="urn:schemas-microsoft-com:office:word" xmlns:w="http://schemas.openxmlformats.org/wordprocessingml/2006/main" xmlns:w14="http://schemas.microsoft.com/office/word/2010/wordml" xmlns:w15="http://schemas.microsoft.com/office/word/2012/wordml" xmlns:wpg="http://schemas.microsoft.com/office/word/2010/wordprocessingGroup" xmlns:wpi="http://schemas.microsoft.com/office/word/2010/wordprocessingInk" xmlns:wne="http://schemas.microsoft.com/office/word/2006/wordml" xmlns:wps="http://schemas.microsoft.com/office/word/2010/wordprocessingShape" mc:Ignorable="w14 w15 wp14">
+<w:ftr xmlns:wpc="http://schemas.microsoft.com/office/word/2010/wordprocessingCanvas" xmlns:cx="http://schemas.microsoft.com/office/drawing/2014/chartex" xmlns:cx1="http://schemas.microsoft.com/office/drawing/2015/9/8/chartex" xmlns:cx2="http://schemas.microsoft.com/office/drawing/2015/10/21/chartex" xmlns:cx3="http://schemas.microsoft.com/office/drawing/2016/5/9/chartex" xmlns:cx4="http://schemas.microsoft.com/office/drawing/2016/5/10/chartex" xmlns:cx5="http://schemas.microsoft.com/office/drawing/2016/5/11/chartex" xmlns:cx6="http://schemas.microsoft.com/office/drawing/2016/5/12/chartex" xmlns:cx7="http://schemas.microsoft.com/office/drawing/2016/5/13/chartex" xmlns:cx8="http://schemas.microsoft.com/office/drawing/2016/5/14/chartex" xmlns:mc="http://schemas.openxmlformats.org/markup-compatibility/2006" xmlns:aink="http://schemas.microsoft.com/office/drawing/2016/ink" xmlns:am3d="http://schemas.microsoft.com/office/drawing/2017/model3d" xmlns:o="urn:schemas-microsoft-com:office:office" xmlns:r="http://schemas.openxmlformats.org/officeDocument/2006/relationships" xmlns:m="http://schemas.openxmlformats.org/officeDocument/2006/math" xmlns:v="urn:schemas-microsoft-com:vml" xmlns:wp14="http://schemas.microsoft.com/office/word/2010/wordprocessingDrawing" xmlns:wp="http://schemas.openxmlformats.org/drawingml/2006/wordprocessingDrawing" xmlns:w10="urn:schemas-microsoft-com:office:word" xmlns:w="http://schemas.openxmlformats.org/wordprocessingml/2006/main" xmlns:w14="http://schemas.microsoft.com/office/word/2010/wordml" xmlns:w15="http://schemas.microsoft.com/office/word/2012/wordml" xmlns:w16cex="http://schemas.microsoft.com/office/word/2018/wordml/cex" xmlns:w16cid="http://schemas.microsoft.com/office/word/2016/wordml/cid" xmlns:w16="http://schemas.microsoft.com/office/word/2018/wordml" xmlns:w16se="http://schemas.microsoft.com/office/word/2015/wordml/symex" xmlns:wpg="http://schemas.microsoft.com/office/word/2010/wordprocessingGroup" xmlns:wpi="http://schemas.microsoft.com/office/word/2010/wordprocessingInk" xmlns:wne="http://schemas.microsoft.com/office/word/2006/wordml" xmlns:wps="http://schemas.microsoft.com/office/word/2010/wordprocessingShape" mc:Ignorable="w14 w15 w16se w16cid w16 w16cex wp14">
   <w:sdt>
     <w:sdtPr>
       <w:id w:val="587127208"/>
@@ -6302,7 +7024,7 @@
 </file>
 
 <file path=word/footnotes.xml><?xml version="1.0" encoding="utf-8"?>
-<w:footnotes xmlns:wpc="http://schemas.microsoft.com/office/word/2010/wordprocessingCanvas" xmlns:mc="http://schemas.openxmlformats.org/markup-compatibility/2006" xmlns:o="urn:schemas-microsoft-com:office:office" xmlns:r="http://schemas.openxmlformats.org/officeDocument/2006/relationships" xmlns:m="http://schemas.openxmlformats.org/officeDocument/2006/math" xmlns:v="urn:schemas-microsoft-com:vml" xmlns:wp14="http://schemas.microsoft.com/office/word/2010/wordprocessingDrawing" xmlns:wp="http://schemas.openxmlformats.org/drawingml/2006/wordprocessingDrawing" xmlns:w10="urn:schemas-microsoft-com:office:word" xmlns:w="http://schemas.openxmlformats.org/wordprocessingml/2006/main" xmlns:w14="http://schemas.microsoft.com/office/word/2010/wordml" xmlns:w15="http://schemas.microsoft.com/office/word/2012/wordml" xmlns:wpg="http://schemas.microsoft.com/office/word/2010/wordprocessingGroup" xmlns:wpi="http://schemas.microsoft.com/office/word/2010/wordprocessingInk" xmlns:wne="http://schemas.microsoft.com/office/word/2006/wordml" xmlns:wps="http://schemas.microsoft.com/office/word/2010/wordprocessingShape" mc:Ignorable="w14 w15 wp14">
+<w:footnotes xmlns:wpc="http://schemas.microsoft.com/office/word/2010/wordprocessingCanvas" xmlns:cx="http://schemas.microsoft.com/office/drawing/2014/chartex" xmlns:cx1="http://schemas.microsoft.com/office/drawing/2015/9/8/chartex" xmlns:cx2="http://schemas.microsoft.com/office/drawing/2015/10/21/chartex" xmlns:cx3="http://schemas.microsoft.com/office/drawing/2016/5/9/chartex" xmlns:cx4="http://schemas.microsoft.com/office/drawing/2016/5/10/chartex" xmlns:cx5="http://schemas.microsoft.com/office/drawing/2016/5/11/chartex" xmlns:cx6="http://schemas.microsoft.com/office/drawing/2016/5/12/chartex" xmlns:cx7="http://schemas.microsoft.com/office/drawing/2016/5/13/chartex" xmlns:cx8="http://schemas.microsoft.com/office/drawing/2016/5/14/chartex" xmlns:mc="http://schemas.openxmlformats.org/markup-compatibility/2006" xmlns:aink="http://schemas.microsoft.com/office/drawing/2016/ink" xmlns:am3d="http://schemas.microsoft.com/office/drawing/2017/model3d" xmlns:o="urn:schemas-microsoft-com:office:office" xmlns:r="http://schemas.openxmlformats.org/officeDocument/2006/relationships" xmlns:m="http://schemas.openxmlformats.org/officeDocument/2006/math" xmlns:v="urn:schemas-microsoft-com:vml" xmlns:wp14="http://schemas.microsoft.com/office/word/2010/wordprocessingDrawing" xmlns:wp="http://schemas.openxmlformats.org/drawingml/2006/wordprocessingDrawing" xmlns:w10="urn:schemas-microsoft-com:office:word" xmlns:w="http://schemas.openxmlformats.org/wordprocessingml/2006/main" xmlns:w14="http://schemas.microsoft.com/office/word/2010/wordml" xmlns:w15="http://schemas.microsoft.com/office/word/2012/wordml" xmlns:w16cex="http://schemas.microsoft.com/office/word/2018/wordml/cex" xmlns:w16cid="http://schemas.microsoft.com/office/word/2016/wordml/cid" xmlns:w16="http://schemas.microsoft.com/office/word/2018/wordml" xmlns:w16se="http://schemas.microsoft.com/office/word/2015/wordml/symex" xmlns:wpg="http://schemas.microsoft.com/office/word/2010/wordprocessingGroup" xmlns:wpi="http://schemas.microsoft.com/office/word/2010/wordprocessingInk" xmlns:wne="http://schemas.microsoft.com/office/word/2006/wordml" xmlns:wps="http://schemas.microsoft.com/office/word/2010/wordprocessingShape" mc:Ignorable="w14 w15 w16se w16cid w16 w16cex wp14">
   <w:footnote w:type="separator" w:id="-1">
     <w:p>
       <w:pPr>
@@ -6327,7 +7049,7 @@
 </file>
 
 <file path=word/header1.xml><?xml version="1.0" encoding="utf-8"?>
-<w:hdr xmlns:wpc="http://schemas.microsoft.com/office/word/2010/wordprocessingCanvas" xmlns:mc="http://schemas.openxmlformats.org/markup-compatibility/2006" xmlns:o="urn:schemas-microsoft-com:office:office" xmlns:r="http://schemas.openxmlformats.org/officeDocument/2006/relationships" xmlns:m="http://schemas.openxmlformats.org/officeDocument/2006/math" xmlns:v="urn:schemas-microsoft-com:vml" xmlns:wp14="http://schemas.microsoft.com/office/word/2010/wordprocessingDrawing" xmlns:wp="http://schemas.openxmlformats.org/drawingml/2006/wordprocessingDrawing" xmlns:w10="urn:schemas-microsoft-com:office:word" xmlns:w="http://schemas.openxmlformats.org/wordprocessingml/2006/main" xmlns:w14="http://schemas.microsoft.com/office/word/2010/wordml" xmlns:w15="http://schemas.microsoft.com/office/word/2012/wordml" xmlns:wpg="http://schemas.microsoft.com/office/word/2010/wordprocessingGroup" xmlns:wpi="http://schemas.microsoft.com/office/word/2010/wordprocessingInk" xmlns:wne="http://schemas.microsoft.com/office/word/2006/wordml" xmlns:wps="http://schemas.microsoft.com/office/word/2010/wordprocessingShape" mc:Ignorable="w14 w15 wp14">
+<w:hdr xmlns:wpc="http://schemas.microsoft.com/office/word/2010/wordprocessingCanvas" xmlns:cx="http://schemas.microsoft.com/office/drawing/2014/chartex" xmlns:cx1="http://schemas.microsoft.com/office/drawing/2015/9/8/chartex" xmlns:cx2="http://schemas.microsoft.com/office/drawing/2015/10/21/chartex" xmlns:cx3="http://schemas.microsoft.com/office/drawing/2016/5/9/chartex" xmlns:cx4="http://schemas.microsoft.com/office/drawing/2016/5/10/chartex" xmlns:cx5="http://schemas.microsoft.com/office/drawing/2016/5/11/chartex" xmlns:cx6="http://schemas.microsoft.com/office/drawing/2016/5/12/chartex" xmlns:cx7="http://schemas.microsoft.com/office/drawing/2016/5/13/chartex" xmlns:cx8="http://schemas.microsoft.com/office/drawing/2016/5/14/chartex" xmlns:mc="http://schemas.openxmlformats.org/markup-compatibility/2006" xmlns:aink="http://schemas.microsoft.com/office/drawing/2016/ink" xmlns:am3d="http://schemas.microsoft.com/office/drawing/2017/model3d" xmlns:o="urn:schemas-microsoft-com:office:office" xmlns:r="http://schemas.openxmlformats.org/officeDocument/2006/relationships" xmlns:m="http://schemas.openxmlformats.org/officeDocument/2006/math" xmlns:v="urn:schemas-microsoft-com:vml" xmlns:wp14="http://schemas.microsoft.com/office/word/2010/wordprocessingDrawing" xmlns:wp="http://schemas.openxmlformats.org/drawingml/2006/wordprocessingDrawing" xmlns:w10="urn:schemas-microsoft-com:office:word" xmlns:w="http://schemas.openxmlformats.org/wordprocessingml/2006/main" xmlns:w14="http://schemas.microsoft.com/office/word/2010/wordml" xmlns:w15="http://schemas.microsoft.com/office/word/2012/wordml" xmlns:w16cex="http://schemas.microsoft.com/office/word/2018/wordml/cex" xmlns:w16cid="http://schemas.microsoft.com/office/word/2016/wordml/cid" xmlns:w16="http://schemas.microsoft.com/office/word/2018/wordml" xmlns:w16se="http://schemas.microsoft.com/office/word/2015/wordml/symex" xmlns:wpg="http://schemas.microsoft.com/office/word/2010/wordprocessingGroup" xmlns:wpi="http://schemas.microsoft.com/office/word/2010/wordprocessingInk" xmlns:wne="http://schemas.microsoft.com/office/word/2006/wordml" xmlns:wps="http://schemas.microsoft.com/office/word/2010/wordprocessingShape" mc:Ignorable="w14 w15 w16se w16cid w16 w16cex wp14">
   <w:p>
     <w:pPr>
       <w:pStyle w:val="Cabealho"/>
@@ -6342,7 +7064,7 @@
 </file>
 
 <file path=word/header2.xml><?xml version="1.0" encoding="utf-8"?>
-<w:hdr xmlns:wpc="http://schemas.microsoft.com/office/word/2010/wordprocessingCanvas" xmlns:mc="http://schemas.openxmlformats.org/markup-compatibility/2006" xmlns:o="urn:schemas-microsoft-com:office:office" xmlns:r="http://schemas.openxmlformats.org/officeDocument/2006/relationships" xmlns:m="http://schemas.openxmlformats.org/officeDocument/2006/math" xmlns:v="urn:schemas-microsoft-com:vml" xmlns:wp14="http://schemas.microsoft.com/office/word/2010/wordprocessingDrawing" xmlns:wp="http://schemas.openxmlformats.org/drawingml/2006/wordprocessingDrawing" xmlns:w10="urn:schemas-microsoft-com:office:word" xmlns:w="http://schemas.openxmlformats.org/wordprocessingml/2006/main" xmlns:w14="http://schemas.microsoft.com/office/word/2010/wordml" xmlns:w15="http://schemas.microsoft.com/office/word/2012/wordml" xmlns:wpg="http://schemas.microsoft.com/office/word/2010/wordprocessingGroup" xmlns:wpi="http://schemas.microsoft.com/office/word/2010/wordprocessingInk" xmlns:wne="http://schemas.microsoft.com/office/word/2006/wordml" xmlns:wps="http://schemas.microsoft.com/office/word/2010/wordprocessingShape" mc:Ignorable="w14 w15 wp14">
+<w:hdr xmlns:wpc="http://schemas.microsoft.com/office/word/2010/wordprocessingCanvas" xmlns:cx="http://schemas.microsoft.com/office/drawing/2014/chartex" xmlns:cx1="http://schemas.microsoft.com/office/drawing/2015/9/8/chartex" xmlns:cx2="http://schemas.microsoft.com/office/drawing/2015/10/21/chartex" xmlns:cx3="http://schemas.microsoft.com/office/drawing/2016/5/9/chartex" xmlns:cx4="http://schemas.microsoft.com/office/drawing/2016/5/10/chartex" xmlns:cx5="http://schemas.microsoft.com/office/drawing/2016/5/11/chartex" xmlns:cx6="http://schemas.microsoft.com/office/drawing/2016/5/12/chartex" xmlns:cx7="http://schemas.microsoft.com/office/drawing/2016/5/13/chartex" xmlns:cx8="http://schemas.microsoft.com/office/drawing/2016/5/14/chartex" xmlns:mc="http://schemas.openxmlformats.org/markup-compatibility/2006" xmlns:aink="http://schemas.microsoft.com/office/drawing/2016/ink" xmlns:am3d="http://schemas.microsoft.com/office/drawing/2017/model3d" xmlns:o="urn:schemas-microsoft-com:office:office" xmlns:r="http://schemas.openxmlformats.org/officeDocument/2006/relationships" xmlns:m="http://schemas.openxmlformats.org/officeDocument/2006/math" xmlns:v="urn:schemas-microsoft-com:vml" xmlns:wp14="http://schemas.microsoft.com/office/word/2010/wordprocessingDrawing" xmlns:wp="http://schemas.openxmlformats.org/drawingml/2006/wordprocessingDrawing" xmlns:w10="urn:schemas-microsoft-com:office:word" xmlns:w="http://schemas.openxmlformats.org/wordprocessingml/2006/main" xmlns:w14="http://schemas.microsoft.com/office/word/2010/wordml" xmlns:w15="http://schemas.microsoft.com/office/word/2012/wordml" xmlns:w16cex="http://schemas.microsoft.com/office/word/2018/wordml/cex" xmlns:w16cid="http://schemas.microsoft.com/office/word/2016/wordml/cid" xmlns:w16="http://schemas.microsoft.com/office/word/2018/wordml" xmlns:w16se="http://schemas.microsoft.com/office/word/2015/wordml/symex" xmlns:wpg="http://schemas.microsoft.com/office/word/2010/wordprocessingGroup" xmlns:wpi="http://schemas.microsoft.com/office/word/2010/wordprocessingInk" xmlns:wne="http://schemas.microsoft.com/office/word/2006/wordml" xmlns:wps="http://schemas.microsoft.com/office/word/2010/wordprocessingShape" mc:Ignorable="w14 w15 w16se w16cid w16 w16cex wp14">
   <w:p>
     <w:pPr>
       <w:pStyle w:val="Cabealho"/>
@@ -6352,7 +7074,7 @@
 </file>
 
 <file path=word/header3.xml><?xml version="1.0" encoding="utf-8"?>
-<w:hdr xmlns:wpc="http://schemas.microsoft.com/office/word/2010/wordprocessingCanvas" xmlns:mc="http://schemas.openxmlformats.org/markup-compatibility/2006" xmlns:o="urn:schemas-microsoft-com:office:office" xmlns:r="http://schemas.openxmlformats.org/officeDocument/2006/relationships" xmlns:m="http://schemas.openxmlformats.org/officeDocument/2006/math" xmlns:v="urn:schemas-microsoft-com:vml" xmlns:wp14="http://schemas.microsoft.com/office/word/2010/wordprocessingDrawing" xmlns:wp="http://schemas.openxmlformats.org/drawingml/2006/wordprocessingDrawing" xmlns:w10="urn:schemas-microsoft-com:office:word" xmlns:w="http://schemas.openxmlformats.org/wordprocessingml/2006/main" xmlns:w14="http://schemas.microsoft.com/office/word/2010/wordml" xmlns:w15="http://schemas.microsoft.com/office/word/2012/wordml" xmlns:wpg="http://schemas.microsoft.com/office/word/2010/wordprocessingGroup" xmlns:wpi="http://schemas.microsoft.com/office/word/2010/wordprocessingInk" xmlns:wne="http://schemas.microsoft.com/office/word/2006/wordml" xmlns:wps="http://schemas.microsoft.com/office/word/2010/wordprocessingShape" mc:Ignorable="w14 w15 wp14">
+<w:hdr xmlns:wpc="http://schemas.microsoft.com/office/word/2010/wordprocessingCanvas" xmlns:cx="http://schemas.microsoft.com/office/drawing/2014/chartex" xmlns:cx1="http://schemas.microsoft.com/office/drawing/2015/9/8/chartex" xmlns:cx2="http://schemas.microsoft.com/office/drawing/2015/10/21/chartex" xmlns:cx3="http://schemas.microsoft.com/office/drawing/2016/5/9/chartex" xmlns:cx4="http://schemas.microsoft.com/office/drawing/2016/5/10/chartex" xmlns:cx5="http://schemas.microsoft.com/office/drawing/2016/5/11/chartex" xmlns:cx6="http://schemas.microsoft.com/office/drawing/2016/5/12/chartex" xmlns:cx7="http://schemas.microsoft.com/office/drawing/2016/5/13/chartex" xmlns:cx8="http://schemas.microsoft.com/office/drawing/2016/5/14/chartex" xmlns:mc="http://schemas.openxmlformats.org/markup-compatibility/2006" xmlns:aink="http://schemas.microsoft.com/office/drawing/2016/ink" xmlns:am3d="http://schemas.microsoft.com/office/drawing/2017/model3d" xmlns:o="urn:schemas-microsoft-com:office:office" xmlns:r="http://schemas.openxmlformats.org/officeDocument/2006/relationships" xmlns:m="http://schemas.openxmlformats.org/officeDocument/2006/math" xmlns:v="urn:schemas-microsoft-com:vml" xmlns:wp14="http://schemas.microsoft.com/office/word/2010/wordprocessingDrawing" xmlns:wp="http://schemas.openxmlformats.org/drawingml/2006/wordprocessingDrawing" xmlns:w10="urn:schemas-microsoft-com:office:word" xmlns:w="http://schemas.openxmlformats.org/wordprocessingml/2006/main" xmlns:w14="http://schemas.microsoft.com/office/word/2010/wordml" xmlns:w15="http://schemas.microsoft.com/office/word/2012/wordml" xmlns:w16cex="http://schemas.microsoft.com/office/word/2018/wordml/cex" xmlns:w16cid="http://schemas.microsoft.com/office/word/2016/wordml/cid" xmlns:w16="http://schemas.microsoft.com/office/word/2018/wordml" xmlns:w16se="http://schemas.microsoft.com/office/word/2015/wordml/symex" xmlns:wpg="http://schemas.microsoft.com/office/word/2010/wordprocessingGroup" xmlns:wpi="http://schemas.microsoft.com/office/word/2010/wordprocessingInk" xmlns:wne="http://schemas.microsoft.com/office/word/2006/wordml" xmlns:wps="http://schemas.microsoft.com/office/word/2010/wordprocessingShape" mc:Ignorable="w14 w15 w16se w16cid w16 w16cex wp14">
   <w:sdt>
     <w:sdtPr>
       <w:id w:val="1420913003"/>
@@ -6411,7 +7133,7 @@
 </file>
 
 <file path=word/numbering.xml><?xml version="1.0" encoding="utf-8"?>
-<w:numbering xmlns:wpc="http://schemas.microsoft.com/office/word/2010/wordprocessingCanvas" xmlns:mc="http://schemas.openxmlformats.org/markup-compatibility/2006" xmlns:o="urn:schemas-microsoft-com:office:office" xmlns:r="http://schemas.openxmlformats.org/officeDocument/2006/relationships" xmlns:m="http://schemas.openxmlformats.org/officeDocument/2006/math" xmlns:v="urn:schemas-microsoft-com:vml" xmlns:wp14="http://schemas.microsoft.com/office/word/2010/wordprocessingDrawing" xmlns:wp="http://schemas.openxmlformats.org/drawingml/2006/wordprocessingDrawing" xmlns:w10="urn:schemas-microsoft-com:office:word" xmlns:w="http://schemas.openxmlformats.org/wordprocessingml/2006/main" xmlns:w14="http://schemas.microsoft.com/office/word/2010/wordml" xmlns:w15="http://schemas.microsoft.com/office/word/2012/wordml" xmlns:wpg="http://schemas.microsoft.com/office/word/2010/wordprocessingGroup" xmlns:wpi="http://schemas.microsoft.com/office/word/2010/wordprocessingInk" xmlns:wne="http://schemas.microsoft.com/office/word/2006/wordml" xmlns:wps="http://schemas.microsoft.com/office/word/2010/wordprocessingShape" mc:Ignorable="w14 w15 wp14">
+<w:numbering xmlns:wpc="http://schemas.microsoft.com/office/word/2010/wordprocessingCanvas" xmlns:cx="http://schemas.microsoft.com/office/drawing/2014/chartex" xmlns:cx1="http://schemas.microsoft.com/office/drawing/2015/9/8/chartex" xmlns:cx2="http://schemas.microsoft.com/office/drawing/2015/10/21/chartex" xmlns:cx3="http://schemas.microsoft.com/office/drawing/2016/5/9/chartex" xmlns:cx4="http://schemas.microsoft.com/office/drawing/2016/5/10/chartex" xmlns:cx5="http://schemas.microsoft.com/office/drawing/2016/5/11/chartex" xmlns:cx6="http://schemas.microsoft.com/office/drawing/2016/5/12/chartex" xmlns:cx7="http://schemas.microsoft.com/office/drawing/2016/5/13/chartex" xmlns:cx8="http://schemas.microsoft.com/office/drawing/2016/5/14/chartex" xmlns:mc="http://schemas.openxmlformats.org/markup-compatibility/2006" xmlns:aink="http://schemas.microsoft.com/office/drawing/2016/ink" xmlns:am3d="http://schemas.microsoft.com/office/drawing/2017/model3d" xmlns:o="urn:schemas-microsoft-com:office:office" xmlns:r="http://schemas.openxmlformats.org/officeDocument/2006/relationships" xmlns:m="http://schemas.openxmlformats.org/officeDocument/2006/math" xmlns:v="urn:schemas-microsoft-com:vml" xmlns:wp14="http://schemas.microsoft.com/office/word/2010/wordprocessingDrawing" xmlns:wp="http://schemas.openxmlformats.org/drawingml/2006/wordprocessingDrawing" xmlns:w10="urn:schemas-microsoft-com:office:word" xmlns:w="http://schemas.openxmlformats.org/wordprocessingml/2006/main" xmlns:w14="http://schemas.microsoft.com/office/word/2010/wordml" xmlns:w15="http://schemas.microsoft.com/office/word/2012/wordml" xmlns:w16cex="http://schemas.microsoft.com/office/word/2018/wordml/cex" xmlns:w16cid="http://schemas.microsoft.com/office/word/2016/wordml/cid" xmlns:w16="http://schemas.microsoft.com/office/word/2018/wordml" xmlns:w16se="http://schemas.microsoft.com/office/word/2015/wordml/symex" xmlns:wpg="http://schemas.microsoft.com/office/word/2010/wordprocessingGroup" xmlns:wpi="http://schemas.microsoft.com/office/word/2010/wordprocessingInk" xmlns:wne="http://schemas.microsoft.com/office/word/2006/wordml" xmlns:wps="http://schemas.microsoft.com/office/word/2010/wordprocessingShape" mc:Ignorable="w14 w15 w16se w16cid w16 w16cex wp14">
   <w:abstractNum w:abstractNumId="0" w15:restartNumberingAfterBreak="0">
     <w:nsid w:val="0A5A5423"/>
     <w:multiLevelType w:val="multilevel"/>
@@ -8042,7 +8764,7 @@
 </file>
 
 <file path=word/styles.xml><?xml version="1.0" encoding="utf-8"?>
-<w:styles xmlns:mc="http://schemas.openxmlformats.org/markup-compatibility/2006" xmlns:r="http://schemas.openxmlformats.org/officeDocument/2006/relationships" xmlns:w="http://schemas.openxmlformats.org/wordprocessingml/2006/main" xmlns:w14="http://schemas.microsoft.com/office/word/2010/wordml" xmlns:w15="http://schemas.microsoft.com/office/word/2012/wordml" mc:Ignorable="w14 w15">
+<w:styles xmlns:mc="http://schemas.openxmlformats.org/markup-compatibility/2006" xmlns:r="http://schemas.openxmlformats.org/officeDocument/2006/relationships" xmlns:w="http://schemas.openxmlformats.org/wordprocessingml/2006/main" xmlns:w14="http://schemas.microsoft.com/office/word/2010/wordml" xmlns:w15="http://schemas.microsoft.com/office/word/2012/wordml" xmlns:w16cex="http://schemas.microsoft.com/office/word/2018/wordml/cex" xmlns:w16cid="http://schemas.microsoft.com/office/word/2016/wordml/cid" xmlns:w16="http://schemas.microsoft.com/office/word/2018/wordml" xmlns:w16se="http://schemas.microsoft.com/office/word/2015/wordml/symex" mc:Ignorable="w14 w15 w16se w16cid w16 w16cex">
   <w:docDefaults>
     <w:rPrDefault>
       <w:rPr>
@@ -8058,7 +8780,7 @@
       </w:pPr>
     </w:pPrDefault>
   </w:docDefaults>
-  <w:latentStyles w:defLockedState="0" w:defUIPriority="99" w:defSemiHidden="0" w:defUnhideWhenUsed="0" w:defQFormat="0" w:count="371">
+  <w:latentStyles w:defLockedState="0" w:defUIPriority="99" w:defSemiHidden="0" w:defUnhideWhenUsed="0" w:defQFormat="0" w:count="376">
     <w:lsdException w:name="Normal" w:uiPriority="0" w:qFormat="1"/>
     <w:lsdException w:name="heading 1" w:uiPriority="9" w:qFormat="1"/>
     <w:lsdException w:name="heading 2" w:semiHidden="1" w:uiPriority="9" w:unhideWhenUsed="1" w:qFormat="1"/>
@@ -8430,6 +9152,11 @@
     <w:lsdException w:name="List Table 5 Dark Accent 6" w:uiPriority="50"/>
     <w:lsdException w:name="List Table 6 Colorful Accent 6" w:uiPriority="51"/>
     <w:lsdException w:name="List Table 7 Colorful Accent 6" w:uiPriority="52"/>
+    <w:lsdException w:name="Mention" w:semiHidden="1" w:unhideWhenUsed="1"/>
+    <w:lsdException w:name="Smart Hyperlink" w:semiHidden="1" w:unhideWhenUsed="1"/>
+    <w:lsdException w:name="Hashtag" w:semiHidden="1" w:unhideWhenUsed="1"/>
+    <w:lsdException w:name="Unresolved Mention" w:semiHidden="1" w:unhideWhenUsed="1"/>
+    <w:lsdException w:name="Smart Link" w:semiHidden="1" w:unhideWhenUsed="1"/>
   </w:latentStyles>
   <w:style w:type="paragraph" w:default="1" w:styleId="Normal">
     <w:name w:val="Normal"/>

</xml_diff>

<commit_message>
Alterações no referencial teórico
</commit_message>
<xml_diff>
--- a/Iniciação Cientifica - Ana Carolina de Oliveira.docx
+++ b/Iniciação Cientifica - Ana Carolina de Oliveira.docx
@@ -1,6 +1,6 @@
 
 <file path=word/document.xml><?xml version="1.0" encoding="utf-8"?>
-<w:document xmlns:wpc="http://schemas.microsoft.com/office/word/2010/wordprocessingCanvas" xmlns:cx="http://schemas.microsoft.com/office/drawing/2014/chartex" xmlns:cx1="http://schemas.microsoft.com/office/drawing/2015/9/8/chartex" xmlns:cx2="http://schemas.microsoft.com/office/drawing/2015/10/21/chartex" xmlns:cx3="http://schemas.microsoft.com/office/drawing/2016/5/9/chartex" xmlns:cx4="http://schemas.microsoft.com/office/drawing/2016/5/10/chartex" xmlns:cx5="http://schemas.microsoft.com/office/drawing/2016/5/11/chartex" xmlns:cx6="http://schemas.microsoft.com/office/drawing/2016/5/12/chartex" xmlns:cx7="http://schemas.microsoft.com/office/drawing/2016/5/13/chartex" xmlns:cx8="http://schemas.microsoft.com/office/drawing/2016/5/14/chartex" xmlns:mc="http://schemas.openxmlformats.org/markup-compatibility/2006" xmlns:aink="http://schemas.microsoft.com/office/drawing/2016/ink" xmlns:am3d="http://schemas.microsoft.com/office/drawing/2017/model3d" xmlns:o="urn:schemas-microsoft-com:office:office" xmlns:r="http://schemas.openxmlformats.org/officeDocument/2006/relationships" xmlns:m="http://schemas.openxmlformats.org/officeDocument/2006/math" xmlns:v="urn:schemas-microsoft-com:vml" xmlns:wp14="http://schemas.microsoft.com/office/word/2010/wordprocessingDrawing" xmlns:wp="http://schemas.openxmlformats.org/drawingml/2006/wordprocessingDrawing" xmlns:w10="urn:schemas-microsoft-com:office:word" xmlns:w="http://schemas.openxmlformats.org/wordprocessingml/2006/main" xmlns:w14="http://schemas.microsoft.com/office/word/2010/wordml" xmlns:w15="http://schemas.microsoft.com/office/word/2012/wordml" xmlns:w16cex="http://schemas.microsoft.com/office/word/2018/wordml/cex" xmlns:w16cid="http://schemas.microsoft.com/office/word/2016/wordml/cid" xmlns:w16="http://schemas.microsoft.com/office/word/2018/wordml" xmlns:w16se="http://schemas.microsoft.com/office/word/2015/wordml/symex" xmlns:wpg="http://schemas.microsoft.com/office/word/2010/wordprocessingGroup" xmlns:wpi="http://schemas.microsoft.com/office/word/2010/wordprocessingInk" xmlns:wne="http://schemas.microsoft.com/office/word/2006/wordml" xmlns:wps="http://schemas.microsoft.com/office/word/2010/wordprocessingShape" mc:Ignorable="w14 w15 w16se w16cid w16 w16cex wp14">
+<w:document xmlns:wpc="http://schemas.microsoft.com/office/word/2010/wordprocessingCanvas" xmlns:mc="http://schemas.openxmlformats.org/markup-compatibility/2006" xmlns:o="urn:schemas-microsoft-com:office:office" xmlns:r="http://schemas.openxmlformats.org/officeDocument/2006/relationships" xmlns:m="http://schemas.openxmlformats.org/officeDocument/2006/math" xmlns:v="urn:schemas-microsoft-com:vml" xmlns:wp14="http://schemas.microsoft.com/office/word/2010/wordprocessingDrawing" xmlns:wp="http://schemas.openxmlformats.org/drawingml/2006/wordprocessingDrawing" xmlns:w10="urn:schemas-microsoft-com:office:word" xmlns:w="http://schemas.openxmlformats.org/wordprocessingml/2006/main" xmlns:w14="http://schemas.microsoft.com/office/word/2010/wordml" xmlns:w15="http://schemas.microsoft.com/office/word/2012/wordml" xmlns:wpg="http://schemas.microsoft.com/office/word/2010/wordprocessingGroup" xmlns:wpi="http://schemas.microsoft.com/office/word/2010/wordprocessingInk" xmlns:wne="http://schemas.microsoft.com/office/word/2006/wordml" xmlns:wps="http://schemas.microsoft.com/office/word/2010/wordprocessingShape" mc:Ignorable="w14 w15 wp14">
   <w:body>
     <w:p>
       <w:pPr>
@@ -800,7 +800,6 @@
         </w:rPr>
         <w:t xml:space="preserve">à </w:t>
       </w:r>
-      <w:proofErr w:type="spellStart"/>
       <w:r>
         <w:rPr>
           <w:rFonts w:cs="Arial"/>
@@ -823,16 +822,15 @@
           <w:sz w:val="32"/>
           <w:szCs w:val="28"/>
         </w:rPr>
-        <w:t>eitoria</w:t>
-      </w:r>
-      <w:proofErr w:type="spellEnd"/>
+        <w:t>eitoria de Pesquisa e Pós-Graduação como parte dos pré-requisitos para aprovação do conselho, sob orientação do Prof. M</w:t>
+      </w:r>
       <w:r>
         <w:rPr>
           <w:rFonts w:cs="Arial"/>
           <w:sz w:val="32"/>
           <w:szCs w:val="28"/>
         </w:rPr>
-        <w:t xml:space="preserve"> de Pesquisa e Pós-Graduação como parte dos pré-requisitos para aprovação do conselho, sob orientação do Prof. M</w:t>
+        <w:t>e</w:t>
       </w:r>
       <w:r>
         <w:rPr>
@@ -840,7 +838,7 @@
           <w:sz w:val="32"/>
           <w:szCs w:val="28"/>
         </w:rPr>
-        <w:t>e</w:t>
+        <w:t>. Henrique Pachioni Martins</w:t>
       </w:r>
       <w:r>
         <w:rPr>
@@ -848,32 +846,6 @@
           <w:sz w:val="32"/>
           <w:szCs w:val="28"/>
         </w:rPr>
-        <w:t xml:space="preserve">. Henrique </w:t>
-      </w:r>
-      <w:proofErr w:type="spellStart"/>
-      <w:r>
-        <w:rPr>
-          <w:rFonts w:cs="Arial"/>
-          <w:sz w:val="32"/>
-          <w:szCs w:val="28"/>
-        </w:rPr>
-        <w:t>Pachioni</w:t>
-      </w:r>
-      <w:proofErr w:type="spellEnd"/>
-      <w:r>
-        <w:rPr>
-          <w:rFonts w:cs="Arial"/>
-          <w:sz w:val="32"/>
-          <w:szCs w:val="28"/>
-        </w:rPr>
-        <w:t xml:space="preserve"> Martins</w:t>
-      </w:r>
-      <w:r>
-        <w:rPr>
-          <w:rFonts w:cs="Arial"/>
-          <w:sz w:val="32"/>
-          <w:szCs w:val="28"/>
-        </w:rPr>
         <w:t>.</w:t>
       </w:r>
     </w:p>
@@ -1189,17 +1161,8 @@
           <w:sz w:val="24"/>
           <w:szCs w:val="24"/>
         </w:rPr>
-        <w:t xml:space="preserve"> </w:t>
-      </w:r>
-      <w:proofErr w:type="spellStart"/>
-      <w:r>
-        <w:rPr>
-          <w:sz w:val="24"/>
-          <w:szCs w:val="24"/>
-        </w:rPr>
-        <w:t>ransomweres</w:t>
-      </w:r>
-      <w:proofErr w:type="spellEnd"/>
+        <w:t xml:space="preserve"> ransomweres</w:t>
+      </w:r>
       <w:r>
         <w:rPr>
           <w:sz w:val="24"/>
@@ -1221,21 +1184,12 @@
         </w:rPr>
         <w:t xml:space="preserve">o </w:t>
       </w:r>
-      <w:proofErr w:type="spellStart"/>
-      <w:r>
-        <w:rPr>
-          <w:sz w:val="24"/>
-          <w:szCs w:val="24"/>
-        </w:rPr>
-        <w:t>Ekans</w:t>
-      </w:r>
-      <w:proofErr w:type="spellEnd"/>
-      <w:r>
-        <w:rPr>
-          <w:sz w:val="24"/>
-          <w:szCs w:val="24"/>
-        </w:rPr>
-        <w:t xml:space="preserve">, opera e </w:t>
+      <w:r>
+        <w:rPr>
+          <w:sz w:val="24"/>
+          <w:szCs w:val="24"/>
+        </w:rPr>
+        <w:t xml:space="preserve">Ekans, opera e </w:t>
       </w:r>
       <w:r>
         <w:rPr>
@@ -1283,39 +1237,7 @@
           <w:sz w:val="24"/>
           <w:szCs w:val="24"/>
         </w:rPr>
-        <w:t xml:space="preserve">Segurança da Informação, </w:t>
-      </w:r>
-      <w:proofErr w:type="spellStart"/>
-      <w:r>
-        <w:rPr>
-          <w:sz w:val="24"/>
-          <w:szCs w:val="24"/>
-        </w:rPr>
-        <w:t>Ransomwere</w:t>
-      </w:r>
-      <w:proofErr w:type="spellEnd"/>
-      <w:r>
-        <w:rPr>
-          <w:sz w:val="24"/>
-          <w:szCs w:val="24"/>
-        </w:rPr>
-        <w:t xml:space="preserve">, </w:t>
-      </w:r>
-      <w:proofErr w:type="spellStart"/>
-      <w:r>
-        <w:rPr>
-          <w:sz w:val="24"/>
-          <w:szCs w:val="24"/>
-        </w:rPr>
-        <w:t>Ekans</w:t>
-      </w:r>
-      <w:proofErr w:type="spellEnd"/>
-      <w:r>
-        <w:rPr>
-          <w:sz w:val="24"/>
-          <w:szCs w:val="24"/>
-        </w:rPr>
-        <w:t>, Mecanismos de Defesa.</w:t>
+        <w:t>Segurança da Informação, Ransomwere, Ekans, Mecanismos de Defesa.</w:t>
       </w:r>
     </w:p>
     <w:p>
@@ -1527,59 +1449,6 @@
     </w:p>
     <w:p>
       <w:pPr>
-        <w:jc w:val="both"/>
-        <w:rPr>
-          <w:sz w:val="24"/>
-          <w:szCs w:val="24"/>
-        </w:rPr>
-      </w:pPr>
-    </w:p>
-    <w:p>
-      <w:pPr>
-        <w:jc w:val="both"/>
-        <w:rPr>
-          <w:sz w:val="24"/>
-          <w:szCs w:val="24"/>
-        </w:rPr>
-      </w:pPr>
-    </w:p>
-    <w:p>
-      <w:pPr>
-        <w:jc w:val="both"/>
-        <w:rPr>
-          <w:sz w:val="24"/>
-          <w:szCs w:val="24"/>
-        </w:rPr>
-      </w:pPr>
-    </w:p>
-    <w:p>
-      <w:pPr>
-        <w:jc w:val="both"/>
-        <w:rPr>
-          <w:sz w:val="24"/>
-          <w:szCs w:val="24"/>
-        </w:rPr>
-      </w:pPr>
-    </w:p>
-    <w:p>
-      <w:pPr>
-        <w:pStyle w:val="CabealhodoSumrio"/>
-        <w:rPr>
-          <w:bCs/>
-        </w:rPr>
-      </w:pPr>
-    </w:p>
-    <w:p>
-      <w:pPr>
-        <w:jc w:val="both"/>
-        <w:rPr>
-          <w:sz w:val="24"/>
-          <w:szCs w:val="24"/>
-        </w:rPr>
-      </w:pPr>
-    </w:p>
-    <w:p>
-      <w:pPr>
         <w:jc w:val="center"/>
         <w:rPr>
           <w:b/>
@@ -1593,6 +1462,7 @@
           <w:sz w:val="24"/>
           <w:szCs w:val="24"/>
         </w:rPr>
+        <w:lastRenderedPageBreak/>
         <w:t>SUMÁRIO</w:t>
       </w:r>
     </w:p>
@@ -1645,7 +1515,7 @@
           <w:r>
             <w:fldChar w:fldCharType="separate"/>
           </w:r>
-          <w:hyperlink w:anchor="_Toc66717884" w:history="1">
+          <w:hyperlink w:anchor="_Toc66978106" w:history="1">
             <w:r>
               <w:rPr>
                 <w:rStyle w:val="Hyperlink"/>
@@ -1683,7 +1553,7 @@
               <w:rPr>
                 <w:webHidden/>
               </w:rPr>
-              <w:instrText xml:space="preserve"> PAGEREF _Toc66717884 \h </w:instrText>
+              <w:instrText xml:space="preserve"> PAGEREF _Toc66978106 \h </w:instrText>
             </w:r>
             <w:r>
               <w:rPr>
@@ -1723,7 +1593,7 @@
               <w:lang w:eastAsia="pt-BR"/>
             </w:rPr>
           </w:pPr>
-          <w:hyperlink w:anchor="_Toc66717885" w:history="1">
+          <w:hyperlink w:anchor="_Toc66978107" w:history="1">
             <w:r>
               <w:rPr>
                 <w:rStyle w:val="Hyperlink"/>
@@ -1761,7 +1631,7 @@
               <w:rPr>
                 <w:webHidden/>
               </w:rPr>
-              <w:instrText xml:space="preserve"> PAGEREF _Toc66717885 \h </w:instrText>
+              <w:instrText xml:space="preserve"> PAGEREF _Toc66978107 \h </w:instrText>
             </w:r>
             <w:r>
               <w:rPr>
@@ -1778,7 +1648,7 @@
               <w:rPr>
                 <w:webHidden/>
               </w:rPr>
-              <w:t>4</w:t>
+              <w:t>5</w:t>
             </w:r>
             <w:r>
               <w:rPr>
@@ -1801,7 +1671,7 @@
               <w:lang w:eastAsia="pt-BR"/>
             </w:rPr>
           </w:pPr>
-          <w:hyperlink w:anchor="_Toc66717886" w:history="1">
+          <w:hyperlink w:anchor="_Toc66978108" w:history="1">
             <w:r>
               <w:rPr>
                 <w:rStyle w:val="Hyperlink"/>
@@ -1821,7 +1691,7 @@
               <w:rPr>
                 <w:rStyle w:val="Hyperlink"/>
               </w:rPr>
-              <w:t>OBJETIVO GERAL</w:t>
+              <w:t>OBJETIVO  GERAL</w:t>
             </w:r>
             <w:r>
               <w:rPr>
@@ -1839,7 +1709,7 @@
               <w:rPr>
                 <w:webHidden/>
               </w:rPr>
-              <w:instrText xml:space="preserve"> PAGEREF _Toc66717886 \h </w:instrText>
+              <w:instrText xml:space="preserve"> PAGEREF _Toc66978108 \h </w:instrText>
             </w:r>
             <w:r>
               <w:rPr>
@@ -1856,7 +1726,7 @@
               <w:rPr>
                 <w:webHidden/>
               </w:rPr>
-              <w:t>4</w:t>
+              <w:t>5</w:t>
             </w:r>
             <w:r>
               <w:rPr>
@@ -1879,7 +1749,7 @@
               <w:lang w:eastAsia="pt-BR"/>
             </w:rPr>
           </w:pPr>
-          <w:hyperlink w:anchor="_Toc66717887" w:history="1">
+          <w:hyperlink w:anchor="_Toc66978109" w:history="1">
             <w:r>
               <w:rPr>
                 <w:rStyle w:val="Hyperlink"/>
@@ -1917,7 +1787,7 @@
               <w:rPr>
                 <w:webHidden/>
               </w:rPr>
-              <w:instrText xml:space="preserve"> PAGEREF _Toc66717887 \h </w:instrText>
+              <w:instrText xml:space="preserve"> PAGEREF _Toc66978109 \h </w:instrText>
             </w:r>
             <w:r>
               <w:rPr>
@@ -1934,7 +1804,7 @@
               <w:rPr>
                 <w:webHidden/>
               </w:rPr>
-              <w:t>4</w:t>
+              <w:t>5</w:t>
             </w:r>
             <w:r>
               <w:rPr>
@@ -1957,7 +1827,7 @@
               <w:lang w:eastAsia="pt-BR"/>
             </w:rPr>
           </w:pPr>
-          <w:hyperlink w:anchor="_Toc66717888" w:history="1">
+          <w:hyperlink w:anchor="_Toc66978110" w:history="1">
             <w:r>
               <w:rPr>
                 <w:rStyle w:val="Hyperlink"/>
@@ -1995,7 +1865,7 @@
               <w:rPr>
                 <w:webHidden/>
               </w:rPr>
-              <w:instrText xml:space="preserve"> PAGEREF _Toc66717888 \h </w:instrText>
+              <w:instrText xml:space="preserve"> PAGEREF _Toc66978110 \h </w:instrText>
             </w:r>
             <w:r>
               <w:rPr>
@@ -2012,7 +1882,7 @@
               <w:rPr>
                 <w:webHidden/>
               </w:rPr>
-              <w:t>4</w:t>
+              <w:t>5</w:t>
             </w:r>
             <w:r>
               <w:rPr>
@@ -2035,7 +1905,7 @@
               <w:lang w:eastAsia="pt-BR"/>
             </w:rPr>
           </w:pPr>
-          <w:hyperlink w:anchor="_Toc66717889" w:history="1">
+          <w:hyperlink w:anchor="_Toc66978111" w:history="1">
             <w:r>
               <w:rPr>
                 <w:rStyle w:val="Hyperlink"/>
@@ -2055,7 +1925,7 @@
               <w:rPr>
                 <w:rStyle w:val="Hyperlink"/>
               </w:rPr>
-              <w:t>CYBERATAQUES</w:t>
+              <w:t>SEGURANÇA DA INFORMAÇÃO</w:t>
             </w:r>
             <w:r>
               <w:rPr>
@@ -2073,7 +1943,7 @@
               <w:rPr>
                 <w:webHidden/>
               </w:rPr>
-              <w:instrText xml:space="preserve"> PAGEREF _Toc66717889 \h </w:instrText>
+              <w:instrText xml:space="preserve"> PAGEREF _Toc66978111 \h </w:instrText>
             </w:r>
             <w:r>
               <w:rPr>
@@ -2090,7 +1960,7 @@
               <w:rPr>
                 <w:webHidden/>
               </w:rPr>
-              <w:t>4</w:t>
+              <w:t>5</w:t>
             </w:r>
             <w:r>
               <w:rPr>
@@ -2113,7 +1983,7 @@
               <w:lang w:eastAsia="pt-BR"/>
             </w:rPr>
           </w:pPr>
-          <w:hyperlink w:anchor="_Toc66717890" w:history="1">
+          <w:hyperlink w:anchor="_Toc66978112" w:history="1">
             <w:r>
               <w:rPr>
                 <w:rStyle w:val="Hyperlink"/>
@@ -2133,6 +2003,162 @@
               <w:rPr>
                 <w:rStyle w:val="Hyperlink"/>
               </w:rPr>
+              <w:t>CYBERATAQUES</w:t>
+            </w:r>
+            <w:r>
+              <w:rPr>
+                <w:webHidden/>
+              </w:rPr>
+              <w:tab/>
+            </w:r>
+            <w:r>
+              <w:rPr>
+                <w:webHidden/>
+              </w:rPr>
+              <w:fldChar w:fldCharType="begin"/>
+            </w:r>
+            <w:r>
+              <w:rPr>
+                <w:webHidden/>
+              </w:rPr>
+              <w:instrText xml:space="preserve"> PAGEREF _Toc66978112 \h </w:instrText>
+            </w:r>
+            <w:r>
+              <w:rPr>
+                <w:webHidden/>
+              </w:rPr>
+            </w:r>
+            <w:r>
+              <w:rPr>
+                <w:webHidden/>
+              </w:rPr>
+              <w:fldChar w:fldCharType="separate"/>
+            </w:r>
+            <w:r>
+              <w:rPr>
+                <w:webHidden/>
+              </w:rPr>
+              <w:t>6</w:t>
+            </w:r>
+            <w:r>
+              <w:rPr>
+                <w:webHidden/>
+              </w:rPr>
+              <w:fldChar w:fldCharType="end"/>
+            </w:r>
+          </w:hyperlink>
+        </w:p>
+        <w:p>
+          <w:pPr>
+            <w:pStyle w:val="Sumrio1"/>
+            <w:tabs>
+              <w:tab w:val="left" w:pos="660"/>
+            </w:tabs>
+            <w:rPr>
+              <w:rFonts w:asciiTheme="minorHAnsi" w:eastAsiaTheme="minorEastAsia" w:hAnsiTheme="minorHAnsi"/>
+              <w:b w:val="0"/>
+              <w:sz w:val="22"/>
+              <w:lang w:eastAsia="pt-BR"/>
+            </w:rPr>
+          </w:pPr>
+          <w:hyperlink w:anchor="_Toc66978113" w:history="1">
+            <w:r>
+              <w:rPr>
+                <w:rStyle w:val="Hyperlink"/>
+              </w:rPr>
+              <w:t>3.3.</w:t>
+            </w:r>
+            <w:r>
+              <w:rPr>
+                <w:rFonts w:asciiTheme="minorHAnsi" w:eastAsiaTheme="minorEastAsia" w:hAnsiTheme="minorHAnsi"/>
+                <w:b w:val="0"/>
+                <w:sz w:val="22"/>
+                <w:lang w:eastAsia="pt-BR"/>
+              </w:rPr>
+              <w:tab/>
+            </w:r>
+            <w:r>
+              <w:rPr>
+                <w:rStyle w:val="Hyperlink"/>
+              </w:rPr>
+              <w:t>RANSOMWERE</w:t>
+            </w:r>
+            <w:r>
+              <w:rPr>
+                <w:webHidden/>
+              </w:rPr>
+              <w:tab/>
+            </w:r>
+            <w:r>
+              <w:rPr>
+                <w:webHidden/>
+              </w:rPr>
+              <w:fldChar w:fldCharType="begin"/>
+            </w:r>
+            <w:r>
+              <w:rPr>
+                <w:webHidden/>
+              </w:rPr>
+              <w:instrText xml:space="preserve"> PAGEREF _Toc66978113 \h </w:instrText>
+            </w:r>
+            <w:r>
+              <w:rPr>
+                <w:webHidden/>
+              </w:rPr>
+            </w:r>
+            <w:r>
+              <w:rPr>
+                <w:webHidden/>
+              </w:rPr>
+              <w:fldChar w:fldCharType="separate"/>
+            </w:r>
+            <w:r>
+              <w:rPr>
+                <w:webHidden/>
+              </w:rPr>
+              <w:t>6</w:t>
+            </w:r>
+            <w:r>
+              <w:rPr>
+                <w:webHidden/>
+              </w:rPr>
+              <w:fldChar w:fldCharType="end"/>
+            </w:r>
+          </w:hyperlink>
+        </w:p>
+        <w:p>
+          <w:pPr>
+            <w:pStyle w:val="Sumrio1"/>
+            <w:tabs>
+              <w:tab w:val="left" w:pos="660"/>
+            </w:tabs>
+            <w:rPr>
+              <w:rFonts w:asciiTheme="minorHAnsi" w:eastAsiaTheme="minorEastAsia" w:hAnsiTheme="minorHAnsi"/>
+              <w:b w:val="0"/>
+              <w:sz w:val="22"/>
+              <w:lang w:eastAsia="pt-BR"/>
+            </w:rPr>
+          </w:pPr>
+          <w:hyperlink w:anchor="_Toc66978114" w:history="1">
+            <w:r>
+              <w:rPr>
+                <w:rStyle w:val="Hyperlink"/>
+              </w:rPr>
+              <w:t>3.4.</w:t>
+            </w:r>
+            <w:r>
+              <w:rPr>
+                <w:rFonts w:asciiTheme="minorHAnsi" w:eastAsiaTheme="minorEastAsia" w:hAnsiTheme="minorHAnsi"/>
+                <w:b w:val="0"/>
+                <w:sz w:val="22"/>
+                <w:lang w:eastAsia="pt-BR"/>
+              </w:rPr>
+              <w:tab/>
+            </w:r>
+            <w:r>
+              <w:rPr>
+                <w:rStyle w:val="Hyperlink"/>
+              </w:rPr>
               <w:t>MECANISMOS DE DEFESA</w:t>
             </w:r>
             <w:r>
@@ -2151,7 +2177,7 @@
               <w:rPr>
                 <w:webHidden/>
               </w:rPr>
-              <w:instrText xml:space="preserve"> PAGEREF _Toc66717890 \h </w:instrText>
+              <w:instrText xml:space="preserve"> PAGEREF _Toc66978114 \h </w:instrText>
             </w:r>
             <w:r>
               <w:rPr>
@@ -2168,7 +2194,7 @@
               <w:rPr>
                 <w:webHidden/>
               </w:rPr>
-              <w:t>5</w:t>
+              <w:t>6</w:t>
             </w:r>
             <w:r>
               <w:rPr>
@@ -2191,7 +2217,7 @@
               <w:lang w:eastAsia="pt-BR"/>
             </w:rPr>
           </w:pPr>
-          <w:hyperlink w:anchor="_Toc66717891" w:history="1">
+          <w:hyperlink w:anchor="_Toc66978115" w:history="1">
             <w:r>
               <w:rPr>
                 <w:rStyle w:val="Hyperlink"/>
@@ -2229,7 +2255,7 @@
               <w:rPr>
                 <w:webHidden/>
               </w:rPr>
-              <w:instrText xml:space="preserve"> PAGEREF _Toc66717891 \h </w:instrText>
+              <w:instrText xml:space="preserve"> PAGEREF _Toc66978115 \h </w:instrText>
             </w:r>
             <w:r>
               <w:rPr>
@@ -2246,7 +2272,7 @@
               <w:rPr>
                 <w:webHidden/>
               </w:rPr>
-              <w:t>5</w:t>
+              <w:t>6</w:t>
             </w:r>
             <w:r>
               <w:rPr>
@@ -2269,7 +2295,7 @@
               <w:lang w:eastAsia="pt-BR"/>
             </w:rPr>
           </w:pPr>
-          <w:hyperlink w:anchor="_Toc66717894" w:history="1">
+          <w:hyperlink w:anchor="_Toc66978118" w:history="1">
             <w:r>
               <w:rPr>
                 <w:rStyle w:val="Hyperlink"/>
@@ -2307,7 +2333,7 @@
               <w:rPr>
                 <w:webHidden/>
               </w:rPr>
-              <w:instrText xml:space="preserve"> PAGEREF _Toc66717894 \h </w:instrText>
+              <w:instrText xml:space="preserve"> PAGEREF _Toc66978118 \h </w:instrText>
             </w:r>
             <w:r>
               <w:rPr>
@@ -2324,7 +2350,7 @@
               <w:rPr>
                 <w:webHidden/>
               </w:rPr>
-              <w:t>5</w:t>
+              <w:t>6</w:t>
             </w:r>
             <w:r>
               <w:rPr>
@@ -2347,7 +2373,7 @@
               <w:lang w:eastAsia="pt-BR"/>
             </w:rPr>
           </w:pPr>
-          <w:hyperlink w:anchor="_Toc66717895" w:history="1">
+          <w:hyperlink w:anchor="_Toc66978119" w:history="1">
             <w:r>
               <w:rPr>
                 <w:rStyle w:val="Hyperlink"/>
@@ -2385,7 +2411,7 @@
               <w:rPr>
                 <w:webHidden/>
               </w:rPr>
-              <w:instrText xml:space="preserve"> PAGEREF _Toc66717895 \h </w:instrText>
+              <w:instrText xml:space="preserve"> PAGEREF _Toc66978119 \h </w:instrText>
             </w:r>
             <w:r>
               <w:rPr>
@@ -2402,7 +2428,7 @@
               <w:rPr>
                 <w:webHidden/>
               </w:rPr>
-              <w:t>6</w:t>
+              <w:t>7</w:t>
             </w:r>
             <w:r>
               <w:rPr>
@@ -2425,7 +2451,7 @@
               <w:lang w:eastAsia="pt-BR"/>
             </w:rPr>
           </w:pPr>
-          <w:hyperlink w:anchor="_Toc66717896" w:history="1">
+          <w:hyperlink w:anchor="_Toc66978120" w:history="1">
             <w:r>
               <w:rPr>
                 <w:rStyle w:val="Hyperlink"/>
@@ -2463,7 +2489,7 @@
               <w:rPr>
                 <w:webHidden/>
               </w:rPr>
-              <w:instrText xml:space="preserve"> PAGEREF _Toc66717896 \h </w:instrText>
+              <w:instrText xml:space="preserve"> PAGEREF _Toc66978120 \h </w:instrText>
             </w:r>
             <w:r>
               <w:rPr>
@@ -2480,7 +2506,7 @@
               <w:rPr>
                 <w:webHidden/>
               </w:rPr>
-              <w:t>7</w:t>
+              <w:t>8</w:t>
             </w:r>
             <w:r>
               <w:rPr>
@@ -2612,7 +2638,7 @@
         </w:numPr>
       </w:pPr>
       <w:bookmarkStart w:id="1" w:name="_Toc35208318"/>
-      <w:bookmarkStart w:id="2" w:name="_Toc66717884"/>
+      <w:bookmarkStart w:id="2" w:name="_Toc66978106"/>
       <w:r>
         <w:lastRenderedPageBreak/>
         <w:t>INTRO</w:t>
@@ -2669,33 +2695,15 @@
           <w:sz w:val="24"/>
           <w:szCs w:val="24"/>
         </w:rPr>
-        <w:t xml:space="preserve">ores são as chances de um </w:t>
-      </w:r>
-      <w:proofErr w:type="spellStart"/>
+        <w:t>ores são as chances de um cyber</w:t>
+      </w:r>
       <w:r>
         <w:rPr>
           <w:bCs/>
           <w:sz w:val="24"/>
           <w:szCs w:val="24"/>
         </w:rPr>
-        <w:t>cyber</w:t>
-      </w:r>
-      <w:r>
-        <w:rPr>
-          <w:bCs/>
-          <w:sz w:val="24"/>
-          <w:szCs w:val="24"/>
-        </w:rPr>
-        <w:t>ataque</w:t>
-      </w:r>
-      <w:proofErr w:type="spellEnd"/>
-      <w:r>
-        <w:rPr>
-          <w:bCs/>
-          <w:sz w:val="24"/>
-          <w:szCs w:val="24"/>
-        </w:rPr>
-        <w:t xml:space="preserve"> ter efeitos gigantescos e prejudiciais, não somente a grandes empresas, mas também aos usuários dos sistemas de informação de forma geral.</w:t>
+        <w:t>ataque ter efeitos gigantescos e prejudiciais, não somente a grandes empresas, mas também aos usuários dos sistemas de informação de forma geral.</w:t>
       </w:r>
     </w:p>
     <w:p>
@@ -2752,43 +2760,7 @@
           <w:sz w:val="24"/>
           <w:szCs w:val="24"/>
         </w:rPr>
-        <w:t>De acordo com os dados fornecidos pelo site da CERT.br  (</w:t>
-      </w:r>
-      <w:proofErr w:type="spellStart"/>
-      <w:r>
-        <w:rPr>
-          <w:bCs/>
-          <w:sz w:val="24"/>
-          <w:szCs w:val="24"/>
-        </w:rPr>
-        <w:t>Cental</w:t>
-      </w:r>
-      <w:proofErr w:type="spellEnd"/>
-      <w:r>
-        <w:rPr>
-          <w:bCs/>
-          <w:sz w:val="24"/>
-          <w:szCs w:val="24"/>
-        </w:rPr>
-        <w:t xml:space="preserve"> de Estudos, Resposta e Tratamento de Incidente de Segurança no Brasil) a quantidade de </w:t>
-      </w:r>
-      <w:proofErr w:type="spellStart"/>
-      <w:r>
-        <w:rPr>
-          <w:bCs/>
-          <w:sz w:val="24"/>
-          <w:szCs w:val="24"/>
-        </w:rPr>
-        <w:t>cyberataques</w:t>
-      </w:r>
-      <w:proofErr w:type="spellEnd"/>
-      <w:r>
-        <w:rPr>
-          <w:bCs/>
-          <w:sz w:val="24"/>
-          <w:szCs w:val="24"/>
-        </w:rPr>
-        <w:t xml:space="preserve"> reportados em 2010 foi de 142.844 e em 2019 foi de 875.327</w:t>
+        <w:t>De acordo com os dados fornecidos pelo site da CERT.br  (Cental de Estudos, Resposta e Tratamento de Incidente de Segurança no Brasil) a quantidade de cyberataques reportados em 2010 foi de 142.844 e em 2019 foi de 875.327</w:t>
       </w:r>
       <w:r>
         <w:rPr>
@@ -2841,7 +2813,7 @@
         </w:numPr>
       </w:pPr>
       <w:bookmarkStart w:id="3" w:name="_Toc35208319"/>
-      <w:bookmarkStart w:id="4" w:name="_Toc66717885"/>
+      <w:bookmarkStart w:id="4" w:name="_Toc66978107"/>
       <w:r>
         <w:t>OBJETIVOS</w:t>
       </w:r>
@@ -2857,7 +2829,7 @@
         </w:numPr>
       </w:pPr>
       <w:bookmarkStart w:id="5" w:name="_Toc35208320"/>
-      <w:bookmarkStart w:id="6" w:name="_Toc66717886"/>
+      <w:bookmarkStart w:id="6" w:name="_Toc66978108"/>
       <w:r>
         <w:t>OBJETIVO</w:t>
       </w:r>
@@ -2894,49 +2866,8 @@
           <w:sz w:val="24"/>
           <w:szCs w:val="24"/>
         </w:rPr>
-        <w:t xml:space="preserve">Explanar sobre o funcionamento do </w:t>
-      </w:r>
-      <w:proofErr w:type="spellStart"/>
-      <w:r>
-        <w:rPr>
-          <w:sz w:val="24"/>
-          <w:szCs w:val="24"/>
-        </w:rPr>
-        <w:t>ransomewere</w:t>
-      </w:r>
-      <w:proofErr w:type="spellEnd"/>
-      <w:r>
-        <w:rPr>
-          <w:sz w:val="24"/>
-          <w:szCs w:val="24"/>
-        </w:rPr>
-        <w:t xml:space="preserve"> </w:t>
-      </w:r>
-      <w:proofErr w:type="spellStart"/>
-      <w:r>
-        <w:rPr>
-          <w:sz w:val="24"/>
-          <w:szCs w:val="24"/>
-        </w:rPr>
-        <w:t>Ekans</w:t>
-      </w:r>
-      <w:proofErr w:type="spellEnd"/>
-      <w:r>
-        <w:rPr>
-          <w:sz w:val="24"/>
-          <w:szCs w:val="24"/>
-        </w:rPr>
-        <w:t xml:space="preserve"> e constatar as melhores formas de defesa contra esse tipo de </w:t>
-      </w:r>
-      <w:proofErr w:type="spellStart"/>
-      <w:r>
-        <w:rPr>
-          <w:sz w:val="24"/>
-          <w:szCs w:val="24"/>
-        </w:rPr>
-        <w:t>cyberataque</w:t>
-      </w:r>
-      <w:proofErr w:type="spellEnd"/>
+        <w:t>Explanar sobre o funcionamento do ransomewere Ekans e constatar as melhores formas de defesa contra esse tipo de cyberataque</w:t>
+      </w:r>
       <w:r>
         <w:rPr>
           <w:sz w:val="24"/>
@@ -2954,7 +2885,7 @@
         </w:numPr>
       </w:pPr>
       <w:bookmarkStart w:id="7" w:name="_Toc35208321"/>
-      <w:bookmarkStart w:id="8" w:name="_Toc66717887"/>
+      <w:bookmarkStart w:id="8" w:name="_Toc66978109"/>
       <w:r>
         <w:t>OBJETIVOS ESPECÍFICOS</w:t>
       </w:r>
@@ -2994,65 +2925,22 @@
           <w:sz w:val="24"/>
           <w:szCs w:val="24"/>
         </w:rPr>
-        <w:t xml:space="preserve">Pesquisar sobre, </w:t>
-      </w:r>
-      <w:proofErr w:type="spellStart"/>
-      <w:r>
-        <w:rPr>
-          <w:sz w:val="24"/>
-          <w:szCs w:val="24"/>
-        </w:rPr>
-        <w:t>cyberataques</w:t>
-      </w:r>
-      <w:proofErr w:type="spellEnd"/>
-      <w:r>
-        <w:rPr>
-          <w:sz w:val="24"/>
-          <w:szCs w:val="24"/>
-        </w:rPr>
-        <w:t xml:space="preserve">, </w:t>
-      </w:r>
-      <w:proofErr w:type="spellStart"/>
-      <w:r>
-        <w:rPr>
-          <w:sz w:val="24"/>
-          <w:szCs w:val="24"/>
-        </w:rPr>
-        <w:t>cyberataques</w:t>
-      </w:r>
-      <w:proofErr w:type="spellEnd"/>
-      <w:r>
-        <w:rPr>
-          <w:sz w:val="24"/>
-          <w:szCs w:val="24"/>
-        </w:rPr>
-        <w:t xml:space="preserve"> com o </w:t>
-      </w:r>
-      <w:proofErr w:type="spellStart"/>
-      <w:r>
-        <w:rPr>
-          <w:sz w:val="24"/>
-          <w:szCs w:val="24"/>
-        </w:rPr>
-        <w:t>ransomwere</w:t>
-      </w:r>
-      <w:proofErr w:type="spellEnd"/>
-      <w:r>
-        <w:rPr>
-          <w:sz w:val="24"/>
-          <w:szCs w:val="24"/>
-        </w:rPr>
-        <w:t xml:space="preserve"> </w:t>
-      </w:r>
-      <w:proofErr w:type="spellStart"/>
-      <w:r>
-        <w:rPr>
-          <w:sz w:val="24"/>
-          <w:szCs w:val="24"/>
-        </w:rPr>
-        <w:t>Ekans</w:t>
-      </w:r>
-      <w:proofErr w:type="spellEnd"/>
+        <w:t>Pesquisar sobre, cyberataques</w:t>
+      </w:r>
+      <w:r>
+        <w:rPr>
+          <w:sz w:val="24"/>
+          <w:szCs w:val="24"/>
+        </w:rPr>
+        <w:t>, cyberataques</w:t>
+      </w:r>
+      <w:r>
+        <w:rPr>
+          <w:sz w:val="24"/>
+          <w:szCs w:val="24"/>
+        </w:rPr>
+        <w:t xml:space="preserve"> com o ransomwere Ekans</w:t>
+      </w:r>
       <w:r>
         <w:rPr>
           <w:sz w:val="24"/>
@@ -3087,55 +2975,7 @@
           <w:sz w:val="24"/>
           <w:szCs w:val="24"/>
         </w:rPr>
-        <w:t xml:space="preserve">Verificar histórico de </w:t>
-      </w:r>
-      <w:proofErr w:type="spellStart"/>
-      <w:r>
-        <w:rPr>
-          <w:sz w:val="24"/>
-          <w:szCs w:val="24"/>
-        </w:rPr>
-        <w:t>cyberataques</w:t>
-      </w:r>
-      <w:proofErr w:type="spellEnd"/>
-      <w:r>
-        <w:rPr>
-          <w:sz w:val="24"/>
-          <w:szCs w:val="24"/>
-        </w:rPr>
-        <w:t xml:space="preserve"> com o </w:t>
-      </w:r>
-      <w:proofErr w:type="spellStart"/>
-      <w:r>
-        <w:rPr>
-          <w:sz w:val="24"/>
-          <w:szCs w:val="24"/>
-        </w:rPr>
-        <w:t>ransomwere</w:t>
-      </w:r>
-      <w:proofErr w:type="spellEnd"/>
-      <w:r>
-        <w:rPr>
-          <w:sz w:val="24"/>
-          <w:szCs w:val="24"/>
-        </w:rPr>
-        <w:t xml:space="preserve"> </w:t>
-      </w:r>
-      <w:proofErr w:type="spellStart"/>
-      <w:r>
-        <w:rPr>
-          <w:sz w:val="24"/>
-          <w:szCs w:val="24"/>
-        </w:rPr>
-        <w:t>Ekans</w:t>
-      </w:r>
-      <w:proofErr w:type="spellEnd"/>
-      <w:r>
-        <w:rPr>
-          <w:sz w:val="24"/>
-          <w:szCs w:val="24"/>
-        </w:rPr>
-        <w:t>;</w:t>
+        <w:t>Verificar histórico de cyberataques com o ransomwere Ekans;</w:t>
       </w:r>
     </w:p>
     <w:p>
@@ -3156,33 +2996,8 @@
           <w:sz w:val="24"/>
           <w:szCs w:val="24"/>
         </w:rPr>
-        <w:t xml:space="preserve">Determinar os principais tipos de alvos do </w:t>
-      </w:r>
-      <w:proofErr w:type="spellStart"/>
-      <w:r>
-        <w:rPr>
-          <w:sz w:val="24"/>
-          <w:szCs w:val="24"/>
-        </w:rPr>
-        <w:t>ransomewere</w:t>
-      </w:r>
-      <w:proofErr w:type="spellEnd"/>
-      <w:r>
-        <w:rPr>
-          <w:sz w:val="24"/>
-          <w:szCs w:val="24"/>
-        </w:rPr>
-        <w:t xml:space="preserve"> </w:t>
-      </w:r>
-      <w:proofErr w:type="spellStart"/>
-      <w:r>
-        <w:rPr>
-          <w:sz w:val="24"/>
-          <w:szCs w:val="24"/>
-        </w:rPr>
-        <w:t>Ekeans</w:t>
-      </w:r>
-      <w:proofErr w:type="spellEnd"/>
+        <w:t>Determinar os principais tipos de alvos do ransomewere Ekeans</w:t>
+      </w:r>
       <w:r>
         <w:rPr>
           <w:sz w:val="24"/>
@@ -3209,23 +3024,7 @@
           <w:sz w:val="24"/>
           <w:szCs w:val="24"/>
         </w:rPr>
-        <w:t xml:space="preserve">Identificar o modo como o </w:t>
-      </w:r>
-      <w:proofErr w:type="spellStart"/>
-      <w:r>
-        <w:rPr>
-          <w:sz w:val="24"/>
-          <w:szCs w:val="24"/>
-        </w:rPr>
-        <w:t>ransomwere</w:t>
-      </w:r>
-      <w:proofErr w:type="spellEnd"/>
-      <w:r>
-        <w:rPr>
-          <w:sz w:val="24"/>
-          <w:szCs w:val="24"/>
-        </w:rPr>
-        <w:t xml:space="preserve"> opera;</w:t>
+        <w:t>Identificar o modo como o ransomwere opera;</w:t>
       </w:r>
     </w:p>
     <w:p>
@@ -3247,39 +3046,7 @@
           <w:sz w:val="24"/>
           <w:szCs w:val="24"/>
         </w:rPr>
-        <w:t xml:space="preserve">Constatar melhores mecanismos de defesa para o </w:t>
-      </w:r>
-      <w:proofErr w:type="spellStart"/>
-      <w:r>
-        <w:rPr>
-          <w:sz w:val="24"/>
-          <w:szCs w:val="24"/>
-        </w:rPr>
-        <w:t>ransomwere</w:t>
-      </w:r>
-      <w:proofErr w:type="spellEnd"/>
-      <w:r>
-        <w:rPr>
-          <w:sz w:val="24"/>
-          <w:szCs w:val="24"/>
-        </w:rPr>
-        <w:t xml:space="preserve"> </w:t>
-      </w:r>
-      <w:proofErr w:type="spellStart"/>
-      <w:r>
-        <w:rPr>
-          <w:sz w:val="24"/>
-          <w:szCs w:val="24"/>
-        </w:rPr>
-        <w:t>Ekans</w:t>
-      </w:r>
-      <w:proofErr w:type="spellEnd"/>
-      <w:r>
-        <w:rPr>
-          <w:sz w:val="24"/>
-          <w:szCs w:val="24"/>
-        </w:rPr>
-        <w:t>.</w:t>
+        <w:t>Constatar melhores mecanismos de defesa para o ransomwere Ekans.</w:t>
       </w:r>
     </w:p>
     <w:p>
@@ -3290,15 +3057,15 @@
           <w:numId w:val="9"/>
         </w:numPr>
       </w:pPr>
-      <w:bookmarkStart w:id="9" w:name="_Toc66717888"/>
-      <w:bookmarkStart w:id="10" w:name="_Toc35208323"/>
+      <w:bookmarkStart w:id="9" w:name="_Toc35208323"/>
+      <w:bookmarkStart w:id="10" w:name="_Toc66978110"/>
       <w:r>
         <w:t>R</w:t>
       </w:r>
       <w:r>
         <w:t>EFERENCIAL TEÓRICO</w:t>
       </w:r>
-      <w:bookmarkEnd w:id="9"/>
+      <w:bookmarkEnd w:id="10"/>
     </w:p>
     <w:p>
       <w:pPr>
@@ -3335,17 +3102,408 @@
           <w:numId w:val="9"/>
         </w:numPr>
       </w:pPr>
-      <w:bookmarkStart w:id="11" w:name="_Toc66717889"/>
-      <w:r>
-        <w:t>C</w:t>
-      </w:r>
-      <w:r>
-        <w:t>YBERATAQUES</w:t>
+      <w:bookmarkStart w:id="11" w:name="_Toc66978111"/>
+      <w:r>
+        <w:t>SEGURANÇA</w:t>
+      </w:r>
+      <w:r>
+        <w:t xml:space="preserve"> DA INFORMAÇÃO</w:t>
       </w:r>
       <w:bookmarkEnd w:id="11"/>
     </w:p>
-    <w:p/>
-    <w:p/>
+    <w:p>
+      <w:pPr>
+        <w:jc w:val="both"/>
+      </w:pPr>
+    </w:p>
+    <w:p>
+      <w:pPr>
+        <w:ind w:left="360" w:firstLine="348"/>
+        <w:jc w:val="both"/>
+      </w:pPr>
+      <w:r>
+        <w:t>Aspirando- se que s</w:t>
+      </w:r>
+      <w:r>
+        <w:t>egundo o D</w:t>
+      </w:r>
+      <w:r>
+        <w:t>i</w:t>
+      </w:r>
+      <w:r>
+        <w:t>cionário Aurélio</w:t>
+      </w:r>
+      <w:r>
+        <w:t xml:space="preserve"> da Língua Portuguesa</w:t>
+      </w:r>
+      <w:r>
+        <w:t xml:space="preserve"> (2010, p. 689), entre as definiç</w:t>
+      </w:r>
+      <w:r>
+        <w:t xml:space="preserve">ões da palavra </w:t>
+      </w:r>
+      <w:r>
+        <w:t>“segurança”</w:t>
+      </w:r>
+      <w:r>
+        <w:t xml:space="preserve"> há a “Estado, qualidade ou condição de seguro”</w:t>
+      </w:r>
+      <w:r>
+        <w:t>, e, entre as definições da palavra “informação” há a “</w:t>
+      </w:r>
+      <w:r>
+        <w:t xml:space="preserve">Fatos </w:t>
+      </w:r>
+      <w:r>
+        <w:lastRenderedPageBreak/>
+        <w:t>conhecidos ou dados comunicados acerca de alguém ou algo</w:t>
+      </w:r>
+      <w:r>
+        <w:t>”</w:t>
+      </w:r>
+      <w:r>
+        <w:t xml:space="preserve">, portanto, </w:t>
+      </w:r>
+      <w:r>
+        <w:t>pode-se concluir que segurança da informação</w:t>
+      </w:r>
+      <w:r>
+        <w:t xml:space="preserve"> é manter a proteç</w:t>
+      </w:r>
+      <w:r>
+        <w:t>ão dos dados de um indivíduo</w:t>
+      </w:r>
+      <w:r>
+        <w:t xml:space="preserve"> ou de alguma empresa.</w:t>
+      </w:r>
+    </w:p>
+    <w:p>
+      <w:pPr>
+        <w:ind w:left="360" w:firstLine="348"/>
+        <w:jc w:val="both"/>
+      </w:pPr>
+      <w:r>
+        <w:t>Devido ao avanço tecnológico, tudo está conectado, por conseguinte</w:t>
+      </w:r>
+      <w:r>
+        <w:t xml:space="preserve"> se algum elemento conectado ao sistema é comprometido, todo o sistema pode estar comprometido, então para a segurança da informação é necessario se preocupar tanto com a segurança fisica dos dados quanto com a digital.</w:t>
+      </w:r>
+    </w:p>
+    <w:p>
+      <w:pPr>
+        <w:ind w:left="360" w:firstLine="348"/>
+        <w:jc w:val="both"/>
+      </w:pPr>
+      <w:r>
+        <w:t>Com a facilidade de u</w:t>
+      </w:r>
+      <w:r>
+        <w:t xml:space="preserve">so aumentando gradativamente, a </w:t>
+      </w:r>
+      <w:r>
+        <w:t>necessidade de conhecimento de a</w:t>
+      </w:r>
+      <w:r>
+        <w:t xml:space="preserve">lto nível para realizar ataques </w:t>
+      </w:r>
+      <w:r>
+        <w:t>avançados também diminui.</w:t>
+      </w:r>
+    </w:p>
+    <w:p>
+      <w:pPr>
+        <w:ind w:left="360" w:firstLine="348"/>
+        <w:jc w:val="both"/>
+      </w:pPr>
+      <w:r>
+        <w:t>Quanto maior o parque computaci</w:t>
+      </w:r>
+      <w:r>
+        <w:t xml:space="preserve">onal, mais difícil se torna seu </w:t>
+      </w:r>
+      <w:r>
+        <w:t>gerenciamento, e disso surge</w:t>
+      </w:r>
+      <w:r>
+        <w:t xml:space="preserve">m inúmeros problemas graves, de </w:t>
+      </w:r>
+      <w:r>
+        <w:t>consequências desastrosas.</w:t>
+      </w:r>
+    </w:p>
+    <w:p>
+      <w:pPr>
+        <w:ind w:left="360" w:firstLine="348"/>
+        <w:jc w:val="both"/>
+      </w:pPr>
+      <w:r>
+        <w:t>A área de SI possui três pilares básicos com o a</w:t>
+      </w:r>
+      <w:r>
+        <w:t xml:space="preserve">créscimo de mais </w:t>
+      </w:r>
+      <w:r>
+        <w:t xml:space="preserve">duas, que permitem a troca </w:t>
+      </w:r>
+      <w:r>
+        <w:t xml:space="preserve">segura de informação, desde que </w:t>
+      </w:r>
+      <w:r>
+        <w:t>nenhum deles seja violado. São eles:</w:t>
+      </w:r>
+    </w:p>
+    <w:p>
+      <w:pPr>
+        <w:ind w:left="360" w:firstLine="348"/>
+        <w:jc w:val="both"/>
+      </w:pPr>
+      <w:r>
+        <w:t>– Confidencialidade</w:t>
+      </w:r>
+    </w:p>
+    <w:p>
+      <w:pPr>
+        <w:ind w:left="360" w:firstLine="348"/>
+        <w:jc w:val="both"/>
+      </w:pPr>
+      <w:r>
+        <w:t>– Integridade</w:t>
+      </w:r>
+    </w:p>
+    <w:p>
+      <w:pPr>
+        <w:ind w:left="360" w:firstLine="348"/>
+        <w:jc w:val="both"/>
+      </w:pPr>
+      <w:r>
+        <w:t>– Disponibilidade</w:t>
+      </w:r>
+    </w:p>
+    <w:p>
+      <w:pPr>
+        <w:ind w:left="360" w:firstLine="348"/>
+        <w:jc w:val="both"/>
+      </w:pPr>
+      <w:r>
+        <w:t>– Autenticidade</w:t>
+      </w:r>
+    </w:p>
+    <w:p>
+      <w:pPr>
+        <w:ind w:left="360" w:firstLine="348"/>
+        <w:jc w:val="both"/>
+      </w:pPr>
+      <w:r>
+        <w:t>– Legalidade</w:t>
+      </w:r>
+    </w:p>
+    <w:p>
+      <w:pPr>
+        <w:ind w:left="360" w:firstLine="348"/>
+        <w:jc w:val="both"/>
+      </w:pPr>
+      <w:r>
+        <w:t>Confidencialidade</w:t>
+      </w:r>
+    </w:p>
+    <w:p>
+      <w:pPr>
+        <w:ind w:left="360" w:firstLine="348"/>
+        <w:jc w:val="both"/>
+      </w:pPr>
+      <w:r>
+        <w:t>• Esse pilar é o responsável pelo controle d</w:t>
+      </w:r>
+      <w:r>
+        <w:t xml:space="preserve">e acesso à informação </w:t>
+      </w:r>
+      <w:r>
+        <w:t>apenas por aquelas pessoas o</w:t>
+      </w:r>
+      <w:r>
+        <w:t xml:space="preserve">u entidade que tenham permissão </w:t>
+      </w:r>
+      <w:r>
+        <w:t xml:space="preserve">compatível com sua função </w:t>
+      </w:r>
+      <w:r>
+        <w:t xml:space="preserve">e determinada pelo dono daquela </w:t>
+      </w:r>
+      <w:r>
+        <w:t>informação.</w:t>
+      </w:r>
+    </w:p>
+    <w:p>
+      <w:pPr>
+        <w:ind w:left="360" w:firstLine="348"/>
+        <w:jc w:val="both"/>
+      </w:pPr>
+      <w:r>
+        <w:t>Integridade</w:t>
+      </w:r>
+    </w:p>
+    <w:p>
+      <w:pPr>
+        <w:ind w:left="360" w:firstLine="348"/>
+        <w:jc w:val="both"/>
+      </w:pPr>
+      <w:r>
+        <w:t>• Aqui, através dessa propriedade,</w:t>
+      </w:r>
+      <w:r>
+        <w:t xml:space="preserve"> é determinada a necessidade de </w:t>
+      </w:r>
+      <w:r>
+        <w:t>garantir que a informação mantenh</w:t>
+      </w:r>
+      <w:r>
+        <w:t xml:space="preserve">a todas as suas características </w:t>
+      </w:r>
+      <w:r>
+        <w:t>originais como determinadas pelo proprietário da informação.</w:t>
+      </w:r>
+    </w:p>
+    <w:p>
+      <w:pPr>
+        <w:ind w:left="360" w:firstLine="348"/>
+        <w:jc w:val="both"/>
+      </w:pPr>
+      <w:r>
+        <w:t>Disponibilidade</w:t>
+      </w:r>
+    </w:p>
+    <w:p>
+      <w:pPr>
+        <w:ind w:left="360" w:firstLine="348"/>
+        <w:jc w:val="both"/>
+      </w:pPr>
+      <w:r>
+        <w:t>• Essa propriedade define qu</w:t>
+      </w:r>
+      <w:r>
+        <w:t xml:space="preserve">e determinada informação esteja </w:t>
+      </w:r>
+      <w:r>
+        <w:t>sempre disponível para o acesso quando necessário, de m</w:t>
+      </w:r>
+      <w:r>
+        <w:t xml:space="preserve">aneira </w:t>
+      </w:r>
+      <w:r>
+        <w:t>íntegra.</w:t>
+      </w:r>
+    </w:p>
+    <w:p>
+      <w:pPr>
+        <w:ind w:left="360" w:firstLine="348"/>
+        <w:jc w:val="both"/>
+      </w:pPr>
+      <w:r>
+        <w:t>• Alguns dos ataques conhecid</w:t>
+      </w:r>
+      <w:r>
+        <w:t xml:space="preserve">os buscam justamente derrubar a </w:t>
+      </w:r>
+      <w:r>
+        <w:t>disponibilidade, e para algumas</w:t>
+      </w:r>
+      <w:r>
+        <w:t xml:space="preserve"> empresas o simples fato de não </w:t>
+      </w:r>
+      <w:r>
+        <w:t>ter suas informações disponív</w:t>
+      </w:r>
+      <w:r>
+        <w:t xml:space="preserve">eis durante determinado período </w:t>
+      </w:r>
+      <w:r>
+        <w:t>de tempo, isso pode acarretar prejuízos estrondosos</w:t>
+      </w:r>
+      <w:r>
+        <w:t>.</w:t>
+      </w:r>
+    </w:p>
+    <w:p>
+      <w:pPr>
+        <w:ind w:left="360" w:firstLine="348"/>
+        <w:jc w:val="both"/>
+      </w:pPr>
+      <w:r>
+        <w:t>Autenticidade</w:t>
+      </w:r>
+    </w:p>
+    <w:p>
+      <w:pPr>
+        <w:ind w:left="360" w:firstLine="348"/>
+        <w:jc w:val="both"/>
+      </w:pPr>
+      <w:r>
+        <w:lastRenderedPageBreak/>
+        <w:t>• Propriedade responsável por g</w:t>
+      </w:r>
+      <w:r>
+        <w:t xml:space="preserve">arantir que a informação vem da </w:t>
+      </w:r>
+      <w:r>
+        <w:t>origem informada, permitindo a comunicação segura e garantia</w:t>
+      </w:r>
+      <w:r>
+        <w:t xml:space="preserve"> </w:t>
+      </w:r>
+      <w:r>
+        <w:t xml:space="preserve">de que a informação a qual </w:t>
+      </w:r>
+      <w:r>
+        <w:t xml:space="preserve">tem acesso é correta e de fonte </w:t>
+      </w:r>
+      <w:r>
+        <w:t>confiável.</w:t>
+      </w:r>
+    </w:p>
+    <w:p>
+      <w:pPr>
+        <w:ind w:left="360" w:firstLine="348"/>
+        <w:jc w:val="both"/>
+      </w:pPr>
+      <w:r>
+        <w:t>Legalidade</w:t>
+      </w:r>
+    </w:p>
+    <w:p>
+      <w:pPr>
+        <w:ind w:left="360" w:firstLine="348"/>
+        <w:jc w:val="both"/>
+      </w:pPr>
+      <w:r>
+        <w:t>• É a propriedade que define se determina</w:t>
+      </w:r>
+      <w:r>
+        <w:t xml:space="preserve">da informação, ou </w:t>
+      </w:r>
+      <w:r>
+        <w:t>operação, está de acordo c</w:t>
+      </w:r>
+      <w:r>
+        <w:t xml:space="preserve">om as leis vigentes no país. As </w:t>
+      </w:r>
+      <w:r>
+        <w:t xml:space="preserve">mesmas leis que regem </w:t>
+      </w:r>
+      <w:r>
+        <w:t xml:space="preserve">um país podem ser completamente </w:t>
+      </w:r>
+      <w:r>
+        <w:t xml:space="preserve">diferentes em outro, o </w:t>
+      </w:r>
+      <w:r>
+        <w:t xml:space="preserve">que pode ocasionar uma série de </w:t>
+      </w:r>
+      <w:bookmarkStart w:id="12" w:name="_GoBack"/>
+      <w:bookmarkEnd w:id="12"/>
+      <w:r>
+        <w:t>problemas, caso o sistema de gestão não seja adaptável.</w:t>
+      </w:r>
+    </w:p>
     <w:p>
       <w:pPr>
         <w:pStyle w:val="Ttulo1"/>
@@ -3354,14 +3512,56 @@
           <w:numId w:val="9"/>
         </w:numPr>
       </w:pPr>
-      <w:bookmarkStart w:id="12" w:name="_Toc66717890"/>
-      <w:r>
-        <w:lastRenderedPageBreak/>
+      <w:bookmarkStart w:id="13" w:name="_Toc66978112"/>
+      <w:r>
+        <w:t>C</w:t>
+      </w:r>
+      <w:r>
+        <w:t>YBERATAQUES</w:t>
+      </w:r>
+      <w:bookmarkEnd w:id="13"/>
+    </w:p>
+    <w:p/>
+    <w:p>
+      <w:pPr>
+        <w:ind w:left="708"/>
+      </w:pPr>
+    </w:p>
+    <w:p>
+      <w:pPr>
+        <w:pStyle w:val="Ttulo1"/>
+        <w:numPr>
+          <w:ilvl w:val="1"/>
+          <w:numId w:val="9"/>
+        </w:numPr>
+      </w:pPr>
+      <w:bookmarkStart w:id="14" w:name="_Toc66978113"/>
+      <w:r>
+        <w:t>RANSOMWERE</w:t>
+      </w:r>
+      <w:bookmarkEnd w:id="14"/>
+    </w:p>
+    <w:p/>
+    <w:p>
+      <w:pPr>
+        <w:ind w:left="708"/>
+      </w:pPr>
+    </w:p>
+    <w:p>
+      <w:pPr>
+        <w:pStyle w:val="Ttulo1"/>
+        <w:numPr>
+          <w:ilvl w:val="1"/>
+          <w:numId w:val="9"/>
+        </w:numPr>
+      </w:pPr>
+      <w:bookmarkStart w:id="15" w:name="_Toc66978114"/>
+      <w:r>
         <w:t>MECANISMOS DE DEFESA</w:t>
       </w:r>
-      <w:bookmarkEnd w:id="12"/>
-    </w:p>
-    <w:bookmarkEnd w:id="10"/>
+      <w:bookmarkEnd w:id="15"/>
+    </w:p>
+    <w:bookmarkEnd w:id="9"/>
     <w:p>
       <w:pPr>
         <w:ind w:left="360"/>
@@ -3375,7 +3575,7 @@
     </w:p>
     <w:p>
       <w:pPr>
-        <w:ind w:left="360"/>
+        <w:ind w:left="708"/>
         <w:jc w:val="both"/>
         <w:rPr>
           <w:rFonts w:eastAsia="Times New Roman" w:cs="Arial"/>
@@ -3392,31 +3592,14 @@
           <w:numId w:val="9"/>
         </w:numPr>
       </w:pPr>
-      <w:bookmarkStart w:id="13" w:name="_Toc66717891"/>
-      <w:r>
-        <w:t>MATERIAIS E MÉTODOS</w:t>
-      </w:r>
-      <w:bookmarkEnd w:id="13"/>
-    </w:p>
-    <w:p>
-      <w:pPr>
-        <w:ind w:firstLine="360"/>
-        <w:jc w:val="both"/>
-        <w:rPr>
-          <w:sz w:val="24"/>
-          <w:szCs w:val="24"/>
-        </w:rPr>
-      </w:pPr>
-    </w:p>
-    <w:p>
-      <w:pPr>
-        <w:ind w:firstLine="360"/>
-        <w:jc w:val="both"/>
-        <w:rPr>
-          <w:sz w:val="24"/>
-          <w:szCs w:val="24"/>
-        </w:rPr>
-      </w:pPr>
+      <w:bookmarkStart w:id="16" w:name="_Toc66978115"/>
+      <w:r>
+        <w:t>M</w:t>
+      </w:r>
+      <w:r>
+        <w:t>ATERIAIS E MÉTODOS</w:t>
+      </w:r>
+      <w:bookmarkEnd w:id="16"/>
     </w:p>
     <w:p>
       <w:pPr>
@@ -3434,24 +3617,23 @@
           <w:lang w:val="en-US"/>
         </w:rPr>
       </w:pPr>
-      <w:bookmarkStart w:id="14" w:name="_Toc451847113"/>
-      <w:bookmarkStart w:id="15" w:name="_Toc464215435"/>
-      <w:bookmarkStart w:id="16" w:name="_Toc464218615"/>
-      <w:bookmarkStart w:id="17" w:name="_Toc464221203"/>
-      <w:bookmarkStart w:id="18" w:name="_Toc464630718"/>
-      <w:bookmarkStart w:id="19" w:name="_Toc465235188"/>
-      <w:bookmarkStart w:id="20" w:name="_Toc465235285"/>
-      <w:bookmarkStart w:id="21" w:name="_Toc465236026"/>
-      <w:bookmarkStart w:id="22" w:name="_Toc465241415"/>
-      <w:bookmarkStart w:id="23" w:name="_Toc35248019"/>
-      <w:bookmarkStart w:id="24" w:name="_Toc35248050"/>
-      <w:bookmarkStart w:id="25" w:name="_Toc35947138"/>
-      <w:bookmarkStart w:id="26" w:name="_Toc66713624"/>
-      <w:bookmarkStart w:id="27" w:name="_Toc66713706"/>
-      <w:bookmarkStart w:id="28" w:name="_Toc66717892"/>
-      <w:bookmarkEnd w:id="14"/>
-      <w:bookmarkEnd w:id="15"/>
-      <w:bookmarkEnd w:id="16"/>
+      <w:bookmarkStart w:id="17" w:name="_Toc451847113"/>
+      <w:bookmarkStart w:id="18" w:name="_Toc464215435"/>
+      <w:bookmarkStart w:id="19" w:name="_Toc464218615"/>
+      <w:bookmarkStart w:id="20" w:name="_Toc464221203"/>
+      <w:bookmarkStart w:id="21" w:name="_Toc464630718"/>
+      <w:bookmarkStart w:id="22" w:name="_Toc465235188"/>
+      <w:bookmarkStart w:id="23" w:name="_Toc465235285"/>
+      <w:bookmarkStart w:id="24" w:name="_Toc465236026"/>
+      <w:bookmarkStart w:id="25" w:name="_Toc465241415"/>
+      <w:bookmarkStart w:id="26" w:name="_Toc35248019"/>
+      <w:bookmarkStart w:id="27" w:name="_Toc35248050"/>
+      <w:bookmarkStart w:id="28" w:name="_Toc35947138"/>
+      <w:bookmarkStart w:id="29" w:name="_Toc66713624"/>
+      <w:bookmarkStart w:id="30" w:name="_Toc66713706"/>
+      <w:bookmarkStart w:id="31" w:name="_Toc66717892"/>
+      <w:bookmarkStart w:id="32" w:name="_Toc66977992"/>
+      <w:bookmarkStart w:id="33" w:name="_Toc66978116"/>
       <w:bookmarkEnd w:id="17"/>
       <w:bookmarkEnd w:id="18"/>
       <w:bookmarkEnd w:id="19"/>
@@ -3464,6 +3646,11 @@
       <w:bookmarkEnd w:id="26"/>
       <w:bookmarkEnd w:id="27"/>
       <w:bookmarkEnd w:id="28"/>
+      <w:bookmarkEnd w:id="29"/>
+      <w:bookmarkEnd w:id="30"/>
+      <w:bookmarkEnd w:id="31"/>
+      <w:bookmarkEnd w:id="32"/>
+      <w:bookmarkEnd w:id="33"/>
     </w:p>
     <w:p>
       <w:pPr>
@@ -3481,26 +3668,23 @@
           <w:lang w:val="en-US"/>
         </w:rPr>
       </w:pPr>
-      <w:bookmarkStart w:id="29" w:name="_Toc451847114"/>
-      <w:bookmarkStart w:id="30" w:name="_Toc464215436"/>
-      <w:bookmarkStart w:id="31" w:name="_Toc464218616"/>
-      <w:bookmarkStart w:id="32" w:name="_Toc464221204"/>
-      <w:bookmarkStart w:id="33" w:name="_Toc464630719"/>
-      <w:bookmarkStart w:id="34" w:name="_Toc465235189"/>
-      <w:bookmarkStart w:id="35" w:name="_Toc465235286"/>
-      <w:bookmarkStart w:id="36" w:name="_Toc465236027"/>
-      <w:bookmarkStart w:id="37" w:name="_Toc465241416"/>
-      <w:bookmarkStart w:id="38" w:name="_Toc35248020"/>
-      <w:bookmarkStart w:id="39" w:name="_Toc35248051"/>
-      <w:bookmarkStart w:id="40" w:name="_Toc35947139"/>
-      <w:bookmarkStart w:id="41" w:name="_Toc66713625"/>
-      <w:bookmarkStart w:id="42" w:name="_Toc66713707"/>
-      <w:bookmarkStart w:id="43" w:name="_Toc66717893"/>
-      <w:bookmarkEnd w:id="29"/>
-      <w:bookmarkEnd w:id="30"/>
-      <w:bookmarkEnd w:id="31"/>
-      <w:bookmarkEnd w:id="32"/>
-      <w:bookmarkEnd w:id="33"/>
+      <w:bookmarkStart w:id="34" w:name="_Toc451847114"/>
+      <w:bookmarkStart w:id="35" w:name="_Toc464215436"/>
+      <w:bookmarkStart w:id="36" w:name="_Toc464218616"/>
+      <w:bookmarkStart w:id="37" w:name="_Toc464221204"/>
+      <w:bookmarkStart w:id="38" w:name="_Toc464630719"/>
+      <w:bookmarkStart w:id="39" w:name="_Toc465235189"/>
+      <w:bookmarkStart w:id="40" w:name="_Toc465235286"/>
+      <w:bookmarkStart w:id="41" w:name="_Toc465236027"/>
+      <w:bookmarkStart w:id="42" w:name="_Toc465241416"/>
+      <w:bookmarkStart w:id="43" w:name="_Toc35248020"/>
+      <w:bookmarkStart w:id="44" w:name="_Toc35248051"/>
+      <w:bookmarkStart w:id="45" w:name="_Toc35947139"/>
+      <w:bookmarkStart w:id="46" w:name="_Toc66713625"/>
+      <w:bookmarkStart w:id="47" w:name="_Toc66713707"/>
+      <w:bookmarkStart w:id="48" w:name="_Toc66717893"/>
+      <w:bookmarkStart w:id="49" w:name="_Toc66977993"/>
+      <w:bookmarkStart w:id="50" w:name="_Toc66978117"/>
       <w:bookmarkEnd w:id="34"/>
       <w:bookmarkEnd w:id="35"/>
       <w:bookmarkEnd w:id="36"/>
@@ -3511,6 +3695,13 @@
       <w:bookmarkEnd w:id="41"/>
       <w:bookmarkEnd w:id="42"/>
       <w:bookmarkEnd w:id="43"/>
+      <w:bookmarkEnd w:id="44"/>
+      <w:bookmarkEnd w:id="45"/>
+      <w:bookmarkEnd w:id="46"/>
+      <w:bookmarkEnd w:id="47"/>
+      <w:bookmarkEnd w:id="48"/>
+      <w:bookmarkEnd w:id="49"/>
+      <w:bookmarkEnd w:id="50"/>
     </w:p>
     <w:p>
       <w:pPr>
@@ -3520,13 +3711,13 @@
           <w:numId w:val="9"/>
         </w:numPr>
       </w:pPr>
-      <w:bookmarkStart w:id="44" w:name="_Toc35208331"/>
-      <w:bookmarkStart w:id="45" w:name="_Toc66717894"/>
+      <w:bookmarkStart w:id="51" w:name="_Toc35208331"/>
+      <w:bookmarkStart w:id="52" w:name="_Toc66978118"/>
       <w:r>
         <w:t>HARDWARE</w:t>
       </w:r>
-      <w:bookmarkEnd w:id="44"/>
-      <w:bookmarkEnd w:id="45"/>
+      <w:bookmarkEnd w:id="51"/>
+      <w:bookmarkEnd w:id="52"/>
     </w:p>
     <w:p/>
     <w:p>
@@ -3655,7 +3846,7 @@
           <w:szCs w:val="28"/>
         </w:rPr>
       </w:pPr>
-      <w:bookmarkStart w:id="46" w:name="_Toc35208332"/>
+      <w:bookmarkStart w:id="53" w:name="_Toc35208332"/>
       <w:r>
         <w:br w:type="page"/>
       </w:r>
@@ -3668,13 +3859,13 @@
           <w:numId w:val="9"/>
         </w:numPr>
       </w:pPr>
-      <w:bookmarkStart w:id="47" w:name="_Toc66717895"/>
+      <w:bookmarkStart w:id="54" w:name="_Toc66978119"/>
       <w:r>
         <w:lastRenderedPageBreak/>
         <w:t>CRONOGRAMA</w:t>
       </w:r>
-      <w:bookmarkEnd w:id="46"/>
-      <w:bookmarkEnd w:id="47"/>
+      <w:bookmarkEnd w:id="53"/>
+      <w:bookmarkEnd w:id="54"/>
     </w:p>
     <w:p>
       <w:pPr>
@@ -4281,52 +4472,14 @@
               </w:rPr>
               <w:t xml:space="preserve"> (</w:t>
             </w:r>
-            <w:proofErr w:type="spellStart"/>
-            <w:r>
-              <w:rPr>
-                <w:rFonts w:cs="Arial"/>
-                <w:sz w:val="24"/>
-                <w:szCs w:val="24"/>
-              </w:rPr>
-              <w:t>Cyberataques</w:t>
-            </w:r>
-            <w:proofErr w:type="spellEnd"/>
-            <w:r>
-              <w:rPr>
-                <w:rFonts w:cs="Arial"/>
-                <w:sz w:val="24"/>
-                <w:szCs w:val="24"/>
-              </w:rPr>
-              <w:t xml:space="preserve">, Mecanismos de Defesa, </w:t>
-            </w:r>
-            <w:proofErr w:type="spellStart"/>
-            <w:r>
-              <w:rPr>
-                <w:rFonts w:cs="Arial"/>
-                <w:sz w:val="24"/>
-                <w:szCs w:val="24"/>
-              </w:rPr>
-              <w:t>Ramsomwere</w:t>
-            </w:r>
-            <w:proofErr w:type="spellEnd"/>
-            <w:r>
-              <w:rPr>
-                <w:rFonts w:cs="Arial"/>
-                <w:sz w:val="24"/>
-                <w:szCs w:val="24"/>
-              </w:rPr>
-              <w:t xml:space="preserve"> </w:t>
-            </w:r>
-            <w:proofErr w:type="spellStart"/>
-            <w:r>
-              <w:rPr>
-                <w:rFonts w:cs="Arial"/>
-                <w:sz w:val="24"/>
-                <w:szCs w:val="24"/>
-              </w:rPr>
-              <w:t>Ekans</w:t>
-            </w:r>
-            <w:proofErr w:type="spellEnd"/>
+            <w:r>
+              <w:rPr>
+                <w:rFonts w:cs="Arial"/>
+                <w:sz w:val="24"/>
+                <w:szCs w:val="24"/>
+              </w:rPr>
+              <w:t>Cyberataques, Mecanismos de Defesa, Ramsomwere Ekans</w:t>
+            </w:r>
             <w:r>
               <w:rPr>
                 <w:rFonts w:cs="Arial"/>
@@ -4697,54 +4850,8 @@
                 <w:sz w:val="24"/>
                 <w:szCs w:val="24"/>
               </w:rPr>
-              <w:t xml:space="preserve">Verificação de </w:t>
-            </w:r>
-            <w:proofErr w:type="spellStart"/>
-            <w:r>
-              <w:rPr>
-                <w:rFonts w:cs="Arial"/>
-                <w:sz w:val="24"/>
-                <w:szCs w:val="24"/>
-              </w:rPr>
-              <w:t>cyberataques</w:t>
-            </w:r>
-            <w:proofErr w:type="spellEnd"/>
-            <w:r>
-              <w:rPr>
-                <w:rFonts w:cs="Arial"/>
-                <w:sz w:val="24"/>
-                <w:szCs w:val="24"/>
-              </w:rPr>
-              <w:t xml:space="preserve"> com o </w:t>
-            </w:r>
-            <w:proofErr w:type="spellStart"/>
-            <w:r>
-              <w:rPr>
-                <w:rFonts w:cs="Arial"/>
-                <w:sz w:val="24"/>
-                <w:szCs w:val="24"/>
-              </w:rPr>
-              <w:t>ransomwere</w:t>
-            </w:r>
-            <w:proofErr w:type="spellEnd"/>
-            <w:r>
-              <w:rPr>
-                <w:rFonts w:cs="Arial"/>
-                <w:sz w:val="24"/>
-                <w:szCs w:val="24"/>
-              </w:rPr>
-              <w:t xml:space="preserve"> </w:t>
-            </w:r>
-            <w:proofErr w:type="spellStart"/>
-            <w:r>
-              <w:rPr>
-                <w:rFonts w:cs="Arial"/>
-                <w:sz w:val="24"/>
-                <w:szCs w:val="24"/>
-              </w:rPr>
-              <w:t>Ekans</w:t>
-            </w:r>
-            <w:proofErr w:type="spellEnd"/>
+              <w:t>Verificação de cyberataques com o ransomwere Ekans</w:t>
+            </w:r>
           </w:p>
         </w:tc>
         <w:tc>
@@ -5086,43 +5193,7 @@
                 <w:sz w:val="24"/>
                 <w:szCs w:val="24"/>
               </w:rPr>
-              <w:t xml:space="preserve">Determinação dos principais tipos de alvos do </w:t>
-            </w:r>
-            <w:proofErr w:type="spellStart"/>
-            <w:r>
-              <w:rPr>
-                <w:rFonts w:cs="Arial"/>
-                <w:sz w:val="24"/>
-                <w:szCs w:val="24"/>
-              </w:rPr>
-              <w:t>ransomwere</w:t>
-            </w:r>
-            <w:proofErr w:type="spellEnd"/>
-            <w:r>
-              <w:rPr>
-                <w:rFonts w:cs="Arial"/>
-                <w:sz w:val="24"/>
-                <w:szCs w:val="24"/>
-              </w:rPr>
-              <w:t xml:space="preserve"> </w:t>
-            </w:r>
-            <w:proofErr w:type="spellStart"/>
-            <w:r>
-              <w:rPr>
-                <w:rFonts w:cs="Arial"/>
-                <w:sz w:val="24"/>
-                <w:szCs w:val="24"/>
-              </w:rPr>
-              <w:t>Ekans</w:t>
-            </w:r>
-            <w:proofErr w:type="spellEnd"/>
-            <w:r>
-              <w:rPr>
-                <w:rFonts w:cs="Arial"/>
-                <w:sz w:val="24"/>
-                <w:szCs w:val="24"/>
-              </w:rPr>
-              <w:t>.</w:t>
+              <w:t>Determinação dos principais tipos de alvos do ransomwere Ekans.</w:t>
             </w:r>
           </w:p>
         </w:tc>
@@ -5505,25 +5576,7 @@
                 <w:sz w:val="24"/>
                 <w:szCs w:val="24"/>
               </w:rPr>
-              <w:t xml:space="preserve">Identificação de como o </w:t>
-            </w:r>
-            <w:proofErr w:type="spellStart"/>
-            <w:r>
-              <w:rPr>
-                <w:rFonts w:cs="Arial"/>
-                <w:sz w:val="24"/>
-                <w:szCs w:val="24"/>
-              </w:rPr>
-              <w:t>ransomwere</w:t>
-            </w:r>
-            <w:proofErr w:type="spellEnd"/>
-            <w:r>
-              <w:rPr>
-                <w:rFonts w:cs="Arial"/>
-                <w:sz w:val="24"/>
-                <w:szCs w:val="24"/>
-              </w:rPr>
-              <w:t xml:space="preserve"> opera.</w:t>
+              <w:t>Identificação de como o ransomwere opera.</w:t>
             </w:r>
           </w:p>
         </w:tc>
@@ -5896,36 +5949,8 @@
                 <w:sz w:val="24"/>
                 <w:szCs w:val="24"/>
               </w:rPr>
-              <w:t xml:space="preserve">Constatação de melhores mecanismos de defesa contra o </w:t>
-            </w:r>
-            <w:proofErr w:type="spellStart"/>
-            <w:r>
-              <w:rPr>
-                <w:rFonts w:cs="Arial"/>
-                <w:sz w:val="24"/>
-                <w:szCs w:val="24"/>
-              </w:rPr>
-              <w:t>ransomwere</w:t>
-            </w:r>
-            <w:proofErr w:type="spellEnd"/>
-            <w:r>
-              <w:rPr>
-                <w:rFonts w:cs="Arial"/>
-                <w:sz w:val="24"/>
-                <w:szCs w:val="24"/>
-              </w:rPr>
-              <w:t xml:space="preserve"> </w:t>
-            </w:r>
-            <w:proofErr w:type="spellStart"/>
-            <w:r>
-              <w:rPr>
-                <w:rFonts w:cs="Arial"/>
-                <w:sz w:val="24"/>
-                <w:szCs w:val="24"/>
-              </w:rPr>
-              <w:t>Ekans</w:t>
-            </w:r>
-            <w:proofErr w:type="spellEnd"/>
+              <w:t>Constatação de melhores mecanismos de defesa contra o ransomwere Ekans</w:t>
+            </w:r>
           </w:p>
         </w:tc>
         <w:tc>
@@ -7017,14 +7042,14 @@
           <w:numId w:val="9"/>
         </w:numPr>
       </w:pPr>
-      <w:bookmarkStart w:id="48" w:name="_Toc35208333"/>
-      <w:bookmarkStart w:id="49" w:name="_Toc66717896"/>
+      <w:bookmarkStart w:id="55" w:name="_Toc35208333"/>
+      <w:bookmarkStart w:id="56" w:name="_Toc66978120"/>
       <w:r>
         <w:lastRenderedPageBreak/>
         <w:t>REFERÊNCIAS</w:t>
       </w:r>
-      <w:bookmarkEnd w:id="48"/>
-      <w:bookmarkEnd w:id="49"/>
+      <w:bookmarkEnd w:id="55"/>
+      <w:bookmarkEnd w:id="56"/>
       <w:r>
         <w:t xml:space="preserve"> </w:t>
       </w:r>
@@ -7081,6 +7106,32 @@
           <w:szCs w:val="24"/>
         </w:rPr>
         <w:t>&gt;. Acesso em: 18 de mar. de 2021.</w:t>
+      </w:r>
+    </w:p>
+    <w:p>
+      <w:pPr>
+        <w:rPr>
+          <w:szCs w:val="24"/>
+        </w:rPr>
+      </w:pPr>
+    </w:p>
+    <w:p>
+      <w:pPr>
+        <w:rPr>
+          <w:szCs w:val="24"/>
+        </w:rPr>
+      </w:pPr>
+      <w:r>
+        <w:rPr>
+          <w:szCs w:val="24"/>
+        </w:rPr>
+        <w:t>SEGURANÇA. In:</w:t>
+      </w:r>
+      <w:r>
+        <w:rPr>
+          <w:szCs w:val="24"/>
+        </w:rPr>
+        <w:t xml:space="preserve"> DICIONÁRIO Aurélio da Língua Portuguesa. 8. ed. Curitiba: Editora Positivo, 2010. v. , p. 689.</w:t>
       </w:r>
     </w:p>
     <w:p>
@@ -7105,7 +7156,7 @@
 </file>
 
 <file path=word/endnotes.xml><?xml version="1.0" encoding="utf-8"?>
-<w:endnotes xmlns:wpc="http://schemas.microsoft.com/office/word/2010/wordprocessingCanvas" xmlns:cx="http://schemas.microsoft.com/office/drawing/2014/chartex" xmlns:cx1="http://schemas.microsoft.com/office/drawing/2015/9/8/chartex" xmlns:cx2="http://schemas.microsoft.com/office/drawing/2015/10/21/chartex" xmlns:cx3="http://schemas.microsoft.com/office/drawing/2016/5/9/chartex" xmlns:cx4="http://schemas.microsoft.com/office/drawing/2016/5/10/chartex" xmlns:cx5="http://schemas.microsoft.com/office/drawing/2016/5/11/chartex" xmlns:cx6="http://schemas.microsoft.com/office/drawing/2016/5/12/chartex" xmlns:cx7="http://schemas.microsoft.com/office/drawing/2016/5/13/chartex" xmlns:cx8="http://schemas.microsoft.com/office/drawing/2016/5/14/chartex" xmlns:mc="http://schemas.openxmlformats.org/markup-compatibility/2006" xmlns:aink="http://schemas.microsoft.com/office/drawing/2016/ink" xmlns:am3d="http://schemas.microsoft.com/office/drawing/2017/model3d" xmlns:o="urn:schemas-microsoft-com:office:office" xmlns:r="http://schemas.openxmlformats.org/officeDocument/2006/relationships" xmlns:m="http://schemas.openxmlformats.org/officeDocument/2006/math" xmlns:v="urn:schemas-microsoft-com:vml" xmlns:wp14="http://schemas.microsoft.com/office/word/2010/wordprocessingDrawing" xmlns:wp="http://schemas.openxmlformats.org/drawingml/2006/wordprocessingDrawing" xmlns:w10="urn:schemas-microsoft-com:office:word" xmlns:w="http://schemas.openxmlformats.org/wordprocessingml/2006/main" xmlns:w14="http://schemas.microsoft.com/office/word/2010/wordml" xmlns:w15="http://schemas.microsoft.com/office/word/2012/wordml" xmlns:w16cex="http://schemas.microsoft.com/office/word/2018/wordml/cex" xmlns:w16cid="http://schemas.microsoft.com/office/word/2016/wordml/cid" xmlns:w16="http://schemas.microsoft.com/office/word/2018/wordml" xmlns:w16se="http://schemas.microsoft.com/office/word/2015/wordml/symex" xmlns:wpg="http://schemas.microsoft.com/office/word/2010/wordprocessingGroup" xmlns:wpi="http://schemas.microsoft.com/office/word/2010/wordprocessingInk" xmlns:wne="http://schemas.microsoft.com/office/word/2006/wordml" xmlns:wps="http://schemas.microsoft.com/office/word/2010/wordprocessingShape" mc:Ignorable="w14 w15 w16se w16cid w16 w16cex wp14">
+<w:endnotes xmlns:wpc="http://schemas.microsoft.com/office/word/2010/wordprocessingCanvas" xmlns:mc="http://schemas.openxmlformats.org/markup-compatibility/2006" xmlns:o="urn:schemas-microsoft-com:office:office" xmlns:r="http://schemas.openxmlformats.org/officeDocument/2006/relationships" xmlns:m="http://schemas.openxmlformats.org/officeDocument/2006/math" xmlns:v="urn:schemas-microsoft-com:vml" xmlns:wp14="http://schemas.microsoft.com/office/word/2010/wordprocessingDrawing" xmlns:wp="http://schemas.openxmlformats.org/drawingml/2006/wordprocessingDrawing" xmlns:w10="urn:schemas-microsoft-com:office:word" xmlns:w="http://schemas.openxmlformats.org/wordprocessingml/2006/main" xmlns:w14="http://schemas.microsoft.com/office/word/2010/wordml" xmlns:w15="http://schemas.microsoft.com/office/word/2012/wordml" xmlns:wpg="http://schemas.microsoft.com/office/word/2010/wordprocessingGroup" xmlns:wpi="http://schemas.microsoft.com/office/word/2010/wordprocessingInk" xmlns:wne="http://schemas.microsoft.com/office/word/2006/wordml" xmlns:wps="http://schemas.microsoft.com/office/word/2010/wordprocessingShape" mc:Ignorable="w14 w15 wp14">
   <w:endnote w:type="separator" w:id="-1">
     <w:p>
       <w:pPr>
@@ -7130,7 +7181,7 @@
 </file>
 
 <file path=word/footer1.xml><?xml version="1.0" encoding="utf-8"?>
-<w:ftr xmlns:wpc="http://schemas.microsoft.com/office/word/2010/wordprocessingCanvas" xmlns:cx="http://schemas.microsoft.com/office/drawing/2014/chartex" xmlns:cx1="http://schemas.microsoft.com/office/drawing/2015/9/8/chartex" xmlns:cx2="http://schemas.microsoft.com/office/drawing/2015/10/21/chartex" xmlns:cx3="http://schemas.microsoft.com/office/drawing/2016/5/9/chartex" xmlns:cx4="http://schemas.microsoft.com/office/drawing/2016/5/10/chartex" xmlns:cx5="http://schemas.microsoft.com/office/drawing/2016/5/11/chartex" xmlns:cx6="http://schemas.microsoft.com/office/drawing/2016/5/12/chartex" xmlns:cx7="http://schemas.microsoft.com/office/drawing/2016/5/13/chartex" xmlns:cx8="http://schemas.microsoft.com/office/drawing/2016/5/14/chartex" xmlns:mc="http://schemas.openxmlformats.org/markup-compatibility/2006" xmlns:aink="http://schemas.microsoft.com/office/drawing/2016/ink" xmlns:am3d="http://schemas.microsoft.com/office/drawing/2017/model3d" xmlns:o="urn:schemas-microsoft-com:office:office" xmlns:r="http://schemas.openxmlformats.org/officeDocument/2006/relationships" xmlns:m="http://schemas.openxmlformats.org/officeDocument/2006/math" xmlns:v="urn:schemas-microsoft-com:vml" xmlns:wp14="http://schemas.microsoft.com/office/word/2010/wordprocessingDrawing" xmlns:wp="http://schemas.openxmlformats.org/drawingml/2006/wordprocessingDrawing" xmlns:w10="urn:schemas-microsoft-com:office:word" xmlns:w="http://schemas.openxmlformats.org/wordprocessingml/2006/main" xmlns:w14="http://schemas.microsoft.com/office/word/2010/wordml" xmlns:w15="http://schemas.microsoft.com/office/word/2012/wordml" xmlns:w16cex="http://schemas.microsoft.com/office/word/2018/wordml/cex" xmlns:w16cid="http://schemas.microsoft.com/office/word/2016/wordml/cid" xmlns:w16="http://schemas.microsoft.com/office/word/2018/wordml" xmlns:w16se="http://schemas.microsoft.com/office/word/2015/wordml/symex" xmlns:wpg="http://schemas.microsoft.com/office/word/2010/wordprocessingGroup" xmlns:wpi="http://schemas.microsoft.com/office/word/2010/wordprocessingInk" xmlns:wne="http://schemas.microsoft.com/office/word/2006/wordml" xmlns:wps="http://schemas.microsoft.com/office/word/2010/wordprocessingShape" mc:Ignorable="w14 w15 w16se w16cid w16 w16cex wp14">
+<w:ftr xmlns:wpc="http://schemas.microsoft.com/office/word/2010/wordprocessingCanvas" xmlns:mc="http://schemas.openxmlformats.org/markup-compatibility/2006" xmlns:o="urn:schemas-microsoft-com:office:office" xmlns:r="http://schemas.openxmlformats.org/officeDocument/2006/relationships" xmlns:m="http://schemas.openxmlformats.org/officeDocument/2006/math" xmlns:v="urn:schemas-microsoft-com:vml" xmlns:wp14="http://schemas.microsoft.com/office/word/2010/wordprocessingDrawing" xmlns:wp="http://schemas.openxmlformats.org/drawingml/2006/wordprocessingDrawing" xmlns:w10="urn:schemas-microsoft-com:office:word" xmlns:w="http://schemas.openxmlformats.org/wordprocessingml/2006/main" xmlns:w14="http://schemas.microsoft.com/office/word/2010/wordml" xmlns:w15="http://schemas.microsoft.com/office/word/2012/wordml" xmlns:wpg="http://schemas.microsoft.com/office/word/2010/wordprocessingGroup" xmlns:wpi="http://schemas.microsoft.com/office/word/2010/wordprocessingInk" xmlns:wne="http://schemas.microsoft.com/office/word/2006/wordml" xmlns:wps="http://schemas.microsoft.com/office/word/2010/wordprocessingShape" mc:Ignorable="w14 w15 wp14">
   <w:sdt>
     <w:sdtPr>
       <w:id w:val="587127208"/>
@@ -7164,7 +7215,7 @@
 </file>
 
 <file path=word/footnotes.xml><?xml version="1.0" encoding="utf-8"?>
-<w:footnotes xmlns:wpc="http://schemas.microsoft.com/office/word/2010/wordprocessingCanvas" xmlns:cx="http://schemas.microsoft.com/office/drawing/2014/chartex" xmlns:cx1="http://schemas.microsoft.com/office/drawing/2015/9/8/chartex" xmlns:cx2="http://schemas.microsoft.com/office/drawing/2015/10/21/chartex" xmlns:cx3="http://schemas.microsoft.com/office/drawing/2016/5/9/chartex" xmlns:cx4="http://schemas.microsoft.com/office/drawing/2016/5/10/chartex" xmlns:cx5="http://schemas.microsoft.com/office/drawing/2016/5/11/chartex" xmlns:cx6="http://schemas.microsoft.com/office/drawing/2016/5/12/chartex" xmlns:cx7="http://schemas.microsoft.com/office/drawing/2016/5/13/chartex" xmlns:cx8="http://schemas.microsoft.com/office/drawing/2016/5/14/chartex" xmlns:mc="http://schemas.openxmlformats.org/markup-compatibility/2006" xmlns:aink="http://schemas.microsoft.com/office/drawing/2016/ink" xmlns:am3d="http://schemas.microsoft.com/office/drawing/2017/model3d" xmlns:o="urn:schemas-microsoft-com:office:office" xmlns:r="http://schemas.openxmlformats.org/officeDocument/2006/relationships" xmlns:m="http://schemas.openxmlformats.org/officeDocument/2006/math" xmlns:v="urn:schemas-microsoft-com:vml" xmlns:wp14="http://schemas.microsoft.com/office/word/2010/wordprocessingDrawing" xmlns:wp="http://schemas.openxmlformats.org/drawingml/2006/wordprocessingDrawing" xmlns:w10="urn:schemas-microsoft-com:office:word" xmlns:w="http://schemas.openxmlformats.org/wordprocessingml/2006/main" xmlns:w14="http://schemas.microsoft.com/office/word/2010/wordml" xmlns:w15="http://schemas.microsoft.com/office/word/2012/wordml" xmlns:w16cex="http://schemas.microsoft.com/office/word/2018/wordml/cex" xmlns:w16cid="http://schemas.microsoft.com/office/word/2016/wordml/cid" xmlns:w16="http://schemas.microsoft.com/office/word/2018/wordml" xmlns:w16se="http://schemas.microsoft.com/office/word/2015/wordml/symex" xmlns:wpg="http://schemas.microsoft.com/office/word/2010/wordprocessingGroup" xmlns:wpi="http://schemas.microsoft.com/office/word/2010/wordprocessingInk" xmlns:wne="http://schemas.microsoft.com/office/word/2006/wordml" xmlns:wps="http://schemas.microsoft.com/office/word/2010/wordprocessingShape" mc:Ignorable="w14 w15 w16se w16cid w16 w16cex wp14">
+<w:footnotes xmlns:wpc="http://schemas.microsoft.com/office/word/2010/wordprocessingCanvas" xmlns:mc="http://schemas.openxmlformats.org/markup-compatibility/2006" xmlns:o="urn:schemas-microsoft-com:office:office" xmlns:r="http://schemas.openxmlformats.org/officeDocument/2006/relationships" xmlns:m="http://schemas.openxmlformats.org/officeDocument/2006/math" xmlns:v="urn:schemas-microsoft-com:vml" xmlns:wp14="http://schemas.microsoft.com/office/word/2010/wordprocessingDrawing" xmlns:wp="http://schemas.openxmlformats.org/drawingml/2006/wordprocessingDrawing" xmlns:w10="urn:schemas-microsoft-com:office:word" xmlns:w="http://schemas.openxmlformats.org/wordprocessingml/2006/main" xmlns:w14="http://schemas.microsoft.com/office/word/2010/wordml" xmlns:w15="http://schemas.microsoft.com/office/word/2012/wordml" xmlns:wpg="http://schemas.microsoft.com/office/word/2010/wordprocessingGroup" xmlns:wpi="http://schemas.microsoft.com/office/word/2010/wordprocessingInk" xmlns:wne="http://schemas.microsoft.com/office/word/2006/wordml" xmlns:wps="http://schemas.microsoft.com/office/word/2010/wordprocessingShape" mc:Ignorable="w14 w15 wp14">
   <w:footnote w:type="separator" w:id="-1">
     <w:p>
       <w:pPr>
@@ -7189,7 +7240,7 @@
 </file>
 
 <file path=word/header1.xml><?xml version="1.0" encoding="utf-8"?>
-<w:hdr xmlns:wpc="http://schemas.microsoft.com/office/word/2010/wordprocessingCanvas" xmlns:cx="http://schemas.microsoft.com/office/drawing/2014/chartex" xmlns:cx1="http://schemas.microsoft.com/office/drawing/2015/9/8/chartex" xmlns:cx2="http://schemas.microsoft.com/office/drawing/2015/10/21/chartex" xmlns:cx3="http://schemas.microsoft.com/office/drawing/2016/5/9/chartex" xmlns:cx4="http://schemas.microsoft.com/office/drawing/2016/5/10/chartex" xmlns:cx5="http://schemas.microsoft.com/office/drawing/2016/5/11/chartex" xmlns:cx6="http://schemas.microsoft.com/office/drawing/2016/5/12/chartex" xmlns:cx7="http://schemas.microsoft.com/office/drawing/2016/5/13/chartex" xmlns:cx8="http://schemas.microsoft.com/office/drawing/2016/5/14/chartex" xmlns:mc="http://schemas.openxmlformats.org/markup-compatibility/2006" xmlns:aink="http://schemas.microsoft.com/office/drawing/2016/ink" xmlns:am3d="http://schemas.microsoft.com/office/drawing/2017/model3d" xmlns:o="urn:schemas-microsoft-com:office:office" xmlns:r="http://schemas.openxmlformats.org/officeDocument/2006/relationships" xmlns:m="http://schemas.openxmlformats.org/officeDocument/2006/math" xmlns:v="urn:schemas-microsoft-com:vml" xmlns:wp14="http://schemas.microsoft.com/office/word/2010/wordprocessingDrawing" xmlns:wp="http://schemas.openxmlformats.org/drawingml/2006/wordprocessingDrawing" xmlns:w10="urn:schemas-microsoft-com:office:word" xmlns:w="http://schemas.openxmlformats.org/wordprocessingml/2006/main" xmlns:w14="http://schemas.microsoft.com/office/word/2010/wordml" xmlns:w15="http://schemas.microsoft.com/office/word/2012/wordml" xmlns:w16cex="http://schemas.microsoft.com/office/word/2018/wordml/cex" xmlns:w16cid="http://schemas.microsoft.com/office/word/2016/wordml/cid" xmlns:w16="http://schemas.microsoft.com/office/word/2018/wordml" xmlns:w16se="http://schemas.microsoft.com/office/word/2015/wordml/symex" xmlns:wpg="http://schemas.microsoft.com/office/word/2010/wordprocessingGroup" xmlns:wpi="http://schemas.microsoft.com/office/word/2010/wordprocessingInk" xmlns:wne="http://schemas.microsoft.com/office/word/2006/wordml" xmlns:wps="http://schemas.microsoft.com/office/word/2010/wordprocessingShape" mc:Ignorable="w14 w15 w16se w16cid w16 w16cex wp14">
+<w:hdr xmlns:wpc="http://schemas.microsoft.com/office/word/2010/wordprocessingCanvas" xmlns:mc="http://schemas.openxmlformats.org/markup-compatibility/2006" xmlns:o="urn:schemas-microsoft-com:office:office" xmlns:r="http://schemas.openxmlformats.org/officeDocument/2006/relationships" xmlns:m="http://schemas.openxmlformats.org/officeDocument/2006/math" xmlns:v="urn:schemas-microsoft-com:vml" xmlns:wp14="http://schemas.microsoft.com/office/word/2010/wordprocessingDrawing" xmlns:wp="http://schemas.openxmlformats.org/drawingml/2006/wordprocessingDrawing" xmlns:w10="urn:schemas-microsoft-com:office:word" xmlns:w="http://schemas.openxmlformats.org/wordprocessingml/2006/main" xmlns:w14="http://schemas.microsoft.com/office/word/2010/wordml" xmlns:w15="http://schemas.microsoft.com/office/word/2012/wordml" xmlns:wpg="http://schemas.microsoft.com/office/word/2010/wordprocessingGroup" xmlns:wpi="http://schemas.microsoft.com/office/word/2010/wordprocessingInk" xmlns:wne="http://schemas.microsoft.com/office/word/2006/wordml" xmlns:wps="http://schemas.microsoft.com/office/word/2010/wordprocessingShape" mc:Ignorable="w14 w15 wp14">
   <w:p>
     <w:pPr>
       <w:pStyle w:val="Cabealho"/>
@@ -7204,7 +7255,7 @@
 </file>
 
 <file path=word/header2.xml><?xml version="1.0" encoding="utf-8"?>
-<w:hdr xmlns:wpc="http://schemas.microsoft.com/office/word/2010/wordprocessingCanvas" xmlns:cx="http://schemas.microsoft.com/office/drawing/2014/chartex" xmlns:cx1="http://schemas.microsoft.com/office/drawing/2015/9/8/chartex" xmlns:cx2="http://schemas.microsoft.com/office/drawing/2015/10/21/chartex" xmlns:cx3="http://schemas.microsoft.com/office/drawing/2016/5/9/chartex" xmlns:cx4="http://schemas.microsoft.com/office/drawing/2016/5/10/chartex" xmlns:cx5="http://schemas.microsoft.com/office/drawing/2016/5/11/chartex" xmlns:cx6="http://schemas.microsoft.com/office/drawing/2016/5/12/chartex" xmlns:cx7="http://schemas.microsoft.com/office/drawing/2016/5/13/chartex" xmlns:cx8="http://schemas.microsoft.com/office/drawing/2016/5/14/chartex" xmlns:mc="http://schemas.openxmlformats.org/markup-compatibility/2006" xmlns:aink="http://schemas.microsoft.com/office/drawing/2016/ink" xmlns:am3d="http://schemas.microsoft.com/office/drawing/2017/model3d" xmlns:o="urn:schemas-microsoft-com:office:office" xmlns:r="http://schemas.openxmlformats.org/officeDocument/2006/relationships" xmlns:m="http://schemas.openxmlformats.org/officeDocument/2006/math" xmlns:v="urn:schemas-microsoft-com:vml" xmlns:wp14="http://schemas.microsoft.com/office/word/2010/wordprocessingDrawing" xmlns:wp="http://schemas.openxmlformats.org/drawingml/2006/wordprocessingDrawing" xmlns:w10="urn:schemas-microsoft-com:office:word" xmlns:w="http://schemas.openxmlformats.org/wordprocessingml/2006/main" xmlns:w14="http://schemas.microsoft.com/office/word/2010/wordml" xmlns:w15="http://schemas.microsoft.com/office/word/2012/wordml" xmlns:w16cex="http://schemas.microsoft.com/office/word/2018/wordml/cex" xmlns:w16cid="http://schemas.microsoft.com/office/word/2016/wordml/cid" xmlns:w16="http://schemas.microsoft.com/office/word/2018/wordml" xmlns:w16se="http://schemas.microsoft.com/office/word/2015/wordml/symex" xmlns:wpg="http://schemas.microsoft.com/office/word/2010/wordprocessingGroup" xmlns:wpi="http://schemas.microsoft.com/office/word/2010/wordprocessingInk" xmlns:wne="http://schemas.microsoft.com/office/word/2006/wordml" xmlns:wps="http://schemas.microsoft.com/office/word/2010/wordprocessingShape" mc:Ignorable="w14 w15 w16se w16cid w16 w16cex wp14">
+<w:hdr xmlns:wpc="http://schemas.microsoft.com/office/word/2010/wordprocessingCanvas" xmlns:mc="http://schemas.openxmlformats.org/markup-compatibility/2006" xmlns:o="urn:schemas-microsoft-com:office:office" xmlns:r="http://schemas.openxmlformats.org/officeDocument/2006/relationships" xmlns:m="http://schemas.openxmlformats.org/officeDocument/2006/math" xmlns:v="urn:schemas-microsoft-com:vml" xmlns:wp14="http://schemas.microsoft.com/office/word/2010/wordprocessingDrawing" xmlns:wp="http://schemas.openxmlformats.org/drawingml/2006/wordprocessingDrawing" xmlns:w10="urn:schemas-microsoft-com:office:word" xmlns:w="http://schemas.openxmlformats.org/wordprocessingml/2006/main" xmlns:w14="http://schemas.microsoft.com/office/word/2010/wordml" xmlns:w15="http://schemas.microsoft.com/office/word/2012/wordml" xmlns:wpg="http://schemas.microsoft.com/office/word/2010/wordprocessingGroup" xmlns:wpi="http://schemas.microsoft.com/office/word/2010/wordprocessingInk" xmlns:wne="http://schemas.microsoft.com/office/word/2006/wordml" xmlns:wps="http://schemas.microsoft.com/office/word/2010/wordprocessingShape" mc:Ignorable="w14 w15 wp14">
   <w:p>
     <w:pPr>
       <w:pStyle w:val="Cabealho"/>
@@ -7214,7 +7265,7 @@
 </file>
 
 <file path=word/header3.xml><?xml version="1.0" encoding="utf-8"?>
-<w:hdr xmlns:wpc="http://schemas.microsoft.com/office/word/2010/wordprocessingCanvas" xmlns:cx="http://schemas.microsoft.com/office/drawing/2014/chartex" xmlns:cx1="http://schemas.microsoft.com/office/drawing/2015/9/8/chartex" xmlns:cx2="http://schemas.microsoft.com/office/drawing/2015/10/21/chartex" xmlns:cx3="http://schemas.microsoft.com/office/drawing/2016/5/9/chartex" xmlns:cx4="http://schemas.microsoft.com/office/drawing/2016/5/10/chartex" xmlns:cx5="http://schemas.microsoft.com/office/drawing/2016/5/11/chartex" xmlns:cx6="http://schemas.microsoft.com/office/drawing/2016/5/12/chartex" xmlns:cx7="http://schemas.microsoft.com/office/drawing/2016/5/13/chartex" xmlns:cx8="http://schemas.microsoft.com/office/drawing/2016/5/14/chartex" xmlns:mc="http://schemas.openxmlformats.org/markup-compatibility/2006" xmlns:aink="http://schemas.microsoft.com/office/drawing/2016/ink" xmlns:am3d="http://schemas.microsoft.com/office/drawing/2017/model3d" xmlns:o="urn:schemas-microsoft-com:office:office" xmlns:r="http://schemas.openxmlformats.org/officeDocument/2006/relationships" xmlns:m="http://schemas.openxmlformats.org/officeDocument/2006/math" xmlns:v="urn:schemas-microsoft-com:vml" xmlns:wp14="http://schemas.microsoft.com/office/word/2010/wordprocessingDrawing" xmlns:wp="http://schemas.openxmlformats.org/drawingml/2006/wordprocessingDrawing" xmlns:w10="urn:schemas-microsoft-com:office:word" xmlns:w="http://schemas.openxmlformats.org/wordprocessingml/2006/main" xmlns:w14="http://schemas.microsoft.com/office/word/2010/wordml" xmlns:w15="http://schemas.microsoft.com/office/word/2012/wordml" xmlns:w16cex="http://schemas.microsoft.com/office/word/2018/wordml/cex" xmlns:w16cid="http://schemas.microsoft.com/office/word/2016/wordml/cid" xmlns:w16="http://schemas.microsoft.com/office/word/2018/wordml" xmlns:w16se="http://schemas.microsoft.com/office/word/2015/wordml/symex" xmlns:wpg="http://schemas.microsoft.com/office/word/2010/wordprocessingGroup" xmlns:wpi="http://schemas.microsoft.com/office/word/2010/wordprocessingInk" xmlns:wne="http://schemas.microsoft.com/office/word/2006/wordml" xmlns:wps="http://schemas.microsoft.com/office/word/2010/wordprocessingShape" mc:Ignorable="w14 w15 w16se w16cid w16 w16cex wp14">
+<w:hdr xmlns:wpc="http://schemas.microsoft.com/office/word/2010/wordprocessingCanvas" xmlns:mc="http://schemas.openxmlformats.org/markup-compatibility/2006" xmlns:o="urn:schemas-microsoft-com:office:office" xmlns:r="http://schemas.openxmlformats.org/officeDocument/2006/relationships" xmlns:m="http://schemas.openxmlformats.org/officeDocument/2006/math" xmlns:v="urn:schemas-microsoft-com:vml" xmlns:wp14="http://schemas.microsoft.com/office/word/2010/wordprocessingDrawing" xmlns:wp="http://schemas.openxmlformats.org/drawingml/2006/wordprocessingDrawing" xmlns:w10="urn:schemas-microsoft-com:office:word" xmlns:w="http://schemas.openxmlformats.org/wordprocessingml/2006/main" xmlns:w14="http://schemas.microsoft.com/office/word/2010/wordml" xmlns:w15="http://schemas.microsoft.com/office/word/2012/wordml" xmlns:wpg="http://schemas.microsoft.com/office/word/2010/wordprocessingGroup" xmlns:wpi="http://schemas.microsoft.com/office/word/2010/wordprocessingInk" xmlns:wne="http://schemas.microsoft.com/office/word/2006/wordml" xmlns:wps="http://schemas.microsoft.com/office/word/2010/wordprocessingShape" mc:Ignorable="w14 w15 wp14">
   <w:sdt>
     <w:sdtPr>
       <w:id w:val="1420913003"/>
@@ -7252,7 +7303,7 @@
           <w:rPr>
             <w:noProof/>
           </w:rPr>
-          <w:t>6</w:t>
+          <w:t>5</w:t>
         </w:r>
         <w:r>
           <w:rPr>
@@ -7273,7 +7324,7 @@
 </file>
 
 <file path=word/numbering.xml><?xml version="1.0" encoding="utf-8"?>
-<w:numbering xmlns:wpc="http://schemas.microsoft.com/office/word/2010/wordprocessingCanvas" xmlns:cx="http://schemas.microsoft.com/office/drawing/2014/chartex" xmlns:cx1="http://schemas.microsoft.com/office/drawing/2015/9/8/chartex" xmlns:cx2="http://schemas.microsoft.com/office/drawing/2015/10/21/chartex" xmlns:cx3="http://schemas.microsoft.com/office/drawing/2016/5/9/chartex" xmlns:cx4="http://schemas.microsoft.com/office/drawing/2016/5/10/chartex" xmlns:cx5="http://schemas.microsoft.com/office/drawing/2016/5/11/chartex" xmlns:cx6="http://schemas.microsoft.com/office/drawing/2016/5/12/chartex" xmlns:cx7="http://schemas.microsoft.com/office/drawing/2016/5/13/chartex" xmlns:cx8="http://schemas.microsoft.com/office/drawing/2016/5/14/chartex" xmlns:mc="http://schemas.openxmlformats.org/markup-compatibility/2006" xmlns:aink="http://schemas.microsoft.com/office/drawing/2016/ink" xmlns:am3d="http://schemas.microsoft.com/office/drawing/2017/model3d" xmlns:o="urn:schemas-microsoft-com:office:office" xmlns:r="http://schemas.openxmlformats.org/officeDocument/2006/relationships" xmlns:m="http://schemas.openxmlformats.org/officeDocument/2006/math" xmlns:v="urn:schemas-microsoft-com:vml" xmlns:wp14="http://schemas.microsoft.com/office/word/2010/wordprocessingDrawing" xmlns:wp="http://schemas.openxmlformats.org/drawingml/2006/wordprocessingDrawing" xmlns:w10="urn:schemas-microsoft-com:office:word" xmlns:w="http://schemas.openxmlformats.org/wordprocessingml/2006/main" xmlns:w14="http://schemas.microsoft.com/office/word/2010/wordml" xmlns:w15="http://schemas.microsoft.com/office/word/2012/wordml" xmlns:w16cex="http://schemas.microsoft.com/office/word/2018/wordml/cex" xmlns:w16cid="http://schemas.microsoft.com/office/word/2016/wordml/cid" xmlns:w16="http://schemas.microsoft.com/office/word/2018/wordml" xmlns:w16se="http://schemas.microsoft.com/office/word/2015/wordml/symex" xmlns:wpg="http://schemas.microsoft.com/office/word/2010/wordprocessingGroup" xmlns:wpi="http://schemas.microsoft.com/office/word/2010/wordprocessingInk" xmlns:wne="http://schemas.microsoft.com/office/word/2006/wordml" xmlns:wps="http://schemas.microsoft.com/office/word/2010/wordprocessingShape" mc:Ignorable="w14 w15 w16se w16cid w16 w16cex wp14">
+<w:numbering xmlns:wpc="http://schemas.microsoft.com/office/word/2010/wordprocessingCanvas" xmlns:mc="http://schemas.openxmlformats.org/markup-compatibility/2006" xmlns:o="urn:schemas-microsoft-com:office:office" xmlns:r="http://schemas.openxmlformats.org/officeDocument/2006/relationships" xmlns:m="http://schemas.openxmlformats.org/officeDocument/2006/math" xmlns:v="urn:schemas-microsoft-com:vml" xmlns:wp14="http://schemas.microsoft.com/office/word/2010/wordprocessingDrawing" xmlns:wp="http://schemas.openxmlformats.org/drawingml/2006/wordprocessingDrawing" xmlns:w10="urn:schemas-microsoft-com:office:word" xmlns:w="http://schemas.openxmlformats.org/wordprocessingml/2006/main" xmlns:w14="http://schemas.microsoft.com/office/word/2010/wordml" xmlns:w15="http://schemas.microsoft.com/office/word/2012/wordml" xmlns:wpg="http://schemas.microsoft.com/office/word/2010/wordprocessingGroup" xmlns:wpi="http://schemas.microsoft.com/office/word/2010/wordprocessingInk" xmlns:wne="http://schemas.microsoft.com/office/word/2006/wordml" xmlns:wps="http://schemas.microsoft.com/office/word/2010/wordprocessingShape" mc:Ignorable="w14 w15 wp14">
   <w:abstractNum w:abstractNumId="0" w15:restartNumberingAfterBreak="0">
     <w:nsid w:val="0A5A5423"/>
     <w:multiLevelType w:val="multilevel"/>
@@ -8904,7 +8955,7 @@
 </file>
 
 <file path=word/styles.xml><?xml version="1.0" encoding="utf-8"?>
-<w:styles xmlns:mc="http://schemas.openxmlformats.org/markup-compatibility/2006" xmlns:r="http://schemas.openxmlformats.org/officeDocument/2006/relationships" xmlns:w="http://schemas.openxmlformats.org/wordprocessingml/2006/main" xmlns:w14="http://schemas.microsoft.com/office/word/2010/wordml" xmlns:w15="http://schemas.microsoft.com/office/word/2012/wordml" xmlns:w16cex="http://schemas.microsoft.com/office/word/2018/wordml/cex" xmlns:w16cid="http://schemas.microsoft.com/office/word/2016/wordml/cid" xmlns:w16="http://schemas.microsoft.com/office/word/2018/wordml" xmlns:w16se="http://schemas.microsoft.com/office/word/2015/wordml/symex" mc:Ignorable="w14 w15 w16se w16cid w16 w16cex">
+<w:styles xmlns:mc="http://schemas.openxmlformats.org/markup-compatibility/2006" xmlns:r="http://schemas.openxmlformats.org/officeDocument/2006/relationships" xmlns:w="http://schemas.openxmlformats.org/wordprocessingml/2006/main" xmlns:w14="http://schemas.microsoft.com/office/word/2010/wordml" xmlns:w15="http://schemas.microsoft.com/office/word/2012/wordml" mc:Ignorable="w14 w15">
   <w:docDefaults>
     <w:rPrDefault>
       <w:rPr>
@@ -8920,7 +8971,7 @@
       </w:pPr>
     </w:pPrDefault>
   </w:docDefaults>
-  <w:latentStyles w:defLockedState="0" w:defUIPriority="99" w:defSemiHidden="0" w:defUnhideWhenUsed="0" w:defQFormat="0" w:count="376">
+  <w:latentStyles w:defLockedState="0" w:defUIPriority="99" w:defSemiHidden="0" w:defUnhideWhenUsed="0" w:defQFormat="0" w:count="371">
     <w:lsdException w:name="Normal" w:uiPriority="0" w:qFormat="1"/>
     <w:lsdException w:name="heading 1" w:uiPriority="9" w:qFormat="1"/>
     <w:lsdException w:name="heading 2" w:semiHidden="1" w:uiPriority="9" w:unhideWhenUsed="1" w:qFormat="1"/>
@@ -9026,6 +9077,7 @@
     <w:lsdException w:name="HTML Sample" w:semiHidden="1" w:unhideWhenUsed="1"/>
     <w:lsdException w:name="HTML Typewriter" w:semiHidden="1" w:unhideWhenUsed="1"/>
     <w:lsdException w:name="HTML Variable" w:semiHidden="1" w:unhideWhenUsed="1"/>
+    <w:lsdException w:name="Normal Table" w:semiHidden="1" w:unhideWhenUsed="1"/>
     <w:lsdException w:name="annotation subject" w:semiHidden="1" w:unhideWhenUsed="1"/>
     <w:lsdException w:name="No List" w:semiHidden="1" w:unhideWhenUsed="1"/>
     <w:lsdException w:name="Outline List 1" w:semiHidden="1" w:unhideWhenUsed="1"/>
@@ -9068,8 +9120,11 @@
     <w:lsdException w:name="Table Contemporary" w:semiHidden="1" w:unhideWhenUsed="1"/>
     <w:lsdException w:name="Table Elegant" w:semiHidden="1" w:unhideWhenUsed="1"/>
     <w:lsdException w:name="Table Professional" w:semiHidden="1" w:unhideWhenUsed="1"/>
+    <w:lsdException w:name="Table Subtle 1" w:semiHidden="1" w:unhideWhenUsed="1"/>
     <w:lsdException w:name="Table Subtle 2" w:semiHidden="1" w:unhideWhenUsed="1"/>
     <w:lsdException w:name="Table Web 1" w:semiHidden="1" w:unhideWhenUsed="1"/>
+    <w:lsdException w:name="Table Web 2" w:semiHidden="1" w:unhideWhenUsed="1"/>
+    <w:lsdException w:name="Table Web 3" w:semiHidden="1" w:unhideWhenUsed="1"/>
     <w:lsdException w:name="Balloon Text" w:semiHidden="1" w:unhideWhenUsed="1"/>
     <w:lsdException w:name="Table Grid" w:uiPriority="59"/>
     <w:lsdException w:name="Table Theme" w:semiHidden="1" w:unhideWhenUsed="1"/>
@@ -9288,11 +9343,6 @@
     <w:lsdException w:name="List Table 5 Dark Accent 6" w:uiPriority="50"/>
     <w:lsdException w:name="List Table 6 Colorful Accent 6" w:uiPriority="51"/>
     <w:lsdException w:name="List Table 7 Colorful Accent 6" w:uiPriority="52"/>
-    <w:lsdException w:name="Mention" w:semiHidden="1" w:unhideWhenUsed="1"/>
-    <w:lsdException w:name="Smart Hyperlink" w:semiHidden="1" w:unhideWhenUsed="1"/>
-    <w:lsdException w:name="Hashtag" w:semiHidden="1" w:unhideWhenUsed="1"/>
-    <w:lsdException w:name="Unresolved Mention" w:semiHidden="1" w:unhideWhenUsed="1"/>
-    <w:lsdException w:name="Smart Link" w:semiHidden="1" w:unhideWhenUsed="1"/>
   </w:latentStyles>
   <w:style w:type="paragraph" w:default="1" w:styleId="Normal">
     <w:name w:val="Normal"/>
@@ -10031,7 +10081,7 @@
 </file>
 
 <file path=customXml/itemProps1.xml><?xml version="1.0" encoding="utf-8"?>
-<ds:datastoreItem xmlns:ds="http://schemas.openxmlformats.org/officeDocument/2006/customXml" ds:itemID="{23A6B285-75C2-4180-95D9-1DB725939DC2}">
+<ds:datastoreItem xmlns:ds="http://schemas.openxmlformats.org/officeDocument/2006/customXml" ds:itemID="{3D9B4C57-B06C-46D9-9D7F-D3261AC032BB}">
   <ds:schemaRefs>
     <ds:schemaRef ds:uri="http://schemas.openxmlformats.org/officeDocument/2006/bibliography"/>
   </ds:schemaRefs>

</xml_diff>

<commit_message>
Parte referente a segurança da informação alterado
</commit_message>
<xml_diff>
--- a/Iniciação Cientifica - Ana Carolina de Oliveira.docx
+++ b/Iniciação Cientifica - Ana Carolina de Oliveira.docx
@@ -1,6 +1,6 @@
 
 <file path=word/document.xml><?xml version="1.0" encoding="utf-8"?>
-<w:document xmlns:wpc="http://schemas.microsoft.com/office/word/2010/wordprocessingCanvas" xmlns:mc="http://schemas.openxmlformats.org/markup-compatibility/2006" xmlns:o="urn:schemas-microsoft-com:office:office" xmlns:r="http://schemas.openxmlformats.org/officeDocument/2006/relationships" xmlns:m="http://schemas.openxmlformats.org/officeDocument/2006/math" xmlns:v="urn:schemas-microsoft-com:vml" xmlns:wp14="http://schemas.microsoft.com/office/word/2010/wordprocessingDrawing" xmlns:wp="http://schemas.openxmlformats.org/drawingml/2006/wordprocessingDrawing" xmlns:w10="urn:schemas-microsoft-com:office:word" xmlns:w="http://schemas.openxmlformats.org/wordprocessingml/2006/main" xmlns:w14="http://schemas.microsoft.com/office/word/2010/wordml" xmlns:w15="http://schemas.microsoft.com/office/word/2012/wordml" xmlns:wpg="http://schemas.microsoft.com/office/word/2010/wordprocessingGroup" xmlns:wpi="http://schemas.microsoft.com/office/word/2010/wordprocessingInk" xmlns:wne="http://schemas.microsoft.com/office/word/2006/wordml" xmlns:wps="http://schemas.microsoft.com/office/word/2010/wordprocessingShape" mc:Ignorable="w14 w15 wp14">
+<w:document xmlns:wpc="http://schemas.microsoft.com/office/word/2010/wordprocessingCanvas" xmlns:cx="http://schemas.microsoft.com/office/drawing/2014/chartex" xmlns:cx1="http://schemas.microsoft.com/office/drawing/2015/9/8/chartex" xmlns:cx2="http://schemas.microsoft.com/office/drawing/2015/10/21/chartex" xmlns:cx3="http://schemas.microsoft.com/office/drawing/2016/5/9/chartex" xmlns:cx4="http://schemas.microsoft.com/office/drawing/2016/5/10/chartex" xmlns:cx5="http://schemas.microsoft.com/office/drawing/2016/5/11/chartex" xmlns:cx6="http://schemas.microsoft.com/office/drawing/2016/5/12/chartex" xmlns:cx7="http://schemas.microsoft.com/office/drawing/2016/5/13/chartex" xmlns:cx8="http://schemas.microsoft.com/office/drawing/2016/5/14/chartex" xmlns:mc="http://schemas.openxmlformats.org/markup-compatibility/2006" xmlns:aink="http://schemas.microsoft.com/office/drawing/2016/ink" xmlns:am3d="http://schemas.microsoft.com/office/drawing/2017/model3d" xmlns:o="urn:schemas-microsoft-com:office:office" xmlns:r="http://schemas.openxmlformats.org/officeDocument/2006/relationships" xmlns:m="http://schemas.openxmlformats.org/officeDocument/2006/math" xmlns:v="urn:schemas-microsoft-com:vml" xmlns:wp14="http://schemas.microsoft.com/office/word/2010/wordprocessingDrawing" xmlns:wp="http://schemas.openxmlformats.org/drawingml/2006/wordprocessingDrawing" xmlns:w10="urn:schemas-microsoft-com:office:word" xmlns:w="http://schemas.openxmlformats.org/wordprocessingml/2006/main" xmlns:w14="http://schemas.microsoft.com/office/word/2010/wordml" xmlns:w15="http://schemas.microsoft.com/office/word/2012/wordml" xmlns:w16cex="http://schemas.microsoft.com/office/word/2018/wordml/cex" xmlns:w16cid="http://schemas.microsoft.com/office/word/2016/wordml/cid" xmlns:w16="http://schemas.microsoft.com/office/word/2018/wordml" xmlns:w16se="http://schemas.microsoft.com/office/word/2015/wordml/symex" xmlns:wpg="http://schemas.microsoft.com/office/word/2010/wordprocessingGroup" xmlns:wpi="http://schemas.microsoft.com/office/word/2010/wordprocessingInk" xmlns:wne="http://schemas.microsoft.com/office/word/2006/wordml" xmlns:wps="http://schemas.microsoft.com/office/word/2010/wordprocessingShape" mc:Ignorable="w14 w15 w16se w16cid w16 w16cex wp14">
   <w:body>
     <w:p>
       <w:pPr>
@@ -303,7 +303,15 @@
           <w:sz w:val="36"/>
           <w:szCs w:val="36"/>
         </w:rPr>
-        <w:t>CYBERATAQUES COM O RANSOMWERE EKANS E MECANISMOS DE DEFESA</w:t>
+        <w:t>CIBERATAQUES</w:t>
+      </w:r>
+      <w:r>
+        <w:rPr>
+          <w:b/>
+          <w:sz w:val="36"/>
+          <w:szCs w:val="36"/>
+        </w:rPr>
+        <w:t xml:space="preserve"> COM O RANSOMWERE EKANS E MECANISMOS DE DEFESA</w:t>
       </w:r>
     </w:p>
     <w:p>
@@ -662,7 +670,15 @@
           <w:sz w:val="36"/>
           <w:szCs w:val="36"/>
         </w:rPr>
-        <w:t>CYBERATAQUES COM O RANSOMWERE EKANS E MECANISMOS DE DEFESA</w:t>
+        <w:t>CIBERATAQUES</w:t>
+      </w:r>
+      <w:r>
+        <w:rPr>
+          <w:b/>
+          <w:sz w:val="36"/>
+          <w:szCs w:val="36"/>
+        </w:rPr>
+        <w:t xml:space="preserve"> COM O RANSOMWERE EKANS E MECANISMOS DE DEFESA</w:t>
       </w:r>
     </w:p>
     <w:p>
@@ -800,6 +816,7 @@
         </w:rPr>
         <w:t xml:space="preserve">à </w:t>
       </w:r>
+      <w:proofErr w:type="spellStart"/>
       <w:r>
         <w:rPr>
           <w:rFonts w:cs="Arial"/>
@@ -822,15 +839,16 @@
           <w:sz w:val="32"/>
           <w:szCs w:val="28"/>
         </w:rPr>
-        <w:t>eitoria de Pesquisa e Pós-Graduação como parte dos pré-requisitos para aprovação do conselho, sob orientação do Prof. M</w:t>
-      </w:r>
+        <w:t>eitoria</w:t>
+      </w:r>
+      <w:proofErr w:type="spellEnd"/>
       <w:r>
         <w:rPr>
           <w:rFonts w:cs="Arial"/>
           <w:sz w:val="32"/>
           <w:szCs w:val="28"/>
         </w:rPr>
-        <w:t>e</w:t>
+        <w:t xml:space="preserve"> de Pesquisa e Pós-Graduação como parte dos pré-requisitos para aprovação do conselho, sob orientação do Prof. M</w:t>
       </w:r>
       <w:r>
         <w:rPr>
@@ -838,7 +856,7 @@
           <w:sz w:val="32"/>
           <w:szCs w:val="28"/>
         </w:rPr>
-        <w:t>. Henrique Pachioni Martins</w:t>
+        <w:t>e</w:t>
       </w:r>
       <w:r>
         <w:rPr>
@@ -846,6 +864,32 @@
           <w:sz w:val="32"/>
           <w:szCs w:val="28"/>
         </w:rPr>
+        <w:t xml:space="preserve">. Henrique </w:t>
+      </w:r>
+      <w:proofErr w:type="spellStart"/>
+      <w:r>
+        <w:rPr>
+          <w:rFonts w:cs="Arial"/>
+          <w:sz w:val="32"/>
+          <w:szCs w:val="28"/>
+        </w:rPr>
+        <w:t>Pachioni</w:t>
+      </w:r>
+      <w:proofErr w:type="spellEnd"/>
+      <w:r>
+        <w:rPr>
+          <w:rFonts w:cs="Arial"/>
+          <w:sz w:val="32"/>
+          <w:szCs w:val="28"/>
+        </w:rPr>
+        <w:t xml:space="preserve"> Martins</w:t>
+      </w:r>
+      <w:r>
+        <w:rPr>
+          <w:rFonts w:cs="Arial"/>
+          <w:sz w:val="32"/>
+          <w:szCs w:val="28"/>
+        </w:rPr>
         <w:t>.</w:t>
       </w:r>
     </w:p>
@@ -1161,8 +1205,17 @@
           <w:sz w:val="24"/>
           <w:szCs w:val="24"/>
         </w:rPr>
-        <w:t xml:space="preserve"> ransomweres</w:t>
-      </w:r>
+        <w:t xml:space="preserve"> </w:t>
+      </w:r>
+      <w:proofErr w:type="spellStart"/>
+      <w:r>
+        <w:rPr>
+          <w:sz w:val="24"/>
+          <w:szCs w:val="24"/>
+        </w:rPr>
+        <w:t>ransomweres</w:t>
+      </w:r>
+      <w:proofErr w:type="spellEnd"/>
       <w:r>
         <w:rPr>
           <w:sz w:val="24"/>
@@ -1184,12 +1237,21 @@
         </w:rPr>
         <w:t xml:space="preserve">o </w:t>
       </w:r>
-      <w:r>
-        <w:rPr>
-          <w:sz w:val="24"/>
-          <w:szCs w:val="24"/>
-        </w:rPr>
-        <w:t xml:space="preserve">Ekans, opera e </w:t>
+      <w:proofErr w:type="spellStart"/>
+      <w:r>
+        <w:rPr>
+          <w:sz w:val="24"/>
+          <w:szCs w:val="24"/>
+        </w:rPr>
+        <w:t>Ekans</w:t>
+      </w:r>
+      <w:proofErr w:type="spellEnd"/>
+      <w:r>
+        <w:rPr>
+          <w:sz w:val="24"/>
+          <w:szCs w:val="24"/>
+        </w:rPr>
+        <w:t xml:space="preserve">, opera e </w:t>
       </w:r>
       <w:r>
         <w:rPr>
@@ -1237,7 +1299,39 @@
           <w:sz w:val="24"/>
           <w:szCs w:val="24"/>
         </w:rPr>
-        <w:t>Segurança da Informação, Ransomwere, Ekans, Mecanismos de Defesa.</w:t>
+        <w:t xml:space="preserve">Segurança da Informação, </w:t>
+      </w:r>
+      <w:proofErr w:type="spellStart"/>
+      <w:r>
+        <w:rPr>
+          <w:sz w:val="24"/>
+          <w:szCs w:val="24"/>
+        </w:rPr>
+        <w:t>Ransomwere</w:t>
+      </w:r>
+      <w:proofErr w:type="spellEnd"/>
+      <w:r>
+        <w:rPr>
+          <w:sz w:val="24"/>
+          <w:szCs w:val="24"/>
+        </w:rPr>
+        <w:t xml:space="preserve">, </w:t>
+      </w:r>
+      <w:proofErr w:type="spellStart"/>
+      <w:r>
+        <w:rPr>
+          <w:sz w:val="24"/>
+          <w:szCs w:val="24"/>
+        </w:rPr>
+        <w:t>Ekans</w:t>
+      </w:r>
+      <w:proofErr w:type="spellEnd"/>
+      <w:r>
+        <w:rPr>
+          <w:sz w:val="24"/>
+          <w:szCs w:val="24"/>
+        </w:rPr>
+        <w:t>, Mecanismos de Defesa.</w:t>
       </w:r>
     </w:p>
     <w:p>
@@ -2003,7 +2097,7 @@
               <w:rPr>
                 <w:rStyle w:val="Hyperlink"/>
               </w:rPr>
-              <w:t>CYBERATAQUES</w:t>
+              <w:t>CIBERATAQUES</w:t>
             </w:r>
             <w:r>
               <w:rPr>
@@ -2695,15 +2789,33 @@
           <w:sz w:val="24"/>
           <w:szCs w:val="24"/>
         </w:rPr>
-        <w:t>ores são as chances de um cyber</w:t>
-      </w:r>
+        <w:t xml:space="preserve">ores são as chances de um </w:t>
+      </w:r>
+      <w:proofErr w:type="spellStart"/>
       <w:r>
         <w:rPr>
           <w:bCs/>
           <w:sz w:val="24"/>
           <w:szCs w:val="24"/>
         </w:rPr>
-        <w:t>ataque ter efeitos gigantescos e prejudiciais, não somente a grandes empresas, mas também aos usuários dos sistemas de informação de forma geral.</w:t>
+        <w:t>cyber</w:t>
+      </w:r>
+      <w:r>
+        <w:rPr>
+          <w:bCs/>
+          <w:sz w:val="24"/>
+          <w:szCs w:val="24"/>
+        </w:rPr>
+        <w:t>ataque</w:t>
+      </w:r>
+      <w:proofErr w:type="spellEnd"/>
+      <w:r>
+        <w:rPr>
+          <w:bCs/>
+          <w:sz w:val="24"/>
+          <w:szCs w:val="24"/>
+        </w:rPr>
+        <w:t xml:space="preserve"> ter efeitos gigantescos e prejudiciais, não somente a grandes empresas, mas também aos usuários dos sistemas de informação de forma geral.</w:t>
       </w:r>
     </w:p>
     <w:p>
@@ -2760,14 +2872,50 @@
           <w:sz w:val="24"/>
           <w:szCs w:val="24"/>
         </w:rPr>
-        <w:t>De acordo com os dados fornecidos pelo site da CERT.br  (Cental de Estudos, Resposta e Tratamento de Incidente de Segurança no Brasil) a quantidade de cyberataques reportados em 2010 foi de 142.844 e em 2019 foi de 875.327</w:t>
-      </w:r>
+        <w:t>De acordo com os dados fornecidos pelo site da CERT.br  (</w:t>
+      </w:r>
+      <w:proofErr w:type="spellStart"/>
       <w:r>
         <w:rPr>
           <w:bCs/>
           <w:sz w:val="24"/>
           <w:szCs w:val="24"/>
         </w:rPr>
+        <w:t>Cental</w:t>
+      </w:r>
+      <w:proofErr w:type="spellEnd"/>
+      <w:r>
+        <w:rPr>
+          <w:bCs/>
+          <w:sz w:val="24"/>
+          <w:szCs w:val="24"/>
+        </w:rPr>
+        <w:t xml:space="preserve"> de Estudos, Resposta e Tratamento de Incidente de Segurança no Brasil) a quantidade de </w:t>
+      </w:r>
+      <w:proofErr w:type="spellStart"/>
+      <w:r>
+        <w:rPr>
+          <w:bCs/>
+          <w:sz w:val="24"/>
+          <w:szCs w:val="24"/>
+        </w:rPr>
+        <w:t>ciberataques</w:t>
+      </w:r>
+      <w:proofErr w:type="spellEnd"/>
+      <w:r>
+        <w:rPr>
+          <w:bCs/>
+          <w:sz w:val="24"/>
+          <w:szCs w:val="24"/>
+        </w:rPr>
+        <w:t xml:space="preserve"> reportados em 2010 foi de 142.844 e em 2019 foi de 875.327</w:t>
+      </w:r>
+      <w:r>
+        <w:rPr>
+          <w:bCs/>
+          <w:sz w:val="24"/>
+          <w:szCs w:val="24"/>
+        </w:rPr>
         <w:t>, um aumento de aproximadamente 900% em menos de dez anos.</w:t>
       </w:r>
       <w:r>
@@ -2784,23 +2932,23 @@
           <w:sz w:val="24"/>
           <w:szCs w:val="24"/>
         </w:rPr>
+        <w:t>I</w:t>
+      </w:r>
+      <w:r>
+        <w:rPr>
+          <w:bCs/>
+          <w:sz w:val="24"/>
+          <w:szCs w:val="24"/>
+        </w:rPr>
+        <w:t xml:space="preserve">sso </w:t>
+      </w:r>
+      <w:r>
+        <w:rPr>
+          <w:bCs/>
+          <w:sz w:val="24"/>
+          <w:szCs w:val="24"/>
+        </w:rPr>
         <w:lastRenderedPageBreak/>
-        <w:t>I</w:t>
-      </w:r>
-      <w:r>
-        <w:rPr>
-          <w:bCs/>
-          <w:sz w:val="24"/>
-          <w:szCs w:val="24"/>
-        </w:rPr>
-        <w:t xml:space="preserve">sso </w:t>
-      </w:r>
-      <w:r>
-        <w:rPr>
-          <w:bCs/>
-          <w:sz w:val="24"/>
-          <w:szCs w:val="24"/>
-        </w:rPr>
         <w:t xml:space="preserve">evidencia o impacto que esses ataques geram na sociedade como um todo. Por mais que alguns incidentes sejam “menores” e não tenham um escopo global, a relevância do tema não se perde. O mundo virtual ganha cada vez mais importância e cada vez mais espaço, se tornando cada vez mais fundamental e – consequentemente – perigoso. </w:t>
       </w:r>
     </w:p>
@@ -2866,8 +3014,49 @@
           <w:sz w:val="24"/>
           <w:szCs w:val="24"/>
         </w:rPr>
-        <w:t>Explanar sobre o funcionamento do ransomewere Ekans e constatar as melhores formas de defesa contra esse tipo de cyberataque</w:t>
-      </w:r>
+        <w:t xml:space="preserve">Explanar sobre o funcionamento do </w:t>
+      </w:r>
+      <w:proofErr w:type="spellStart"/>
+      <w:r>
+        <w:rPr>
+          <w:sz w:val="24"/>
+          <w:szCs w:val="24"/>
+        </w:rPr>
+        <w:t>ransomewere</w:t>
+      </w:r>
+      <w:proofErr w:type="spellEnd"/>
+      <w:r>
+        <w:rPr>
+          <w:sz w:val="24"/>
+          <w:szCs w:val="24"/>
+        </w:rPr>
+        <w:t xml:space="preserve"> </w:t>
+      </w:r>
+      <w:proofErr w:type="spellStart"/>
+      <w:r>
+        <w:rPr>
+          <w:sz w:val="24"/>
+          <w:szCs w:val="24"/>
+        </w:rPr>
+        <w:t>Ekans</w:t>
+      </w:r>
+      <w:proofErr w:type="spellEnd"/>
+      <w:r>
+        <w:rPr>
+          <w:sz w:val="24"/>
+          <w:szCs w:val="24"/>
+        </w:rPr>
+        <w:t xml:space="preserve"> e constatar as melhores formas de defesa contra esse tipo de </w:t>
+      </w:r>
+      <w:proofErr w:type="spellStart"/>
+      <w:r>
+        <w:rPr>
+          <w:sz w:val="24"/>
+          <w:szCs w:val="24"/>
+        </w:rPr>
+        <w:t>cyberataque</w:t>
+      </w:r>
+      <w:proofErr w:type="spellEnd"/>
       <w:r>
         <w:rPr>
           <w:sz w:val="24"/>
@@ -2925,22 +3114,65 @@
           <w:sz w:val="24"/>
           <w:szCs w:val="24"/>
         </w:rPr>
-        <w:t>Pesquisar sobre, cyberataques</w:t>
-      </w:r>
-      <w:r>
-        <w:rPr>
-          <w:sz w:val="24"/>
-          <w:szCs w:val="24"/>
-        </w:rPr>
-        <w:t>, cyberataques</w:t>
-      </w:r>
-      <w:r>
-        <w:rPr>
-          <w:sz w:val="24"/>
-          <w:szCs w:val="24"/>
-        </w:rPr>
-        <w:t xml:space="preserve"> com o ransomwere Ekans</w:t>
-      </w:r>
+        <w:t xml:space="preserve">Pesquisar sobre, </w:t>
+      </w:r>
+      <w:proofErr w:type="spellStart"/>
+      <w:r>
+        <w:rPr>
+          <w:sz w:val="24"/>
+          <w:szCs w:val="24"/>
+        </w:rPr>
+        <w:t>ciberataques</w:t>
+      </w:r>
+      <w:proofErr w:type="spellEnd"/>
+      <w:r>
+        <w:rPr>
+          <w:sz w:val="24"/>
+          <w:szCs w:val="24"/>
+        </w:rPr>
+        <w:t xml:space="preserve">, </w:t>
+      </w:r>
+      <w:proofErr w:type="spellStart"/>
+      <w:r>
+        <w:rPr>
+          <w:sz w:val="24"/>
+          <w:szCs w:val="24"/>
+        </w:rPr>
+        <w:t>ciberataques</w:t>
+      </w:r>
+      <w:proofErr w:type="spellEnd"/>
+      <w:r>
+        <w:rPr>
+          <w:sz w:val="24"/>
+          <w:szCs w:val="24"/>
+        </w:rPr>
+        <w:t xml:space="preserve"> com o </w:t>
+      </w:r>
+      <w:proofErr w:type="spellStart"/>
+      <w:r>
+        <w:rPr>
+          <w:sz w:val="24"/>
+          <w:szCs w:val="24"/>
+        </w:rPr>
+        <w:t>ransomwere</w:t>
+      </w:r>
+      <w:proofErr w:type="spellEnd"/>
+      <w:r>
+        <w:rPr>
+          <w:sz w:val="24"/>
+          <w:szCs w:val="24"/>
+        </w:rPr>
+        <w:t xml:space="preserve"> </w:t>
+      </w:r>
+      <w:proofErr w:type="spellStart"/>
+      <w:r>
+        <w:rPr>
+          <w:sz w:val="24"/>
+          <w:szCs w:val="24"/>
+        </w:rPr>
+        <w:t>Ekans</w:t>
+      </w:r>
+      <w:proofErr w:type="spellEnd"/>
       <w:r>
         <w:rPr>
           <w:sz w:val="24"/>
@@ -2975,7 +3207,55 @@
           <w:sz w:val="24"/>
           <w:szCs w:val="24"/>
         </w:rPr>
-        <w:t>Verificar histórico de cyberataques com o ransomwere Ekans;</w:t>
+        <w:t xml:space="preserve">Verificar histórico de </w:t>
+      </w:r>
+      <w:proofErr w:type="spellStart"/>
+      <w:r>
+        <w:rPr>
+          <w:sz w:val="24"/>
+          <w:szCs w:val="24"/>
+        </w:rPr>
+        <w:t>ciberataques</w:t>
+      </w:r>
+      <w:proofErr w:type="spellEnd"/>
+      <w:r>
+        <w:rPr>
+          <w:sz w:val="24"/>
+          <w:szCs w:val="24"/>
+        </w:rPr>
+        <w:t xml:space="preserve"> com o </w:t>
+      </w:r>
+      <w:proofErr w:type="spellStart"/>
+      <w:r>
+        <w:rPr>
+          <w:sz w:val="24"/>
+          <w:szCs w:val="24"/>
+        </w:rPr>
+        <w:t>ransomwere</w:t>
+      </w:r>
+      <w:proofErr w:type="spellEnd"/>
+      <w:r>
+        <w:rPr>
+          <w:sz w:val="24"/>
+          <w:szCs w:val="24"/>
+        </w:rPr>
+        <w:t xml:space="preserve"> </w:t>
+      </w:r>
+      <w:proofErr w:type="spellStart"/>
+      <w:r>
+        <w:rPr>
+          <w:sz w:val="24"/>
+          <w:szCs w:val="24"/>
+        </w:rPr>
+        <w:t>Ekans</w:t>
+      </w:r>
+      <w:proofErr w:type="spellEnd"/>
+      <w:r>
+        <w:rPr>
+          <w:sz w:val="24"/>
+          <w:szCs w:val="24"/>
+        </w:rPr>
+        <w:t>;</w:t>
       </w:r>
     </w:p>
     <w:p>
@@ -2996,8 +3276,33 @@
           <w:sz w:val="24"/>
           <w:szCs w:val="24"/>
         </w:rPr>
-        <w:t>Determinar os principais tipos de alvos do ransomewere Ekeans</w:t>
-      </w:r>
+        <w:t xml:space="preserve">Determinar os principais tipos de alvos do </w:t>
+      </w:r>
+      <w:proofErr w:type="spellStart"/>
+      <w:r>
+        <w:rPr>
+          <w:sz w:val="24"/>
+          <w:szCs w:val="24"/>
+        </w:rPr>
+        <w:t>ransomewere</w:t>
+      </w:r>
+      <w:proofErr w:type="spellEnd"/>
+      <w:r>
+        <w:rPr>
+          <w:sz w:val="24"/>
+          <w:szCs w:val="24"/>
+        </w:rPr>
+        <w:t xml:space="preserve"> </w:t>
+      </w:r>
+      <w:proofErr w:type="spellStart"/>
+      <w:r>
+        <w:rPr>
+          <w:sz w:val="24"/>
+          <w:szCs w:val="24"/>
+        </w:rPr>
+        <w:t>Ekeans</w:t>
+      </w:r>
+      <w:proofErr w:type="spellEnd"/>
       <w:r>
         <w:rPr>
           <w:sz w:val="24"/>
@@ -3024,7 +3329,23 @@
           <w:sz w:val="24"/>
           <w:szCs w:val="24"/>
         </w:rPr>
-        <w:t>Identificar o modo como o ransomwere opera;</w:t>
+        <w:t xml:space="preserve">Identificar o modo como o </w:t>
+      </w:r>
+      <w:proofErr w:type="spellStart"/>
+      <w:r>
+        <w:rPr>
+          <w:sz w:val="24"/>
+          <w:szCs w:val="24"/>
+        </w:rPr>
+        <w:t>ransomwere</w:t>
+      </w:r>
+      <w:proofErr w:type="spellEnd"/>
+      <w:r>
+        <w:rPr>
+          <w:sz w:val="24"/>
+          <w:szCs w:val="24"/>
+        </w:rPr>
+        <w:t xml:space="preserve"> opera;</w:t>
       </w:r>
     </w:p>
     <w:p>
@@ -3046,7 +3367,39 @@
           <w:sz w:val="24"/>
           <w:szCs w:val="24"/>
         </w:rPr>
-        <w:t>Constatar melhores mecanismos de defesa para o ransomwere Ekans.</w:t>
+        <w:t xml:space="preserve">Constatar melhores mecanismos de defesa para o </w:t>
+      </w:r>
+      <w:proofErr w:type="spellStart"/>
+      <w:r>
+        <w:rPr>
+          <w:sz w:val="24"/>
+          <w:szCs w:val="24"/>
+        </w:rPr>
+        <w:t>ransomwere</w:t>
+      </w:r>
+      <w:proofErr w:type="spellEnd"/>
+      <w:r>
+        <w:rPr>
+          <w:sz w:val="24"/>
+          <w:szCs w:val="24"/>
+        </w:rPr>
+        <w:t xml:space="preserve"> </w:t>
+      </w:r>
+      <w:proofErr w:type="spellStart"/>
+      <w:r>
+        <w:rPr>
+          <w:sz w:val="24"/>
+          <w:szCs w:val="24"/>
+        </w:rPr>
+        <w:t>Ekans</w:t>
+      </w:r>
+      <w:proofErr w:type="spellEnd"/>
+      <w:r>
+        <w:rPr>
+          <w:sz w:val="24"/>
+          <w:szCs w:val="24"/>
+        </w:rPr>
+        <w:t>.</w:t>
       </w:r>
     </w:p>
     <w:p>
@@ -3162,13 +3515,7 @@
       </w:r>
       <w:r>
         <w:lastRenderedPageBreak/>
-        <w:t>p. 426</w:t>
-      </w:r>
-      <w:r>
-        <w:t>)</w:t>
-      </w:r>
-      <w:r>
-        <w:t xml:space="preserve">, </w:t>
+        <w:t xml:space="preserve">p. 426), </w:t>
       </w:r>
       <w:r>
         <w:t>entre as definições da palavra “informação” há a “</w:t>
@@ -3180,13 +3527,10 @@
         <w:t>”</w:t>
       </w:r>
       <w:r>
-        <w:t>, portanto, pode-se concluir que segurança da informação é manter a proteç</w:t>
-      </w:r>
-      <w:r>
-        <w:t>ão dos dados de um indivíduo</w:t>
-      </w:r>
-      <w:r>
-        <w:t xml:space="preserve"> ou de alguma empresa.</w:t>
+        <w:t xml:space="preserve">, portanto, pode-se concluir que segurança da informação </w:t>
+      </w:r>
+      <w:r>
+        <w:t>consiste em proteger dados de indivíduos, empresas, governos e etc.</w:t>
       </w:r>
     </w:p>
     <w:p>
@@ -3195,10 +3539,7 @@
         <w:jc w:val="both"/>
       </w:pPr>
       <w:r>
-        <w:t>Devido ao avanço tecnológico, tudo está conectado, por conseguinte</w:t>
-      </w:r>
-      <w:r>
-        <w:t xml:space="preserve"> se algum elemento conectado ao sistema é comprometido, todo o sistema pode estar comprometido, então para a segurança da informação é necessario se preocupar tanto com a segurança fisica dos dados quanto com a digital.</w:t>
+        <w:t xml:space="preserve">Atualmente, diversos sistemas são integrados e dependentes uns dos outros. Por isso é necessário que todas partes estejam seguras, já que o comprometimento de uma única parte, compromete o todo. </w:t>
       </w:r>
     </w:p>
     <w:p>
@@ -3207,7 +3548,7 @@
         <w:jc w:val="both"/>
       </w:pPr>
       <w:r>
-        <w:t>Com a facilidade de uso aumentando gradativamente, a necessidade de conhecimento de alto nível para realizar ataques avançados também diminui.</w:t>
+        <w:t>Existem cinco pilares básicos para a segurança da informação, sendo eles:</w:t>
       </w:r>
     </w:p>
     <w:p>
@@ -3216,7 +3557,7 @@
         <w:jc w:val="both"/>
       </w:pPr>
       <w:r>
-        <w:t>Quanto maior o parque computacional, mais difícil se torna seu gerenciamento, e disso surgem inúmeros problemas graves, de consequências desastrosas.</w:t>
+        <w:t>– Confidencialidade</w:t>
       </w:r>
     </w:p>
     <w:p>
@@ -3225,7 +3566,7 @@
         <w:jc w:val="both"/>
       </w:pPr>
       <w:r>
-        <w:t>A área de SI possui três pilares básicos com o acréscimo de mais duas, que permitem a troca segura de informação, desde que nenhum deles seja violado. São eles:</w:t>
+        <w:t>– Integridade</w:t>
       </w:r>
     </w:p>
     <w:p>
@@ -3234,7 +3575,7 @@
         <w:jc w:val="both"/>
       </w:pPr>
       <w:r>
-        <w:t>– Confidencialidade</w:t>
+        <w:t>– Disponibilidade</w:t>
       </w:r>
     </w:p>
     <w:p>
@@ -3243,7 +3584,7 @@
         <w:jc w:val="both"/>
       </w:pPr>
       <w:r>
-        <w:t>– Integridade</w:t>
+        <w:t>– Autenticidade</w:t>
       </w:r>
     </w:p>
     <w:p>
@@ -3252,7 +3593,7 @@
         <w:jc w:val="both"/>
       </w:pPr>
       <w:r>
-        <w:t>– Disponibilidade</w:t>
+        <w:t>– Legalidade</w:t>
       </w:r>
     </w:p>
     <w:p>
@@ -3261,7 +3602,25 @@
         <w:jc w:val="both"/>
       </w:pPr>
       <w:r>
-        <w:t>– Autenticidade</w:t>
+        <w:t xml:space="preserve">Confidencialidade consiste no </w:t>
+      </w:r>
+      <w:r>
+        <w:t>controle de acesso à informação apenas por aquel</w:t>
+      </w:r>
+      <w:r>
+        <w:t>e</w:t>
+      </w:r>
+      <w:r>
+        <w:t>s que tenham permissão compatível com sua função</w:t>
+      </w:r>
+      <w:r>
+        <w:t>, i</w:t>
+      </w:r>
+      <w:r>
+        <w:t xml:space="preserve">sto é, não deve existir acesso absoluto em um sistema. O acesso deve ser </w:t>
+      </w:r>
+      <w:r>
+        <w:t xml:space="preserve">fragmentado de tal forma que não haja como um único individuo conhecer tudo. </w:t>
       </w:r>
     </w:p>
     <w:p>
@@ -3270,7 +3629,16 @@
         <w:jc w:val="both"/>
       </w:pPr>
       <w:r>
-        <w:t>– Legalidade</w:t>
+        <w:t>Integridade</w:t>
+      </w:r>
+      <w:r>
+        <w:t xml:space="preserve"> se define como a garantia </w:t>
+      </w:r>
+      <w:r>
+        <w:t xml:space="preserve">de que a informação </w:t>
+      </w:r>
+      <w:r>
+        <w:t>será sempre completa e verdadeira, ou seja, sem que haja partes faltantes.</w:t>
       </w:r>
     </w:p>
     <w:p>
@@ -3279,7 +3647,28 @@
         <w:jc w:val="both"/>
       </w:pPr>
       <w:r>
-        <w:t>Confidencialidade</w:t>
+        <w:t>Disponibilidade, como o próprio nome sugere, é manter as informações sempre disponíveis de forma que estas nunca fiquem inacessíveis quando necessárias.</w:t>
+      </w:r>
+    </w:p>
+    <w:p>
+      <w:pPr>
+        <w:ind w:firstLine="708"/>
+        <w:jc w:val="both"/>
+      </w:pPr>
+      <w:r>
+        <w:t>A a</w:t>
+      </w:r>
+      <w:r>
+        <w:t>utenticidade</w:t>
+      </w:r>
+      <w:r>
+        <w:t xml:space="preserve"> é a p</w:t>
+      </w:r>
+      <w:r>
+        <w:t xml:space="preserve">ropriedade </w:t>
+      </w:r>
+      <w:r>
+        <w:t xml:space="preserve">que assegura que toda informação está correta, em outras palavras, que não há falsificação  </w:t>
       </w:r>
     </w:p>
     <w:p>
@@ -3288,89 +3677,7 @@
         <w:jc w:val="both"/>
       </w:pPr>
       <w:r>
-        <w:t>• Esse pilar é o responsável pelo controle de acesso à informação apenas por aquelas pessoas ou entidade que tenham permissão compatível com sua função e determinada pelo dono daquela informação.</w:t>
-      </w:r>
-    </w:p>
-    <w:p>
-      <w:pPr>
-        <w:ind w:left="360" w:firstLine="348"/>
-        <w:jc w:val="both"/>
-      </w:pPr>
-      <w:r>
-        <w:t>Integridade</w:t>
-      </w:r>
-    </w:p>
-    <w:p>
-      <w:pPr>
-        <w:ind w:left="360" w:firstLine="348"/>
-        <w:jc w:val="both"/>
-      </w:pPr>
-      <w:r>
-        <w:t>• Aqui, através dessa propriedade, é determinada a necessidade de garantir que a informação mantenha todas as suas características originais como determinadas pelo proprietário da informação.</w:t>
-      </w:r>
-    </w:p>
-    <w:p>
-      <w:pPr>
-        <w:ind w:left="360" w:firstLine="348"/>
-        <w:jc w:val="both"/>
-      </w:pPr>
-      <w:r>
-        <w:t>Disponibilidade</w:t>
-      </w:r>
-    </w:p>
-    <w:p>
-      <w:pPr>
-        <w:ind w:left="360" w:firstLine="348"/>
-        <w:jc w:val="both"/>
-      </w:pPr>
-      <w:r>
-        <w:t>• Essa propriedade define que determinada informação esteja sempre disponível para o acesso quando necessário, de maneira íntegra.</w:t>
-      </w:r>
-    </w:p>
-    <w:p>
-      <w:pPr>
-        <w:ind w:left="360" w:firstLine="348"/>
-        <w:jc w:val="both"/>
-      </w:pPr>
-      <w:r>
-        <w:t>• Alguns dos ataques conhecidos buscam justamente derrubar a disponibilidade, e para algumas empresas o simples fato de não ter suas informações disponíveis durante determinado período de tempo, isso pode acarretar prejuízos estrondosos.</w:t>
-      </w:r>
-    </w:p>
-    <w:p>
-      <w:pPr>
-        <w:ind w:left="360" w:firstLine="348"/>
-        <w:jc w:val="both"/>
-      </w:pPr>
-      <w:r>
-        <w:t>Autenticidade</w:t>
-      </w:r>
-    </w:p>
-    <w:p>
-      <w:pPr>
-        <w:ind w:left="360" w:firstLine="348"/>
-        <w:jc w:val="both"/>
-      </w:pPr>
-      <w:r>
-        <w:lastRenderedPageBreak/>
-        <w:t>• Propriedade responsável por garantir que a informação vem da origem informada, permitindo a comunicação segura e garantia de que a informação a qual tem acesso é correta e de fonte confiável.</w:t>
-      </w:r>
-    </w:p>
-    <w:p>
-      <w:pPr>
-        <w:ind w:left="360" w:firstLine="348"/>
-        <w:jc w:val="both"/>
-      </w:pPr>
-      <w:r>
-        <w:t>Legalidade</w:t>
-      </w:r>
-    </w:p>
-    <w:p>
-      <w:pPr>
-        <w:ind w:left="360" w:firstLine="348"/>
-        <w:jc w:val="both"/>
-      </w:pPr>
-      <w:r>
-        <w:t>• É a propriedade que define se determinada informação, ou operação, está de acordo com as leis vigentes no país. As mesmas leis que regem um país podem ser completamente diferentes em outro, o que pode ocasionar uma série de problemas, caso o sistema de gestão não seja adaptável.</w:t>
+        <w:t>Por fim, a legalidade define que toda a informação e toda e qualquer manipulação referente a ela, estará de acordo com a legislação determinada pelo país.</w:t>
       </w:r>
     </w:p>
     <w:p>
@@ -3381,14 +3688,9 @@
           <w:numId w:val="9"/>
         </w:numPr>
       </w:pPr>
-      <w:bookmarkStart w:id="12" w:name="_Toc66978112"/>
-      <w:r>
-        <w:t>C</w:t>
-      </w:r>
-      <w:r>
-        <w:t>YBERATAQUES</w:t>
-      </w:r>
-      <w:bookmarkEnd w:id="12"/>
+      <w:r>
+        <w:t>CIBERATAQUES</w:t>
+      </w:r>
     </w:p>
     <w:p/>
     <w:p>
@@ -3404,11 +3706,11 @@
           <w:numId w:val="9"/>
         </w:numPr>
       </w:pPr>
-      <w:bookmarkStart w:id="13" w:name="_Toc66978113"/>
+      <w:bookmarkStart w:id="12" w:name="_Toc66978113"/>
       <w:r>
         <w:t>RANSOMWERE</w:t>
       </w:r>
-      <w:bookmarkEnd w:id="13"/>
+      <w:bookmarkEnd w:id="12"/>
     </w:p>
     <w:p/>
     <w:p>
@@ -3424,11 +3726,12 @@
           <w:numId w:val="9"/>
         </w:numPr>
       </w:pPr>
-      <w:bookmarkStart w:id="14" w:name="_Toc66978114"/>
-      <w:r>
+      <w:bookmarkStart w:id="13" w:name="_Toc66978114"/>
+      <w:r>
+        <w:lastRenderedPageBreak/>
         <w:t>MECANISMOS DE DEFESA</w:t>
       </w:r>
-      <w:bookmarkEnd w:id="14"/>
+      <w:bookmarkEnd w:id="13"/>
     </w:p>
     <w:bookmarkEnd w:id="10"/>
     <w:p>
@@ -3461,14 +3764,14 @@
           <w:numId w:val="9"/>
         </w:numPr>
       </w:pPr>
-      <w:bookmarkStart w:id="15" w:name="_Toc66978115"/>
+      <w:bookmarkStart w:id="14" w:name="_Toc66978115"/>
       <w:r>
         <w:t>M</w:t>
       </w:r>
       <w:r>
         <w:t>ATERIAIS E MÉTODOS</w:t>
       </w:r>
-      <w:bookmarkEnd w:id="15"/>
+      <w:bookmarkEnd w:id="14"/>
     </w:p>
     <w:p>
       <w:pPr>
@@ -3486,23 +3789,24 @@
           <w:lang w:val="en-US"/>
         </w:rPr>
       </w:pPr>
-      <w:bookmarkStart w:id="16" w:name="_Toc451847113"/>
-      <w:bookmarkStart w:id="17" w:name="_Toc464215435"/>
-      <w:bookmarkStart w:id="18" w:name="_Toc464218615"/>
-      <w:bookmarkStart w:id="19" w:name="_Toc464221203"/>
-      <w:bookmarkStart w:id="20" w:name="_Toc464630718"/>
-      <w:bookmarkStart w:id="21" w:name="_Toc465235188"/>
-      <w:bookmarkStart w:id="22" w:name="_Toc465235285"/>
-      <w:bookmarkStart w:id="23" w:name="_Toc465236026"/>
-      <w:bookmarkStart w:id="24" w:name="_Toc465241415"/>
-      <w:bookmarkStart w:id="25" w:name="_Toc35248019"/>
-      <w:bookmarkStart w:id="26" w:name="_Toc35248050"/>
-      <w:bookmarkStart w:id="27" w:name="_Toc35947138"/>
-      <w:bookmarkStart w:id="28" w:name="_Toc66713624"/>
-      <w:bookmarkStart w:id="29" w:name="_Toc66713706"/>
-      <w:bookmarkStart w:id="30" w:name="_Toc66717892"/>
-      <w:bookmarkStart w:id="31" w:name="_Toc66977992"/>
-      <w:bookmarkStart w:id="32" w:name="_Toc66978116"/>
+      <w:bookmarkStart w:id="15" w:name="_Toc451847113"/>
+      <w:bookmarkStart w:id="16" w:name="_Toc464215435"/>
+      <w:bookmarkStart w:id="17" w:name="_Toc464218615"/>
+      <w:bookmarkStart w:id="18" w:name="_Toc464221203"/>
+      <w:bookmarkStart w:id="19" w:name="_Toc464630718"/>
+      <w:bookmarkStart w:id="20" w:name="_Toc465235188"/>
+      <w:bookmarkStart w:id="21" w:name="_Toc465235285"/>
+      <w:bookmarkStart w:id="22" w:name="_Toc465236026"/>
+      <w:bookmarkStart w:id="23" w:name="_Toc465241415"/>
+      <w:bookmarkStart w:id="24" w:name="_Toc35248019"/>
+      <w:bookmarkStart w:id="25" w:name="_Toc35248050"/>
+      <w:bookmarkStart w:id="26" w:name="_Toc35947138"/>
+      <w:bookmarkStart w:id="27" w:name="_Toc66713624"/>
+      <w:bookmarkStart w:id="28" w:name="_Toc66713706"/>
+      <w:bookmarkStart w:id="29" w:name="_Toc66717892"/>
+      <w:bookmarkStart w:id="30" w:name="_Toc66977992"/>
+      <w:bookmarkStart w:id="31" w:name="_Toc66978116"/>
+      <w:bookmarkEnd w:id="15"/>
       <w:bookmarkEnd w:id="16"/>
       <w:bookmarkEnd w:id="17"/>
       <w:bookmarkEnd w:id="18"/>
@@ -3519,7 +3823,6 @@
       <w:bookmarkEnd w:id="29"/>
       <w:bookmarkEnd w:id="30"/>
       <w:bookmarkEnd w:id="31"/>
-      <w:bookmarkEnd w:id="32"/>
     </w:p>
     <w:p>
       <w:pPr>
@@ -3537,23 +3840,24 @@
           <w:lang w:val="en-US"/>
         </w:rPr>
       </w:pPr>
-      <w:bookmarkStart w:id="33" w:name="_Toc451847114"/>
-      <w:bookmarkStart w:id="34" w:name="_Toc464215436"/>
-      <w:bookmarkStart w:id="35" w:name="_Toc464218616"/>
-      <w:bookmarkStart w:id="36" w:name="_Toc464221204"/>
-      <w:bookmarkStart w:id="37" w:name="_Toc464630719"/>
-      <w:bookmarkStart w:id="38" w:name="_Toc465235189"/>
-      <w:bookmarkStart w:id="39" w:name="_Toc465235286"/>
-      <w:bookmarkStart w:id="40" w:name="_Toc465236027"/>
-      <w:bookmarkStart w:id="41" w:name="_Toc465241416"/>
-      <w:bookmarkStart w:id="42" w:name="_Toc35248020"/>
-      <w:bookmarkStart w:id="43" w:name="_Toc35248051"/>
-      <w:bookmarkStart w:id="44" w:name="_Toc35947139"/>
-      <w:bookmarkStart w:id="45" w:name="_Toc66713625"/>
-      <w:bookmarkStart w:id="46" w:name="_Toc66713707"/>
-      <w:bookmarkStart w:id="47" w:name="_Toc66717893"/>
-      <w:bookmarkStart w:id="48" w:name="_Toc66977993"/>
-      <w:bookmarkStart w:id="49" w:name="_Toc66978117"/>
+      <w:bookmarkStart w:id="32" w:name="_Toc451847114"/>
+      <w:bookmarkStart w:id="33" w:name="_Toc464215436"/>
+      <w:bookmarkStart w:id="34" w:name="_Toc464218616"/>
+      <w:bookmarkStart w:id="35" w:name="_Toc464221204"/>
+      <w:bookmarkStart w:id="36" w:name="_Toc464630719"/>
+      <w:bookmarkStart w:id="37" w:name="_Toc465235189"/>
+      <w:bookmarkStart w:id="38" w:name="_Toc465235286"/>
+      <w:bookmarkStart w:id="39" w:name="_Toc465236027"/>
+      <w:bookmarkStart w:id="40" w:name="_Toc465241416"/>
+      <w:bookmarkStart w:id="41" w:name="_Toc35248020"/>
+      <w:bookmarkStart w:id="42" w:name="_Toc35248051"/>
+      <w:bookmarkStart w:id="43" w:name="_Toc35947139"/>
+      <w:bookmarkStart w:id="44" w:name="_Toc66713625"/>
+      <w:bookmarkStart w:id="45" w:name="_Toc66713707"/>
+      <w:bookmarkStart w:id="46" w:name="_Toc66717893"/>
+      <w:bookmarkStart w:id="47" w:name="_Toc66977993"/>
+      <w:bookmarkStart w:id="48" w:name="_Toc66978117"/>
+      <w:bookmarkEnd w:id="32"/>
       <w:bookmarkEnd w:id="33"/>
       <w:bookmarkEnd w:id="34"/>
       <w:bookmarkEnd w:id="35"/>
@@ -3570,7 +3874,6 @@
       <w:bookmarkEnd w:id="46"/>
       <w:bookmarkEnd w:id="47"/>
       <w:bookmarkEnd w:id="48"/>
-      <w:bookmarkEnd w:id="49"/>
     </w:p>
     <w:p>
       <w:pPr>
@@ -3580,13 +3883,13 @@
           <w:numId w:val="9"/>
         </w:numPr>
       </w:pPr>
-      <w:bookmarkStart w:id="50" w:name="_Toc35208331"/>
-      <w:bookmarkStart w:id="51" w:name="_Toc66978118"/>
+      <w:bookmarkStart w:id="49" w:name="_Toc35208331"/>
+      <w:bookmarkStart w:id="50" w:name="_Toc66978118"/>
       <w:r>
         <w:t>HARDWARE</w:t>
       </w:r>
+      <w:bookmarkEnd w:id="49"/>
       <w:bookmarkEnd w:id="50"/>
-      <w:bookmarkEnd w:id="51"/>
     </w:p>
     <w:p/>
     <w:p>
@@ -3715,7 +4018,7 @@
           <w:szCs w:val="28"/>
         </w:rPr>
       </w:pPr>
-      <w:bookmarkStart w:id="52" w:name="_Toc35208332"/>
+      <w:bookmarkStart w:id="51" w:name="_Toc35208332"/>
       <w:r>
         <w:br w:type="page"/>
       </w:r>
@@ -3728,13 +4031,13 @@
           <w:numId w:val="9"/>
         </w:numPr>
       </w:pPr>
-      <w:bookmarkStart w:id="53" w:name="_Toc66978119"/>
+      <w:bookmarkStart w:id="52" w:name="_Toc66978119"/>
       <w:r>
         <w:lastRenderedPageBreak/>
         <w:t>CRONOGRAMA</w:t>
       </w:r>
+      <w:bookmarkEnd w:id="51"/>
       <w:bookmarkEnd w:id="52"/>
-      <w:bookmarkEnd w:id="53"/>
     </w:p>
     <w:p>
       <w:pPr>
@@ -4341,14 +4644,52 @@
               </w:rPr>
               <w:t xml:space="preserve"> (</w:t>
             </w:r>
-            <w:r>
-              <w:rPr>
-                <w:rFonts w:cs="Arial"/>
-                <w:sz w:val="24"/>
-                <w:szCs w:val="24"/>
-              </w:rPr>
-              <w:t>Cyberataques, Mecanismos de Defesa, Ramsomwere Ekans</w:t>
-            </w:r>
+            <w:proofErr w:type="spellStart"/>
+            <w:r>
+              <w:rPr>
+                <w:rFonts w:cs="Arial"/>
+                <w:sz w:val="24"/>
+                <w:szCs w:val="24"/>
+              </w:rPr>
+              <w:t>Ciberataques</w:t>
+            </w:r>
+            <w:proofErr w:type="spellEnd"/>
+            <w:r>
+              <w:rPr>
+                <w:rFonts w:cs="Arial"/>
+                <w:sz w:val="24"/>
+                <w:szCs w:val="24"/>
+              </w:rPr>
+              <w:t xml:space="preserve">, Mecanismos de Defesa, </w:t>
+            </w:r>
+            <w:proofErr w:type="spellStart"/>
+            <w:r>
+              <w:rPr>
+                <w:rFonts w:cs="Arial"/>
+                <w:sz w:val="24"/>
+                <w:szCs w:val="24"/>
+              </w:rPr>
+              <w:t>Ramsomwere</w:t>
+            </w:r>
+            <w:proofErr w:type="spellEnd"/>
+            <w:r>
+              <w:rPr>
+                <w:rFonts w:cs="Arial"/>
+                <w:sz w:val="24"/>
+                <w:szCs w:val="24"/>
+              </w:rPr>
+              <w:t xml:space="preserve"> </w:t>
+            </w:r>
+            <w:proofErr w:type="spellStart"/>
+            <w:r>
+              <w:rPr>
+                <w:rFonts w:cs="Arial"/>
+                <w:sz w:val="24"/>
+                <w:szCs w:val="24"/>
+              </w:rPr>
+              <w:t>Ekans</w:t>
+            </w:r>
+            <w:proofErr w:type="spellEnd"/>
             <w:r>
               <w:rPr>
                 <w:rFonts w:cs="Arial"/>
@@ -4719,8 +5060,54 @@
                 <w:sz w:val="24"/>
                 <w:szCs w:val="24"/>
               </w:rPr>
-              <w:t>Verificação de cyberataques com o ransomwere Ekans</w:t>
-            </w:r>
+              <w:t xml:space="preserve">Verificação de </w:t>
+            </w:r>
+            <w:proofErr w:type="spellStart"/>
+            <w:r>
+              <w:rPr>
+                <w:rFonts w:cs="Arial"/>
+                <w:sz w:val="24"/>
+                <w:szCs w:val="24"/>
+              </w:rPr>
+              <w:t>ciberataques</w:t>
+            </w:r>
+            <w:proofErr w:type="spellEnd"/>
+            <w:r>
+              <w:rPr>
+                <w:rFonts w:cs="Arial"/>
+                <w:sz w:val="24"/>
+                <w:szCs w:val="24"/>
+              </w:rPr>
+              <w:t xml:space="preserve"> com o </w:t>
+            </w:r>
+            <w:proofErr w:type="spellStart"/>
+            <w:r>
+              <w:rPr>
+                <w:rFonts w:cs="Arial"/>
+                <w:sz w:val="24"/>
+                <w:szCs w:val="24"/>
+              </w:rPr>
+              <w:t>ransomwere</w:t>
+            </w:r>
+            <w:proofErr w:type="spellEnd"/>
+            <w:r>
+              <w:rPr>
+                <w:rFonts w:cs="Arial"/>
+                <w:sz w:val="24"/>
+                <w:szCs w:val="24"/>
+              </w:rPr>
+              <w:t xml:space="preserve"> </w:t>
+            </w:r>
+            <w:proofErr w:type="spellStart"/>
+            <w:r>
+              <w:rPr>
+                <w:rFonts w:cs="Arial"/>
+                <w:sz w:val="24"/>
+                <w:szCs w:val="24"/>
+              </w:rPr>
+              <w:t>Ekans</w:t>
+            </w:r>
+            <w:proofErr w:type="spellEnd"/>
           </w:p>
         </w:tc>
         <w:tc>
@@ -5062,7 +5449,43 @@
                 <w:sz w:val="24"/>
                 <w:szCs w:val="24"/>
               </w:rPr>
-              <w:t>Determinação dos principais tipos de alvos do ransomwere Ekans.</w:t>
+              <w:t xml:space="preserve">Determinação dos principais tipos de alvos do </w:t>
+            </w:r>
+            <w:proofErr w:type="spellStart"/>
+            <w:r>
+              <w:rPr>
+                <w:rFonts w:cs="Arial"/>
+                <w:sz w:val="24"/>
+                <w:szCs w:val="24"/>
+              </w:rPr>
+              <w:t>ransomwere</w:t>
+            </w:r>
+            <w:proofErr w:type="spellEnd"/>
+            <w:r>
+              <w:rPr>
+                <w:rFonts w:cs="Arial"/>
+                <w:sz w:val="24"/>
+                <w:szCs w:val="24"/>
+              </w:rPr>
+              <w:t xml:space="preserve"> </w:t>
+            </w:r>
+            <w:proofErr w:type="spellStart"/>
+            <w:r>
+              <w:rPr>
+                <w:rFonts w:cs="Arial"/>
+                <w:sz w:val="24"/>
+                <w:szCs w:val="24"/>
+              </w:rPr>
+              <w:t>Ekans</w:t>
+            </w:r>
+            <w:proofErr w:type="spellEnd"/>
+            <w:r>
+              <w:rPr>
+                <w:rFonts w:cs="Arial"/>
+                <w:sz w:val="24"/>
+                <w:szCs w:val="24"/>
+              </w:rPr>
+              <w:t>.</w:t>
             </w:r>
           </w:p>
         </w:tc>
@@ -5445,7 +5868,25 @@
                 <w:sz w:val="24"/>
                 <w:szCs w:val="24"/>
               </w:rPr>
-              <w:t>Identificação de como o ransomwere opera.</w:t>
+              <w:t xml:space="preserve">Identificação de como o </w:t>
+            </w:r>
+            <w:proofErr w:type="spellStart"/>
+            <w:r>
+              <w:rPr>
+                <w:rFonts w:cs="Arial"/>
+                <w:sz w:val="24"/>
+                <w:szCs w:val="24"/>
+              </w:rPr>
+              <w:t>ransomwere</w:t>
+            </w:r>
+            <w:proofErr w:type="spellEnd"/>
+            <w:r>
+              <w:rPr>
+                <w:rFonts w:cs="Arial"/>
+                <w:sz w:val="24"/>
+                <w:szCs w:val="24"/>
+              </w:rPr>
+              <w:t xml:space="preserve"> opera.</w:t>
             </w:r>
           </w:p>
         </w:tc>
@@ -5818,8 +6259,36 @@
                 <w:sz w:val="24"/>
                 <w:szCs w:val="24"/>
               </w:rPr>
-              <w:t>Constatação de melhores mecanismos de defesa contra o ransomwere Ekans</w:t>
-            </w:r>
+              <w:t xml:space="preserve">Constatação de melhores mecanismos de defesa contra o </w:t>
+            </w:r>
+            <w:proofErr w:type="spellStart"/>
+            <w:r>
+              <w:rPr>
+                <w:rFonts w:cs="Arial"/>
+                <w:sz w:val="24"/>
+                <w:szCs w:val="24"/>
+              </w:rPr>
+              <w:t>ransomwere</w:t>
+            </w:r>
+            <w:proofErr w:type="spellEnd"/>
+            <w:r>
+              <w:rPr>
+                <w:rFonts w:cs="Arial"/>
+                <w:sz w:val="24"/>
+                <w:szCs w:val="24"/>
+              </w:rPr>
+              <w:t xml:space="preserve"> </w:t>
+            </w:r>
+            <w:proofErr w:type="spellStart"/>
+            <w:r>
+              <w:rPr>
+                <w:rFonts w:cs="Arial"/>
+                <w:sz w:val="24"/>
+                <w:szCs w:val="24"/>
+              </w:rPr>
+              <w:t>Ekans</w:t>
+            </w:r>
+            <w:proofErr w:type="spellEnd"/>
           </w:p>
         </w:tc>
         <w:tc>
@@ -6911,14 +7380,14 @@
           <w:numId w:val="9"/>
         </w:numPr>
       </w:pPr>
-      <w:bookmarkStart w:id="54" w:name="_Toc35208333"/>
-      <w:bookmarkStart w:id="55" w:name="_Toc66978120"/>
+      <w:bookmarkStart w:id="53" w:name="_Toc35208333"/>
+      <w:bookmarkStart w:id="54" w:name="_Toc66978120"/>
       <w:r>
         <w:lastRenderedPageBreak/>
         <w:t>REFERÊNCIAS</w:t>
       </w:r>
+      <w:bookmarkEnd w:id="53"/>
       <w:bookmarkEnd w:id="54"/>
-      <w:bookmarkEnd w:id="55"/>
       <w:r>
         <w:t xml:space="preserve"> </w:t>
       </w:r>
@@ -6997,25 +7466,7 @@
         <w:rPr>
           <w:szCs w:val="24"/>
         </w:rPr>
-        <w:t>INFORMAÇÃO</w:t>
-      </w:r>
-      <w:r>
-        <w:rPr>
-          <w:szCs w:val="24"/>
-        </w:rPr>
-        <w:t>. In: DICIONÁRIO Aurélio da Língua Portuguesa. 8. ed. Curitiba: Edi</w:t>
-      </w:r>
-      <w:r>
-        <w:rPr>
-          <w:szCs w:val="24"/>
-        </w:rPr>
-        <w:t>tora Positivo, 2010. v. , p. 426</w:t>
-      </w:r>
-      <w:r>
-        <w:rPr>
-          <w:szCs w:val="24"/>
-        </w:rPr>
-        <w:t>.</w:t>
+        <w:t>INFORMAÇÃO. In: DICIONÁRIO Aurélio da Língua Portuguesa. 8. ed. Curitiba: Editora Positivo, 2010. v. , p. 426.</w:t>
       </w:r>
     </w:p>
     <w:p>
@@ -7025,8 +7476,6 @@
           <w:szCs w:val="24"/>
         </w:rPr>
       </w:pPr>
-      <w:bookmarkStart w:id="56" w:name="_GoBack"/>
-      <w:bookmarkEnd w:id="56"/>
     </w:p>
     <w:p>
       <w:pPr>
@@ -7070,7 +7519,7 @@
 </file>
 
 <file path=word/endnotes.xml><?xml version="1.0" encoding="utf-8"?>
-<w:endnotes xmlns:wpc="http://schemas.microsoft.com/office/word/2010/wordprocessingCanvas" xmlns:mc="http://schemas.openxmlformats.org/markup-compatibility/2006" xmlns:o="urn:schemas-microsoft-com:office:office" xmlns:r="http://schemas.openxmlformats.org/officeDocument/2006/relationships" xmlns:m="http://schemas.openxmlformats.org/officeDocument/2006/math" xmlns:v="urn:schemas-microsoft-com:vml" xmlns:wp14="http://schemas.microsoft.com/office/word/2010/wordprocessingDrawing" xmlns:wp="http://schemas.openxmlformats.org/drawingml/2006/wordprocessingDrawing" xmlns:w10="urn:schemas-microsoft-com:office:word" xmlns:w="http://schemas.openxmlformats.org/wordprocessingml/2006/main" xmlns:w14="http://schemas.microsoft.com/office/word/2010/wordml" xmlns:w15="http://schemas.microsoft.com/office/word/2012/wordml" xmlns:wpg="http://schemas.microsoft.com/office/word/2010/wordprocessingGroup" xmlns:wpi="http://schemas.microsoft.com/office/word/2010/wordprocessingInk" xmlns:wne="http://schemas.microsoft.com/office/word/2006/wordml" xmlns:wps="http://schemas.microsoft.com/office/word/2010/wordprocessingShape" mc:Ignorable="w14 w15 wp14">
+<w:endnotes xmlns:wpc="http://schemas.microsoft.com/office/word/2010/wordprocessingCanvas" xmlns:cx="http://schemas.microsoft.com/office/drawing/2014/chartex" xmlns:cx1="http://schemas.microsoft.com/office/drawing/2015/9/8/chartex" xmlns:cx2="http://schemas.microsoft.com/office/drawing/2015/10/21/chartex" xmlns:cx3="http://schemas.microsoft.com/office/drawing/2016/5/9/chartex" xmlns:cx4="http://schemas.microsoft.com/office/drawing/2016/5/10/chartex" xmlns:cx5="http://schemas.microsoft.com/office/drawing/2016/5/11/chartex" xmlns:cx6="http://schemas.microsoft.com/office/drawing/2016/5/12/chartex" xmlns:cx7="http://schemas.microsoft.com/office/drawing/2016/5/13/chartex" xmlns:cx8="http://schemas.microsoft.com/office/drawing/2016/5/14/chartex" xmlns:mc="http://schemas.openxmlformats.org/markup-compatibility/2006" xmlns:aink="http://schemas.microsoft.com/office/drawing/2016/ink" xmlns:am3d="http://schemas.microsoft.com/office/drawing/2017/model3d" xmlns:o="urn:schemas-microsoft-com:office:office" xmlns:r="http://schemas.openxmlformats.org/officeDocument/2006/relationships" xmlns:m="http://schemas.openxmlformats.org/officeDocument/2006/math" xmlns:v="urn:schemas-microsoft-com:vml" xmlns:wp14="http://schemas.microsoft.com/office/word/2010/wordprocessingDrawing" xmlns:wp="http://schemas.openxmlformats.org/drawingml/2006/wordprocessingDrawing" xmlns:w10="urn:schemas-microsoft-com:office:word" xmlns:w="http://schemas.openxmlformats.org/wordprocessingml/2006/main" xmlns:w14="http://schemas.microsoft.com/office/word/2010/wordml" xmlns:w15="http://schemas.microsoft.com/office/word/2012/wordml" xmlns:w16cex="http://schemas.microsoft.com/office/word/2018/wordml/cex" xmlns:w16cid="http://schemas.microsoft.com/office/word/2016/wordml/cid" xmlns:w16="http://schemas.microsoft.com/office/word/2018/wordml" xmlns:w16se="http://schemas.microsoft.com/office/word/2015/wordml/symex" xmlns:wpg="http://schemas.microsoft.com/office/word/2010/wordprocessingGroup" xmlns:wpi="http://schemas.microsoft.com/office/word/2010/wordprocessingInk" xmlns:wne="http://schemas.microsoft.com/office/word/2006/wordml" xmlns:wps="http://schemas.microsoft.com/office/word/2010/wordprocessingShape" mc:Ignorable="w14 w15 w16se w16cid w16 w16cex wp14">
   <w:endnote w:type="separator" w:id="-1">
     <w:p>
       <w:pPr>
@@ -7095,7 +7544,7 @@
 </file>
 
 <file path=word/footer1.xml><?xml version="1.0" encoding="utf-8"?>
-<w:ftr xmlns:wpc="http://schemas.microsoft.com/office/word/2010/wordprocessingCanvas" xmlns:mc="http://schemas.openxmlformats.org/markup-compatibility/2006" xmlns:o="urn:schemas-microsoft-com:office:office" xmlns:r="http://schemas.openxmlformats.org/officeDocument/2006/relationships" xmlns:m="http://schemas.openxmlformats.org/officeDocument/2006/math" xmlns:v="urn:schemas-microsoft-com:vml" xmlns:wp14="http://schemas.microsoft.com/office/word/2010/wordprocessingDrawing" xmlns:wp="http://schemas.openxmlformats.org/drawingml/2006/wordprocessingDrawing" xmlns:w10="urn:schemas-microsoft-com:office:word" xmlns:w="http://schemas.openxmlformats.org/wordprocessingml/2006/main" xmlns:w14="http://schemas.microsoft.com/office/word/2010/wordml" xmlns:w15="http://schemas.microsoft.com/office/word/2012/wordml" xmlns:wpg="http://schemas.microsoft.com/office/word/2010/wordprocessingGroup" xmlns:wpi="http://schemas.microsoft.com/office/word/2010/wordprocessingInk" xmlns:wne="http://schemas.microsoft.com/office/word/2006/wordml" xmlns:wps="http://schemas.microsoft.com/office/word/2010/wordprocessingShape" mc:Ignorable="w14 w15 wp14">
+<w:ftr xmlns:wpc="http://schemas.microsoft.com/office/word/2010/wordprocessingCanvas" xmlns:cx="http://schemas.microsoft.com/office/drawing/2014/chartex" xmlns:cx1="http://schemas.microsoft.com/office/drawing/2015/9/8/chartex" xmlns:cx2="http://schemas.microsoft.com/office/drawing/2015/10/21/chartex" xmlns:cx3="http://schemas.microsoft.com/office/drawing/2016/5/9/chartex" xmlns:cx4="http://schemas.microsoft.com/office/drawing/2016/5/10/chartex" xmlns:cx5="http://schemas.microsoft.com/office/drawing/2016/5/11/chartex" xmlns:cx6="http://schemas.microsoft.com/office/drawing/2016/5/12/chartex" xmlns:cx7="http://schemas.microsoft.com/office/drawing/2016/5/13/chartex" xmlns:cx8="http://schemas.microsoft.com/office/drawing/2016/5/14/chartex" xmlns:mc="http://schemas.openxmlformats.org/markup-compatibility/2006" xmlns:aink="http://schemas.microsoft.com/office/drawing/2016/ink" xmlns:am3d="http://schemas.microsoft.com/office/drawing/2017/model3d" xmlns:o="urn:schemas-microsoft-com:office:office" xmlns:r="http://schemas.openxmlformats.org/officeDocument/2006/relationships" xmlns:m="http://schemas.openxmlformats.org/officeDocument/2006/math" xmlns:v="urn:schemas-microsoft-com:vml" xmlns:wp14="http://schemas.microsoft.com/office/word/2010/wordprocessingDrawing" xmlns:wp="http://schemas.openxmlformats.org/drawingml/2006/wordprocessingDrawing" xmlns:w10="urn:schemas-microsoft-com:office:word" xmlns:w="http://schemas.openxmlformats.org/wordprocessingml/2006/main" xmlns:w14="http://schemas.microsoft.com/office/word/2010/wordml" xmlns:w15="http://schemas.microsoft.com/office/word/2012/wordml" xmlns:w16cex="http://schemas.microsoft.com/office/word/2018/wordml/cex" xmlns:w16cid="http://schemas.microsoft.com/office/word/2016/wordml/cid" xmlns:w16="http://schemas.microsoft.com/office/word/2018/wordml" xmlns:w16se="http://schemas.microsoft.com/office/word/2015/wordml/symex" xmlns:wpg="http://schemas.microsoft.com/office/word/2010/wordprocessingGroup" xmlns:wpi="http://schemas.microsoft.com/office/word/2010/wordprocessingInk" xmlns:wne="http://schemas.microsoft.com/office/word/2006/wordml" xmlns:wps="http://schemas.microsoft.com/office/word/2010/wordprocessingShape" mc:Ignorable="w14 w15 w16se w16cid w16 w16cex wp14">
   <w:sdt>
     <w:sdtPr>
       <w:id w:val="587127208"/>
@@ -7129,7 +7578,7 @@
 </file>
 
 <file path=word/footnotes.xml><?xml version="1.0" encoding="utf-8"?>
-<w:footnotes xmlns:wpc="http://schemas.microsoft.com/office/word/2010/wordprocessingCanvas" xmlns:mc="http://schemas.openxmlformats.org/markup-compatibility/2006" xmlns:o="urn:schemas-microsoft-com:office:office" xmlns:r="http://schemas.openxmlformats.org/officeDocument/2006/relationships" xmlns:m="http://schemas.openxmlformats.org/officeDocument/2006/math" xmlns:v="urn:schemas-microsoft-com:vml" xmlns:wp14="http://schemas.microsoft.com/office/word/2010/wordprocessingDrawing" xmlns:wp="http://schemas.openxmlformats.org/drawingml/2006/wordprocessingDrawing" xmlns:w10="urn:schemas-microsoft-com:office:word" xmlns:w="http://schemas.openxmlformats.org/wordprocessingml/2006/main" xmlns:w14="http://schemas.microsoft.com/office/word/2010/wordml" xmlns:w15="http://schemas.microsoft.com/office/word/2012/wordml" xmlns:wpg="http://schemas.microsoft.com/office/word/2010/wordprocessingGroup" xmlns:wpi="http://schemas.microsoft.com/office/word/2010/wordprocessingInk" xmlns:wne="http://schemas.microsoft.com/office/word/2006/wordml" xmlns:wps="http://schemas.microsoft.com/office/word/2010/wordprocessingShape" mc:Ignorable="w14 w15 wp14">
+<w:footnotes xmlns:wpc="http://schemas.microsoft.com/office/word/2010/wordprocessingCanvas" xmlns:cx="http://schemas.microsoft.com/office/drawing/2014/chartex" xmlns:cx1="http://schemas.microsoft.com/office/drawing/2015/9/8/chartex" xmlns:cx2="http://schemas.microsoft.com/office/drawing/2015/10/21/chartex" xmlns:cx3="http://schemas.microsoft.com/office/drawing/2016/5/9/chartex" xmlns:cx4="http://schemas.microsoft.com/office/drawing/2016/5/10/chartex" xmlns:cx5="http://schemas.microsoft.com/office/drawing/2016/5/11/chartex" xmlns:cx6="http://schemas.microsoft.com/office/drawing/2016/5/12/chartex" xmlns:cx7="http://schemas.microsoft.com/office/drawing/2016/5/13/chartex" xmlns:cx8="http://schemas.microsoft.com/office/drawing/2016/5/14/chartex" xmlns:mc="http://schemas.openxmlformats.org/markup-compatibility/2006" xmlns:aink="http://schemas.microsoft.com/office/drawing/2016/ink" xmlns:am3d="http://schemas.microsoft.com/office/drawing/2017/model3d" xmlns:o="urn:schemas-microsoft-com:office:office" xmlns:r="http://schemas.openxmlformats.org/officeDocument/2006/relationships" xmlns:m="http://schemas.openxmlformats.org/officeDocument/2006/math" xmlns:v="urn:schemas-microsoft-com:vml" xmlns:wp14="http://schemas.microsoft.com/office/word/2010/wordprocessingDrawing" xmlns:wp="http://schemas.openxmlformats.org/drawingml/2006/wordprocessingDrawing" xmlns:w10="urn:schemas-microsoft-com:office:word" xmlns:w="http://schemas.openxmlformats.org/wordprocessingml/2006/main" xmlns:w14="http://schemas.microsoft.com/office/word/2010/wordml" xmlns:w15="http://schemas.microsoft.com/office/word/2012/wordml" xmlns:w16cex="http://schemas.microsoft.com/office/word/2018/wordml/cex" xmlns:w16cid="http://schemas.microsoft.com/office/word/2016/wordml/cid" xmlns:w16="http://schemas.microsoft.com/office/word/2018/wordml" xmlns:w16se="http://schemas.microsoft.com/office/word/2015/wordml/symex" xmlns:wpg="http://schemas.microsoft.com/office/word/2010/wordprocessingGroup" xmlns:wpi="http://schemas.microsoft.com/office/word/2010/wordprocessingInk" xmlns:wne="http://schemas.microsoft.com/office/word/2006/wordml" xmlns:wps="http://schemas.microsoft.com/office/word/2010/wordprocessingShape" mc:Ignorable="w14 w15 w16se w16cid w16 w16cex wp14">
   <w:footnote w:type="separator" w:id="-1">
     <w:p>
       <w:pPr>
@@ -7154,7 +7603,7 @@
 </file>
 
 <file path=word/header1.xml><?xml version="1.0" encoding="utf-8"?>
-<w:hdr xmlns:wpc="http://schemas.microsoft.com/office/word/2010/wordprocessingCanvas" xmlns:mc="http://schemas.openxmlformats.org/markup-compatibility/2006" xmlns:o="urn:schemas-microsoft-com:office:office" xmlns:r="http://schemas.openxmlformats.org/officeDocument/2006/relationships" xmlns:m="http://schemas.openxmlformats.org/officeDocument/2006/math" xmlns:v="urn:schemas-microsoft-com:vml" xmlns:wp14="http://schemas.microsoft.com/office/word/2010/wordprocessingDrawing" xmlns:wp="http://schemas.openxmlformats.org/drawingml/2006/wordprocessingDrawing" xmlns:w10="urn:schemas-microsoft-com:office:word" xmlns:w="http://schemas.openxmlformats.org/wordprocessingml/2006/main" xmlns:w14="http://schemas.microsoft.com/office/word/2010/wordml" xmlns:w15="http://schemas.microsoft.com/office/word/2012/wordml" xmlns:wpg="http://schemas.microsoft.com/office/word/2010/wordprocessingGroup" xmlns:wpi="http://schemas.microsoft.com/office/word/2010/wordprocessingInk" xmlns:wne="http://schemas.microsoft.com/office/word/2006/wordml" xmlns:wps="http://schemas.microsoft.com/office/word/2010/wordprocessingShape" mc:Ignorable="w14 w15 wp14">
+<w:hdr xmlns:wpc="http://schemas.microsoft.com/office/word/2010/wordprocessingCanvas" xmlns:cx="http://schemas.microsoft.com/office/drawing/2014/chartex" xmlns:cx1="http://schemas.microsoft.com/office/drawing/2015/9/8/chartex" xmlns:cx2="http://schemas.microsoft.com/office/drawing/2015/10/21/chartex" xmlns:cx3="http://schemas.microsoft.com/office/drawing/2016/5/9/chartex" xmlns:cx4="http://schemas.microsoft.com/office/drawing/2016/5/10/chartex" xmlns:cx5="http://schemas.microsoft.com/office/drawing/2016/5/11/chartex" xmlns:cx6="http://schemas.microsoft.com/office/drawing/2016/5/12/chartex" xmlns:cx7="http://schemas.microsoft.com/office/drawing/2016/5/13/chartex" xmlns:cx8="http://schemas.microsoft.com/office/drawing/2016/5/14/chartex" xmlns:mc="http://schemas.openxmlformats.org/markup-compatibility/2006" xmlns:aink="http://schemas.microsoft.com/office/drawing/2016/ink" xmlns:am3d="http://schemas.microsoft.com/office/drawing/2017/model3d" xmlns:o="urn:schemas-microsoft-com:office:office" xmlns:r="http://schemas.openxmlformats.org/officeDocument/2006/relationships" xmlns:m="http://schemas.openxmlformats.org/officeDocument/2006/math" xmlns:v="urn:schemas-microsoft-com:vml" xmlns:wp14="http://schemas.microsoft.com/office/word/2010/wordprocessingDrawing" xmlns:wp="http://schemas.openxmlformats.org/drawingml/2006/wordprocessingDrawing" xmlns:w10="urn:schemas-microsoft-com:office:word" xmlns:w="http://schemas.openxmlformats.org/wordprocessingml/2006/main" xmlns:w14="http://schemas.microsoft.com/office/word/2010/wordml" xmlns:w15="http://schemas.microsoft.com/office/word/2012/wordml" xmlns:w16cex="http://schemas.microsoft.com/office/word/2018/wordml/cex" xmlns:w16cid="http://schemas.microsoft.com/office/word/2016/wordml/cid" xmlns:w16="http://schemas.microsoft.com/office/word/2018/wordml" xmlns:w16se="http://schemas.microsoft.com/office/word/2015/wordml/symex" xmlns:wpg="http://schemas.microsoft.com/office/word/2010/wordprocessingGroup" xmlns:wpi="http://schemas.microsoft.com/office/word/2010/wordprocessingInk" xmlns:wne="http://schemas.microsoft.com/office/word/2006/wordml" xmlns:wps="http://schemas.microsoft.com/office/word/2010/wordprocessingShape" mc:Ignorable="w14 w15 w16se w16cid w16 w16cex wp14">
   <w:p>
     <w:pPr>
       <w:pStyle w:val="Cabealho"/>
@@ -7169,7 +7618,7 @@
 </file>
 
 <file path=word/header2.xml><?xml version="1.0" encoding="utf-8"?>
-<w:hdr xmlns:wpc="http://schemas.microsoft.com/office/word/2010/wordprocessingCanvas" xmlns:mc="http://schemas.openxmlformats.org/markup-compatibility/2006" xmlns:o="urn:schemas-microsoft-com:office:office" xmlns:r="http://schemas.openxmlformats.org/officeDocument/2006/relationships" xmlns:m="http://schemas.openxmlformats.org/officeDocument/2006/math" xmlns:v="urn:schemas-microsoft-com:vml" xmlns:wp14="http://schemas.microsoft.com/office/word/2010/wordprocessingDrawing" xmlns:wp="http://schemas.openxmlformats.org/drawingml/2006/wordprocessingDrawing" xmlns:w10="urn:schemas-microsoft-com:office:word" xmlns:w="http://schemas.openxmlformats.org/wordprocessingml/2006/main" xmlns:w14="http://schemas.microsoft.com/office/word/2010/wordml" xmlns:w15="http://schemas.microsoft.com/office/word/2012/wordml" xmlns:wpg="http://schemas.microsoft.com/office/word/2010/wordprocessingGroup" xmlns:wpi="http://schemas.microsoft.com/office/word/2010/wordprocessingInk" xmlns:wne="http://schemas.microsoft.com/office/word/2006/wordml" xmlns:wps="http://schemas.microsoft.com/office/word/2010/wordprocessingShape" mc:Ignorable="w14 w15 wp14">
+<w:hdr xmlns:wpc="http://schemas.microsoft.com/office/word/2010/wordprocessingCanvas" xmlns:cx="http://schemas.microsoft.com/office/drawing/2014/chartex" xmlns:cx1="http://schemas.microsoft.com/office/drawing/2015/9/8/chartex" xmlns:cx2="http://schemas.microsoft.com/office/drawing/2015/10/21/chartex" xmlns:cx3="http://schemas.microsoft.com/office/drawing/2016/5/9/chartex" xmlns:cx4="http://schemas.microsoft.com/office/drawing/2016/5/10/chartex" xmlns:cx5="http://schemas.microsoft.com/office/drawing/2016/5/11/chartex" xmlns:cx6="http://schemas.microsoft.com/office/drawing/2016/5/12/chartex" xmlns:cx7="http://schemas.microsoft.com/office/drawing/2016/5/13/chartex" xmlns:cx8="http://schemas.microsoft.com/office/drawing/2016/5/14/chartex" xmlns:mc="http://schemas.openxmlformats.org/markup-compatibility/2006" xmlns:aink="http://schemas.microsoft.com/office/drawing/2016/ink" xmlns:am3d="http://schemas.microsoft.com/office/drawing/2017/model3d" xmlns:o="urn:schemas-microsoft-com:office:office" xmlns:r="http://schemas.openxmlformats.org/officeDocument/2006/relationships" xmlns:m="http://schemas.openxmlformats.org/officeDocument/2006/math" xmlns:v="urn:schemas-microsoft-com:vml" xmlns:wp14="http://schemas.microsoft.com/office/word/2010/wordprocessingDrawing" xmlns:wp="http://schemas.openxmlformats.org/drawingml/2006/wordprocessingDrawing" xmlns:w10="urn:schemas-microsoft-com:office:word" xmlns:w="http://schemas.openxmlformats.org/wordprocessingml/2006/main" xmlns:w14="http://schemas.microsoft.com/office/word/2010/wordml" xmlns:w15="http://schemas.microsoft.com/office/word/2012/wordml" xmlns:w16cex="http://schemas.microsoft.com/office/word/2018/wordml/cex" xmlns:w16cid="http://schemas.microsoft.com/office/word/2016/wordml/cid" xmlns:w16="http://schemas.microsoft.com/office/word/2018/wordml" xmlns:w16se="http://schemas.microsoft.com/office/word/2015/wordml/symex" xmlns:wpg="http://schemas.microsoft.com/office/word/2010/wordprocessingGroup" xmlns:wpi="http://schemas.microsoft.com/office/word/2010/wordprocessingInk" xmlns:wne="http://schemas.microsoft.com/office/word/2006/wordml" xmlns:wps="http://schemas.microsoft.com/office/word/2010/wordprocessingShape" mc:Ignorable="w14 w15 w16se w16cid w16 w16cex wp14">
   <w:p>
     <w:pPr>
       <w:pStyle w:val="Cabealho"/>
@@ -7179,7 +7628,7 @@
 </file>
 
 <file path=word/header3.xml><?xml version="1.0" encoding="utf-8"?>
-<w:hdr xmlns:wpc="http://schemas.microsoft.com/office/word/2010/wordprocessingCanvas" xmlns:mc="http://schemas.openxmlformats.org/markup-compatibility/2006" xmlns:o="urn:schemas-microsoft-com:office:office" xmlns:r="http://schemas.openxmlformats.org/officeDocument/2006/relationships" xmlns:m="http://schemas.openxmlformats.org/officeDocument/2006/math" xmlns:v="urn:schemas-microsoft-com:vml" xmlns:wp14="http://schemas.microsoft.com/office/word/2010/wordprocessingDrawing" xmlns:wp="http://schemas.openxmlformats.org/drawingml/2006/wordprocessingDrawing" xmlns:w10="urn:schemas-microsoft-com:office:word" xmlns:w="http://schemas.openxmlformats.org/wordprocessingml/2006/main" xmlns:w14="http://schemas.microsoft.com/office/word/2010/wordml" xmlns:w15="http://schemas.microsoft.com/office/word/2012/wordml" xmlns:wpg="http://schemas.microsoft.com/office/word/2010/wordprocessingGroup" xmlns:wpi="http://schemas.microsoft.com/office/word/2010/wordprocessingInk" xmlns:wne="http://schemas.microsoft.com/office/word/2006/wordml" xmlns:wps="http://schemas.microsoft.com/office/word/2010/wordprocessingShape" mc:Ignorable="w14 w15 wp14">
+<w:hdr xmlns:wpc="http://schemas.microsoft.com/office/word/2010/wordprocessingCanvas" xmlns:cx="http://schemas.microsoft.com/office/drawing/2014/chartex" xmlns:cx1="http://schemas.microsoft.com/office/drawing/2015/9/8/chartex" xmlns:cx2="http://schemas.microsoft.com/office/drawing/2015/10/21/chartex" xmlns:cx3="http://schemas.microsoft.com/office/drawing/2016/5/9/chartex" xmlns:cx4="http://schemas.microsoft.com/office/drawing/2016/5/10/chartex" xmlns:cx5="http://schemas.microsoft.com/office/drawing/2016/5/11/chartex" xmlns:cx6="http://schemas.microsoft.com/office/drawing/2016/5/12/chartex" xmlns:cx7="http://schemas.microsoft.com/office/drawing/2016/5/13/chartex" xmlns:cx8="http://schemas.microsoft.com/office/drawing/2016/5/14/chartex" xmlns:mc="http://schemas.openxmlformats.org/markup-compatibility/2006" xmlns:aink="http://schemas.microsoft.com/office/drawing/2016/ink" xmlns:am3d="http://schemas.microsoft.com/office/drawing/2017/model3d" xmlns:o="urn:schemas-microsoft-com:office:office" xmlns:r="http://schemas.openxmlformats.org/officeDocument/2006/relationships" xmlns:m="http://schemas.openxmlformats.org/officeDocument/2006/math" xmlns:v="urn:schemas-microsoft-com:vml" xmlns:wp14="http://schemas.microsoft.com/office/word/2010/wordprocessingDrawing" xmlns:wp="http://schemas.openxmlformats.org/drawingml/2006/wordprocessingDrawing" xmlns:w10="urn:schemas-microsoft-com:office:word" xmlns:w="http://schemas.openxmlformats.org/wordprocessingml/2006/main" xmlns:w14="http://schemas.microsoft.com/office/word/2010/wordml" xmlns:w15="http://schemas.microsoft.com/office/word/2012/wordml" xmlns:w16cex="http://schemas.microsoft.com/office/word/2018/wordml/cex" xmlns:w16cid="http://schemas.microsoft.com/office/word/2016/wordml/cid" xmlns:w16="http://schemas.microsoft.com/office/word/2018/wordml" xmlns:w16se="http://schemas.microsoft.com/office/word/2015/wordml/symex" xmlns:wpg="http://schemas.microsoft.com/office/word/2010/wordprocessingGroup" xmlns:wpi="http://schemas.microsoft.com/office/word/2010/wordprocessingInk" xmlns:wne="http://schemas.microsoft.com/office/word/2006/wordml" xmlns:wps="http://schemas.microsoft.com/office/word/2010/wordprocessingShape" mc:Ignorable="w14 w15 w16se w16cid w16 w16cex wp14">
   <w:sdt>
     <w:sdtPr>
       <w:id w:val="1420913003"/>
@@ -7238,7 +7687,7 @@
 </file>
 
 <file path=word/numbering.xml><?xml version="1.0" encoding="utf-8"?>
-<w:numbering xmlns:wpc="http://schemas.microsoft.com/office/word/2010/wordprocessingCanvas" xmlns:mc="http://schemas.openxmlformats.org/markup-compatibility/2006" xmlns:o="urn:schemas-microsoft-com:office:office" xmlns:r="http://schemas.openxmlformats.org/officeDocument/2006/relationships" xmlns:m="http://schemas.openxmlformats.org/officeDocument/2006/math" xmlns:v="urn:schemas-microsoft-com:vml" xmlns:wp14="http://schemas.microsoft.com/office/word/2010/wordprocessingDrawing" xmlns:wp="http://schemas.openxmlformats.org/drawingml/2006/wordprocessingDrawing" xmlns:w10="urn:schemas-microsoft-com:office:word" xmlns:w="http://schemas.openxmlformats.org/wordprocessingml/2006/main" xmlns:w14="http://schemas.microsoft.com/office/word/2010/wordml" xmlns:w15="http://schemas.microsoft.com/office/word/2012/wordml" xmlns:wpg="http://schemas.microsoft.com/office/word/2010/wordprocessingGroup" xmlns:wpi="http://schemas.microsoft.com/office/word/2010/wordprocessingInk" xmlns:wne="http://schemas.microsoft.com/office/word/2006/wordml" xmlns:wps="http://schemas.microsoft.com/office/word/2010/wordprocessingShape" mc:Ignorable="w14 w15 wp14">
+<w:numbering xmlns:wpc="http://schemas.microsoft.com/office/word/2010/wordprocessingCanvas" xmlns:cx="http://schemas.microsoft.com/office/drawing/2014/chartex" xmlns:cx1="http://schemas.microsoft.com/office/drawing/2015/9/8/chartex" xmlns:cx2="http://schemas.microsoft.com/office/drawing/2015/10/21/chartex" xmlns:cx3="http://schemas.microsoft.com/office/drawing/2016/5/9/chartex" xmlns:cx4="http://schemas.microsoft.com/office/drawing/2016/5/10/chartex" xmlns:cx5="http://schemas.microsoft.com/office/drawing/2016/5/11/chartex" xmlns:cx6="http://schemas.microsoft.com/office/drawing/2016/5/12/chartex" xmlns:cx7="http://schemas.microsoft.com/office/drawing/2016/5/13/chartex" xmlns:cx8="http://schemas.microsoft.com/office/drawing/2016/5/14/chartex" xmlns:mc="http://schemas.openxmlformats.org/markup-compatibility/2006" xmlns:aink="http://schemas.microsoft.com/office/drawing/2016/ink" xmlns:am3d="http://schemas.microsoft.com/office/drawing/2017/model3d" xmlns:o="urn:schemas-microsoft-com:office:office" xmlns:r="http://schemas.openxmlformats.org/officeDocument/2006/relationships" xmlns:m="http://schemas.openxmlformats.org/officeDocument/2006/math" xmlns:v="urn:schemas-microsoft-com:vml" xmlns:wp14="http://schemas.microsoft.com/office/word/2010/wordprocessingDrawing" xmlns:wp="http://schemas.openxmlformats.org/drawingml/2006/wordprocessingDrawing" xmlns:w10="urn:schemas-microsoft-com:office:word" xmlns:w="http://schemas.openxmlformats.org/wordprocessingml/2006/main" xmlns:w14="http://schemas.microsoft.com/office/word/2010/wordml" xmlns:w15="http://schemas.microsoft.com/office/word/2012/wordml" xmlns:w16cex="http://schemas.microsoft.com/office/word/2018/wordml/cex" xmlns:w16cid="http://schemas.microsoft.com/office/word/2016/wordml/cid" xmlns:w16="http://schemas.microsoft.com/office/word/2018/wordml" xmlns:w16se="http://schemas.microsoft.com/office/word/2015/wordml/symex" xmlns:wpg="http://schemas.microsoft.com/office/word/2010/wordprocessingGroup" xmlns:wpi="http://schemas.microsoft.com/office/word/2010/wordprocessingInk" xmlns:wne="http://schemas.microsoft.com/office/word/2006/wordml" xmlns:wps="http://schemas.microsoft.com/office/word/2010/wordprocessingShape" mc:Ignorable="w14 w15 w16se w16cid w16 w16cex wp14">
   <w:abstractNum w:abstractNumId="0" w15:restartNumberingAfterBreak="0">
     <w:nsid w:val="0A5A5423"/>
     <w:multiLevelType w:val="multilevel"/>
@@ -8869,7 +9318,7 @@
 </file>
 
 <file path=word/styles.xml><?xml version="1.0" encoding="utf-8"?>
-<w:styles xmlns:mc="http://schemas.openxmlformats.org/markup-compatibility/2006" xmlns:r="http://schemas.openxmlformats.org/officeDocument/2006/relationships" xmlns:w="http://schemas.openxmlformats.org/wordprocessingml/2006/main" xmlns:w14="http://schemas.microsoft.com/office/word/2010/wordml" xmlns:w15="http://schemas.microsoft.com/office/word/2012/wordml" mc:Ignorable="w14 w15">
+<w:styles xmlns:mc="http://schemas.openxmlformats.org/markup-compatibility/2006" xmlns:r="http://schemas.openxmlformats.org/officeDocument/2006/relationships" xmlns:w="http://schemas.openxmlformats.org/wordprocessingml/2006/main" xmlns:w14="http://schemas.microsoft.com/office/word/2010/wordml" xmlns:w15="http://schemas.microsoft.com/office/word/2012/wordml" xmlns:w16cex="http://schemas.microsoft.com/office/word/2018/wordml/cex" xmlns:w16cid="http://schemas.microsoft.com/office/word/2016/wordml/cid" xmlns:w16="http://schemas.microsoft.com/office/word/2018/wordml" xmlns:w16se="http://schemas.microsoft.com/office/word/2015/wordml/symex" mc:Ignorable="w14 w15 w16se w16cid w16 w16cex">
   <w:docDefaults>
     <w:rPrDefault>
       <w:rPr>
@@ -8885,7 +9334,7 @@
       </w:pPr>
     </w:pPrDefault>
   </w:docDefaults>
-  <w:latentStyles w:defLockedState="0" w:defUIPriority="99" w:defSemiHidden="0" w:defUnhideWhenUsed="0" w:defQFormat="0" w:count="371">
+  <w:latentStyles w:defLockedState="0" w:defUIPriority="99" w:defSemiHidden="0" w:defUnhideWhenUsed="0" w:defQFormat="0" w:count="376">
     <w:lsdException w:name="Normal" w:uiPriority="0" w:qFormat="1"/>
     <w:lsdException w:name="heading 1" w:uiPriority="9" w:qFormat="1"/>
     <w:lsdException w:name="heading 2" w:semiHidden="1" w:uiPriority="9" w:unhideWhenUsed="1" w:qFormat="1"/>
@@ -8991,7 +9440,6 @@
     <w:lsdException w:name="HTML Sample" w:semiHidden="1" w:unhideWhenUsed="1"/>
     <w:lsdException w:name="HTML Typewriter" w:semiHidden="1" w:unhideWhenUsed="1"/>
     <w:lsdException w:name="HTML Variable" w:semiHidden="1" w:unhideWhenUsed="1"/>
-    <w:lsdException w:name="Normal Table" w:semiHidden="1" w:unhideWhenUsed="1"/>
     <w:lsdException w:name="annotation subject" w:semiHidden="1" w:unhideWhenUsed="1"/>
     <w:lsdException w:name="No List" w:semiHidden="1" w:unhideWhenUsed="1"/>
     <w:lsdException w:name="Outline List 1" w:semiHidden="1" w:unhideWhenUsed="1"/>
@@ -9034,11 +9482,8 @@
     <w:lsdException w:name="Table Contemporary" w:semiHidden="1" w:unhideWhenUsed="1"/>
     <w:lsdException w:name="Table Elegant" w:semiHidden="1" w:unhideWhenUsed="1"/>
     <w:lsdException w:name="Table Professional" w:semiHidden="1" w:unhideWhenUsed="1"/>
-    <w:lsdException w:name="Table Subtle 1" w:semiHidden="1" w:unhideWhenUsed="1"/>
     <w:lsdException w:name="Table Subtle 2" w:semiHidden="1" w:unhideWhenUsed="1"/>
     <w:lsdException w:name="Table Web 1" w:semiHidden="1" w:unhideWhenUsed="1"/>
-    <w:lsdException w:name="Table Web 2" w:semiHidden="1" w:unhideWhenUsed="1"/>
-    <w:lsdException w:name="Table Web 3" w:semiHidden="1" w:unhideWhenUsed="1"/>
     <w:lsdException w:name="Balloon Text" w:semiHidden="1" w:unhideWhenUsed="1"/>
     <w:lsdException w:name="Table Grid" w:uiPriority="59"/>
     <w:lsdException w:name="Table Theme" w:semiHidden="1" w:unhideWhenUsed="1"/>
@@ -9257,6 +9702,11 @@
     <w:lsdException w:name="List Table 5 Dark Accent 6" w:uiPriority="50"/>
     <w:lsdException w:name="List Table 6 Colorful Accent 6" w:uiPriority="51"/>
     <w:lsdException w:name="List Table 7 Colorful Accent 6" w:uiPriority="52"/>
+    <w:lsdException w:name="Mention" w:semiHidden="1" w:unhideWhenUsed="1"/>
+    <w:lsdException w:name="Smart Hyperlink" w:semiHidden="1" w:unhideWhenUsed="1"/>
+    <w:lsdException w:name="Hashtag" w:semiHidden="1" w:unhideWhenUsed="1"/>
+    <w:lsdException w:name="Unresolved Mention" w:semiHidden="1" w:unhideWhenUsed="1"/>
+    <w:lsdException w:name="Smart Link" w:semiHidden="1" w:unhideWhenUsed="1"/>
   </w:latentStyles>
   <w:style w:type="paragraph" w:default="1" w:styleId="Normal">
     <w:name w:val="Normal"/>

</xml_diff>

<commit_message>
Alterações no tópico ransomwere
</commit_message>
<xml_diff>
--- a/Iniciação Cientifica - Ana Carolina de Oliveira.docx
+++ b/Iniciação Cientifica - Ana Carolina de Oliveira.docx
@@ -1531,7 +1531,7 @@
           <w:r>
             <w:fldChar w:fldCharType="separate"/>
           </w:r>
-          <w:hyperlink w:anchor="_Toc67064424" w:history="1">
+          <w:hyperlink w:anchor="_Toc67320123" w:history="1">
             <w:r>
               <w:rPr>
                 <w:rStyle w:val="Hyperlink"/>
@@ -1569,7 +1569,7 @@
               <w:rPr>
                 <w:webHidden/>
               </w:rPr>
-              <w:instrText xml:space="preserve"> PAGEREF _Toc67064424 \h </w:instrText>
+              <w:instrText xml:space="preserve"> PAGEREF _Toc67320123 \h </w:instrText>
             </w:r>
             <w:r>
               <w:rPr>
@@ -1609,7 +1609,7 @@
               <w:lang w:eastAsia="pt-BR"/>
             </w:rPr>
           </w:pPr>
-          <w:hyperlink w:anchor="_Toc67064425" w:history="1">
+          <w:hyperlink w:anchor="_Toc67320124" w:history="1">
             <w:r>
               <w:rPr>
                 <w:rStyle w:val="Hyperlink"/>
@@ -1647,7 +1647,7 @@
               <w:rPr>
                 <w:webHidden/>
               </w:rPr>
-              <w:instrText xml:space="preserve"> PAGEREF _Toc67064425 \h </w:instrText>
+              <w:instrText xml:space="preserve"> PAGEREF _Toc67320124 \h </w:instrText>
             </w:r>
             <w:r>
               <w:rPr>
@@ -1687,7 +1687,7 @@
               <w:lang w:eastAsia="pt-BR"/>
             </w:rPr>
           </w:pPr>
-          <w:hyperlink w:anchor="_Toc67064426" w:history="1">
+          <w:hyperlink w:anchor="_Toc67320125" w:history="1">
             <w:r>
               <w:rPr>
                 <w:rStyle w:val="Hyperlink"/>
@@ -1725,7 +1725,7 @@
               <w:rPr>
                 <w:webHidden/>
               </w:rPr>
-              <w:instrText xml:space="preserve"> PAGEREF _Toc67064426 \h </w:instrText>
+              <w:instrText xml:space="preserve"> PAGEREF _Toc67320125 \h </w:instrText>
             </w:r>
             <w:r>
               <w:rPr>
@@ -1765,7 +1765,7 @@
               <w:lang w:eastAsia="pt-BR"/>
             </w:rPr>
           </w:pPr>
-          <w:hyperlink w:anchor="_Toc67064427" w:history="1">
+          <w:hyperlink w:anchor="_Toc67320126" w:history="1">
             <w:r>
               <w:rPr>
                 <w:rStyle w:val="Hyperlink"/>
@@ -1803,7 +1803,7 @@
               <w:rPr>
                 <w:webHidden/>
               </w:rPr>
-              <w:instrText xml:space="preserve"> PAGEREF _Toc67064427 \h </w:instrText>
+              <w:instrText xml:space="preserve"> PAGEREF _Toc67320126 \h </w:instrText>
             </w:r>
             <w:r>
               <w:rPr>
@@ -1843,7 +1843,7 @@
               <w:lang w:eastAsia="pt-BR"/>
             </w:rPr>
           </w:pPr>
-          <w:hyperlink w:anchor="_Toc67064428" w:history="1">
+          <w:hyperlink w:anchor="_Toc67320127" w:history="1">
             <w:r>
               <w:rPr>
                 <w:rStyle w:val="Hyperlink"/>
@@ -1881,7 +1881,7 @@
               <w:rPr>
                 <w:webHidden/>
               </w:rPr>
-              <w:instrText xml:space="preserve"> PAGEREF _Toc67064428 \h </w:instrText>
+              <w:instrText xml:space="preserve"> PAGEREF _Toc67320127 \h </w:instrText>
             </w:r>
             <w:r>
               <w:rPr>
@@ -1921,7 +1921,7 @@
               <w:lang w:eastAsia="pt-BR"/>
             </w:rPr>
           </w:pPr>
-          <w:hyperlink w:anchor="_Toc67064429" w:history="1">
+          <w:hyperlink w:anchor="_Toc67320128" w:history="1">
             <w:r>
               <w:rPr>
                 <w:rStyle w:val="Hyperlink"/>
@@ -1959,7 +1959,7 @@
               <w:rPr>
                 <w:webHidden/>
               </w:rPr>
-              <w:instrText xml:space="preserve"> PAGEREF _Toc67064429 \h </w:instrText>
+              <w:instrText xml:space="preserve"> PAGEREF _Toc67320128 \h </w:instrText>
             </w:r>
             <w:r>
               <w:rPr>
@@ -1999,7 +1999,7 @@
               <w:lang w:eastAsia="pt-BR"/>
             </w:rPr>
           </w:pPr>
-          <w:hyperlink w:anchor="_Toc67064430" w:history="1">
+          <w:hyperlink w:anchor="_Toc67320129" w:history="1">
             <w:r>
               <w:rPr>
                 <w:rStyle w:val="Hyperlink"/>
@@ -2037,7 +2037,7 @@
               <w:rPr>
                 <w:webHidden/>
               </w:rPr>
-              <w:instrText xml:space="preserve"> PAGEREF _Toc67064430 \h </w:instrText>
+              <w:instrText xml:space="preserve"> PAGEREF _Toc67320129 \h </w:instrText>
             </w:r>
             <w:r>
               <w:rPr>
@@ -2054,7 +2054,7 @@
               <w:rPr>
                 <w:webHidden/>
               </w:rPr>
-              <w:t>6</w:t>
+              <w:t>7</w:t>
             </w:r>
             <w:r>
               <w:rPr>
@@ -2077,7 +2077,7 @@
               <w:lang w:eastAsia="pt-BR"/>
             </w:rPr>
           </w:pPr>
-          <w:hyperlink w:anchor="_Toc67064431" w:history="1">
+          <w:hyperlink w:anchor="_Toc67320130" w:history="1">
             <w:r>
               <w:rPr>
                 <w:rStyle w:val="Hyperlink"/>
@@ -2115,7 +2115,7 @@
               <w:rPr>
                 <w:webHidden/>
               </w:rPr>
-              <w:instrText xml:space="preserve"> PAGEREF _Toc67064431 \h </w:instrText>
+              <w:instrText xml:space="preserve"> PAGEREF _Toc67320130 \h </w:instrText>
             </w:r>
             <w:r>
               <w:rPr>
@@ -2155,7 +2155,7 @@
               <w:lang w:eastAsia="pt-BR"/>
             </w:rPr>
           </w:pPr>
-          <w:hyperlink w:anchor="_Toc67064432" w:history="1">
+          <w:hyperlink w:anchor="_Toc67320131" w:history="1">
             <w:r>
               <w:rPr>
                 <w:rStyle w:val="Hyperlink"/>
@@ -2193,7 +2193,7 @@
               <w:rPr>
                 <w:webHidden/>
               </w:rPr>
-              <w:instrText xml:space="preserve"> PAGEREF _Toc67064432 \h </w:instrText>
+              <w:instrText xml:space="preserve"> PAGEREF _Toc67320131 \h </w:instrText>
             </w:r>
             <w:r>
               <w:rPr>
@@ -2233,7 +2233,7 @@
               <w:lang w:eastAsia="pt-BR"/>
             </w:rPr>
           </w:pPr>
-          <w:hyperlink w:anchor="_Toc67064433" w:history="1">
+          <w:hyperlink w:anchor="_Toc67320132" w:history="1">
             <w:r>
               <w:rPr>
                 <w:rStyle w:val="Hyperlink"/>
@@ -2271,7 +2271,7 @@
               <w:rPr>
                 <w:webHidden/>
               </w:rPr>
-              <w:instrText xml:space="preserve"> PAGEREF _Toc67064433 \h </w:instrText>
+              <w:instrText xml:space="preserve"> PAGEREF _Toc67320132 \h </w:instrText>
             </w:r>
             <w:r>
               <w:rPr>
@@ -2311,7 +2311,7 @@
               <w:lang w:eastAsia="pt-BR"/>
             </w:rPr>
           </w:pPr>
-          <w:hyperlink w:anchor="_Toc67064436" w:history="1">
+          <w:hyperlink w:anchor="_Toc67320133" w:history="1">
             <w:r>
               <w:rPr>
                 <w:rStyle w:val="Hyperlink"/>
@@ -2331,6 +2331,84 @@
               <w:rPr>
                 <w:rStyle w:val="Hyperlink"/>
               </w:rPr>
+              <w:t>FERRAMENTAS UTILIZADAS – VIRTUALBOX</w:t>
+            </w:r>
+            <w:r>
+              <w:rPr>
+                <w:webHidden/>
+              </w:rPr>
+              <w:tab/>
+            </w:r>
+            <w:r>
+              <w:rPr>
+                <w:webHidden/>
+              </w:rPr>
+              <w:fldChar w:fldCharType="begin"/>
+            </w:r>
+            <w:r>
+              <w:rPr>
+                <w:webHidden/>
+              </w:rPr>
+              <w:instrText xml:space="preserve"> PAGEREF _Toc67320133 \h </w:instrText>
+            </w:r>
+            <w:r>
+              <w:rPr>
+                <w:webHidden/>
+              </w:rPr>
+            </w:r>
+            <w:r>
+              <w:rPr>
+                <w:webHidden/>
+              </w:rPr>
+              <w:fldChar w:fldCharType="separate"/>
+            </w:r>
+            <w:r>
+              <w:rPr>
+                <w:webHidden/>
+              </w:rPr>
+              <w:t>8</w:t>
+            </w:r>
+            <w:r>
+              <w:rPr>
+                <w:webHidden/>
+              </w:rPr>
+              <w:fldChar w:fldCharType="end"/>
+            </w:r>
+          </w:hyperlink>
+        </w:p>
+        <w:p>
+          <w:pPr>
+            <w:pStyle w:val="Sumrio1"/>
+            <w:tabs>
+              <w:tab w:val="left" w:pos="660"/>
+            </w:tabs>
+            <w:rPr>
+              <w:rFonts w:asciiTheme="minorHAnsi" w:eastAsiaTheme="minorEastAsia" w:hAnsiTheme="minorHAnsi"/>
+              <w:b w:val="0"/>
+              <w:sz w:val="22"/>
+              <w:lang w:eastAsia="pt-BR"/>
+            </w:rPr>
+          </w:pPr>
+          <w:hyperlink w:anchor="_Toc67320136" w:history="1">
+            <w:r>
+              <w:rPr>
+                <w:rStyle w:val="Hyperlink"/>
+              </w:rPr>
+              <w:t>4.2.</w:t>
+            </w:r>
+            <w:r>
+              <w:rPr>
+                <w:rFonts w:asciiTheme="minorHAnsi" w:eastAsiaTheme="minorEastAsia" w:hAnsiTheme="minorHAnsi"/>
+                <w:b w:val="0"/>
+                <w:sz w:val="22"/>
+                <w:lang w:eastAsia="pt-BR"/>
+              </w:rPr>
+              <w:tab/>
+            </w:r>
+            <w:r>
+              <w:rPr>
+                <w:rStyle w:val="Hyperlink"/>
+              </w:rPr>
               <w:t>HARDWARE</w:t>
             </w:r>
             <w:r>
@@ -2349,7 +2427,7 @@
               <w:rPr>
                 <w:webHidden/>
               </w:rPr>
-              <w:instrText xml:space="preserve"> PAGEREF _Toc67064436 \h </w:instrText>
+              <w:instrText xml:space="preserve"> PAGEREF _Toc67320136 \h </w:instrText>
             </w:r>
             <w:r>
               <w:rPr>
@@ -2389,7 +2467,7 @@
               <w:lang w:eastAsia="pt-BR"/>
             </w:rPr>
           </w:pPr>
-          <w:hyperlink w:anchor="_Toc67064437" w:history="1">
+          <w:hyperlink w:anchor="_Toc67320137" w:history="1">
             <w:r>
               <w:rPr>
                 <w:rStyle w:val="Hyperlink"/>
@@ -2427,7 +2505,7 @@
               <w:rPr>
                 <w:webHidden/>
               </w:rPr>
-              <w:instrText xml:space="preserve"> PAGEREF _Toc67064437 \h </w:instrText>
+              <w:instrText xml:space="preserve"> PAGEREF _Toc67320137 \h </w:instrText>
             </w:r>
             <w:r>
               <w:rPr>
@@ -2467,7 +2545,7 @@
               <w:lang w:eastAsia="pt-BR"/>
             </w:rPr>
           </w:pPr>
-          <w:hyperlink w:anchor="_Toc67064438" w:history="1">
+          <w:hyperlink w:anchor="_Toc67320138" w:history="1">
             <w:r>
               <w:rPr>
                 <w:rStyle w:val="Hyperlink"/>
@@ -2505,7 +2583,7 @@
               <w:rPr>
                 <w:webHidden/>
               </w:rPr>
-              <w:instrText xml:space="preserve"> PAGEREF _Toc67064438 \h </w:instrText>
+              <w:instrText xml:space="preserve"> PAGEREF _Toc67320138 \h </w:instrText>
             </w:r>
             <w:r>
               <w:rPr>
@@ -2654,7 +2732,7 @@
         </w:numPr>
       </w:pPr>
       <w:bookmarkStart w:id="1" w:name="_Toc35208318"/>
-      <w:bookmarkStart w:id="2" w:name="_Toc67064424"/>
+      <w:bookmarkStart w:id="2" w:name="_Toc67320123"/>
       <w:r>
         <w:lastRenderedPageBreak/>
         <w:t>INTRO</w:t>
@@ -2670,7 +2748,7 @@
     </w:p>
     <w:p>
       <w:pPr>
-        <w:ind w:firstLine="360"/>
+        <w:ind w:left="360" w:firstLine="348"/>
         <w:jc w:val="both"/>
         <w:rPr>
           <w:bCs/>
@@ -2689,7 +2767,7 @@
     </w:p>
     <w:p>
       <w:pPr>
-        <w:ind w:firstLine="360"/>
+        <w:ind w:left="360" w:firstLine="348"/>
         <w:jc w:val="both"/>
         <w:rPr>
           <w:bCs/>
@@ -2724,7 +2802,7 @@
     </w:p>
     <w:p>
       <w:pPr>
-        <w:ind w:firstLine="360"/>
+        <w:ind w:left="360" w:firstLine="348"/>
         <w:jc w:val="both"/>
         <w:rPr>
           <w:bCs/>
@@ -2743,7 +2821,7 @@
     </w:p>
     <w:p>
       <w:pPr>
-        <w:ind w:firstLine="360"/>
+        <w:ind w:left="360" w:firstLine="348"/>
         <w:jc w:val="both"/>
         <w:rPr>
           <w:bCs/>
@@ -2762,7 +2840,7 @@
     </w:p>
     <w:p>
       <w:pPr>
-        <w:ind w:firstLine="360"/>
+        <w:ind w:left="360" w:firstLine="348"/>
         <w:jc w:val="both"/>
         <w:rPr>
           <w:bCs/>
@@ -2800,7 +2878,7 @@
           <w:sz w:val="24"/>
           <w:szCs w:val="24"/>
         </w:rPr>
-        <w:t>, um aumento de aproximadamente 900% em menos de dez anos.</w:t>
+        <w:t xml:space="preserve">, um aumento de aproximadamente 900% em menos de dez </w:t>
       </w:r>
       <w:r>
         <w:rPr>
@@ -2808,6 +2886,15 @@
           <w:sz w:val="24"/>
           <w:szCs w:val="24"/>
         </w:rPr>
+        <w:lastRenderedPageBreak/>
+        <w:t>anos.</w:t>
+      </w:r>
+      <w:r>
+        <w:rPr>
+          <w:bCs/>
+          <w:sz w:val="24"/>
+          <w:szCs w:val="24"/>
+        </w:rPr>
         <w:t xml:space="preserve"> </w:t>
       </w:r>
       <w:r>
@@ -2832,7 +2919,6 @@
           <w:sz w:val="24"/>
           <w:szCs w:val="24"/>
         </w:rPr>
-        <w:lastRenderedPageBreak/>
         <w:t xml:space="preserve">evidencia o impacto que esses ataques geram na sociedade como um todo. Por mais que alguns incidentes sejam “menores” e não tenham um escopo global, a relevância do tema não se perde. O mundo virtual ganha cada vez mais importância e cada vez mais espaço, se tornando cada vez mais fundamental e – consequentemente – perigoso. </w:t>
       </w:r>
     </w:p>
@@ -2845,7 +2931,7 @@
         </w:numPr>
       </w:pPr>
       <w:bookmarkStart w:id="3" w:name="_Toc35208319"/>
-      <w:bookmarkStart w:id="4" w:name="_Toc67064425"/>
+      <w:bookmarkStart w:id="4" w:name="_Toc67320124"/>
       <w:r>
         <w:t>OBJETIVOS</w:t>
       </w:r>
@@ -2861,7 +2947,7 @@
         </w:numPr>
       </w:pPr>
       <w:bookmarkStart w:id="5" w:name="_Toc35208320"/>
-      <w:bookmarkStart w:id="6" w:name="_Toc67064426"/>
+      <w:bookmarkStart w:id="6" w:name="_Toc67320125"/>
       <w:r>
         <w:t>OBJETIVO</w:t>
       </w:r>
@@ -2917,7 +3003,7 @@
         </w:numPr>
       </w:pPr>
       <w:bookmarkStart w:id="7" w:name="_Toc35208321"/>
-      <w:bookmarkStart w:id="8" w:name="_Toc67064427"/>
+      <w:bookmarkStart w:id="8" w:name="_Toc67320126"/>
       <w:r>
         <w:t>OBJETIVOS ESPECÍFICOS</w:t>
       </w:r>
@@ -3056,7 +3142,21 @@
           <w:sz w:val="24"/>
           <w:szCs w:val="24"/>
         </w:rPr>
-        <w:t>Determinar os principais tipos de alvos do ransomewere Ekeans</w:t>
+        <w:t>Determinar os principais t</w:t>
+      </w:r>
+      <w:r>
+        <w:rPr>
+          <w:sz w:val="24"/>
+          <w:szCs w:val="24"/>
+        </w:rPr>
+        <w:t>ipos de alvos do ransomewere Ek</w:t>
+      </w:r>
+      <w:r>
+        <w:rPr>
+          <w:sz w:val="24"/>
+          <w:szCs w:val="24"/>
+        </w:rPr>
+        <w:t>ans</w:t>
       </w:r>
       <w:r>
         <w:rPr>
@@ -3096,6 +3196,41 @@
         </w:numPr>
         <w:jc w:val="both"/>
         <w:rPr>
+          <w:sz w:val="24"/>
+          <w:szCs w:val="24"/>
+        </w:rPr>
+      </w:pPr>
+      <w:r>
+        <w:rPr>
+          <w:sz w:val="24"/>
+          <w:szCs w:val="24"/>
+        </w:rPr>
+        <w:t xml:space="preserve">Simular o ataque do ransomwere Ekans utilizando </w:t>
+      </w:r>
+      <w:r>
+        <w:rPr>
+          <w:sz w:val="24"/>
+          <w:szCs w:val="24"/>
+        </w:rPr>
+        <w:t>VirtualBox</w:t>
+      </w:r>
+      <w:r>
+        <w:rPr>
+          <w:sz w:val="24"/>
+          <w:szCs w:val="24"/>
+        </w:rPr>
+        <w:t>;</w:t>
+      </w:r>
+    </w:p>
+    <w:p>
+      <w:pPr>
+        <w:pStyle w:val="PargrafodaLista"/>
+        <w:numPr>
+          <w:ilvl w:val="0"/>
+          <w:numId w:val="15"/>
+        </w:numPr>
+        <w:jc w:val="both"/>
+        <w:rPr>
           <w:b/>
           <w:sz w:val="24"/>
           <w:szCs w:val="24"/>
@@ -3117,15 +3252,15 @@
           <w:numId w:val="9"/>
         </w:numPr>
       </w:pPr>
-      <w:bookmarkStart w:id="9" w:name="_Toc67064428"/>
-      <w:bookmarkStart w:id="10" w:name="_Toc35208323"/>
+      <w:bookmarkStart w:id="9" w:name="_Toc35208323"/>
+      <w:bookmarkStart w:id="10" w:name="_Toc67320127"/>
       <w:r>
         <w:t>R</w:t>
       </w:r>
       <w:r>
         <w:t>EFERENCIAL TEÓRICO</w:t>
       </w:r>
-      <w:bookmarkEnd w:id="9"/>
+      <w:bookmarkEnd w:id="10"/>
     </w:p>
     <w:p>
       <w:pPr>
@@ -3162,7 +3297,7 @@
           <w:numId w:val="9"/>
         </w:numPr>
       </w:pPr>
-      <w:bookmarkStart w:id="11" w:name="_Toc67064429"/>
+      <w:bookmarkStart w:id="11" w:name="_Toc67320128"/>
       <w:r>
         <w:t>SEGURANÇA</w:t>
       </w:r>
@@ -3190,6 +3325,7 @@
           <w:sz w:val="24"/>
           <w:szCs w:val="24"/>
         </w:rPr>
+        <w:lastRenderedPageBreak/>
         <w:t>Aspirando- se que s</w:t>
       </w:r>
       <w:r>
@@ -3232,15 +3368,7 @@
           <w:sz w:val="24"/>
           <w:szCs w:val="24"/>
         </w:rPr>
-        <w:t xml:space="preserve"> há a “Estado, </w:t>
-      </w:r>
-      <w:r>
-        <w:rPr>
-          <w:sz w:val="24"/>
-          <w:szCs w:val="24"/>
-        </w:rPr>
-        <w:lastRenderedPageBreak/>
-        <w:t>qualidade ou condição de seguro”</w:t>
+        <w:t xml:space="preserve"> há a “Estado, qualidade ou condição de seguro”</w:t>
       </w:r>
       <w:r>
         <w:rPr>
@@ -3598,11 +3726,12 @@
           <w:szCs w:val="24"/>
         </w:rPr>
       </w:pPr>
-      <w:bookmarkStart w:id="12" w:name="_Toc67064430"/>
-      <w:r>
-        <w:rPr>
-          <w:szCs w:val="24"/>
-        </w:rPr>
+      <w:bookmarkStart w:id="12" w:name="_Toc67320129"/>
+      <w:r>
+        <w:rPr>
+          <w:szCs w:val="24"/>
+        </w:rPr>
+        <w:lastRenderedPageBreak/>
         <w:t>CIBERATAQUES</w:t>
       </w:r>
       <w:bookmarkEnd w:id="12"/>
@@ -3629,7 +3758,6 @@
           <w:sz w:val="24"/>
           <w:szCs w:val="24"/>
         </w:rPr>
-        <w:lastRenderedPageBreak/>
         <w:t>Pode-se definir ciberataques como a invas</w:t>
       </w:r>
       <w:r>
@@ -3982,7 +4110,15 @@
           <w:sz w:val="24"/>
           <w:szCs w:val="24"/>
         </w:rPr>
-        <w:t>raude: segundo Houaiss, é "qualquer ato ardiloso, enganoso, de má-fé, com intuito de lesar ou ludibriar outrem, ou de não cumprir determinado dever; logro". Esta categoria engloba as notificações de tentativas de fraudes, ou seja, de incidentes em que ocorre uma tentativa de obter vantagem.</w:t>
+        <w:t xml:space="preserve">raude: segundo Houaiss, é "qualquer ato ardiloso, enganoso, de má-fé, com intuito de lesar ou ludibriar outrem, ou de não cumprir determinado dever; logro". Esta categoria engloba as notificações de tentativas de fraudes, ou seja, de incidentes </w:t>
+      </w:r>
+      <w:r>
+        <w:rPr>
+          <w:sz w:val="24"/>
+          <w:szCs w:val="24"/>
+        </w:rPr>
+        <w:lastRenderedPageBreak/>
+        <w:t>em que ocorre uma tentativa de obter vantagem.</w:t>
       </w:r>
       <w:r>
         <w:rPr>
@@ -4028,7 +4164,7 @@
     </w:p>
     <w:p>
       <w:pPr>
-        <w:ind w:firstLine="360"/>
+        <w:ind w:left="360" w:firstLine="348"/>
         <w:jc w:val="both"/>
         <w:rPr>
           <w:sz w:val="24"/>
@@ -4128,7 +4264,7 @@
           <w:numId w:val="9"/>
         </w:numPr>
       </w:pPr>
-      <w:bookmarkStart w:id="13" w:name="_Toc67064431"/>
+      <w:bookmarkStart w:id="13" w:name="_Toc67320130"/>
       <w:r>
         <w:t>RANSOMWERE</w:t>
       </w:r>
@@ -4137,8 +4273,241 @@
     <w:p/>
     <w:p>
       <w:pPr>
-        <w:ind w:left="708"/>
-      </w:pPr>
+        <w:ind w:left="360" w:firstLine="348"/>
+        <w:jc w:val="both"/>
+        <w:rPr>
+          <w:sz w:val="24"/>
+          <w:szCs w:val="24"/>
+        </w:rPr>
+      </w:pPr>
+      <w:r>
+        <w:rPr>
+          <w:sz w:val="24"/>
+          <w:szCs w:val="24"/>
+        </w:rPr>
+        <w:t>C</w:t>
+      </w:r>
+      <w:r>
+        <w:rPr>
+          <w:sz w:val="24"/>
+          <w:szCs w:val="24"/>
+        </w:rPr>
+        <w:t>onsolida-se que ransomwere é um software malicioso cuja a intenção é bloquear os da</w:t>
+      </w:r>
+      <w:r>
+        <w:rPr>
+          <w:sz w:val="24"/>
+          <w:szCs w:val="24"/>
+        </w:rPr>
+        <w:t xml:space="preserve">dos do sistema </w:t>
+      </w:r>
+      <w:r>
+        <w:rPr>
+          <w:sz w:val="24"/>
+          <w:szCs w:val="24"/>
+        </w:rPr>
+        <w:t>e exigir pagamento em dinheiro, geralmente com uma moeda não ratreavel</w:t>
+      </w:r>
+      <w:r>
+        <w:rPr>
+          <w:sz w:val="24"/>
+          <w:szCs w:val="24"/>
+        </w:rPr>
+        <w:t>, como por exemplo a moeda virtual bitcoin</w:t>
+      </w:r>
+      <w:r>
+        <w:rPr>
+          <w:sz w:val="24"/>
+          <w:szCs w:val="24"/>
+        </w:rPr>
+        <w:t>.</w:t>
+      </w:r>
+    </w:p>
+    <w:p>
+      <w:pPr>
+        <w:ind w:left="360" w:firstLine="348"/>
+        <w:jc w:val="both"/>
+        <w:rPr>
+          <w:sz w:val="24"/>
+          <w:szCs w:val="24"/>
+        </w:rPr>
+      </w:pPr>
+      <w:r>
+        <w:rPr>
+          <w:sz w:val="24"/>
+          <w:szCs w:val="24"/>
+        </w:rPr>
+        <w:t xml:space="preserve"> Esse malware pode se instalar no sistema de diversas formas, </w:t>
+      </w:r>
+      <w:r>
+        <w:rPr>
+          <w:sz w:val="24"/>
+          <w:szCs w:val="24"/>
+        </w:rPr>
+        <w:t>través de sites maliciosos, links suspeitos por e-mail, ou instalação de apps vulneráveis</w:t>
+      </w:r>
+      <w:r>
+        <w:rPr>
+          <w:sz w:val="24"/>
+          <w:szCs w:val="24"/>
+        </w:rPr>
+        <w:t>,</w:t>
+      </w:r>
+      <w:r>
+        <w:rPr>
+          <w:sz w:val="24"/>
+          <w:szCs w:val="24"/>
+        </w:rPr>
+        <w:t xml:space="preserve"> também </w:t>
+      </w:r>
+      <w:r>
+        <w:rPr>
+          <w:sz w:val="24"/>
+          <w:szCs w:val="24"/>
+        </w:rPr>
+        <w:t xml:space="preserve">por meio de </w:t>
+      </w:r>
+      <w:r>
+        <w:rPr>
+          <w:sz w:val="24"/>
+          <w:szCs w:val="24"/>
+        </w:rPr>
+        <w:t>links enviados por redes sociais, meio muit</w:t>
+      </w:r>
+      <w:r>
+        <w:rPr>
+          <w:sz w:val="24"/>
+          <w:szCs w:val="24"/>
+        </w:rPr>
+        <w:t xml:space="preserve">o utilizado para espalhar vírus atualmente, </w:t>
+      </w:r>
+      <w:r>
+        <w:rPr>
+          <w:sz w:val="24"/>
+          <w:szCs w:val="24"/>
+        </w:rPr>
+        <w:t>podendo bloquear a tela do computador ou utilizada criptografia para</w:t>
+      </w:r>
+      <w:r>
+        <w:rPr>
+          <w:sz w:val="24"/>
+          <w:szCs w:val="24"/>
+        </w:rPr>
+        <w:t xml:space="preserve"> tornar inacessível arquivos importantes.</w:t>
+      </w:r>
+    </w:p>
+    <w:p>
+      <w:pPr>
+        <w:ind w:left="360" w:firstLine="348"/>
+        <w:jc w:val="both"/>
+        <w:rPr>
+          <w:sz w:val="24"/>
+          <w:szCs w:val="24"/>
+        </w:rPr>
+      </w:pPr>
+      <w:r>
+        <w:rPr>
+          <w:sz w:val="24"/>
+          <w:szCs w:val="24"/>
+        </w:rPr>
+        <w:t>(Não sei se da pra fazer uma citação direta aqui!!)</w:t>
+      </w:r>
+      <w:r>
+        <w:rPr>
+          <w:sz w:val="24"/>
+          <w:szCs w:val="24"/>
+        </w:rPr>
+        <w:t>Os primeiros ataques, com ransomwares, relatados foram na Russia em 2005, porém esse tipo de ataque se espalhou pelo mundo e em 2013 houve um ataque que conseguiu atingir todas as versões do Sistema Operacional Windows e atingiu milhares de usuários, tanto</w:t>
+      </w:r>
+      <w:r>
+        <w:rPr>
+          <w:sz w:val="24"/>
+          <w:szCs w:val="24"/>
+        </w:rPr>
+        <w:t xml:space="preserve"> pessoais quanto empresariais.</w:t>
+      </w:r>
+      <w:bookmarkStart w:id="14" w:name="_GoBack"/>
+      <w:bookmarkEnd w:id="14"/>
+    </w:p>
+    <w:p>
+      <w:pPr>
+        <w:ind w:left="360" w:firstLine="348"/>
+        <w:jc w:val="both"/>
+        <w:rPr>
+          <w:sz w:val="24"/>
+          <w:szCs w:val="24"/>
+        </w:rPr>
+      </w:pPr>
+      <w:r>
+        <w:rPr>
+          <w:sz w:val="24"/>
+          <w:szCs w:val="24"/>
+        </w:rPr>
+        <w:t>Quando um sistema ou computador é infectado ele é</w:t>
+      </w:r>
+      <w:r>
+        <w:rPr>
+          <w:sz w:val="24"/>
+          <w:szCs w:val="24"/>
+        </w:rPr>
+        <w:t xml:space="preserve"> bloqueado</w:t>
+      </w:r>
+      <w:r>
+        <w:rPr>
+          <w:sz w:val="24"/>
+          <w:szCs w:val="24"/>
+        </w:rPr>
+        <w:t xml:space="preserve"> instataneamente</w:t>
+      </w:r>
+      <w:r>
+        <w:rPr>
+          <w:sz w:val="24"/>
+          <w:szCs w:val="24"/>
+        </w:rPr>
+        <w:t xml:space="preserve">, </w:t>
+      </w:r>
+      <w:r>
+        <w:rPr>
+          <w:sz w:val="24"/>
+          <w:szCs w:val="24"/>
+        </w:rPr>
+        <w:t xml:space="preserve">tornando </w:t>
+      </w:r>
+      <w:r>
+        <w:rPr>
+          <w:sz w:val="24"/>
+          <w:szCs w:val="24"/>
+        </w:rPr>
+        <w:t>muito difícil a remoção do ransomware, pelo fato que o usuário não consegue sequer acessar seu o sistema.</w:t>
+      </w:r>
+      <w:r>
+        <w:rPr>
+          <w:sz w:val="24"/>
+          <w:szCs w:val="24"/>
+        </w:rPr>
+        <w:t xml:space="preserve"> Portanto</w:t>
+      </w:r>
+      <w:r>
+        <w:rPr>
+          <w:sz w:val="24"/>
+          <w:szCs w:val="24"/>
+        </w:rPr>
+        <w:t>,</w:t>
+      </w:r>
+      <w:r>
+        <w:rPr>
+          <w:sz w:val="24"/>
+          <w:szCs w:val="24"/>
+        </w:rPr>
+        <w:t>é necessário utilizar dos mecanismos de defesa para prevenção</w:t>
+      </w:r>
+      <w:r>
+        <w:rPr>
+          <w:sz w:val="24"/>
+          <w:szCs w:val="24"/>
+        </w:rPr>
+        <w:t>.</w:t>
+      </w:r>
     </w:p>
     <w:p>
       <w:pPr>
@@ -4148,13 +4517,13 @@
           <w:numId w:val="9"/>
         </w:numPr>
       </w:pPr>
-      <w:bookmarkStart w:id="14" w:name="_Toc67064432"/>
+      <w:bookmarkStart w:id="15" w:name="_Toc67320131"/>
       <w:r>
         <w:t>MECANISMOS DE DEFESA</w:t>
       </w:r>
-      <w:bookmarkEnd w:id="14"/>
-    </w:p>
-    <w:bookmarkEnd w:id="10"/>
+      <w:bookmarkEnd w:id="15"/>
+    </w:p>
+    <w:bookmarkEnd w:id="9"/>
     <w:p>
       <w:pPr>
         <w:ind w:left="360"/>
@@ -4185,15 +4554,37 @@
           <w:numId w:val="9"/>
         </w:numPr>
       </w:pPr>
-      <w:bookmarkStart w:id="15" w:name="_Toc67064433"/>
-      <w:r>
+      <w:bookmarkStart w:id="16" w:name="_Toc67320132"/>
+      <w:r>
+        <w:lastRenderedPageBreak/>
         <w:t>M</w:t>
       </w:r>
       <w:r>
         <w:t>ATERIAIS E MÉTODOS</w:t>
       </w:r>
-      <w:bookmarkEnd w:id="15"/>
-    </w:p>
+      <w:bookmarkEnd w:id="16"/>
+    </w:p>
+    <w:p>
+      <w:pPr>
+        <w:pStyle w:val="Ttulo1"/>
+        <w:numPr>
+          <w:ilvl w:val="1"/>
+          <w:numId w:val="9"/>
+        </w:numPr>
+      </w:pPr>
+      <w:bookmarkStart w:id="17" w:name="_Toc67320133"/>
+      <w:r>
+        <w:t xml:space="preserve">FERRAMENTAS UTILIZADAS – </w:t>
+      </w:r>
+      <w:r>
+        <w:t>VIRTUAL</w:t>
+      </w:r>
+      <w:r>
+        <w:t>BOX</w:t>
+      </w:r>
+      <w:bookmarkEnd w:id="17"/>
+    </w:p>
+    <w:p/>
     <w:p>
       <w:pPr>
         <w:pStyle w:val="PargrafodaLista"/>
@@ -4210,26 +4601,25 @@
           <w:lang w:val="en-US"/>
         </w:rPr>
       </w:pPr>
-      <w:bookmarkStart w:id="16" w:name="_Toc451847113"/>
-      <w:bookmarkStart w:id="17" w:name="_Toc464215435"/>
-      <w:bookmarkStart w:id="18" w:name="_Toc464218615"/>
-      <w:bookmarkStart w:id="19" w:name="_Toc464221203"/>
-      <w:bookmarkStart w:id="20" w:name="_Toc464630718"/>
-      <w:bookmarkStart w:id="21" w:name="_Toc465235188"/>
-      <w:bookmarkStart w:id="22" w:name="_Toc465235285"/>
-      <w:bookmarkStart w:id="23" w:name="_Toc465236026"/>
-      <w:bookmarkStart w:id="24" w:name="_Toc465241415"/>
-      <w:bookmarkStart w:id="25" w:name="_Toc35248019"/>
-      <w:bookmarkStart w:id="26" w:name="_Toc35248050"/>
-      <w:bookmarkStart w:id="27" w:name="_Toc35947138"/>
-      <w:bookmarkStart w:id="28" w:name="_Toc66713624"/>
-      <w:bookmarkStart w:id="29" w:name="_Toc66713706"/>
-      <w:bookmarkStart w:id="30" w:name="_Toc66717892"/>
-      <w:bookmarkStart w:id="31" w:name="_Toc66977992"/>
-      <w:bookmarkStart w:id="32" w:name="_Toc66978116"/>
-      <w:bookmarkStart w:id="33" w:name="_Toc67064434"/>
-      <w:bookmarkEnd w:id="16"/>
-      <w:bookmarkEnd w:id="17"/>
+      <w:bookmarkStart w:id="18" w:name="_Toc451847113"/>
+      <w:bookmarkStart w:id="19" w:name="_Toc464215435"/>
+      <w:bookmarkStart w:id="20" w:name="_Toc464218615"/>
+      <w:bookmarkStart w:id="21" w:name="_Toc464221203"/>
+      <w:bookmarkStart w:id="22" w:name="_Toc464630718"/>
+      <w:bookmarkStart w:id="23" w:name="_Toc465235188"/>
+      <w:bookmarkStart w:id="24" w:name="_Toc465235285"/>
+      <w:bookmarkStart w:id="25" w:name="_Toc465236026"/>
+      <w:bookmarkStart w:id="26" w:name="_Toc465241415"/>
+      <w:bookmarkStart w:id="27" w:name="_Toc35248019"/>
+      <w:bookmarkStart w:id="28" w:name="_Toc35248050"/>
+      <w:bookmarkStart w:id="29" w:name="_Toc35947138"/>
+      <w:bookmarkStart w:id="30" w:name="_Toc66713624"/>
+      <w:bookmarkStart w:id="31" w:name="_Toc66713706"/>
+      <w:bookmarkStart w:id="32" w:name="_Toc66717892"/>
+      <w:bookmarkStart w:id="33" w:name="_Toc66977992"/>
+      <w:bookmarkStart w:id="34" w:name="_Toc66978116"/>
+      <w:bookmarkStart w:id="35" w:name="_Toc67064434"/>
+      <w:bookmarkStart w:id="36" w:name="_Toc67320134"/>
       <w:bookmarkEnd w:id="18"/>
       <w:bookmarkEnd w:id="19"/>
       <w:bookmarkEnd w:id="20"/>
@@ -4246,6 +4636,9 @@
       <w:bookmarkEnd w:id="31"/>
       <w:bookmarkEnd w:id="32"/>
       <w:bookmarkEnd w:id="33"/>
+      <w:bookmarkEnd w:id="34"/>
+      <w:bookmarkEnd w:id="35"/>
+      <w:bookmarkEnd w:id="36"/>
     </w:p>
     <w:p>
       <w:pPr>
@@ -4263,27 +4656,25 @@
           <w:lang w:val="en-US"/>
         </w:rPr>
       </w:pPr>
-      <w:bookmarkStart w:id="34" w:name="_Toc451847114"/>
-      <w:bookmarkStart w:id="35" w:name="_Toc464215436"/>
-      <w:bookmarkStart w:id="36" w:name="_Toc464218616"/>
-      <w:bookmarkStart w:id="37" w:name="_Toc464221204"/>
-      <w:bookmarkStart w:id="38" w:name="_Toc464630719"/>
-      <w:bookmarkStart w:id="39" w:name="_Toc465235189"/>
-      <w:bookmarkStart w:id="40" w:name="_Toc465235286"/>
-      <w:bookmarkStart w:id="41" w:name="_Toc465236027"/>
-      <w:bookmarkStart w:id="42" w:name="_Toc465241416"/>
-      <w:bookmarkStart w:id="43" w:name="_Toc35248020"/>
-      <w:bookmarkStart w:id="44" w:name="_Toc35248051"/>
-      <w:bookmarkStart w:id="45" w:name="_Toc35947139"/>
-      <w:bookmarkStart w:id="46" w:name="_Toc66713625"/>
-      <w:bookmarkStart w:id="47" w:name="_Toc66713707"/>
-      <w:bookmarkStart w:id="48" w:name="_Toc66717893"/>
-      <w:bookmarkStart w:id="49" w:name="_Toc66977993"/>
-      <w:bookmarkStart w:id="50" w:name="_Toc66978117"/>
-      <w:bookmarkStart w:id="51" w:name="_Toc67064435"/>
-      <w:bookmarkEnd w:id="34"/>
-      <w:bookmarkEnd w:id="35"/>
-      <w:bookmarkEnd w:id="36"/>
+      <w:bookmarkStart w:id="37" w:name="_Toc451847114"/>
+      <w:bookmarkStart w:id="38" w:name="_Toc464215436"/>
+      <w:bookmarkStart w:id="39" w:name="_Toc464218616"/>
+      <w:bookmarkStart w:id="40" w:name="_Toc464221204"/>
+      <w:bookmarkStart w:id="41" w:name="_Toc464630719"/>
+      <w:bookmarkStart w:id="42" w:name="_Toc465235189"/>
+      <w:bookmarkStart w:id="43" w:name="_Toc465235286"/>
+      <w:bookmarkStart w:id="44" w:name="_Toc465236027"/>
+      <w:bookmarkStart w:id="45" w:name="_Toc465241416"/>
+      <w:bookmarkStart w:id="46" w:name="_Toc35248020"/>
+      <w:bookmarkStart w:id="47" w:name="_Toc35248051"/>
+      <w:bookmarkStart w:id="48" w:name="_Toc35947139"/>
+      <w:bookmarkStart w:id="49" w:name="_Toc66713625"/>
+      <w:bookmarkStart w:id="50" w:name="_Toc66713707"/>
+      <w:bookmarkStart w:id="51" w:name="_Toc66717893"/>
+      <w:bookmarkStart w:id="52" w:name="_Toc66977993"/>
+      <w:bookmarkStart w:id="53" w:name="_Toc66978117"/>
+      <w:bookmarkStart w:id="54" w:name="_Toc67064435"/>
+      <w:bookmarkStart w:id="55" w:name="_Toc67320135"/>
       <w:bookmarkEnd w:id="37"/>
       <w:bookmarkEnd w:id="38"/>
       <w:bookmarkEnd w:id="39"/>
@@ -4299,6 +4690,10 @@
       <w:bookmarkEnd w:id="49"/>
       <w:bookmarkEnd w:id="50"/>
       <w:bookmarkEnd w:id="51"/>
+      <w:bookmarkEnd w:id="52"/>
+      <w:bookmarkEnd w:id="53"/>
+      <w:bookmarkEnd w:id="54"/>
+      <w:bookmarkEnd w:id="55"/>
     </w:p>
     <w:p>
       <w:pPr>
@@ -4308,31 +4703,24 @@
           <w:numId w:val="9"/>
         </w:numPr>
       </w:pPr>
-      <w:bookmarkStart w:id="52" w:name="_Toc35208331"/>
-      <w:bookmarkStart w:id="53" w:name="_Toc67064436"/>
+      <w:bookmarkStart w:id="56" w:name="_Toc35208331"/>
+      <w:bookmarkStart w:id="57" w:name="_Toc67320136"/>
       <w:r>
         <w:t>HARDWARE</w:t>
       </w:r>
-      <w:bookmarkEnd w:id="52"/>
-      <w:bookmarkEnd w:id="53"/>
+      <w:bookmarkEnd w:id="56"/>
+      <w:bookmarkEnd w:id="57"/>
     </w:p>
     <w:p/>
     <w:p>
       <w:pPr>
+        <w:ind w:left="360" w:firstLine="345"/>
         <w:jc w:val="both"/>
         <w:rPr>
           <w:sz w:val="24"/>
           <w:szCs w:val="24"/>
         </w:rPr>
       </w:pPr>
-      <w:r>
-        <w:rPr>
-          <w:b/>
-          <w:sz w:val="24"/>
-          <w:szCs w:val="24"/>
-        </w:rPr>
-        <w:tab/>
-      </w:r>
       <w:r>
         <w:rPr>
           <w:sz w:val="24"/>
@@ -4433,7 +4821,7 @@
           <w:szCs w:val="28"/>
         </w:rPr>
       </w:pPr>
-      <w:bookmarkStart w:id="54" w:name="_Toc35208332"/>
+      <w:bookmarkStart w:id="58" w:name="_Toc35208332"/>
       <w:r>
         <w:br w:type="page"/>
       </w:r>
@@ -4446,13 +4834,13 @@
           <w:numId w:val="9"/>
         </w:numPr>
       </w:pPr>
-      <w:bookmarkStart w:id="55" w:name="_Toc67064437"/>
+      <w:bookmarkStart w:id="59" w:name="_Toc67320137"/>
       <w:r>
         <w:lastRenderedPageBreak/>
         <w:t>CRONOGRAMA</w:t>
       </w:r>
-      <w:bookmarkEnd w:id="54"/>
-      <w:bookmarkEnd w:id="55"/>
+      <w:bookmarkEnd w:id="58"/>
+      <w:bookmarkEnd w:id="59"/>
     </w:p>
     <w:p>
       <w:pPr>
@@ -7653,14 +8041,14 @@
           <w:numId w:val="9"/>
         </w:numPr>
       </w:pPr>
-      <w:bookmarkStart w:id="56" w:name="_Toc35208333"/>
-      <w:bookmarkStart w:id="57" w:name="_Toc67064438"/>
+      <w:bookmarkStart w:id="60" w:name="_Toc35208333"/>
+      <w:bookmarkStart w:id="61" w:name="_Toc67320138"/>
       <w:r>
         <w:lastRenderedPageBreak/>
         <w:t>REFERÊNCIAS</w:t>
       </w:r>
-      <w:bookmarkEnd w:id="56"/>
-      <w:bookmarkEnd w:id="57"/>
+      <w:bookmarkEnd w:id="60"/>
+      <w:bookmarkEnd w:id="61"/>
       <w:r>
         <w:t xml:space="preserve"> </w:t>
       </w:r>
@@ -7856,19 +8244,7 @@
         <w:rPr>
           <w:szCs w:val="24"/>
         </w:rPr>
-        <w:t xml:space="preserve">INFORMAÇÃO. In: DICIONÁRIO Aurélio da Língua Portuguesa. 8. ed. Curitiba: Editora Positivo, 2010. v. </w:t>
-      </w:r>
-      <w:r>
-        <w:rPr>
-          <w:szCs w:val="24"/>
-        </w:rPr>
-        <w:t>2</w:t>
-      </w:r>
-      <w:r>
-        <w:rPr>
-          <w:szCs w:val="24"/>
-        </w:rPr>
-        <w:t>, p. 426.</w:t>
+        <w:t>INFORMAÇÃO. In: DICIONÁRIO Aurélio da Língua Portuguesa. 8. ed. Curitiba: Editora Positivo, 2010. v. 2, p. 426.</w:t>
       </w:r>
     </w:p>
     <w:p>
@@ -7890,21 +8266,58 @@
         <w:rPr>
           <w:szCs w:val="24"/>
         </w:rPr>
-        <w:t xml:space="preserve">SEGURANÇA. In: DICIONÁRIO Aurélio da Língua Portuguesa. 8. ed. Curitiba: Editora Positivo, 2010. v. </w:t>
-      </w:r>
-      <w:r>
-        <w:rPr>
-          <w:szCs w:val="24"/>
-        </w:rPr>
-        <w:t>2</w:t>
-      </w:r>
-      <w:bookmarkStart w:id="58" w:name="_GoBack"/>
-      <w:bookmarkEnd w:id="58"/>
-      <w:r>
-        <w:rPr>
-          <w:szCs w:val="24"/>
-        </w:rPr>
-        <w:t>, p. 689.</w:t>
+        <w:t>O QUE É UM RANSOMWERE?</w:t>
+      </w:r>
+      <w:r>
+        <w:rPr>
+          <w:szCs w:val="24"/>
+        </w:rPr>
+        <w:t>.</w:t>
+      </w:r>
+      <w:r>
+        <w:rPr>
+          <w:szCs w:val="24"/>
+        </w:rPr>
+        <w:t xml:space="preserve"> Kaspersky</w:t>
+      </w:r>
+      <w:r>
+        <w:rPr>
+          <w:szCs w:val="24"/>
+        </w:rPr>
+        <w:t xml:space="preserve">. </w:t>
+      </w:r>
+      <w:r>
+        <w:rPr>
+          <w:szCs w:val="24"/>
+        </w:rPr>
+        <w:t>Disponível em:</w:t>
+      </w:r>
+      <w:r>
+        <w:rPr>
+          <w:szCs w:val="24"/>
+        </w:rPr>
+        <w:t xml:space="preserve"> &lt;</w:t>
+      </w:r>
+      <w:r>
+        <w:t xml:space="preserve"> </w:t>
+      </w:r>
+      <w:r>
+        <w:rPr>
+          <w:szCs w:val="24"/>
+        </w:rPr>
+        <w:t>https://www.kaspersky.com.br/resource-center/definitions/what-is-ransomware</w:t>
+      </w:r>
+      <w:r>
+        <w:rPr>
+          <w:szCs w:val="24"/>
+        </w:rPr>
+        <w:t xml:space="preserve"> &gt;. Acesso em: 22</w:t>
+      </w:r>
+      <w:r>
+        <w:rPr>
+          <w:szCs w:val="24"/>
+        </w:rPr>
+        <w:t xml:space="preserve"> de mar. de 2021.</w:t>
       </w:r>
     </w:p>
     <w:p>
@@ -7926,6 +8339,28 @@
         <w:rPr>
           <w:szCs w:val="24"/>
         </w:rPr>
+        <w:t>SEGURANÇA. In: DICIONÁRIO Aurélio da Língua Portuguesa. 8. ed. Curitiba: Editora Positivo, 2010. v. 2, p. 689.</w:t>
+      </w:r>
+    </w:p>
+    <w:p>
+      <w:pPr>
+        <w:jc w:val="both"/>
+        <w:rPr>
+          <w:szCs w:val="24"/>
+        </w:rPr>
+      </w:pPr>
+    </w:p>
+    <w:p>
+      <w:pPr>
+        <w:jc w:val="both"/>
+        <w:rPr>
+          <w:szCs w:val="24"/>
+        </w:rPr>
+      </w:pPr>
+      <w:r>
+        <w:rPr>
+          <w:szCs w:val="24"/>
+        </w:rPr>
         <w:t>ZEFERINO, D</w:t>
       </w:r>
       <w:r>
@@ -7969,6 +8404,23 @@
           <w:szCs w:val="24"/>
         </w:rPr>
         <w:t>.</w:t>
+      </w:r>
+    </w:p>
+    <w:p>
+      <w:pPr>
+        <w:tabs>
+          <w:tab w:val="left" w:pos="5865"/>
+        </w:tabs>
+        <w:jc w:val="both"/>
+        <w:rPr>
+          <w:szCs w:val="24"/>
+        </w:rPr>
+      </w:pPr>
+      <w:r>
+        <w:rPr>
+          <w:szCs w:val="24"/>
+        </w:rPr>
+        <w:tab/>
       </w:r>
     </w:p>
     <w:p>
@@ -10540,7 +10992,7 @@
   <w:style w:type="paragraph" w:default="1" w:styleId="Normal">
     <w:name w:val="Normal"/>
     <w:qFormat/>
-    <w:rsid w:val="00D02DC7"/>
+    <w:rsid w:val="002A1465"/>
     <w:pPr>
       <w:spacing w:after="0" w:line="360" w:lineRule="auto"/>
     </w:pPr>
@@ -11274,7 +11726,7 @@
 </file>
 
 <file path=customXml/itemProps1.xml><?xml version="1.0" encoding="utf-8"?>
-<ds:datastoreItem xmlns:ds="http://schemas.openxmlformats.org/officeDocument/2006/customXml" ds:itemID="{32B65C80-C316-4860-9809-18C64813D4E4}">
+<ds:datastoreItem xmlns:ds="http://schemas.openxmlformats.org/officeDocument/2006/customXml" ds:itemID="{33B0F1B7-4B78-4C91-93AD-BA3FE0CFB396}">
   <ds:schemaRefs>
     <ds:schemaRef ds:uri="http://schemas.openxmlformats.org/officeDocument/2006/bibliography"/>
   </ds:schemaRefs>

</xml_diff>

<commit_message>
Alterações feitas no topico de ransomware
</commit_message>
<xml_diff>
--- a/Iniciação Cientifica - Ana Carolina de Oliveira.docx
+++ b/Iniciação Cientifica - Ana Carolina de Oliveira.docx
@@ -1,6 +1,6 @@
 
 <file path=word/document.xml><?xml version="1.0" encoding="utf-8"?>
-<w:document xmlns:wpc="http://schemas.microsoft.com/office/word/2010/wordprocessingCanvas" xmlns:mc="http://schemas.openxmlformats.org/markup-compatibility/2006" xmlns:o="urn:schemas-microsoft-com:office:office" xmlns:r="http://schemas.openxmlformats.org/officeDocument/2006/relationships" xmlns:m="http://schemas.openxmlformats.org/officeDocument/2006/math" xmlns:v="urn:schemas-microsoft-com:vml" xmlns:wp14="http://schemas.microsoft.com/office/word/2010/wordprocessingDrawing" xmlns:wp="http://schemas.openxmlformats.org/drawingml/2006/wordprocessingDrawing" xmlns:w10="urn:schemas-microsoft-com:office:word" xmlns:w="http://schemas.openxmlformats.org/wordprocessingml/2006/main" xmlns:w14="http://schemas.microsoft.com/office/word/2010/wordml" xmlns:w15="http://schemas.microsoft.com/office/word/2012/wordml" xmlns:wpg="http://schemas.microsoft.com/office/word/2010/wordprocessingGroup" xmlns:wpi="http://schemas.microsoft.com/office/word/2010/wordprocessingInk" xmlns:wne="http://schemas.microsoft.com/office/word/2006/wordml" xmlns:wps="http://schemas.microsoft.com/office/word/2010/wordprocessingShape" mc:Ignorable="w14 w15 wp14">
+<w:document xmlns:wpc="http://schemas.microsoft.com/office/word/2010/wordprocessingCanvas" xmlns:cx="http://schemas.microsoft.com/office/drawing/2014/chartex" xmlns:cx1="http://schemas.microsoft.com/office/drawing/2015/9/8/chartex" xmlns:cx2="http://schemas.microsoft.com/office/drawing/2015/10/21/chartex" xmlns:cx3="http://schemas.microsoft.com/office/drawing/2016/5/9/chartex" xmlns:cx4="http://schemas.microsoft.com/office/drawing/2016/5/10/chartex" xmlns:cx5="http://schemas.microsoft.com/office/drawing/2016/5/11/chartex" xmlns:cx6="http://schemas.microsoft.com/office/drawing/2016/5/12/chartex" xmlns:cx7="http://schemas.microsoft.com/office/drawing/2016/5/13/chartex" xmlns:cx8="http://schemas.microsoft.com/office/drawing/2016/5/14/chartex" xmlns:mc="http://schemas.openxmlformats.org/markup-compatibility/2006" xmlns:aink="http://schemas.microsoft.com/office/drawing/2016/ink" xmlns:am3d="http://schemas.microsoft.com/office/drawing/2017/model3d" xmlns:o="urn:schemas-microsoft-com:office:office" xmlns:r="http://schemas.openxmlformats.org/officeDocument/2006/relationships" xmlns:m="http://schemas.openxmlformats.org/officeDocument/2006/math" xmlns:v="urn:schemas-microsoft-com:vml" xmlns:wp14="http://schemas.microsoft.com/office/word/2010/wordprocessingDrawing" xmlns:wp="http://schemas.openxmlformats.org/drawingml/2006/wordprocessingDrawing" xmlns:w10="urn:schemas-microsoft-com:office:word" xmlns:w="http://schemas.openxmlformats.org/wordprocessingml/2006/main" xmlns:w14="http://schemas.microsoft.com/office/word/2010/wordml" xmlns:w15="http://schemas.microsoft.com/office/word/2012/wordml" xmlns:w16cex="http://schemas.microsoft.com/office/word/2018/wordml/cex" xmlns:w16cid="http://schemas.microsoft.com/office/word/2016/wordml/cid" xmlns:w16="http://schemas.microsoft.com/office/word/2018/wordml" xmlns:w16se="http://schemas.microsoft.com/office/word/2015/wordml/symex" xmlns:wpg="http://schemas.microsoft.com/office/word/2010/wordprocessingGroup" xmlns:wpi="http://schemas.microsoft.com/office/word/2010/wordprocessingInk" xmlns:wne="http://schemas.microsoft.com/office/word/2006/wordml" xmlns:wps="http://schemas.microsoft.com/office/word/2010/wordprocessingShape" mc:Ignorable="w14 w15 w16se w16cid w16 w16cex wp14">
   <w:body>
     <w:p>
       <w:pPr>
@@ -816,6 +816,7 @@
         </w:rPr>
         <w:t xml:space="preserve">à </w:t>
       </w:r>
+      <w:proofErr w:type="spellStart"/>
       <w:r>
         <w:rPr>
           <w:rFonts w:cs="Arial"/>
@@ -838,15 +839,16 @@
           <w:sz w:val="32"/>
           <w:szCs w:val="28"/>
         </w:rPr>
-        <w:t>eitoria de Pesquisa e Pós-Graduação como parte dos pré-requisitos para aprovação do conselho, sob orientação do Prof. M</w:t>
-      </w:r>
+        <w:t>eitoria</w:t>
+      </w:r>
+      <w:proofErr w:type="spellEnd"/>
       <w:r>
         <w:rPr>
           <w:rFonts w:cs="Arial"/>
           <w:sz w:val="32"/>
           <w:szCs w:val="28"/>
         </w:rPr>
-        <w:t>e</w:t>
+        <w:t xml:space="preserve"> de Pesquisa e Pós-Graduação como parte dos pré-requisitos para aprovação do conselho, sob orientação do Prof. M</w:t>
       </w:r>
       <w:r>
         <w:rPr>
@@ -854,7 +856,7 @@
           <w:sz w:val="32"/>
           <w:szCs w:val="28"/>
         </w:rPr>
-        <w:t>. Henrique Pachioni Martins</w:t>
+        <w:t>e</w:t>
       </w:r>
       <w:r>
         <w:rPr>
@@ -862,6 +864,32 @@
           <w:sz w:val="32"/>
           <w:szCs w:val="28"/>
         </w:rPr>
+        <w:t xml:space="preserve">. Henrique </w:t>
+      </w:r>
+      <w:proofErr w:type="spellStart"/>
+      <w:r>
+        <w:rPr>
+          <w:rFonts w:cs="Arial"/>
+          <w:sz w:val="32"/>
+          <w:szCs w:val="28"/>
+        </w:rPr>
+        <w:t>Pachioni</w:t>
+      </w:r>
+      <w:proofErr w:type="spellEnd"/>
+      <w:r>
+        <w:rPr>
+          <w:rFonts w:cs="Arial"/>
+          <w:sz w:val="32"/>
+          <w:szCs w:val="28"/>
+        </w:rPr>
+        <w:t xml:space="preserve"> Martins</w:t>
+      </w:r>
+      <w:r>
+        <w:rPr>
+          <w:rFonts w:cs="Arial"/>
+          <w:sz w:val="32"/>
+          <w:szCs w:val="28"/>
+        </w:rPr>
         <w:t>.</w:t>
       </w:r>
     </w:p>
@@ -1177,8 +1205,17 @@
           <w:sz w:val="24"/>
           <w:szCs w:val="24"/>
         </w:rPr>
-        <w:t xml:space="preserve"> ransomweres</w:t>
-      </w:r>
+        <w:t xml:space="preserve"> </w:t>
+      </w:r>
+      <w:proofErr w:type="spellStart"/>
+      <w:r>
+        <w:rPr>
+          <w:sz w:val="24"/>
+          <w:szCs w:val="24"/>
+        </w:rPr>
+        <w:t>ransomweres</w:t>
+      </w:r>
+      <w:proofErr w:type="spellEnd"/>
       <w:r>
         <w:rPr>
           <w:sz w:val="24"/>
@@ -1200,12 +1237,21 @@
         </w:rPr>
         <w:t xml:space="preserve">o </w:t>
       </w:r>
-      <w:r>
-        <w:rPr>
-          <w:sz w:val="24"/>
-          <w:szCs w:val="24"/>
-        </w:rPr>
-        <w:t xml:space="preserve">Ekans, opera e </w:t>
+      <w:proofErr w:type="spellStart"/>
+      <w:r>
+        <w:rPr>
+          <w:sz w:val="24"/>
+          <w:szCs w:val="24"/>
+        </w:rPr>
+        <w:t>Ekans</w:t>
+      </w:r>
+      <w:proofErr w:type="spellEnd"/>
+      <w:r>
+        <w:rPr>
+          <w:sz w:val="24"/>
+          <w:szCs w:val="24"/>
+        </w:rPr>
+        <w:t xml:space="preserve">, opera e </w:t>
       </w:r>
       <w:r>
         <w:rPr>
@@ -1253,7 +1299,23 @@
           <w:sz w:val="24"/>
           <w:szCs w:val="24"/>
         </w:rPr>
-        <w:t>Segurança da Informação, Ransomwere, Ekans, Mecanismos de Defesa.</w:t>
+        <w:t xml:space="preserve">Segurança da Informação, Ransomwere, </w:t>
+      </w:r>
+      <w:proofErr w:type="spellStart"/>
+      <w:r>
+        <w:rPr>
+          <w:sz w:val="24"/>
+          <w:szCs w:val="24"/>
+        </w:rPr>
+        <w:t>Ekans</w:t>
+      </w:r>
+      <w:proofErr w:type="spellEnd"/>
+      <w:r>
+        <w:rPr>
+          <w:sz w:val="24"/>
+          <w:szCs w:val="24"/>
+        </w:rPr>
+        <w:t>, Mecanismos de Defesa.</w:t>
       </w:r>
     </w:p>
     <w:p>
@@ -2789,15 +2851,33 @@
           <w:sz w:val="24"/>
           <w:szCs w:val="24"/>
         </w:rPr>
-        <w:t>ores são as chances de um cyber</w:t>
-      </w:r>
+        <w:t xml:space="preserve">ores são as chances de um </w:t>
+      </w:r>
+      <w:proofErr w:type="spellStart"/>
       <w:r>
         <w:rPr>
           <w:bCs/>
           <w:sz w:val="24"/>
           <w:szCs w:val="24"/>
         </w:rPr>
-        <w:t>ataque ter efeitos gigantescos e prejudiciais, não somente a grandes empresas, mas também aos usuários dos sistemas de informação de forma geral.</w:t>
+        <w:t>cyber</w:t>
+      </w:r>
+      <w:r>
+        <w:rPr>
+          <w:bCs/>
+          <w:sz w:val="24"/>
+          <w:szCs w:val="24"/>
+        </w:rPr>
+        <w:t>ataque</w:t>
+      </w:r>
+      <w:proofErr w:type="spellEnd"/>
+      <w:r>
+        <w:rPr>
+          <w:bCs/>
+          <w:sz w:val="24"/>
+          <w:szCs w:val="24"/>
+        </w:rPr>
+        <w:t xml:space="preserve"> ter efeitos gigantescos e prejudiciais, não somente a grandes empresas, mas também aos usuários dos sistemas de informação de forma geral.</w:t>
       </w:r>
     </w:p>
     <w:p>
@@ -2854,16 +2934,36 @@
           <w:sz w:val="24"/>
           <w:szCs w:val="24"/>
         </w:rPr>
-        <w:t xml:space="preserve">De acordo com os dados fornecidos pelo site da CERT.br  (Cental de Estudos, Resposta e Tratamento de Incidente de Segurança no Brasil) a quantidade de </w:t>
-      </w:r>
+        <w:t>De acordo com os dados fornecidos pelo site da CERT.br  (</w:t>
+      </w:r>
+      <w:proofErr w:type="spellStart"/>
       <w:r>
         <w:rPr>
           <w:bCs/>
           <w:sz w:val="24"/>
           <w:szCs w:val="24"/>
         </w:rPr>
+        <w:t>Cental</w:t>
+      </w:r>
+      <w:proofErr w:type="spellEnd"/>
+      <w:r>
+        <w:rPr>
+          <w:bCs/>
+          <w:sz w:val="24"/>
+          <w:szCs w:val="24"/>
+        </w:rPr>
+        <w:t xml:space="preserve"> de Estudos, Resposta e Tratamento de Incidente de Segurança no Brasil) a quantidade de </w:t>
+      </w:r>
+      <w:proofErr w:type="spellStart"/>
+      <w:r>
+        <w:rPr>
+          <w:bCs/>
+          <w:sz w:val="24"/>
+          <w:szCs w:val="24"/>
+        </w:rPr>
         <w:t>ciberataques</w:t>
       </w:r>
+      <w:proofErr w:type="spellEnd"/>
       <w:r>
         <w:rPr>
           <w:bCs/>
@@ -2984,8 +3084,49 @@
           <w:sz w:val="24"/>
           <w:szCs w:val="24"/>
         </w:rPr>
-        <w:t>Explanar sobre o funcionamento do ransomewere Ekans e constatar as melhores formas de defesa contra esse tipo de cyberataque</w:t>
-      </w:r>
+        <w:t xml:space="preserve">Explanar sobre o funcionamento do </w:t>
+      </w:r>
+      <w:proofErr w:type="spellStart"/>
+      <w:r>
+        <w:rPr>
+          <w:sz w:val="24"/>
+          <w:szCs w:val="24"/>
+        </w:rPr>
+        <w:t>ransomewere</w:t>
+      </w:r>
+      <w:proofErr w:type="spellEnd"/>
+      <w:r>
+        <w:rPr>
+          <w:sz w:val="24"/>
+          <w:szCs w:val="24"/>
+        </w:rPr>
+        <w:t xml:space="preserve"> </w:t>
+      </w:r>
+      <w:proofErr w:type="spellStart"/>
+      <w:r>
+        <w:rPr>
+          <w:sz w:val="24"/>
+          <w:szCs w:val="24"/>
+        </w:rPr>
+        <w:t>Ekans</w:t>
+      </w:r>
+      <w:proofErr w:type="spellEnd"/>
+      <w:r>
+        <w:rPr>
+          <w:sz w:val="24"/>
+          <w:szCs w:val="24"/>
+        </w:rPr>
+        <w:t xml:space="preserve"> e constatar as melhores formas de defesa contra esse tipo de </w:t>
+      </w:r>
+      <w:proofErr w:type="spellStart"/>
+      <w:r>
+        <w:rPr>
+          <w:sz w:val="24"/>
+          <w:szCs w:val="24"/>
+        </w:rPr>
+        <w:t>cyberataque</w:t>
+      </w:r>
+      <w:proofErr w:type="spellEnd"/>
       <w:r>
         <w:rPr>
           <w:sz w:val="24"/>
@@ -3045,6 +3186,7 @@
         </w:rPr>
         <w:t xml:space="preserve">Pesquisar sobre, </w:t>
       </w:r>
+      <w:proofErr w:type="spellStart"/>
       <w:r>
         <w:rPr>
           <w:sz w:val="24"/>
@@ -3052,6 +3194,7 @@
         </w:rPr>
         <w:t>ciberataques</w:t>
       </w:r>
+      <w:proofErr w:type="spellEnd"/>
       <w:r>
         <w:rPr>
           <w:sz w:val="24"/>
@@ -3059,6 +3202,7 @@
         </w:rPr>
         <w:t xml:space="preserve">, </w:t>
       </w:r>
+      <w:proofErr w:type="spellStart"/>
       <w:r>
         <w:rPr>
           <w:sz w:val="24"/>
@@ -3066,13 +3210,23 @@
         </w:rPr>
         <w:t>ciberataques</w:t>
       </w:r>
-      <w:r>
-        <w:rPr>
-          <w:sz w:val="24"/>
-          <w:szCs w:val="24"/>
-        </w:rPr>
-        <w:t xml:space="preserve"> com o ransomwere Ekans</w:t>
-      </w:r>
+      <w:proofErr w:type="spellEnd"/>
+      <w:r>
+        <w:rPr>
+          <w:sz w:val="24"/>
+          <w:szCs w:val="24"/>
+        </w:rPr>
+        <w:t xml:space="preserve"> com o ransomwere </w:t>
+      </w:r>
+      <w:proofErr w:type="spellStart"/>
+      <w:r>
+        <w:rPr>
+          <w:sz w:val="24"/>
+          <w:szCs w:val="24"/>
+        </w:rPr>
+        <w:t>Ekans</w:t>
+      </w:r>
+      <w:proofErr w:type="spellEnd"/>
       <w:r>
         <w:rPr>
           <w:sz w:val="24"/>
@@ -3109,6 +3263,7 @@
         </w:rPr>
         <w:t xml:space="preserve">Verificar histórico de </w:t>
       </w:r>
+      <w:proofErr w:type="spellStart"/>
       <w:r>
         <w:rPr>
           <w:sz w:val="24"/>
@@ -3116,12 +3271,29 @@
         </w:rPr>
         <w:t>ciberataques</w:t>
       </w:r>
-      <w:r>
-        <w:rPr>
-          <w:sz w:val="24"/>
-          <w:szCs w:val="24"/>
-        </w:rPr>
-        <w:t xml:space="preserve"> com o ransomwere Ekans;</w:t>
+      <w:proofErr w:type="spellEnd"/>
+      <w:r>
+        <w:rPr>
+          <w:sz w:val="24"/>
+          <w:szCs w:val="24"/>
+        </w:rPr>
+        <w:t xml:space="preserve"> com o ransomwere </w:t>
+      </w:r>
+      <w:proofErr w:type="spellStart"/>
+      <w:r>
+        <w:rPr>
+          <w:sz w:val="24"/>
+          <w:szCs w:val="24"/>
+        </w:rPr>
+        <w:t>Ekans</w:t>
+      </w:r>
+      <w:proofErr w:type="spellEnd"/>
+      <w:r>
+        <w:rPr>
+          <w:sz w:val="24"/>
+          <w:szCs w:val="24"/>
+        </w:rPr>
+        <w:t>;</w:t>
       </w:r>
     </w:p>
     <w:p>
@@ -3149,7 +3321,31 @@
           <w:sz w:val="24"/>
           <w:szCs w:val="24"/>
         </w:rPr>
-        <w:t>ipos de alvos do ransomewere Ek</w:t>
+        <w:t xml:space="preserve">ipos de alvos do </w:t>
+      </w:r>
+      <w:proofErr w:type="spellStart"/>
+      <w:r>
+        <w:rPr>
+          <w:sz w:val="24"/>
+          <w:szCs w:val="24"/>
+        </w:rPr>
+        <w:t>ransomewere</w:t>
+      </w:r>
+      <w:proofErr w:type="spellEnd"/>
+      <w:r>
+        <w:rPr>
+          <w:sz w:val="24"/>
+          <w:szCs w:val="24"/>
+        </w:rPr>
+        <w:t xml:space="preserve"> </w:t>
+      </w:r>
+      <w:proofErr w:type="spellStart"/>
+      <w:r>
+        <w:rPr>
+          <w:sz w:val="24"/>
+          <w:szCs w:val="24"/>
+        </w:rPr>
+        <w:t>Ek</w:t>
       </w:r>
       <w:r>
         <w:rPr>
@@ -3158,6 +3354,7 @@
         </w:rPr>
         <w:t>ans</w:t>
       </w:r>
+      <w:proofErr w:type="spellEnd"/>
       <w:r>
         <w:rPr>
           <w:sz w:val="24"/>
@@ -3205,8 +3402,25 @@
           <w:sz w:val="24"/>
           <w:szCs w:val="24"/>
         </w:rPr>
-        <w:t xml:space="preserve">Simular o ataque do ransomwere Ekans utilizando </w:t>
-      </w:r>
+        <w:t xml:space="preserve">Simular o ataque do ransomwere </w:t>
+      </w:r>
+      <w:proofErr w:type="spellStart"/>
+      <w:r>
+        <w:rPr>
+          <w:sz w:val="24"/>
+          <w:szCs w:val="24"/>
+        </w:rPr>
+        <w:t>Ekans</w:t>
+      </w:r>
+      <w:proofErr w:type="spellEnd"/>
+      <w:r>
+        <w:rPr>
+          <w:sz w:val="24"/>
+          <w:szCs w:val="24"/>
+        </w:rPr>
+        <w:t xml:space="preserve"> utilizando </w:t>
+      </w:r>
+      <w:proofErr w:type="spellStart"/>
       <w:r>
         <w:rPr>
           <w:sz w:val="24"/>
@@ -3214,6 +3428,7 @@
         </w:rPr>
         <w:t>VirtualBox</w:t>
       </w:r>
+      <w:proofErr w:type="spellEnd"/>
       <w:r>
         <w:rPr>
           <w:sz w:val="24"/>
@@ -3241,7 +3456,23 @@
           <w:sz w:val="24"/>
           <w:szCs w:val="24"/>
         </w:rPr>
-        <w:t>Constatar melhores mecanismos de defesa para o ransomwere Ekans.</w:t>
+        <w:t xml:space="preserve">Constatar melhores mecanismos de defesa para o ransomwere </w:t>
+      </w:r>
+      <w:proofErr w:type="spellStart"/>
+      <w:r>
+        <w:rPr>
+          <w:sz w:val="24"/>
+          <w:szCs w:val="24"/>
+        </w:rPr>
+        <w:t>Ekans</w:t>
+      </w:r>
+      <w:proofErr w:type="spellEnd"/>
+      <w:r>
+        <w:rPr>
+          <w:sz w:val="24"/>
+          <w:szCs w:val="24"/>
+        </w:rPr>
+        <w:t>.</w:t>
       </w:r>
     </w:p>
     <w:p>
@@ -3758,7 +3989,23 @@
           <w:sz w:val="24"/>
           <w:szCs w:val="24"/>
         </w:rPr>
-        <w:t>Pode-se definir ciberataques como a invas</w:t>
+        <w:t xml:space="preserve">Pode-se definir </w:t>
+      </w:r>
+      <w:proofErr w:type="spellStart"/>
+      <w:r>
+        <w:rPr>
+          <w:sz w:val="24"/>
+          <w:szCs w:val="24"/>
+        </w:rPr>
+        <w:t>ciberataques</w:t>
+      </w:r>
+      <w:proofErr w:type="spellEnd"/>
+      <w:r>
+        <w:rPr>
+          <w:sz w:val="24"/>
+          <w:szCs w:val="24"/>
+        </w:rPr>
+        <w:t xml:space="preserve"> como a invas</w:t>
       </w:r>
       <w:r>
         <w:rPr>
@@ -3929,7 +4176,23 @@
           <w:sz w:val="24"/>
           <w:szCs w:val="24"/>
         </w:rPr>
-        <w:t>s ciberataques são feitos de varias formas, são eles:</w:t>
+        <w:t xml:space="preserve">s </w:t>
+      </w:r>
+      <w:proofErr w:type="spellStart"/>
+      <w:r>
+        <w:rPr>
+          <w:sz w:val="24"/>
+          <w:szCs w:val="24"/>
+        </w:rPr>
+        <w:t>ciberataques</w:t>
+      </w:r>
+      <w:proofErr w:type="spellEnd"/>
+      <w:r>
+        <w:rPr>
+          <w:sz w:val="24"/>
+          <w:szCs w:val="24"/>
+        </w:rPr>
+        <w:t xml:space="preserve"> são feitos de varias formas, são eles:</w:t>
       </w:r>
     </w:p>
     <w:p>
@@ -3953,6 +4216,7 @@
         </w:rPr>
         <w:t xml:space="preserve"> </w:t>
       </w:r>
+      <w:proofErr w:type="spellStart"/>
       <w:r>
         <w:rPr>
           <w:sz w:val="24"/>
@@ -3965,7 +4229,15 @@
           <w:sz w:val="24"/>
           <w:szCs w:val="24"/>
         </w:rPr>
-        <w:t>orm: notificações de atividades maliciosas relacionadas com o processo automatizado de propagação de códigos maliciosos na rede.</w:t>
+        <w:t>orm</w:t>
+      </w:r>
+      <w:proofErr w:type="spellEnd"/>
+      <w:r>
+        <w:rPr>
+          <w:sz w:val="24"/>
+          <w:szCs w:val="24"/>
+        </w:rPr>
+        <w:t>: notificações de atividades maliciosas relacionadas com o processo automatizado de propagação de códigos maliciosos na rede.</w:t>
       </w:r>
     </w:p>
     <w:p>
@@ -3994,7 +4266,55 @@
           <w:sz w:val="24"/>
           <w:szCs w:val="24"/>
         </w:rPr>
-        <w:t>os (DoS -- Denial of Service): notificações de ataques de negação de serviço, onde o atacante utiliza um computador ou um conjunto de computadores para tirar de operação um serviço, computador ou rede.</w:t>
+        <w:t>os (</w:t>
+      </w:r>
+      <w:proofErr w:type="spellStart"/>
+      <w:r>
+        <w:rPr>
+          <w:sz w:val="24"/>
+          <w:szCs w:val="24"/>
+        </w:rPr>
+        <w:t>DoS</w:t>
+      </w:r>
+      <w:proofErr w:type="spellEnd"/>
+      <w:r>
+        <w:rPr>
+          <w:sz w:val="24"/>
+          <w:szCs w:val="24"/>
+        </w:rPr>
+        <w:t xml:space="preserve"> -- </w:t>
+      </w:r>
+      <w:proofErr w:type="spellStart"/>
+      <w:r>
+        <w:rPr>
+          <w:sz w:val="24"/>
+          <w:szCs w:val="24"/>
+        </w:rPr>
+        <w:t>Denial</w:t>
+      </w:r>
+      <w:proofErr w:type="spellEnd"/>
+      <w:r>
+        <w:rPr>
+          <w:sz w:val="24"/>
+          <w:szCs w:val="24"/>
+        </w:rPr>
+        <w:t xml:space="preserve"> </w:t>
+      </w:r>
+      <w:proofErr w:type="spellStart"/>
+      <w:r>
+        <w:rPr>
+          <w:sz w:val="24"/>
+          <w:szCs w:val="24"/>
+        </w:rPr>
+        <w:t>of</w:t>
+      </w:r>
+      <w:proofErr w:type="spellEnd"/>
+      <w:r>
+        <w:rPr>
+          <w:sz w:val="24"/>
+          <w:szCs w:val="24"/>
+        </w:rPr>
+        <w:t xml:space="preserve"> Service): notificações de ataques de negação de serviço, onde o atacante utiliza um computador ou um conjunto de computadores para tirar de operação um serviço, computador ou rede.</w:t>
       </w:r>
     </w:p>
     <w:p>
@@ -4069,6 +4389,7 @@
           <w:szCs w:val="24"/>
         </w:rPr>
       </w:pPr>
+      <w:proofErr w:type="spellStart"/>
       <w:r>
         <w:rPr>
           <w:sz w:val="24"/>
@@ -4081,7 +4402,15 @@
           <w:sz w:val="24"/>
           <w:szCs w:val="24"/>
         </w:rPr>
-        <w:t>can: notificações de varreduras em redes de computadores, com o intuito de identificar quais computadores estão ativos e quais serviços estão sendo disponibilizados por eles. É amplamente utilizado por atacantes para identificar potenciais alvos, pois permite associar possíveis vulnerabilidades aos serviços habilitados em um computador.</w:t>
+        <w:t>can</w:t>
+      </w:r>
+      <w:proofErr w:type="spellEnd"/>
+      <w:r>
+        <w:rPr>
+          <w:sz w:val="24"/>
+          <w:szCs w:val="24"/>
+        </w:rPr>
+        <w:t>: notificações de varreduras em redes de computadores, com o intuito de identificar quais computadores estão ativos e quais serviços estão sendo disponibilizados por eles. É amplamente utilizado por atacantes para identificar potenciais alvos, pois permite associar possíveis vulnerabilidades aos serviços habilitados em um computador.</w:t>
       </w:r>
     </w:p>
     <w:p>
@@ -4197,8 +4526,17 @@
           <w:sz w:val="24"/>
           <w:szCs w:val="24"/>
         </w:rPr>
-        <w:t>e um ciberataque</w:t>
-      </w:r>
+        <w:t xml:space="preserve">e um </w:t>
+      </w:r>
+      <w:proofErr w:type="spellStart"/>
+      <w:r>
+        <w:rPr>
+          <w:sz w:val="24"/>
+          <w:szCs w:val="24"/>
+        </w:rPr>
+        <w:t>ciberataque</w:t>
+      </w:r>
+      <w:proofErr w:type="spellEnd"/>
       <w:r>
         <w:rPr>
           <w:sz w:val="24"/>
@@ -4292,35 +4630,184 @@
           <w:sz w:val="24"/>
           <w:szCs w:val="24"/>
         </w:rPr>
-        <w:t>onsolida-se que ransomwere é um software malicioso cuja a intenção é bloquear os da</w:t>
-      </w:r>
-      <w:r>
-        <w:rPr>
-          <w:sz w:val="24"/>
-          <w:szCs w:val="24"/>
-        </w:rPr>
-        <w:t xml:space="preserve">dos do sistema </w:t>
-      </w:r>
-      <w:r>
-        <w:rPr>
-          <w:sz w:val="24"/>
-          <w:szCs w:val="24"/>
-        </w:rPr>
-        <w:t>e exigir pagamento em dinheiro, geralmente com uma moeda não ratreavel</w:t>
-      </w:r>
-      <w:r>
-        <w:rPr>
-          <w:sz w:val="24"/>
-          <w:szCs w:val="24"/>
-        </w:rPr>
-        <w:t>, como por exemplo a moeda virtual bitcoin</w:t>
-      </w:r>
-      <w:r>
-        <w:rPr>
-          <w:sz w:val="24"/>
-          <w:szCs w:val="24"/>
-        </w:rPr>
-        <w:t>.</w:t>
+        <w:t>onsolida-se</w:t>
+      </w:r>
+      <w:r>
+        <w:rPr>
+          <w:sz w:val="24"/>
+          <w:szCs w:val="24"/>
+        </w:rPr>
+        <w:t xml:space="preserve"> </w:t>
+      </w:r>
+      <w:r>
+        <w:rPr>
+          <w:sz w:val="24"/>
+          <w:szCs w:val="24"/>
+        </w:rPr>
+        <w:t xml:space="preserve">ransomwere </w:t>
+      </w:r>
+      <w:r>
+        <w:rPr>
+          <w:sz w:val="24"/>
+          <w:szCs w:val="24"/>
+        </w:rPr>
+        <w:t>como um</w:t>
+      </w:r>
+      <w:r>
+        <w:rPr>
+          <w:sz w:val="24"/>
+          <w:szCs w:val="24"/>
+        </w:rPr>
+        <w:t xml:space="preserve"> software malicioso </w:t>
+      </w:r>
+      <w:r>
+        <w:rPr>
+          <w:sz w:val="24"/>
+          <w:szCs w:val="24"/>
+        </w:rPr>
+        <w:t>com a finalidade</w:t>
+      </w:r>
+      <w:r>
+        <w:rPr>
+          <w:sz w:val="24"/>
+          <w:szCs w:val="24"/>
+        </w:rPr>
+        <w:t xml:space="preserve"> </w:t>
+      </w:r>
+      <w:r>
+        <w:rPr>
+          <w:sz w:val="24"/>
+          <w:szCs w:val="24"/>
+        </w:rPr>
+        <w:t>de</w:t>
+      </w:r>
+      <w:r>
+        <w:rPr>
+          <w:sz w:val="24"/>
+          <w:szCs w:val="24"/>
+        </w:rPr>
+        <w:t xml:space="preserve"> bloquear os da</w:t>
+      </w:r>
+      <w:r>
+        <w:rPr>
+          <w:sz w:val="24"/>
+          <w:szCs w:val="24"/>
+        </w:rPr>
+        <w:t>dos d</w:t>
+      </w:r>
+      <w:r>
+        <w:rPr>
+          <w:sz w:val="24"/>
+          <w:szCs w:val="24"/>
+        </w:rPr>
+        <w:t>e um</w:t>
+      </w:r>
+      <w:r>
+        <w:rPr>
+          <w:sz w:val="24"/>
+          <w:szCs w:val="24"/>
+        </w:rPr>
+        <w:t xml:space="preserve"> sistema</w:t>
+      </w:r>
+      <w:r>
+        <w:rPr>
+          <w:sz w:val="24"/>
+          <w:szCs w:val="24"/>
+        </w:rPr>
+        <w:t>,</w:t>
+      </w:r>
+      <w:r>
+        <w:rPr>
+          <w:sz w:val="24"/>
+          <w:szCs w:val="24"/>
+        </w:rPr>
+        <w:t xml:space="preserve"> </w:t>
+      </w:r>
+      <w:r>
+        <w:rPr>
+          <w:sz w:val="24"/>
+          <w:szCs w:val="24"/>
+        </w:rPr>
+        <w:t xml:space="preserve">exigindo aos proprietários deste um </w:t>
+      </w:r>
+      <w:r>
+        <w:rPr>
+          <w:sz w:val="24"/>
+          <w:szCs w:val="24"/>
+        </w:rPr>
+        <w:t xml:space="preserve">pagamento </w:t>
+      </w:r>
+      <w:r>
+        <w:rPr>
+          <w:sz w:val="24"/>
+          <w:szCs w:val="24"/>
+        </w:rPr>
+        <w:t>para a recuperação das informações.</w:t>
+      </w:r>
+      <w:r>
+        <w:rPr>
+          <w:sz w:val="24"/>
+          <w:szCs w:val="24"/>
+        </w:rPr>
+        <w:t xml:space="preserve"> </w:t>
+      </w:r>
+      <w:r>
+        <w:rPr>
+          <w:sz w:val="24"/>
+          <w:szCs w:val="24"/>
+        </w:rPr>
+        <w:t xml:space="preserve">Os primeiros ataques com </w:t>
+      </w:r>
+      <w:proofErr w:type="spellStart"/>
+      <w:r>
+        <w:rPr>
+          <w:sz w:val="24"/>
+          <w:szCs w:val="24"/>
+        </w:rPr>
+        <w:t>ransomwares</w:t>
+      </w:r>
+      <w:proofErr w:type="spellEnd"/>
+      <w:r>
+        <w:rPr>
+          <w:sz w:val="24"/>
+          <w:szCs w:val="24"/>
+        </w:rPr>
+        <w:t xml:space="preserve"> relatados </w:t>
+      </w:r>
+      <w:r>
+        <w:rPr>
+          <w:sz w:val="24"/>
+          <w:szCs w:val="24"/>
+        </w:rPr>
+        <w:t>ocorreram</w:t>
+      </w:r>
+      <w:r>
+        <w:rPr>
+          <w:sz w:val="24"/>
+          <w:szCs w:val="24"/>
+        </w:rPr>
+        <w:t xml:space="preserve"> na Rússia </w:t>
+      </w:r>
+      <w:r>
+        <w:rPr>
+          <w:sz w:val="24"/>
+          <w:szCs w:val="24"/>
+        </w:rPr>
+        <w:t>no ano de</w:t>
+      </w:r>
+      <w:r>
+        <w:rPr>
+          <w:sz w:val="24"/>
+          <w:szCs w:val="24"/>
+        </w:rPr>
+        <w:t xml:space="preserve"> 2005.</w:t>
+      </w:r>
+      <w:r>
+        <w:rPr>
+          <w:sz w:val="24"/>
+          <w:szCs w:val="24"/>
+        </w:rPr>
+        <w:t xml:space="preserve"> Desde então, o esse modo operante de ataque se propagou pelo mundo.</w:t>
       </w:r>
     </w:p>
     <w:p>
@@ -4337,63 +4824,98 @@
           <w:sz w:val="24"/>
           <w:szCs w:val="24"/>
         </w:rPr>
-        <w:t xml:space="preserve"> Esse malware pode se instalar no sistema de diversas formas, </w:t>
-      </w:r>
-      <w:r>
-        <w:rPr>
-          <w:sz w:val="24"/>
-          <w:szCs w:val="24"/>
-        </w:rPr>
-        <w:t>través de sites maliciosos, links suspeitos por e-mail, ou instalação de apps vulneráveis</w:t>
-      </w:r>
-      <w:r>
-        <w:rPr>
-          <w:sz w:val="24"/>
-          <w:szCs w:val="24"/>
-        </w:rPr>
-        <w:t>,</w:t>
-      </w:r>
-      <w:r>
-        <w:rPr>
-          <w:sz w:val="24"/>
-          <w:szCs w:val="24"/>
-        </w:rPr>
-        <w:t xml:space="preserve"> também </w:t>
-      </w:r>
-      <w:r>
-        <w:rPr>
-          <w:sz w:val="24"/>
-          <w:szCs w:val="24"/>
-        </w:rPr>
-        <w:t xml:space="preserve">por meio de </w:t>
-      </w:r>
-      <w:r>
-        <w:rPr>
-          <w:sz w:val="24"/>
-          <w:szCs w:val="24"/>
-        </w:rPr>
-        <w:t>links enviados por redes sociais, meio muit</w:t>
-      </w:r>
-      <w:r>
-        <w:rPr>
-          <w:sz w:val="24"/>
-          <w:szCs w:val="24"/>
-        </w:rPr>
-        <w:t xml:space="preserve">o utilizado para espalhar vírus atualmente, </w:t>
-      </w:r>
-      <w:r>
-        <w:rPr>
-          <w:sz w:val="24"/>
-          <w:szCs w:val="24"/>
-        </w:rPr>
-        <w:t>podendo bloquear a tela do computador ou utilizada criptografia para</w:t>
-      </w:r>
-      <w:r>
-        <w:rPr>
-          <w:sz w:val="24"/>
-          <w:szCs w:val="24"/>
-        </w:rPr>
-        <w:t xml:space="preserve"> tornar inacessível arquivos importantes.</w:t>
+        <w:t xml:space="preserve"> Esse malware pode se instalar no sistema de diversas formas</w:t>
+      </w:r>
+      <w:r>
+        <w:rPr>
+          <w:sz w:val="24"/>
+          <w:szCs w:val="24"/>
+        </w:rPr>
+        <w:t>:</w:t>
+      </w:r>
+      <w:r>
+        <w:rPr>
+          <w:sz w:val="24"/>
+          <w:szCs w:val="24"/>
+        </w:rPr>
+        <w:t xml:space="preserve"> </w:t>
+      </w:r>
+      <w:r>
+        <w:rPr>
+          <w:sz w:val="24"/>
+          <w:szCs w:val="24"/>
+        </w:rPr>
+        <w:t xml:space="preserve">través de sites maliciosos, links </w:t>
+      </w:r>
+      <w:r>
+        <w:rPr>
+          <w:sz w:val="24"/>
+          <w:szCs w:val="24"/>
+        </w:rPr>
+        <w:t>envia</w:t>
+      </w:r>
+      <w:r>
+        <w:rPr>
+          <w:sz w:val="24"/>
+          <w:szCs w:val="24"/>
+        </w:rPr>
+        <w:t>dos</w:t>
+      </w:r>
+      <w:r>
+        <w:rPr>
+          <w:sz w:val="24"/>
+          <w:szCs w:val="24"/>
+        </w:rPr>
+        <w:t xml:space="preserve"> </w:t>
+      </w:r>
+      <w:r>
+        <w:rPr>
+          <w:sz w:val="24"/>
+          <w:szCs w:val="24"/>
+        </w:rPr>
+        <w:t>por e-mail</w:t>
+      </w:r>
+      <w:r>
+        <w:rPr>
+          <w:sz w:val="24"/>
+          <w:szCs w:val="24"/>
+        </w:rPr>
+        <w:t xml:space="preserve"> e redes sociais</w:t>
+      </w:r>
+      <w:r>
+        <w:rPr>
+          <w:sz w:val="24"/>
+          <w:szCs w:val="24"/>
+        </w:rPr>
+        <w:t xml:space="preserve"> e</w:t>
+      </w:r>
+      <w:r>
+        <w:rPr>
+          <w:sz w:val="24"/>
+          <w:szCs w:val="24"/>
+        </w:rPr>
+        <w:t xml:space="preserve"> instalação de </w:t>
+      </w:r>
+      <w:r>
+        <w:rPr>
+          <w:sz w:val="24"/>
+          <w:szCs w:val="24"/>
+        </w:rPr>
+        <w:t>aplicativos</w:t>
+      </w:r>
+      <w:r>
+        <w:rPr>
+          <w:sz w:val="24"/>
+          <w:szCs w:val="24"/>
+        </w:rPr>
+        <w:t xml:space="preserve"> vulneráveis</w:t>
+      </w:r>
+      <w:r>
+        <w:rPr>
+          <w:sz w:val="24"/>
+          <w:szCs w:val="24"/>
+        </w:rPr>
+        <w:t>. Após a infecção o software pode bloquear a tela do computador e/ou tornar arquivos importantes inacessíveis por meio de criptografia.</w:t>
       </w:r>
     </w:p>
     <w:p>
@@ -4410,21 +4932,147 @@
           <w:sz w:val="24"/>
           <w:szCs w:val="24"/>
         </w:rPr>
-        <w:t>(Não sei se da pra fazer uma citação direta aqui!!)</w:t>
-      </w:r>
-      <w:r>
-        <w:rPr>
-          <w:sz w:val="24"/>
-          <w:szCs w:val="24"/>
-        </w:rPr>
-        <w:t>Os primeiros ataques, com ransomwares, relatados foram na Russia em 2005, porém esse tipo de ataque se espalhou pelo mundo e em 2013 houve um ataque que conseguiu atingir todas as versões do Sistema Operacional Windows e atingiu milhares de usuários, tanto</w:t>
-      </w:r>
-      <w:r>
-        <w:rPr>
-          <w:sz w:val="24"/>
-          <w:szCs w:val="24"/>
-        </w:rPr>
-        <w:t xml:space="preserve"> pessoais quanto empresariais.</w:t>
+        <w:t>No ano de</w:t>
+      </w:r>
+      <w:r>
+        <w:rPr>
+          <w:sz w:val="24"/>
+          <w:szCs w:val="24"/>
+        </w:rPr>
+        <w:t xml:space="preserve"> 2013</w:t>
+      </w:r>
+      <w:r>
+        <w:rPr>
+          <w:sz w:val="24"/>
+          <w:szCs w:val="24"/>
+        </w:rPr>
+        <w:t>, por exemplo,</w:t>
+      </w:r>
+      <w:r>
+        <w:rPr>
+          <w:sz w:val="24"/>
+          <w:szCs w:val="24"/>
+        </w:rPr>
+        <w:t xml:space="preserve"> houve um ataque </w:t>
+      </w:r>
+      <w:r>
+        <w:rPr>
+          <w:sz w:val="24"/>
+          <w:szCs w:val="24"/>
+        </w:rPr>
+        <w:t>de grande proporção</w:t>
+      </w:r>
+      <w:r>
+        <w:rPr>
+          <w:sz w:val="24"/>
+          <w:szCs w:val="24"/>
+        </w:rPr>
+        <w:t xml:space="preserve"> atingi</w:t>
+      </w:r>
+      <w:r>
+        <w:rPr>
+          <w:sz w:val="24"/>
+          <w:szCs w:val="24"/>
+        </w:rPr>
+        <w:t>ndo</w:t>
+      </w:r>
+      <w:r>
+        <w:rPr>
+          <w:sz w:val="24"/>
+          <w:szCs w:val="24"/>
+        </w:rPr>
+        <w:t xml:space="preserve"> </w:t>
+      </w:r>
+      <w:r>
+        <w:rPr>
+          <w:sz w:val="24"/>
+          <w:szCs w:val="24"/>
+        </w:rPr>
+        <w:t>diversas</w:t>
+      </w:r>
+      <w:r>
+        <w:rPr>
+          <w:sz w:val="24"/>
+          <w:szCs w:val="24"/>
+        </w:rPr>
+        <w:t xml:space="preserve"> versões do </w:t>
+      </w:r>
+      <w:r>
+        <w:rPr>
+          <w:sz w:val="24"/>
+          <w:szCs w:val="24"/>
+        </w:rPr>
+        <w:t>s</w:t>
+      </w:r>
+      <w:r>
+        <w:rPr>
+          <w:sz w:val="24"/>
+          <w:szCs w:val="24"/>
+        </w:rPr>
+        <w:t xml:space="preserve">istema </w:t>
+      </w:r>
+      <w:r>
+        <w:rPr>
+          <w:sz w:val="24"/>
+          <w:szCs w:val="24"/>
+        </w:rPr>
+        <w:t>o</w:t>
+      </w:r>
+      <w:r>
+        <w:rPr>
+          <w:sz w:val="24"/>
+          <w:szCs w:val="24"/>
+        </w:rPr>
+        <w:t>peracional</w:t>
+      </w:r>
+      <w:r>
+        <w:rPr>
+          <w:sz w:val="24"/>
+          <w:szCs w:val="24"/>
+        </w:rPr>
+        <w:t xml:space="preserve"> Microsoft</w:t>
+      </w:r>
+      <w:r>
+        <w:rPr>
+          <w:sz w:val="24"/>
+          <w:szCs w:val="24"/>
+        </w:rPr>
+        <w:t xml:space="preserve"> Windows</w:t>
+      </w:r>
+      <w:r>
+        <w:rPr>
+          <w:sz w:val="24"/>
+          <w:szCs w:val="24"/>
+        </w:rPr>
+        <w:t xml:space="preserve"> </w:t>
+      </w:r>
+      <w:r>
+        <w:rPr>
+          <w:sz w:val="24"/>
+          <w:szCs w:val="24"/>
+        </w:rPr>
+        <w:t xml:space="preserve">causando danos a </w:t>
+      </w:r>
+      <w:r>
+        <w:rPr>
+          <w:sz w:val="24"/>
+          <w:szCs w:val="24"/>
+        </w:rPr>
+        <w:t>milhares de usuários</w:t>
+      </w:r>
+      <w:r>
+        <w:rPr>
+          <w:sz w:val="24"/>
+          <w:szCs w:val="24"/>
+        </w:rPr>
+        <w:t xml:space="preserve"> e empresas</w:t>
+      </w:r>
+      <w:r>
+        <w:rPr>
+          <w:sz w:val="24"/>
+          <w:szCs w:val="24"/>
+        </w:rPr>
+        <w:t>.</w:t>
       </w:r>
     </w:p>
     <w:p>
@@ -4441,21 +5089,35 @@
           <w:sz w:val="24"/>
           <w:szCs w:val="24"/>
         </w:rPr>
-        <w:t>Quando um sistema ou computador é infectado ele é</w:t>
-      </w:r>
-      <w:r>
-        <w:rPr>
-          <w:sz w:val="24"/>
-          <w:szCs w:val="24"/>
-        </w:rPr>
-        <w:t xml:space="preserve"> bloqueado</w:t>
-      </w:r>
-      <w:r>
-        <w:rPr>
-          <w:sz w:val="24"/>
-          <w:szCs w:val="24"/>
-        </w:rPr>
-        <w:t xml:space="preserve"> instataneamente</w:t>
+        <w:t>A</w:t>
+      </w:r>
+      <w:r>
+        <w:rPr>
+          <w:sz w:val="24"/>
+          <w:szCs w:val="24"/>
+        </w:rPr>
+        <w:t xml:space="preserve"> remoção d</w:t>
+      </w:r>
+      <w:r>
+        <w:rPr>
+          <w:sz w:val="24"/>
+          <w:szCs w:val="24"/>
+        </w:rPr>
+        <w:t>e um</w:t>
+      </w:r>
+      <w:r>
+        <w:rPr>
+          <w:sz w:val="24"/>
+          <w:szCs w:val="24"/>
+        </w:rPr>
+        <w:t xml:space="preserve"> </w:t>
+      </w:r>
+      <w:r>
+        <w:rPr>
+          <w:sz w:val="24"/>
+          <w:szCs w:val="24"/>
+        </w:rPr>
+        <w:t>ransomwere é complexa</w:t>
       </w:r>
       <w:r>
         <w:rPr>
@@ -4469,35 +5131,49 @@
           <w:sz w:val="24"/>
           <w:szCs w:val="24"/>
         </w:rPr>
-        <w:t xml:space="preserve">tornando </w:t>
-      </w:r>
-      <w:r>
-        <w:rPr>
-          <w:sz w:val="24"/>
-          <w:szCs w:val="24"/>
-        </w:rPr>
-        <w:t>muito difícil a remoção do ransomware, pelo fato que o usuário não consegue sequer acessar seu o sistema.</w:t>
-      </w:r>
-      <w:r>
-        <w:rPr>
-          <w:sz w:val="24"/>
-          <w:szCs w:val="24"/>
-        </w:rPr>
-        <w:t xml:space="preserve"> Portanto</w:t>
-      </w:r>
-      <w:r>
-        <w:rPr>
-          <w:sz w:val="24"/>
-          <w:szCs w:val="24"/>
-        </w:rPr>
-        <w:t>,</w:t>
-      </w:r>
-      <w:r>
-        <w:rPr>
-          <w:sz w:val="24"/>
-          <w:szCs w:val="24"/>
-        </w:rPr>
-        <w:t>é necessário utilizar dos mecanismos de defesa para prevenção</w:t>
+        <w:t xml:space="preserve">já que </w:t>
+      </w:r>
+      <w:r>
+        <w:rPr>
+          <w:sz w:val="24"/>
+          <w:szCs w:val="24"/>
+        </w:rPr>
+        <w:t xml:space="preserve">o </w:t>
+      </w:r>
+      <w:r>
+        <w:rPr>
+          <w:sz w:val="24"/>
+          <w:szCs w:val="24"/>
+        </w:rPr>
+        <w:t xml:space="preserve">acesso do </w:t>
+      </w:r>
+      <w:r>
+        <w:rPr>
+          <w:sz w:val="24"/>
+          <w:szCs w:val="24"/>
+        </w:rPr>
+        <w:t>usuário</w:t>
+      </w:r>
+      <w:r>
+        <w:rPr>
+          <w:sz w:val="24"/>
+          <w:szCs w:val="24"/>
+        </w:rPr>
+        <w:t xml:space="preserve"> ao</w:t>
+      </w:r>
+      <w:r>
+        <w:rPr>
+          <w:sz w:val="24"/>
+          <w:szCs w:val="24"/>
+        </w:rPr>
+        <w:t xml:space="preserve"> sistema</w:t>
+      </w:r>
+      <w:r>
+        <w:rPr>
+          <w:sz w:val="24"/>
+          <w:szCs w:val="24"/>
+        </w:rPr>
+        <w:t xml:space="preserve"> é comprometido</w:t>
       </w:r>
       <w:r>
         <w:rPr>
@@ -4506,6 +5182,60 @@
         </w:rPr>
         <w:t>.</w:t>
       </w:r>
+      <w:r>
+        <w:rPr>
+          <w:sz w:val="24"/>
+          <w:szCs w:val="24"/>
+        </w:rPr>
+        <w:t xml:space="preserve"> </w:t>
+      </w:r>
+      <w:r>
+        <w:rPr>
+          <w:sz w:val="24"/>
+          <w:szCs w:val="24"/>
+        </w:rPr>
+        <w:t>A melhor alternativa tanto para usuários pessoais, quanto para empresariais é a prevenção e utilização de mecanismos de defesa.</w:t>
+      </w:r>
+    </w:p>
+    <w:p>
+      <w:pPr>
+        <w:ind w:left="360" w:firstLine="348"/>
+        <w:jc w:val="both"/>
+        <w:rPr>
+          <w:sz w:val="24"/>
+          <w:szCs w:val="24"/>
+        </w:rPr>
+      </w:pPr>
+    </w:p>
+    <w:p>
+      <w:pPr>
+        <w:ind w:left="360" w:firstLine="348"/>
+        <w:jc w:val="both"/>
+        <w:rPr>
+          <w:sz w:val="24"/>
+          <w:szCs w:val="24"/>
+        </w:rPr>
+      </w:pPr>
+    </w:p>
+    <w:p>
+      <w:pPr>
+        <w:ind w:left="360" w:firstLine="348"/>
+        <w:jc w:val="both"/>
+        <w:rPr>
+          <w:sz w:val="24"/>
+          <w:szCs w:val="24"/>
+        </w:rPr>
+      </w:pPr>
+    </w:p>
+    <w:p>
+      <w:pPr>
+        <w:ind w:left="360" w:firstLine="348"/>
+        <w:jc w:val="both"/>
+        <w:rPr>
+          <w:sz w:val="24"/>
+          <w:szCs w:val="24"/>
+        </w:rPr>
+      </w:pPr>
     </w:p>
     <w:p>
       <w:pPr>
@@ -4517,6 +5247,7 @@
       </w:pPr>
       <w:bookmarkStart w:id="14" w:name="_Toc67320131"/>
       <w:r>
+        <w:lastRenderedPageBreak/>
         <w:t>MECANISMOS DE DEFESA</w:t>
       </w:r>
       <w:bookmarkEnd w:id="14"/>
@@ -4554,7 +5285,6 @@
       </w:pPr>
       <w:bookmarkStart w:id="15" w:name="_Toc67320132"/>
       <w:r>
-        <w:lastRenderedPageBreak/>
         <w:t>M</w:t>
       </w:r>
       <w:r>
@@ -5445,6 +6175,7 @@
               </w:rPr>
               <w:t xml:space="preserve"> (</w:t>
             </w:r>
+            <w:proofErr w:type="spellStart"/>
             <w:r>
               <w:rPr>
                 <w:rFonts w:cs="Arial"/>
@@ -5453,14 +6184,43 @@
               </w:rPr>
               <w:t>Ciberataques</w:t>
             </w:r>
-            <w:r>
-              <w:rPr>
-                <w:rFonts w:cs="Arial"/>
-                <w:sz w:val="24"/>
-                <w:szCs w:val="24"/>
-              </w:rPr>
-              <w:t>, Mecanismos de Defesa, Ramsomwere Ekans</w:t>
-            </w:r>
+            <w:proofErr w:type="spellEnd"/>
+            <w:r>
+              <w:rPr>
+                <w:rFonts w:cs="Arial"/>
+                <w:sz w:val="24"/>
+                <w:szCs w:val="24"/>
+              </w:rPr>
+              <w:t xml:space="preserve">, Mecanismos de Defesa, </w:t>
+            </w:r>
+            <w:proofErr w:type="spellStart"/>
+            <w:r>
+              <w:rPr>
+                <w:rFonts w:cs="Arial"/>
+                <w:sz w:val="24"/>
+                <w:szCs w:val="24"/>
+              </w:rPr>
+              <w:t>Ramsomwere</w:t>
+            </w:r>
+            <w:proofErr w:type="spellEnd"/>
+            <w:r>
+              <w:rPr>
+                <w:rFonts w:cs="Arial"/>
+                <w:sz w:val="24"/>
+                <w:szCs w:val="24"/>
+              </w:rPr>
+              <w:t xml:space="preserve"> </w:t>
+            </w:r>
+            <w:proofErr w:type="spellStart"/>
+            <w:r>
+              <w:rPr>
+                <w:rFonts w:cs="Arial"/>
+                <w:sz w:val="24"/>
+                <w:szCs w:val="24"/>
+              </w:rPr>
+              <w:t>Ekans</w:t>
+            </w:r>
+            <w:proofErr w:type="spellEnd"/>
             <w:r>
               <w:rPr>
                 <w:rFonts w:cs="Arial"/>
@@ -5833,6 +6593,7 @@
               </w:rPr>
               <w:t xml:space="preserve">Verificação de </w:t>
             </w:r>
+            <w:proofErr w:type="spellStart"/>
             <w:r>
               <w:rPr>
                 <w:rFonts w:cs="Arial"/>
@@ -5841,14 +6602,25 @@
               </w:rPr>
               <w:t>ciberataques</w:t>
             </w:r>
-            <w:r>
-              <w:rPr>
-                <w:rFonts w:cs="Arial"/>
-                <w:sz w:val="24"/>
-                <w:szCs w:val="24"/>
-              </w:rPr>
-              <w:t xml:space="preserve"> com o ransomwere Ekans</w:t>
-            </w:r>
+            <w:proofErr w:type="spellEnd"/>
+            <w:r>
+              <w:rPr>
+                <w:rFonts w:cs="Arial"/>
+                <w:sz w:val="24"/>
+                <w:szCs w:val="24"/>
+              </w:rPr>
+              <w:t xml:space="preserve"> com o ransomwere </w:t>
+            </w:r>
+            <w:proofErr w:type="spellStart"/>
+            <w:r>
+              <w:rPr>
+                <w:rFonts w:cs="Arial"/>
+                <w:sz w:val="24"/>
+                <w:szCs w:val="24"/>
+              </w:rPr>
+              <w:t>Ekans</w:t>
+            </w:r>
+            <w:proofErr w:type="spellEnd"/>
           </w:p>
         </w:tc>
         <w:tc>
@@ -6190,7 +6962,25 @@
                 <w:sz w:val="24"/>
                 <w:szCs w:val="24"/>
               </w:rPr>
-              <w:t>Determinação dos principais tipos de alvos do ransomwere Ekans.</w:t>
+              <w:t xml:space="preserve">Determinação dos principais tipos de alvos do ransomwere </w:t>
+            </w:r>
+            <w:proofErr w:type="spellStart"/>
+            <w:r>
+              <w:rPr>
+                <w:rFonts w:cs="Arial"/>
+                <w:sz w:val="24"/>
+                <w:szCs w:val="24"/>
+              </w:rPr>
+              <w:t>Ekans</w:t>
+            </w:r>
+            <w:proofErr w:type="spellEnd"/>
+            <w:r>
+              <w:rPr>
+                <w:rFonts w:cs="Arial"/>
+                <w:sz w:val="24"/>
+                <w:szCs w:val="24"/>
+              </w:rPr>
+              <w:t>.</w:t>
             </w:r>
           </w:p>
         </w:tc>
@@ -6946,8 +7736,18 @@
                 <w:sz w:val="24"/>
                 <w:szCs w:val="24"/>
               </w:rPr>
-              <w:t>Constatação de melhores mecanismos de defesa contra o ransomwere Ekans</w:t>
-            </w:r>
+              <w:t xml:space="preserve">Constatação de melhores mecanismos de defesa contra o ransomwere </w:t>
+            </w:r>
+            <w:proofErr w:type="spellStart"/>
+            <w:r>
+              <w:rPr>
+                <w:rFonts w:cs="Arial"/>
+                <w:sz w:val="24"/>
+                <w:szCs w:val="24"/>
+              </w:rPr>
+              <w:t>Ekans</w:t>
+            </w:r>
+            <w:proofErr w:type="spellEnd"/>
           </w:p>
         </w:tc>
         <w:tc>
@@ -8083,7 +8883,35 @@
         <w:rPr>
           <w:szCs w:val="24"/>
         </w:rPr>
-        <w:t>O que é um ciberataque?. CartaCapital, 2017</w:t>
+        <w:t xml:space="preserve">O que é um </w:t>
+      </w:r>
+      <w:proofErr w:type="spellStart"/>
+      <w:r>
+        <w:rPr>
+          <w:szCs w:val="24"/>
+        </w:rPr>
+        <w:t>ciberataque</w:t>
+      </w:r>
+      <w:proofErr w:type="spellEnd"/>
+      <w:r>
+        <w:rPr>
+          <w:szCs w:val="24"/>
+        </w:rPr>
+        <w:t xml:space="preserve">?. </w:t>
+      </w:r>
+      <w:proofErr w:type="spellStart"/>
+      <w:r>
+        <w:rPr>
+          <w:szCs w:val="24"/>
+        </w:rPr>
+        <w:t>CartaCapital</w:t>
+      </w:r>
+      <w:proofErr w:type="spellEnd"/>
+      <w:r>
+        <w:rPr>
+          <w:szCs w:val="24"/>
+        </w:rPr>
+        <w:t>, 2017</w:t>
       </w:r>
       <w:r>
         <w:rPr>
@@ -8144,20 +8972,30 @@
         <w:rPr>
           <w:szCs w:val="24"/>
         </w:rPr>
-        <w:t>O que é um ramsomwere</w:t>
-      </w:r>
+        <w:t xml:space="preserve">O que é um </w:t>
+      </w:r>
+      <w:proofErr w:type="spellStart"/>
+      <w:r>
+        <w:rPr>
+          <w:szCs w:val="24"/>
+        </w:rPr>
+        <w:t>ramsomwere</w:t>
+      </w:r>
+      <w:proofErr w:type="spellEnd"/>
       <w:r>
         <w:rPr>
           <w:szCs w:val="24"/>
         </w:rPr>
         <w:t>?.</w:t>
       </w:r>
+      <w:proofErr w:type="spellStart"/>
       <w:r>
         <w:rPr>
           <w:szCs w:val="24"/>
         </w:rPr>
         <w:t>TechTudo</w:t>
       </w:r>
+      <w:proofErr w:type="spellEnd"/>
       <w:r>
         <w:rPr>
           <w:szCs w:val="24"/>
@@ -8183,13 +9021,7 @@
         <w:rPr>
           <w:szCs w:val="24"/>
         </w:rPr>
-        <w:t>&gt;. Acesso em: 22</w:t>
-      </w:r>
-      <w:r>
-        <w:rPr>
-          <w:szCs w:val="24"/>
-        </w:rPr>
-        <w:t xml:space="preserve"> de mar. de 2021</w:t>
+        <w:t>&gt;. Acesso em: 22 de mar. de 2021</w:t>
       </w:r>
       <w:r>
         <w:rPr>
@@ -8197,8 +9029,6 @@
         </w:rPr>
         <w:t>.</w:t>
       </w:r>
-      <w:bookmarkStart w:id="61" w:name="_GoBack"/>
-      <w:bookmarkEnd w:id="61"/>
     </w:p>
     <w:p>
       <w:pPr>
@@ -8434,7 +9264,21 @@
         <w:rPr>
           <w:szCs w:val="24"/>
         </w:rPr>
-        <w:t>O que são ciberataques, como acontecem e como prevenir?</w:t>
+        <w:t xml:space="preserve">O que são </w:t>
+      </w:r>
+      <w:proofErr w:type="spellStart"/>
+      <w:r>
+        <w:rPr>
+          <w:szCs w:val="24"/>
+        </w:rPr>
+        <w:t>ciberataques</w:t>
+      </w:r>
+      <w:proofErr w:type="spellEnd"/>
+      <w:r>
+        <w:rPr>
+          <w:szCs w:val="24"/>
+        </w:rPr>
+        <w:t>, como acontecem e como prevenir?</w:t>
       </w:r>
       <w:r>
         <w:rPr>
@@ -8514,7 +9358,7 @@
 </file>
 
 <file path=word/endnotes.xml><?xml version="1.0" encoding="utf-8"?>
-<w:endnotes xmlns:wpc="http://schemas.microsoft.com/office/word/2010/wordprocessingCanvas" xmlns:mc="http://schemas.openxmlformats.org/markup-compatibility/2006" xmlns:o="urn:schemas-microsoft-com:office:office" xmlns:r="http://schemas.openxmlformats.org/officeDocument/2006/relationships" xmlns:m="http://schemas.openxmlformats.org/officeDocument/2006/math" xmlns:v="urn:schemas-microsoft-com:vml" xmlns:wp14="http://schemas.microsoft.com/office/word/2010/wordprocessingDrawing" xmlns:wp="http://schemas.openxmlformats.org/drawingml/2006/wordprocessingDrawing" xmlns:w10="urn:schemas-microsoft-com:office:word" xmlns:w="http://schemas.openxmlformats.org/wordprocessingml/2006/main" xmlns:w14="http://schemas.microsoft.com/office/word/2010/wordml" xmlns:w15="http://schemas.microsoft.com/office/word/2012/wordml" xmlns:wpg="http://schemas.microsoft.com/office/word/2010/wordprocessingGroup" xmlns:wpi="http://schemas.microsoft.com/office/word/2010/wordprocessingInk" xmlns:wne="http://schemas.microsoft.com/office/word/2006/wordml" xmlns:wps="http://schemas.microsoft.com/office/word/2010/wordprocessingShape" mc:Ignorable="w14 w15 wp14">
+<w:endnotes xmlns:wpc="http://schemas.microsoft.com/office/word/2010/wordprocessingCanvas" xmlns:cx="http://schemas.microsoft.com/office/drawing/2014/chartex" xmlns:cx1="http://schemas.microsoft.com/office/drawing/2015/9/8/chartex" xmlns:cx2="http://schemas.microsoft.com/office/drawing/2015/10/21/chartex" xmlns:cx3="http://schemas.microsoft.com/office/drawing/2016/5/9/chartex" xmlns:cx4="http://schemas.microsoft.com/office/drawing/2016/5/10/chartex" xmlns:cx5="http://schemas.microsoft.com/office/drawing/2016/5/11/chartex" xmlns:cx6="http://schemas.microsoft.com/office/drawing/2016/5/12/chartex" xmlns:cx7="http://schemas.microsoft.com/office/drawing/2016/5/13/chartex" xmlns:cx8="http://schemas.microsoft.com/office/drawing/2016/5/14/chartex" xmlns:mc="http://schemas.openxmlformats.org/markup-compatibility/2006" xmlns:aink="http://schemas.microsoft.com/office/drawing/2016/ink" xmlns:am3d="http://schemas.microsoft.com/office/drawing/2017/model3d" xmlns:o="urn:schemas-microsoft-com:office:office" xmlns:r="http://schemas.openxmlformats.org/officeDocument/2006/relationships" xmlns:m="http://schemas.openxmlformats.org/officeDocument/2006/math" xmlns:v="urn:schemas-microsoft-com:vml" xmlns:wp14="http://schemas.microsoft.com/office/word/2010/wordprocessingDrawing" xmlns:wp="http://schemas.openxmlformats.org/drawingml/2006/wordprocessingDrawing" xmlns:w10="urn:schemas-microsoft-com:office:word" xmlns:w="http://schemas.openxmlformats.org/wordprocessingml/2006/main" xmlns:w14="http://schemas.microsoft.com/office/word/2010/wordml" xmlns:w15="http://schemas.microsoft.com/office/word/2012/wordml" xmlns:w16cex="http://schemas.microsoft.com/office/word/2018/wordml/cex" xmlns:w16cid="http://schemas.microsoft.com/office/word/2016/wordml/cid" xmlns:w16="http://schemas.microsoft.com/office/word/2018/wordml" xmlns:w16se="http://schemas.microsoft.com/office/word/2015/wordml/symex" xmlns:wpg="http://schemas.microsoft.com/office/word/2010/wordprocessingGroup" xmlns:wpi="http://schemas.microsoft.com/office/word/2010/wordprocessingInk" xmlns:wne="http://schemas.microsoft.com/office/word/2006/wordml" xmlns:wps="http://schemas.microsoft.com/office/word/2010/wordprocessingShape" mc:Ignorable="w14 w15 w16se w16cid w16 w16cex wp14">
   <w:endnote w:type="separator" w:id="-1">
     <w:p>
       <w:pPr>
@@ -8539,7 +9383,7 @@
 </file>
 
 <file path=word/footer1.xml><?xml version="1.0" encoding="utf-8"?>
-<w:ftr xmlns:wpc="http://schemas.microsoft.com/office/word/2010/wordprocessingCanvas" xmlns:mc="http://schemas.openxmlformats.org/markup-compatibility/2006" xmlns:o="urn:schemas-microsoft-com:office:office" xmlns:r="http://schemas.openxmlformats.org/officeDocument/2006/relationships" xmlns:m="http://schemas.openxmlformats.org/officeDocument/2006/math" xmlns:v="urn:schemas-microsoft-com:vml" xmlns:wp14="http://schemas.microsoft.com/office/word/2010/wordprocessingDrawing" xmlns:wp="http://schemas.openxmlformats.org/drawingml/2006/wordprocessingDrawing" xmlns:w10="urn:schemas-microsoft-com:office:word" xmlns:w="http://schemas.openxmlformats.org/wordprocessingml/2006/main" xmlns:w14="http://schemas.microsoft.com/office/word/2010/wordml" xmlns:w15="http://schemas.microsoft.com/office/word/2012/wordml" xmlns:wpg="http://schemas.microsoft.com/office/word/2010/wordprocessingGroup" xmlns:wpi="http://schemas.microsoft.com/office/word/2010/wordprocessingInk" xmlns:wne="http://schemas.microsoft.com/office/word/2006/wordml" xmlns:wps="http://schemas.microsoft.com/office/word/2010/wordprocessingShape" mc:Ignorable="w14 w15 wp14">
+<w:ftr xmlns:wpc="http://schemas.microsoft.com/office/word/2010/wordprocessingCanvas" xmlns:cx="http://schemas.microsoft.com/office/drawing/2014/chartex" xmlns:cx1="http://schemas.microsoft.com/office/drawing/2015/9/8/chartex" xmlns:cx2="http://schemas.microsoft.com/office/drawing/2015/10/21/chartex" xmlns:cx3="http://schemas.microsoft.com/office/drawing/2016/5/9/chartex" xmlns:cx4="http://schemas.microsoft.com/office/drawing/2016/5/10/chartex" xmlns:cx5="http://schemas.microsoft.com/office/drawing/2016/5/11/chartex" xmlns:cx6="http://schemas.microsoft.com/office/drawing/2016/5/12/chartex" xmlns:cx7="http://schemas.microsoft.com/office/drawing/2016/5/13/chartex" xmlns:cx8="http://schemas.microsoft.com/office/drawing/2016/5/14/chartex" xmlns:mc="http://schemas.openxmlformats.org/markup-compatibility/2006" xmlns:aink="http://schemas.microsoft.com/office/drawing/2016/ink" xmlns:am3d="http://schemas.microsoft.com/office/drawing/2017/model3d" xmlns:o="urn:schemas-microsoft-com:office:office" xmlns:r="http://schemas.openxmlformats.org/officeDocument/2006/relationships" xmlns:m="http://schemas.openxmlformats.org/officeDocument/2006/math" xmlns:v="urn:schemas-microsoft-com:vml" xmlns:wp14="http://schemas.microsoft.com/office/word/2010/wordprocessingDrawing" xmlns:wp="http://schemas.openxmlformats.org/drawingml/2006/wordprocessingDrawing" xmlns:w10="urn:schemas-microsoft-com:office:word" xmlns:w="http://schemas.openxmlformats.org/wordprocessingml/2006/main" xmlns:w14="http://schemas.microsoft.com/office/word/2010/wordml" xmlns:w15="http://schemas.microsoft.com/office/word/2012/wordml" xmlns:w16cex="http://schemas.microsoft.com/office/word/2018/wordml/cex" xmlns:w16cid="http://schemas.microsoft.com/office/word/2016/wordml/cid" xmlns:w16="http://schemas.microsoft.com/office/word/2018/wordml" xmlns:w16se="http://schemas.microsoft.com/office/word/2015/wordml/symex" xmlns:wpg="http://schemas.microsoft.com/office/word/2010/wordprocessingGroup" xmlns:wpi="http://schemas.microsoft.com/office/word/2010/wordprocessingInk" xmlns:wne="http://schemas.microsoft.com/office/word/2006/wordml" xmlns:wps="http://schemas.microsoft.com/office/word/2010/wordprocessingShape" mc:Ignorable="w14 w15 w16se w16cid w16 w16cex wp14">
   <w:sdt>
     <w:sdtPr>
       <w:id w:val="587127208"/>
@@ -8573,7 +9417,7 @@
 </file>
 
 <file path=word/footnotes.xml><?xml version="1.0" encoding="utf-8"?>
-<w:footnotes xmlns:wpc="http://schemas.microsoft.com/office/word/2010/wordprocessingCanvas" xmlns:mc="http://schemas.openxmlformats.org/markup-compatibility/2006" xmlns:o="urn:schemas-microsoft-com:office:office" xmlns:r="http://schemas.openxmlformats.org/officeDocument/2006/relationships" xmlns:m="http://schemas.openxmlformats.org/officeDocument/2006/math" xmlns:v="urn:schemas-microsoft-com:vml" xmlns:wp14="http://schemas.microsoft.com/office/word/2010/wordprocessingDrawing" xmlns:wp="http://schemas.openxmlformats.org/drawingml/2006/wordprocessingDrawing" xmlns:w10="urn:schemas-microsoft-com:office:word" xmlns:w="http://schemas.openxmlformats.org/wordprocessingml/2006/main" xmlns:w14="http://schemas.microsoft.com/office/word/2010/wordml" xmlns:w15="http://schemas.microsoft.com/office/word/2012/wordml" xmlns:wpg="http://schemas.microsoft.com/office/word/2010/wordprocessingGroup" xmlns:wpi="http://schemas.microsoft.com/office/word/2010/wordprocessingInk" xmlns:wne="http://schemas.microsoft.com/office/word/2006/wordml" xmlns:wps="http://schemas.microsoft.com/office/word/2010/wordprocessingShape" mc:Ignorable="w14 w15 wp14">
+<w:footnotes xmlns:wpc="http://schemas.microsoft.com/office/word/2010/wordprocessingCanvas" xmlns:cx="http://schemas.microsoft.com/office/drawing/2014/chartex" xmlns:cx1="http://schemas.microsoft.com/office/drawing/2015/9/8/chartex" xmlns:cx2="http://schemas.microsoft.com/office/drawing/2015/10/21/chartex" xmlns:cx3="http://schemas.microsoft.com/office/drawing/2016/5/9/chartex" xmlns:cx4="http://schemas.microsoft.com/office/drawing/2016/5/10/chartex" xmlns:cx5="http://schemas.microsoft.com/office/drawing/2016/5/11/chartex" xmlns:cx6="http://schemas.microsoft.com/office/drawing/2016/5/12/chartex" xmlns:cx7="http://schemas.microsoft.com/office/drawing/2016/5/13/chartex" xmlns:cx8="http://schemas.microsoft.com/office/drawing/2016/5/14/chartex" xmlns:mc="http://schemas.openxmlformats.org/markup-compatibility/2006" xmlns:aink="http://schemas.microsoft.com/office/drawing/2016/ink" xmlns:am3d="http://schemas.microsoft.com/office/drawing/2017/model3d" xmlns:o="urn:schemas-microsoft-com:office:office" xmlns:r="http://schemas.openxmlformats.org/officeDocument/2006/relationships" xmlns:m="http://schemas.openxmlformats.org/officeDocument/2006/math" xmlns:v="urn:schemas-microsoft-com:vml" xmlns:wp14="http://schemas.microsoft.com/office/word/2010/wordprocessingDrawing" xmlns:wp="http://schemas.openxmlformats.org/drawingml/2006/wordprocessingDrawing" xmlns:w10="urn:schemas-microsoft-com:office:word" xmlns:w="http://schemas.openxmlformats.org/wordprocessingml/2006/main" xmlns:w14="http://schemas.microsoft.com/office/word/2010/wordml" xmlns:w15="http://schemas.microsoft.com/office/word/2012/wordml" xmlns:w16cex="http://schemas.microsoft.com/office/word/2018/wordml/cex" xmlns:w16cid="http://schemas.microsoft.com/office/word/2016/wordml/cid" xmlns:w16="http://schemas.microsoft.com/office/word/2018/wordml" xmlns:w16se="http://schemas.microsoft.com/office/word/2015/wordml/symex" xmlns:wpg="http://schemas.microsoft.com/office/word/2010/wordprocessingGroup" xmlns:wpi="http://schemas.microsoft.com/office/word/2010/wordprocessingInk" xmlns:wne="http://schemas.microsoft.com/office/word/2006/wordml" xmlns:wps="http://schemas.microsoft.com/office/word/2010/wordprocessingShape" mc:Ignorable="w14 w15 w16se w16cid w16 w16cex wp14">
   <w:footnote w:type="separator" w:id="-1">
     <w:p>
       <w:pPr>
@@ -8598,7 +9442,7 @@
 </file>
 
 <file path=word/header1.xml><?xml version="1.0" encoding="utf-8"?>
-<w:hdr xmlns:wpc="http://schemas.microsoft.com/office/word/2010/wordprocessingCanvas" xmlns:mc="http://schemas.openxmlformats.org/markup-compatibility/2006" xmlns:o="urn:schemas-microsoft-com:office:office" xmlns:r="http://schemas.openxmlformats.org/officeDocument/2006/relationships" xmlns:m="http://schemas.openxmlformats.org/officeDocument/2006/math" xmlns:v="urn:schemas-microsoft-com:vml" xmlns:wp14="http://schemas.microsoft.com/office/word/2010/wordprocessingDrawing" xmlns:wp="http://schemas.openxmlformats.org/drawingml/2006/wordprocessingDrawing" xmlns:w10="urn:schemas-microsoft-com:office:word" xmlns:w="http://schemas.openxmlformats.org/wordprocessingml/2006/main" xmlns:w14="http://schemas.microsoft.com/office/word/2010/wordml" xmlns:w15="http://schemas.microsoft.com/office/word/2012/wordml" xmlns:wpg="http://schemas.microsoft.com/office/word/2010/wordprocessingGroup" xmlns:wpi="http://schemas.microsoft.com/office/word/2010/wordprocessingInk" xmlns:wne="http://schemas.microsoft.com/office/word/2006/wordml" xmlns:wps="http://schemas.microsoft.com/office/word/2010/wordprocessingShape" mc:Ignorable="w14 w15 wp14">
+<w:hdr xmlns:wpc="http://schemas.microsoft.com/office/word/2010/wordprocessingCanvas" xmlns:cx="http://schemas.microsoft.com/office/drawing/2014/chartex" xmlns:cx1="http://schemas.microsoft.com/office/drawing/2015/9/8/chartex" xmlns:cx2="http://schemas.microsoft.com/office/drawing/2015/10/21/chartex" xmlns:cx3="http://schemas.microsoft.com/office/drawing/2016/5/9/chartex" xmlns:cx4="http://schemas.microsoft.com/office/drawing/2016/5/10/chartex" xmlns:cx5="http://schemas.microsoft.com/office/drawing/2016/5/11/chartex" xmlns:cx6="http://schemas.microsoft.com/office/drawing/2016/5/12/chartex" xmlns:cx7="http://schemas.microsoft.com/office/drawing/2016/5/13/chartex" xmlns:cx8="http://schemas.microsoft.com/office/drawing/2016/5/14/chartex" xmlns:mc="http://schemas.openxmlformats.org/markup-compatibility/2006" xmlns:aink="http://schemas.microsoft.com/office/drawing/2016/ink" xmlns:am3d="http://schemas.microsoft.com/office/drawing/2017/model3d" xmlns:o="urn:schemas-microsoft-com:office:office" xmlns:r="http://schemas.openxmlformats.org/officeDocument/2006/relationships" xmlns:m="http://schemas.openxmlformats.org/officeDocument/2006/math" xmlns:v="urn:schemas-microsoft-com:vml" xmlns:wp14="http://schemas.microsoft.com/office/word/2010/wordprocessingDrawing" xmlns:wp="http://schemas.openxmlformats.org/drawingml/2006/wordprocessingDrawing" xmlns:w10="urn:schemas-microsoft-com:office:word" xmlns:w="http://schemas.openxmlformats.org/wordprocessingml/2006/main" xmlns:w14="http://schemas.microsoft.com/office/word/2010/wordml" xmlns:w15="http://schemas.microsoft.com/office/word/2012/wordml" xmlns:w16cex="http://schemas.microsoft.com/office/word/2018/wordml/cex" xmlns:w16cid="http://schemas.microsoft.com/office/word/2016/wordml/cid" xmlns:w16="http://schemas.microsoft.com/office/word/2018/wordml" xmlns:w16se="http://schemas.microsoft.com/office/word/2015/wordml/symex" xmlns:wpg="http://schemas.microsoft.com/office/word/2010/wordprocessingGroup" xmlns:wpi="http://schemas.microsoft.com/office/word/2010/wordprocessingInk" xmlns:wne="http://schemas.microsoft.com/office/word/2006/wordml" xmlns:wps="http://schemas.microsoft.com/office/word/2010/wordprocessingShape" mc:Ignorable="w14 w15 w16se w16cid w16 w16cex wp14">
   <w:p>
     <w:pPr>
       <w:pStyle w:val="Cabealho"/>
@@ -8613,7 +9457,7 @@
 </file>
 
 <file path=word/header2.xml><?xml version="1.0" encoding="utf-8"?>
-<w:hdr xmlns:wpc="http://schemas.microsoft.com/office/word/2010/wordprocessingCanvas" xmlns:mc="http://schemas.openxmlformats.org/markup-compatibility/2006" xmlns:o="urn:schemas-microsoft-com:office:office" xmlns:r="http://schemas.openxmlformats.org/officeDocument/2006/relationships" xmlns:m="http://schemas.openxmlformats.org/officeDocument/2006/math" xmlns:v="urn:schemas-microsoft-com:vml" xmlns:wp14="http://schemas.microsoft.com/office/word/2010/wordprocessingDrawing" xmlns:wp="http://schemas.openxmlformats.org/drawingml/2006/wordprocessingDrawing" xmlns:w10="urn:schemas-microsoft-com:office:word" xmlns:w="http://schemas.openxmlformats.org/wordprocessingml/2006/main" xmlns:w14="http://schemas.microsoft.com/office/word/2010/wordml" xmlns:w15="http://schemas.microsoft.com/office/word/2012/wordml" xmlns:wpg="http://schemas.microsoft.com/office/word/2010/wordprocessingGroup" xmlns:wpi="http://schemas.microsoft.com/office/word/2010/wordprocessingInk" xmlns:wne="http://schemas.microsoft.com/office/word/2006/wordml" xmlns:wps="http://schemas.microsoft.com/office/word/2010/wordprocessingShape" mc:Ignorable="w14 w15 wp14">
+<w:hdr xmlns:wpc="http://schemas.microsoft.com/office/word/2010/wordprocessingCanvas" xmlns:cx="http://schemas.microsoft.com/office/drawing/2014/chartex" xmlns:cx1="http://schemas.microsoft.com/office/drawing/2015/9/8/chartex" xmlns:cx2="http://schemas.microsoft.com/office/drawing/2015/10/21/chartex" xmlns:cx3="http://schemas.microsoft.com/office/drawing/2016/5/9/chartex" xmlns:cx4="http://schemas.microsoft.com/office/drawing/2016/5/10/chartex" xmlns:cx5="http://schemas.microsoft.com/office/drawing/2016/5/11/chartex" xmlns:cx6="http://schemas.microsoft.com/office/drawing/2016/5/12/chartex" xmlns:cx7="http://schemas.microsoft.com/office/drawing/2016/5/13/chartex" xmlns:cx8="http://schemas.microsoft.com/office/drawing/2016/5/14/chartex" xmlns:mc="http://schemas.openxmlformats.org/markup-compatibility/2006" xmlns:aink="http://schemas.microsoft.com/office/drawing/2016/ink" xmlns:am3d="http://schemas.microsoft.com/office/drawing/2017/model3d" xmlns:o="urn:schemas-microsoft-com:office:office" xmlns:r="http://schemas.openxmlformats.org/officeDocument/2006/relationships" xmlns:m="http://schemas.openxmlformats.org/officeDocument/2006/math" xmlns:v="urn:schemas-microsoft-com:vml" xmlns:wp14="http://schemas.microsoft.com/office/word/2010/wordprocessingDrawing" xmlns:wp="http://schemas.openxmlformats.org/drawingml/2006/wordprocessingDrawing" xmlns:w10="urn:schemas-microsoft-com:office:word" xmlns:w="http://schemas.openxmlformats.org/wordprocessingml/2006/main" xmlns:w14="http://schemas.microsoft.com/office/word/2010/wordml" xmlns:w15="http://schemas.microsoft.com/office/word/2012/wordml" xmlns:w16cex="http://schemas.microsoft.com/office/word/2018/wordml/cex" xmlns:w16cid="http://schemas.microsoft.com/office/word/2016/wordml/cid" xmlns:w16="http://schemas.microsoft.com/office/word/2018/wordml" xmlns:w16se="http://schemas.microsoft.com/office/word/2015/wordml/symex" xmlns:wpg="http://schemas.microsoft.com/office/word/2010/wordprocessingGroup" xmlns:wpi="http://schemas.microsoft.com/office/word/2010/wordprocessingInk" xmlns:wne="http://schemas.microsoft.com/office/word/2006/wordml" xmlns:wps="http://schemas.microsoft.com/office/word/2010/wordprocessingShape" mc:Ignorable="w14 w15 w16se w16cid w16 w16cex wp14">
   <w:p>
     <w:pPr>
       <w:pStyle w:val="Cabealho"/>
@@ -8623,7 +9467,7 @@
 </file>
 
 <file path=word/header3.xml><?xml version="1.0" encoding="utf-8"?>
-<w:hdr xmlns:wpc="http://schemas.microsoft.com/office/word/2010/wordprocessingCanvas" xmlns:mc="http://schemas.openxmlformats.org/markup-compatibility/2006" xmlns:o="urn:schemas-microsoft-com:office:office" xmlns:r="http://schemas.openxmlformats.org/officeDocument/2006/relationships" xmlns:m="http://schemas.openxmlformats.org/officeDocument/2006/math" xmlns:v="urn:schemas-microsoft-com:vml" xmlns:wp14="http://schemas.microsoft.com/office/word/2010/wordprocessingDrawing" xmlns:wp="http://schemas.openxmlformats.org/drawingml/2006/wordprocessingDrawing" xmlns:w10="urn:schemas-microsoft-com:office:word" xmlns:w="http://schemas.openxmlformats.org/wordprocessingml/2006/main" xmlns:w14="http://schemas.microsoft.com/office/word/2010/wordml" xmlns:w15="http://schemas.microsoft.com/office/word/2012/wordml" xmlns:wpg="http://schemas.microsoft.com/office/word/2010/wordprocessingGroup" xmlns:wpi="http://schemas.microsoft.com/office/word/2010/wordprocessingInk" xmlns:wne="http://schemas.microsoft.com/office/word/2006/wordml" xmlns:wps="http://schemas.microsoft.com/office/word/2010/wordprocessingShape" mc:Ignorable="w14 w15 wp14">
+<w:hdr xmlns:wpc="http://schemas.microsoft.com/office/word/2010/wordprocessingCanvas" xmlns:cx="http://schemas.microsoft.com/office/drawing/2014/chartex" xmlns:cx1="http://schemas.microsoft.com/office/drawing/2015/9/8/chartex" xmlns:cx2="http://schemas.microsoft.com/office/drawing/2015/10/21/chartex" xmlns:cx3="http://schemas.microsoft.com/office/drawing/2016/5/9/chartex" xmlns:cx4="http://schemas.microsoft.com/office/drawing/2016/5/10/chartex" xmlns:cx5="http://schemas.microsoft.com/office/drawing/2016/5/11/chartex" xmlns:cx6="http://schemas.microsoft.com/office/drawing/2016/5/12/chartex" xmlns:cx7="http://schemas.microsoft.com/office/drawing/2016/5/13/chartex" xmlns:cx8="http://schemas.microsoft.com/office/drawing/2016/5/14/chartex" xmlns:mc="http://schemas.openxmlformats.org/markup-compatibility/2006" xmlns:aink="http://schemas.microsoft.com/office/drawing/2016/ink" xmlns:am3d="http://schemas.microsoft.com/office/drawing/2017/model3d" xmlns:o="urn:schemas-microsoft-com:office:office" xmlns:r="http://schemas.openxmlformats.org/officeDocument/2006/relationships" xmlns:m="http://schemas.openxmlformats.org/officeDocument/2006/math" xmlns:v="urn:schemas-microsoft-com:vml" xmlns:wp14="http://schemas.microsoft.com/office/word/2010/wordprocessingDrawing" xmlns:wp="http://schemas.openxmlformats.org/drawingml/2006/wordprocessingDrawing" xmlns:w10="urn:schemas-microsoft-com:office:word" xmlns:w="http://schemas.openxmlformats.org/wordprocessingml/2006/main" xmlns:w14="http://schemas.microsoft.com/office/word/2010/wordml" xmlns:w15="http://schemas.microsoft.com/office/word/2012/wordml" xmlns:w16cex="http://schemas.microsoft.com/office/word/2018/wordml/cex" xmlns:w16cid="http://schemas.microsoft.com/office/word/2016/wordml/cid" xmlns:w16="http://schemas.microsoft.com/office/word/2018/wordml" xmlns:w16se="http://schemas.microsoft.com/office/word/2015/wordml/symex" xmlns:wpg="http://schemas.microsoft.com/office/word/2010/wordprocessingGroup" xmlns:wpi="http://schemas.microsoft.com/office/word/2010/wordprocessingInk" xmlns:wne="http://schemas.microsoft.com/office/word/2006/wordml" xmlns:wps="http://schemas.microsoft.com/office/word/2010/wordprocessingShape" mc:Ignorable="w14 w15 w16se w16cid w16 w16cex wp14">
   <w:sdt>
     <w:sdtPr>
       <w:id w:val="1420913003"/>
@@ -8682,7 +9526,7 @@
 </file>
 
 <file path=word/numbering.xml><?xml version="1.0" encoding="utf-8"?>
-<w:numbering xmlns:wpc="http://schemas.microsoft.com/office/word/2010/wordprocessingCanvas" xmlns:mc="http://schemas.openxmlformats.org/markup-compatibility/2006" xmlns:o="urn:schemas-microsoft-com:office:office" xmlns:r="http://schemas.openxmlformats.org/officeDocument/2006/relationships" xmlns:m="http://schemas.openxmlformats.org/officeDocument/2006/math" xmlns:v="urn:schemas-microsoft-com:vml" xmlns:wp14="http://schemas.microsoft.com/office/word/2010/wordprocessingDrawing" xmlns:wp="http://schemas.openxmlformats.org/drawingml/2006/wordprocessingDrawing" xmlns:w10="urn:schemas-microsoft-com:office:word" xmlns:w="http://schemas.openxmlformats.org/wordprocessingml/2006/main" xmlns:w14="http://schemas.microsoft.com/office/word/2010/wordml" xmlns:w15="http://schemas.microsoft.com/office/word/2012/wordml" xmlns:wpg="http://schemas.microsoft.com/office/word/2010/wordprocessingGroup" xmlns:wpi="http://schemas.microsoft.com/office/word/2010/wordprocessingInk" xmlns:wne="http://schemas.microsoft.com/office/word/2006/wordml" xmlns:wps="http://schemas.microsoft.com/office/word/2010/wordprocessingShape" mc:Ignorable="w14 w15 wp14">
+<w:numbering xmlns:wpc="http://schemas.microsoft.com/office/word/2010/wordprocessingCanvas" xmlns:cx="http://schemas.microsoft.com/office/drawing/2014/chartex" xmlns:cx1="http://schemas.microsoft.com/office/drawing/2015/9/8/chartex" xmlns:cx2="http://schemas.microsoft.com/office/drawing/2015/10/21/chartex" xmlns:cx3="http://schemas.microsoft.com/office/drawing/2016/5/9/chartex" xmlns:cx4="http://schemas.microsoft.com/office/drawing/2016/5/10/chartex" xmlns:cx5="http://schemas.microsoft.com/office/drawing/2016/5/11/chartex" xmlns:cx6="http://schemas.microsoft.com/office/drawing/2016/5/12/chartex" xmlns:cx7="http://schemas.microsoft.com/office/drawing/2016/5/13/chartex" xmlns:cx8="http://schemas.microsoft.com/office/drawing/2016/5/14/chartex" xmlns:mc="http://schemas.openxmlformats.org/markup-compatibility/2006" xmlns:aink="http://schemas.microsoft.com/office/drawing/2016/ink" xmlns:am3d="http://schemas.microsoft.com/office/drawing/2017/model3d" xmlns:o="urn:schemas-microsoft-com:office:office" xmlns:r="http://schemas.openxmlformats.org/officeDocument/2006/relationships" xmlns:m="http://schemas.openxmlformats.org/officeDocument/2006/math" xmlns:v="urn:schemas-microsoft-com:vml" xmlns:wp14="http://schemas.microsoft.com/office/word/2010/wordprocessingDrawing" xmlns:wp="http://schemas.openxmlformats.org/drawingml/2006/wordprocessingDrawing" xmlns:w10="urn:schemas-microsoft-com:office:word" xmlns:w="http://schemas.openxmlformats.org/wordprocessingml/2006/main" xmlns:w14="http://schemas.microsoft.com/office/word/2010/wordml" xmlns:w15="http://schemas.microsoft.com/office/word/2012/wordml" xmlns:w16cex="http://schemas.microsoft.com/office/word/2018/wordml/cex" xmlns:w16cid="http://schemas.microsoft.com/office/word/2016/wordml/cid" xmlns:w16="http://schemas.microsoft.com/office/word/2018/wordml" xmlns:w16se="http://schemas.microsoft.com/office/word/2015/wordml/symex" xmlns:wpg="http://schemas.microsoft.com/office/word/2010/wordprocessingGroup" xmlns:wpi="http://schemas.microsoft.com/office/word/2010/wordprocessingInk" xmlns:wne="http://schemas.microsoft.com/office/word/2006/wordml" xmlns:wps="http://schemas.microsoft.com/office/word/2010/wordprocessingShape" mc:Ignorable="w14 w15 w16se w16cid w16 w16cex wp14">
   <w:abstractNum w:abstractNumId="0" w15:restartNumberingAfterBreak="0">
     <w:nsid w:val="0A5A5423"/>
     <w:multiLevelType w:val="multilevel"/>
@@ -10661,7 +11505,7 @@
 </file>
 
 <file path=word/styles.xml><?xml version="1.0" encoding="utf-8"?>
-<w:styles xmlns:mc="http://schemas.openxmlformats.org/markup-compatibility/2006" xmlns:r="http://schemas.openxmlformats.org/officeDocument/2006/relationships" xmlns:w="http://schemas.openxmlformats.org/wordprocessingml/2006/main" xmlns:w14="http://schemas.microsoft.com/office/word/2010/wordml" xmlns:w15="http://schemas.microsoft.com/office/word/2012/wordml" mc:Ignorable="w14 w15">
+<w:styles xmlns:mc="http://schemas.openxmlformats.org/markup-compatibility/2006" xmlns:r="http://schemas.openxmlformats.org/officeDocument/2006/relationships" xmlns:w="http://schemas.openxmlformats.org/wordprocessingml/2006/main" xmlns:w14="http://schemas.microsoft.com/office/word/2010/wordml" xmlns:w15="http://schemas.microsoft.com/office/word/2012/wordml" xmlns:w16cex="http://schemas.microsoft.com/office/word/2018/wordml/cex" xmlns:w16cid="http://schemas.microsoft.com/office/word/2016/wordml/cid" xmlns:w16="http://schemas.microsoft.com/office/word/2018/wordml" xmlns:w16se="http://schemas.microsoft.com/office/word/2015/wordml/symex" mc:Ignorable="w14 w15 w16se w16cid w16 w16cex">
   <w:docDefaults>
     <w:rPrDefault>
       <w:rPr>
@@ -10677,7 +11521,7 @@
       </w:pPr>
     </w:pPrDefault>
   </w:docDefaults>
-  <w:latentStyles w:defLockedState="0" w:defUIPriority="99" w:defSemiHidden="0" w:defUnhideWhenUsed="0" w:defQFormat="0" w:count="371">
+  <w:latentStyles w:defLockedState="0" w:defUIPriority="99" w:defSemiHidden="0" w:defUnhideWhenUsed="0" w:defQFormat="0" w:count="376">
     <w:lsdException w:name="Normal" w:uiPriority="0" w:qFormat="1"/>
     <w:lsdException w:name="heading 1" w:uiPriority="9" w:qFormat="1"/>
     <w:lsdException w:name="heading 2" w:semiHidden="1" w:uiPriority="9" w:unhideWhenUsed="1" w:qFormat="1"/>
@@ -10783,7 +11627,6 @@
     <w:lsdException w:name="HTML Sample" w:semiHidden="1" w:unhideWhenUsed="1"/>
     <w:lsdException w:name="HTML Typewriter" w:semiHidden="1" w:unhideWhenUsed="1"/>
     <w:lsdException w:name="HTML Variable" w:semiHidden="1" w:unhideWhenUsed="1"/>
-    <w:lsdException w:name="Normal Table" w:semiHidden="1" w:unhideWhenUsed="1"/>
     <w:lsdException w:name="annotation subject" w:semiHidden="1" w:unhideWhenUsed="1"/>
     <w:lsdException w:name="No List" w:semiHidden="1" w:unhideWhenUsed="1"/>
     <w:lsdException w:name="Outline List 1" w:semiHidden="1" w:unhideWhenUsed="1"/>
@@ -10826,11 +11669,8 @@
     <w:lsdException w:name="Table Contemporary" w:semiHidden="1" w:unhideWhenUsed="1"/>
     <w:lsdException w:name="Table Elegant" w:semiHidden="1" w:unhideWhenUsed="1"/>
     <w:lsdException w:name="Table Professional" w:semiHidden="1" w:unhideWhenUsed="1"/>
-    <w:lsdException w:name="Table Subtle 1" w:semiHidden="1" w:unhideWhenUsed="1"/>
     <w:lsdException w:name="Table Subtle 2" w:semiHidden="1" w:unhideWhenUsed="1"/>
     <w:lsdException w:name="Table Web 1" w:semiHidden="1" w:unhideWhenUsed="1"/>
-    <w:lsdException w:name="Table Web 2" w:semiHidden="1" w:unhideWhenUsed="1"/>
-    <w:lsdException w:name="Table Web 3" w:semiHidden="1" w:unhideWhenUsed="1"/>
     <w:lsdException w:name="Balloon Text" w:semiHidden="1" w:unhideWhenUsed="1"/>
     <w:lsdException w:name="Table Grid" w:uiPriority="59"/>
     <w:lsdException w:name="Table Theme" w:semiHidden="1" w:unhideWhenUsed="1"/>
@@ -11049,6 +11889,11 @@
     <w:lsdException w:name="List Table 5 Dark Accent 6" w:uiPriority="50"/>
     <w:lsdException w:name="List Table 6 Colorful Accent 6" w:uiPriority="51"/>
     <w:lsdException w:name="List Table 7 Colorful Accent 6" w:uiPriority="52"/>
+    <w:lsdException w:name="Mention" w:semiHidden="1" w:unhideWhenUsed="1"/>
+    <w:lsdException w:name="Smart Hyperlink" w:semiHidden="1" w:unhideWhenUsed="1"/>
+    <w:lsdException w:name="Hashtag" w:semiHidden="1" w:unhideWhenUsed="1"/>
+    <w:lsdException w:name="Unresolved Mention" w:semiHidden="1" w:unhideWhenUsed="1"/>
+    <w:lsdException w:name="Smart Link" w:semiHidden="1" w:unhideWhenUsed="1"/>
   </w:latentStyles>
   <w:style w:type="paragraph" w:default="1" w:styleId="Normal">
     <w:name w:val="Normal"/>

</xml_diff>

<commit_message>
alterações no referencial teórico e na metodologia
</commit_message>
<xml_diff>
--- a/Iniciação Cientifica - Ana Carolina de Oliveira.docx
+++ b/Iniciação Cientifica - Ana Carolina de Oliveira.docx
@@ -3184,7 +3184,21 @@
           <w:sz w:val="24"/>
           <w:szCs w:val="24"/>
         </w:rPr>
-        <w:t>Identificar o modo como o ransomwere opera;</w:t>
+        <w:t xml:space="preserve">Simular o ataque do ransomwere Ekans utilizando </w:t>
+      </w:r>
+      <w:r>
+        <w:rPr>
+          <w:sz w:val="24"/>
+          <w:szCs w:val="24"/>
+        </w:rPr>
+        <w:t>VirtualBox</w:t>
+      </w:r>
+      <w:r>
+        <w:rPr>
+          <w:sz w:val="24"/>
+          <w:szCs w:val="24"/>
+        </w:rPr>
+        <w:t>;</w:t>
       </w:r>
     </w:p>
     <w:p>
@@ -3205,21 +3219,7 @@
           <w:sz w:val="24"/>
           <w:szCs w:val="24"/>
         </w:rPr>
-        <w:t xml:space="preserve">Simular o ataque do ransomwere Ekans utilizando </w:t>
-      </w:r>
-      <w:r>
-        <w:rPr>
-          <w:sz w:val="24"/>
-          <w:szCs w:val="24"/>
-        </w:rPr>
-        <w:t>VirtualBox</w:t>
-      </w:r>
-      <w:r>
-        <w:rPr>
-          <w:sz w:val="24"/>
-          <w:szCs w:val="24"/>
-        </w:rPr>
-        <w:t>;</w:t>
+        <w:t>Identificar o modo como o ransomwere opera;</w:t>
       </w:r>
     </w:p>
     <w:p>
@@ -3252,15 +3252,15 @@
           <w:numId w:val="9"/>
         </w:numPr>
       </w:pPr>
-      <w:bookmarkStart w:id="9" w:name="_Toc35208323"/>
-      <w:bookmarkStart w:id="10" w:name="_Toc67348047"/>
+      <w:bookmarkStart w:id="9" w:name="_Toc67348047"/>
+      <w:bookmarkStart w:id="10" w:name="_Toc35208323"/>
       <w:r>
         <w:t>R</w:t>
       </w:r>
       <w:r>
         <w:t>EFERENCIAL TEÓRICO</w:t>
       </w:r>
-      <w:bookmarkEnd w:id="10"/>
+      <w:bookmarkEnd w:id="9"/>
     </w:p>
     <w:p>
       <w:pPr>
@@ -3308,7 +3308,12 @@
     </w:p>
     <w:p>
       <w:pPr>
-        <w:jc w:val="both"/>
+        <w:ind w:left="360" w:firstLine="348"/>
+        <w:jc w:val="both"/>
+        <w:rPr>
+          <w:sz w:val="24"/>
+          <w:szCs w:val="24"/>
+        </w:rPr>
       </w:pPr>
     </w:p>
     <w:p>
@@ -4815,20 +4820,11 @@
       </w:r>
       <w:bookmarkEnd w:id="14"/>
     </w:p>
-    <w:p/>
-    <w:bookmarkEnd w:id="9"/>
+    <w:bookmarkEnd w:id="10"/>
     <w:p>
       <w:pPr>
         <w:spacing w:line="240" w:lineRule="auto"/>
-        <w:rPr>
-          <w:rFonts w:ascii="Segoe UI" w:eastAsia="Times New Roman" w:hAnsi="Segoe UI" w:cs="Segoe UI"/>
-          <w:color w:val="auto"/>
-          <w:sz w:val="21"/>
-          <w:szCs w:val="21"/>
-          <w:lang w:eastAsia="pt-BR"/>
-        </w:rPr>
-      </w:pPr>
-      <w:r>
+        <w:jc w:val="both"/>
         <w:rPr>
           <w:rFonts w:eastAsia="Times New Roman" w:cs="Arial"/>
           <w:color w:val="auto"/>
@@ -4836,57 +4832,146 @@
           <w:szCs w:val="24"/>
           <w:lang w:eastAsia="pt-BR"/>
         </w:rPr>
-        <w:t xml:space="preserve">“O único sistema verdadeiramente seguro é aquele que está desligado, desplugado, trancado num cofre de titanium, lacrado, enterrado em um bunker </w:t>
-      </w:r>
-      <w:r>
+      </w:pPr>
+    </w:p>
+    <w:p>
+      <w:pPr>
+        <w:spacing w:line="276" w:lineRule="auto"/>
+        <w:ind w:left="3600" w:firstLine="708"/>
+        <w:jc w:val="both"/>
         <w:rPr>
           <w:rFonts w:eastAsia="Times New Roman" w:cs="Arial"/>
-          <w:color w:val="auto"/>
-          <w:sz w:val="24"/>
-          <w:szCs w:val="24"/>
-          <w:lang w:eastAsia="pt-BR"/>
+          <w:sz w:val="24"/>
+          <w:szCs w:val="24"/>
+        </w:rPr>
+      </w:pPr>
+      <w:r>
+        <w:rPr>
+          <w:rFonts w:eastAsia="Times New Roman" w:cs="Arial"/>
+          <w:sz w:val="24"/>
+          <w:szCs w:val="24"/>
+        </w:rPr>
+        <w:t xml:space="preserve">O único sistema verdadeiramente seguro é aquele que está desligado, desplugado, trancado num cofre de titanium, </w:t>
+      </w:r>
+      <w:r>
+        <w:rPr>
+          <w:rFonts w:eastAsia="Times New Roman" w:cs="Arial"/>
+          <w:sz w:val="24"/>
+          <w:szCs w:val="24"/>
         </w:rPr>
         <w:lastRenderedPageBreak/>
-        <w:t>de concreto, envolto por gás nervoso e vigiado por guardas armados muito bem pagos. Mesmo assim, eu não apostaria minha vida nisso.”</w:t>
+        <w:t>lacrado, enterrado em um bunker de concreto, envolto por gás nervoso e vigiado por guardas armados muito bem pagos. Mesmo assim, eu não apostaria minha vida nisso. (SPAFFORD)</w:t>
       </w:r>
       <w:r>
         <w:rPr>
           <w:rFonts w:eastAsia="Times New Roman" w:cs="Arial"/>
-          <w:color w:val="auto"/>
-          <w:sz w:val="24"/>
-          <w:szCs w:val="24"/>
-          <w:lang w:eastAsia="pt-BR"/>
+          <w:sz w:val="24"/>
+          <w:szCs w:val="24"/>
+        </w:rPr>
+        <w:t>.</w:t>
+      </w:r>
+    </w:p>
+    <w:p>
+      <w:pPr>
+        <w:spacing w:line="276" w:lineRule="auto"/>
+        <w:ind w:left="3600" w:firstLine="708"/>
+        <w:jc w:val="both"/>
+        <w:rPr>
+          <w:rFonts w:eastAsia="Times New Roman" w:cs="Arial"/>
+          <w:sz w:val="24"/>
+          <w:szCs w:val="24"/>
+        </w:rPr>
+      </w:pPr>
+    </w:p>
+    <w:p>
+      <w:pPr>
+        <w:ind w:left="708" w:firstLine="348"/>
+        <w:jc w:val="both"/>
+        <w:rPr>
+          <w:rFonts w:eastAsia="Times New Roman" w:cs="Arial"/>
+          <w:sz w:val="24"/>
+          <w:szCs w:val="24"/>
+        </w:rPr>
+      </w:pPr>
+      <w:r>
+        <w:rPr>
+          <w:rFonts w:eastAsia="Times New Roman" w:cs="Arial"/>
+          <w:sz w:val="24"/>
+          <w:szCs w:val="24"/>
+        </w:rPr>
+        <w:t>Deste modo é possível verificar a importancia dos mecanismos de defesa para proteger as informações</w:t>
+      </w:r>
+      <w:r>
+        <w:rPr>
+          <w:rFonts w:eastAsia="Times New Roman" w:cs="Arial"/>
+          <w:sz w:val="24"/>
+          <w:szCs w:val="24"/>
+        </w:rPr>
+        <w:t>, portanto é necessário</w:t>
+      </w:r>
+      <w:r>
+        <w:rPr>
+          <w:rFonts w:eastAsia="Times New Roman" w:cs="Arial"/>
+          <w:sz w:val="24"/>
+          <w:szCs w:val="24"/>
+        </w:rPr>
+        <w:t xml:space="preserve"> adiquirir tecnicas de defesa, </w:t>
+      </w:r>
+      <w:r>
+        <w:rPr>
+          <w:rFonts w:eastAsia="Times New Roman" w:cs="Arial"/>
+          <w:sz w:val="24"/>
+          <w:szCs w:val="24"/>
+        </w:rPr>
+        <w:t xml:space="preserve">que variam </w:t>
+      </w:r>
+      <w:r>
+        <w:rPr>
+          <w:rFonts w:eastAsia="Times New Roman" w:cs="Arial"/>
+          <w:sz w:val="24"/>
+          <w:szCs w:val="24"/>
+        </w:rPr>
+        <w:t>de acordo com</w:t>
+      </w:r>
+      <w:r>
+        <w:rPr>
+          <w:rFonts w:eastAsia="Times New Roman" w:cs="Arial"/>
+          <w:sz w:val="24"/>
+          <w:szCs w:val="24"/>
+        </w:rPr>
+        <w:t xml:space="preserve"> a necessidade e o modelo</w:t>
+      </w:r>
+      <w:r>
+        <w:rPr>
+          <w:rFonts w:eastAsia="Times New Roman" w:cs="Arial"/>
+          <w:sz w:val="24"/>
+          <w:szCs w:val="24"/>
         </w:rPr>
         <w:t xml:space="preserve"> </w:t>
       </w:r>
       <w:r>
         <w:rPr>
           <w:rFonts w:eastAsia="Times New Roman" w:cs="Arial"/>
-          <w:color w:val="auto"/>
-          <w:sz w:val="24"/>
-          <w:szCs w:val="24"/>
-          <w:lang w:eastAsia="pt-BR"/>
-        </w:rPr>
-        <w:t>(SPAFFORD)</w:t>
-      </w:r>
-    </w:p>
-    <w:p>
-      <w:pPr>
-        <w:ind w:left="360" w:firstLine="348"/>
-        <w:jc w:val="both"/>
+          <w:sz w:val="24"/>
+          <w:szCs w:val="24"/>
+        </w:rPr>
+        <w:t>d</w:t>
+      </w:r>
+      <w:r>
         <w:rPr>
           <w:rFonts w:eastAsia="Times New Roman" w:cs="Arial"/>
           <w:sz w:val="24"/>
           <w:szCs w:val="24"/>
         </w:rPr>
-      </w:pPr>
+        <w:t xml:space="preserve">o sistema </w:t>
+      </w:r>
       <w:r>
         <w:rPr>
           <w:rFonts w:eastAsia="Times New Roman" w:cs="Arial"/>
           <w:sz w:val="24"/>
           <w:szCs w:val="24"/>
         </w:rPr>
-        <w:t xml:space="preserve">Pensando nisso vemos a extrema importancia de existirem mecanismos de defesa para proteger as informações. </w:t>
+        <w:t xml:space="preserve">dividindo-se em física, administrativa </w:t>
       </w:r>
       <w:r>
         <w:rPr>
@@ -4894,12 +4979,12 @@
           <w:sz w:val="24"/>
           <w:szCs w:val="24"/>
         </w:rPr>
-        <w:t>Existem várias coisas do que proteger a informação no caso são elas:</w:t>
-      </w:r>
-    </w:p>
-    <w:p>
-      <w:pPr>
-        <w:ind w:firstLine="708"/>
+        <w:t xml:space="preserve">e a lógica </w:t>
+      </w:r>
+    </w:p>
+    <w:p>
+      <w:pPr>
+        <w:ind w:left="708" w:firstLine="348"/>
         <w:jc w:val="both"/>
         <w:rPr>
           <w:rFonts w:eastAsia="Times New Roman" w:cs="Arial"/>
@@ -4913,88 +4998,76 @@
           <w:sz w:val="24"/>
           <w:szCs w:val="24"/>
         </w:rPr>
-        <w:t>Espionagem industrial;</w:t>
-      </w:r>
-    </w:p>
-    <w:p>
-      <w:pPr>
-        <w:ind w:left="360" w:firstLine="348"/>
-        <w:jc w:val="both"/>
+        <w:t xml:space="preserve">A proteção física é </w:t>
+      </w:r>
+      <w:r>
         <w:rPr>
           <w:rFonts w:eastAsia="Times New Roman" w:cs="Arial"/>
           <w:sz w:val="24"/>
           <w:szCs w:val="24"/>
         </w:rPr>
-      </w:pPr>
+        <w:t xml:space="preserve">referente a </w:t>
+      </w:r>
       <w:r>
         <w:rPr>
           <w:rFonts w:eastAsia="Times New Roman" w:cs="Arial"/>
           <w:sz w:val="24"/>
           <w:szCs w:val="24"/>
         </w:rPr>
-        <w:t>• Fraude;</w:t>
-      </w:r>
-    </w:p>
-    <w:p>
-      <w:pPr>
-        <w:ind w:left="360" w:firstLine="348"/>
-        <w:jc w:val="both"/>
+        <w:t xml:space="preserve">manter a </w:t>
+      </w:r>
+      <w:r>
         <w:rPr>
           <w:rFonts w:eastAsia="Times New Roman" w:cs="Arial"/>
           <w:sz w:val="24"/>
           <w:szCs w:val="24"/>
         </w:rPr>
-      </w:pPr>
+        <w:t>integridade física do sistema</w:t>
+      </w:r>
       <w:r>
         <w:rPr>
           <w:rFonts w:eastAsia="Times New Roman" w:cs="Arial"/>
           <w:sz w:val="24"/>
           <w:szCs w:val="24"/>
         </w:rPr>
-        <w:t>• Arrombamento;</w:t>
-      </w:r>
-    </w:p>
-    <w:p>
-      <w:pPr>
-        <w:ind w:left="360" w:firstLine="348"/>
-        <w:jc w:val="both"/>
+        <w:t xml:space="preserve">, </w:t>
+      </w:r>
+      <w:r>
         <w:rPr>
           <w:rFonts w:eastAsia="Times New Roman" w:cs="Arial"/>
           <w:sz w:val="24"/>
           <w:szCs w:val="24"/>
         </w:rPr>
-      </w:pPr>
+        <w:t>catástrofes naturais, incendios, entre outros</w:t>
+      </w:r>
       <w:r>
         <w:rPr>
           <w:rFonts w:eastAsia="Times New Roman" w:cs="Arial"/>
           <w:sz w:val="24"/>
           <w:szCs w:val="24"/>
         </w:rPr>
-        <w:t>• Gravação de comunicação;</w:t>
-      </w:r>
-    </w:p>
-    <w:p>
-      <w:pPr>
-        <w:ind w:left="360" w:firstLine="348"/>
-        <w:jc w:val="both"/>
+        <w:t xml:space="preserve">. Como exemplo pode-se citar, </w:t>
+      </w:r>
+      <w:r>
         <w:rPr>
           <w:rFonts w:eastAsia="Times New Roman" w:cs="Arial"/>
           <w:sz w:val="24"/>
           <w:szCs w:val="24"/>
         </w:rPr>
-      </w:pPr>
+        <w:t>o sistema de refrigeração de uma empresa, deviso ao uso dos computadores, tem-se a elevação da temperatura do mesmo comprometendo a segurança das informações nelas contidas, pois o pc pode vir a explodir ou parar de funcionar. É necessário fazer com que a tem</w:t>
+      </w:r>
       <w:r>
         <w:rPr>
           <w:rFonts w:eastAsia="Times New Roman" w:cs="Arial"/>
           <w:sz w:val="24"/>
           <w:szCs w:val="24"/>
         </w:rPr>
-        <w:t>• Escuta telefônica;</w:t>
-      </w:r>
-    </w:p>
-    <w:p>
-      <w:pPr>
-        <w:ind w:left="360" w:firstLine="348"/>
+        <w:t>peratura se mantenha baixa, pode-se fazer isso usando aum sistema de refrigeramento, como por exemplo um ar condicionado.</w:t>
+      </w:r>
+    </w:p>
+    <w:p>
+      <w:pPr>
+        <w:ind w:left="708" w:firstLine="348"/>
         <w:jc w:val="both"/>
         <w:rPr>
           <w:rFonts w:eastAsia="Times New Roman" w:cs="Arial"/>
@@ -5008,31 +5081,28 @@
           <w:sz w:val="24"/>
           <w:szCs w:val="24"/>
         </w:rPr>
-        <w:t>• Acesso acidental;</w:t>
-      </w:r>
-    </w:p>
-    <w:p>
-      <w:pPr>
-        <w:ind w:left="360" w:firstLine="348"/>
-        <w:jc w:val="both"/>
+        <w:t>A proteção administrativa refere-se</w:t>
+      </w:r>
+      <w:r>
         <w:rPr>
           <w:rFonts w:eastAsia="Times New Roman" w:cs="Arial"/>
           <w:sz w:val="24"/>
           <w:szCs w:val="24"/>
         </w:rPr>
-      </w:pPr>
+        <w:t xml:space="preserve"> a organização do núcleo da empresa, como por exemplo selecionar a equipe responsável pela segurança</w:t>
+      </w:r>
       <w:r>
         <w:rPr>
           <w:rFonts w:eastAsia="Times New Roman" w:cs="Arial"/>
           <w:sz w:val="24"/>
           <w:szCs w:val="24"/>
         </w:rPr>
-        <w:t>• Empregado desleal;</w:t>
-      </w:r>
-    </w:p>
-    <w:p>
-      <w:pPr>
-        <w:ind w:left="360" w:firstLine="348"/>
+        <w:t xml:space="preserve"> </w:t>
+      </w:r>
+    </w:p>
+    <w:p>
+      <w:pPr>
+        <w:ind w:left="708" w:firstLine="348"/>
         <w:jc w:val="both"/>
         <w:rPr>
           <w:rFonts w:eastAsia="Times New Roman" w:cs="Arial"/>
@@ -5046,197 +5116,23 @@
           <w:sz w:val="24"/>
           <w:szCs w:val="24"/>
         </w:rPr>
-        <w:t>• Crime organizado;</w:t>
-      </w:r>
-    </w:p>
-    <w:p>
-      <w:pPr>
-        <w:ind w:left="360" w:firstLine="348"/>
-        <w:jc w:val="both"/>
+        <w:t xml:space="preserve">A proteção lógica retrata </w:t>
+      </w:r>
+      <w:r>
         <w:rPr>
           <w:rFonts w:eastAsia="Times New Roman" w:cs="Arial"/>
           <w:sz w:val="24"/>
           <w:szCs w:val="24"/>
         </w:rPr>
-      </w:pPr>
+        <w:t>o controle de acessos a informações</w:t>
+      </w:r>
       <w:r>
         <w:rPr>
           <w:rFonts w:eastAsia="Times New Roman" w:cs="Arial"/>
           <w:sz w:val="24"/>
           <w:szCs w:val="24"/>
         </w:rPr>
-        <w:t>• “Hacker” de computador;</w:t>
-      </w:r>
-    </w:p>
-    <w:p>
-      <w:pPr>
-        <w:ind w:left="360" w:firstLine="348"/>
-        <w:jc w:val="both"/>
-        <w:rPr>
-          <w:rFonts w:eastAsia="Times New Roman" w:cs="Arial"/>
-          <w:sz w:val="24"/>
-          <w:szCs w:val="24"/>
-        </w:rPr>
-      </w:pPr>
-      <w:r>
-        <w:rPr>
-          <w:rFonts w:eastAsia="Times New Roman" w:cs="Arial"/>
-          <w:sz w:val="24"/>
-          <w:szCs w:val="24"/>
-        </w:rPr>
-        <w:t>• Etc...</w:t>
-      </w:r>
-    </w:p>
-    <w:p>
-      <w:pPr>
-        <w:ind w:left="360" w:firstLine="348"/>
-        <w:jc w:val="both"/>
-        <w:rPr>
-          <w:rFonts w:eastAsia="Times New Roman" w:cs="Arial"/>
-          <w:sz w:val="24"/>
-          <w:szCs w:val="24"/>
-        </w:rPr>
-      </w:pPr>
-      <w:r>
-        <w:rPr>
-          <w:rFonts w:eastAsia="Times New Roman" w:cs="Arial"/>
-          <w:sz w:val="24"/>
-          <w:szCs w:val="24"/>
-        </w:rPr>
-        <w:t>Para isso precisamos adiquirir tecnicas de defesa, e elas variam de acordo com o sistema e de acordo com a necessidade do mesmo, podendo-se dividir em:</w:t>
-      </w:r>
-    </w:p>
-    <w:p>
-      <w:pPr>
-        <w:ind w:firstLine="708"/>
-        <w:jc w:val="both"/>
-        <w:rPr>
-          <w:rFonts w:eastAsia="Times New Roman" w:cs="Arial"/>
-          <w:sz w:val="24"/>
-          <w:szCs w:val="24"/>
-        </w:rPr>
-      </w:pPr>
-      <w:r>
-        <w:rPr>
-          <w:rFonts w:eastAsia="Times New Roman" w:cs="Arial"/>
-          <w:sz w:val="24"/>
-          <w:szCs w:val="24"/>
-        </w:rPr>
-        <w:t>– Física: Se refere a situação física do sistema a proteger</w:t>
-      </w:r>
-    </w:p>
-    <w:p>
-      <w:pPr>
-        <w:ind w:left="360" w:firstLine="348"/>
-        <w:jc w:val="both"/>
-        <w:rPr>
-          <w:rFonts w:eastAsia="Times New Roman" w:cs="Arial"/>
-          <w:sz w:val="24"/>
-          <w:szCs w:val="24"/>
-        </w:rPr>
-      </w:pPr>
-      <w:r>
-        <w:rPr>
-          <w:rFonts w:eastAsia="Times New Roman" w:cs="Arial"/>
-          <w:sz w:val="24"/>
-          <w:szCs w:val="24"/>
-        </w:rPr>
-        <w:t>(incêndios e catástrofes naturais)</w:t>
-      </w:r>
-    </w:p>
-    <w:p>
-      <w:pPr>
-        <w:ind w:left="360" w:firstLine="348"/>
-        <w:jc w:val="both"/>
-        <w:rPr>
-          <w:rFonts w:eastAsia="Times New Roman" w:cs="Arial"/>
-          <w:sz w:val="24"/>
-          <w:szCs w:val="24"/>
-        </w:rPr>
-      </w:pPr>
-      <w:r>
-        <w:rPr>
-          <w:rFonts w:eastAsia="Times New Roman" w:cs="Arial"/>
-          <w:sz w:val="24"/>
-          <w:szCs w:val="24"/>
-        </w:rPr>
-        <w:t>– Administrativa: Ponto de vista organizacional no seio da</w:t>
-      </w:r>
-    </w:p>
-    <w:p>
-      <w:pPr>
-        <w:ind w:left="360" w:firstLine="348"/>
-        <w:jc w:val="both"/>
-        <w:rPr>
-          <w:rFonts w:eastAsia="Times New Roman" w:cs="Arial"/>
-          <w:sz w:val="24"/>
-          <w:szCs w:val="24"/>
-        </w:rPr>
-      </w:pPr>
-      <w:r>
-        <w:rPr>
-          <w:rFonts w:eastAsia="Times New Roman" w:cs="Arial"/>
-          <w:sz w:val="24"/>
-          <w:szCs w:val="24"/>
-        </w:rPr>
-        <w:t>empresa (seleção de pessoal responsável pela segurança)</w:t>
-      </w:r>
-    </w:p>
-    <w:p>
-      <w:pPr>
-        <w:ind w:left="360" w:firstLine="348"/>
-        <w:jc w:val="both"/>
-        <w:rPr>
-          <w:rFonts w:eastAsia="Times New Roman" w:cs="Arial"/>
-          <w:sz w:val="24"/>
-          <w:szCs w:val="24"/>
-        </w:rPr>
-      </w:pPr>
-      <w:r>
-        <w:rPr>
-          <w:rFonts w:eastAsia="Times New Roman" w:cs="Arial"/>
-          <w:sz w:val="24"/>
-          <w:szCs w:val="24"/>
-        </w:rPr>
-        <w:t>– Lógica: Define as regras de acesso e de circulação das</w:t>
-      </w:r>
-    </w:p>
-    <w:p>
-      <w:pPr>
-        <w:ind w:left="360" w:firstLine="348"/>
-        <w:jc w:val="both"/>
-        <w:rPr>
-          <w:rFonts w:eastAsia="Times New Roman" w:cs="Arial"/>
-          <w:sz w:val="24"/>
-          <w:szCs w:val="24"/>
-        </w:rPr>
-      </w:pPr>
-      <w:r>
-        <w:rPr>
-          <w:rFonts w:eastAsia="Times New Roman" w:cs="Arial"/>
-          <w:sz w:val="24"/>
-          <w:szCs w:val="24"/>
-        </w:rPr>
-        <w:t>informações no sistema (os controle para os acessos lógicos</w:t>
-      </w:r>
-    </w:p>
-    <w:p>
-      <w:pPr>
-        <w:ind w:left="360" w:firstLine="348"/>
-        <w:jc w:val="both"/>
-        <w:rPr>
-          <w:rFonts w:eastAsia="Times New Roman" w:cs="Arial"/>
-          <w:sz w:val="24"/>
-          <w:szCs w:val="24"/>
-        </w:rPr>
-      </w:pPr>
-      <w:r>
-        <w:rPr>
-          <w:rFonts w:eastAsia="Times New Roman" w:cs="Arial"/>
-          <w:sz w:val="24"/>
-          <w:szCs w:val="24"/>
-        </w:rPr>
-        <w:t>das informações)</w:t>
+        <w:t>, um exemplo é a utilização de usuários e senhas e determinação do que cada usuário poderá acessar dentro de uma empresa, para que não haja vazamento de dados que não são concernentes ao conhecimento de funcionários não autorizados.</w:t>
       </w:r>
     </w:p>
     <w:p>
@@ -5275,7 +5171,28 @@
           <w:sz w:val="24"/>
           <w:szCs w:val="28"/>
         </w:rPr>
-        <w:t>Pesquisas realizadas com propósitos acadêmicos tendem, no primeiro momento, a assumir o caráter de pesquisa exploratória, pois é pouco provável que o pesquisador tenha uma definição clara do que irá investigar. Segundo Gil (2010), as pesquisas exploratórias têm por finalidade proporcionar maior familiaridade com o problema, com o intuito de torná-lo mais explícito ou a construir hipóteses.</w:t>
+        <w:t xml:space="preserve">Pesquisas com propósitos acadêmicos propendem, em primeira instância, a deter o caráter de pesquisa exploratória, tendo em vista que raramente o pesquisador terá um conhecimento a cerca do assunto retratado na pesquisa. </w:t>
+      </w:r>
+    </w:p>
+    <w:p>
+      <w:pPr>
+        <w:pStyle w:val="Capa"/>
+        <w:spacing w:after="0" w:line="360" w:lineRule="auto"/>
+        <w:ind w:left="360"/>
+        <w:jc w:val="both"/>
+        <w:rPr>
+          <w:rFonts w:ascii="Arial" w:hAnsi="Arial" w:cs="Arial"/>
+          <w:sz w:val="24"/>
+          <w:szCs w:val="28"/>
+        </w:rPr>
+      </w:pPr>
+      <w:r>
+        <w:rPr>
+          <w:rFonts w:ascii="Arial" w:hAnsi="Arial" w:cs="Arial"/>
+          <w:sz w:val="24"/>
+          <w:szCs w:val="28"/>
+        </w:rPr>
+        <w:t>Segundo Gil (2010), as pesquisas exploratórias têm por finalidade proporcionar maior familiaridade com o problema, com o intuito de torná-lo mais explícito ou a construir hipóteses.</w:t>
       </w:r>
     </w:p>
     <w:p>
@@ -5297,7 +5214,31 @@
           <w:szCs w:val="28"/>
         </w:rPr>
         <w:lastRenderedPageBreak/>
-        <w:t>Diante disso, esse projeto é uma pesquisa exploratória, pois o objetivo é a aplicação de algoritmos de mineração de dados a fim de encontrar padrões, que possam indicar algum tipo de conhecimento implícito sobre uma base de dados, no caso, dados do mercado financeiro.</w:t>
+        <w:t>Á vista disso</w:t>
+      </w:r>
+      <w:r>
+        <w:rPr>
+          <w:rFonts w:ascii="Arial" w:hAnsi="Arial" w:cs="Arial"/>
+          <w:sz w:val="24"/>
+          <w:szCs w:val="28"/>
+        </w:rPr>
+        <w:t>, esse projeto é uma pesquisa e</w:t>
+      </w:r>
+      <w:r>
+        <w:rPr>
+          <w:rFonts w:ascii="Arial" w:hAnsi="Arial" w:cs="Arial"/>
+          <w:sz w:val="24"/>
+          <w:szCs w:val="28"/>
+        </w:rPr>
+        <w:t>xploratória, pois o objetivo é compreender como o ransomwere Ekans opera, por meio de uma simulação utilizando máquinas virtuais, e identificar os melhores mecanismos de defesa</w:t>
+      </w:r>
+      <w:r>
+        <w:rPr>
+          <w:rFonts w:ascii="Arial" w:hAnsi="Arial" w:cs="Arial"/>
+          <w:sz w:val="24"/>
+          <w:szCs w:val="28"/>
+        </w:rPr>
+        <w:t>.</w:t>
       </w:r>
     </w:p>
     <w:p>
@@ -5318,7 +5259,23 @@
           <w:sz w:val="24"/>
           <w:szCs w:val="28"/>
         </w:rPr>
-        <w:t>O projeto será desenvolvido em duas etapas: na primeira serão realizadas pesquisas, estudos e desenvolvimento do embasamento teórico e na segunda etapa serão feitos os testes com a ferramenta WEKA com o objetivo de gerar conhecimento sobre os dados estudados.</w:t>
+        <w:t xml:space="preserve">O projeto será desenvolvido em duas etapas: na primeira serão realizadas pesquisas, estudos e desenvolvimento do embasamento teórico e na segunda etapa serão feitos os testes com a ferramenta </w:t>
+      </w:r>
+      <w:r>
+        <w:rPr>
+          <w:rFonts w:ascii="Arial" w:hAnsi="Arial" w:cs="Arial"/>
+          <w:sz w:val="24"/>
+          <w:szCs w:val="28"/>
+        </w:rPr>
+        <w:t xml:space="preserve">VirtualBox </w:t>
+      </w:r>
+      <w:r>
+        <w:rPr>
+          <w:rFonts w:ascii="Arial" w:hAnsi="Arial" w:cs="Arial"/>
+          <w:sz w:val="24"/>
+          <w:szCs w:val="28"/>
+        </w:rPr>
+        <w:t>com o objetivo de gerar conhecimento sobre os dados estudados.</w:t>
       </w:r>
     </w:p>
     <w:p>
@@ -5363,7 +5320,23 @@
           <w:sz w:val="24"/>
           <w:szCs w:val="28"/>
         </w:rPr>
-        <w:t>Conceituação de Inteligência Artificial;</w:t>
+        <w:t>Co</w:t>
+      </w:r>
+      <w:r>
+        <w:rPr>
+          <w:rFonts w:ascii="Arial" w:hAnsi="Arial" w:cs="Arial"/>
+          <w:sz w:val="24"/>
+          <w:szCs w:val="28"/>
+        </w:rPr>
+        <w:t>nceituação de segurança da informação</w:t>
+      </w:r>
+      <w:r>
+        <w:rPr>
+          <w:rFonts w:ascii="Arial" w:hAnsi="Arial" w:cs="Arial"/>
+          <w:sz w:val="24"/>
+          <w:szCs w:val="28"/>
+        </w:rPr>
+        <w:t>;</w:t>
       </w:r>
     </w:p>
     <w:p>
@@ -5387,7 +5360,23 @@
           <w:sz w:val="24"/>
           <w:szCs w:val="28"/>
         </w:rPr>
-        <w:t>Conceitos e aplicações de aprendizagem de Máquina;</w:t>
+        <w:t>Conceitos e</w:t>
+      </w:r>
+      <w:r>
+        <w:rPr>
+          <w:rFonts w:ascii="Arial" w:hAnsi="Arial" w:cs="Arial"/>
+          <w:sz w:val="24"/>
+          <w:szCs w:val="28"/>
+        </w:rPr>
+        <w:t xml:space="preserve"> casos de ciberataques</w:t>
+      </w:r>
+      <w:r>
+        <w:rPr>
+          <w:rFonts w:ascii="Arial" w:hAnsi="Arial" w:cs="Arial"/>
+          <w:sz w:val="24"/>
+          <w:szCs w:val="28"/>
+        </w:rPr>
+        <w:t>;</w:t>
       </w:r>
     </w:p>
     <w:p>
@@ -5411,7 +5400,15 @@
           <w:sz w:val="24"/>
           <w:szCs w:val="28"/>
         </w:rPr>
-        <w:t>Fases do processo de Descoberta de Conhecimento em Base de Dados;</w:t>
+        <w:t>Caracteristicas de ransomweres</w:t>
+      </w:r>
+      <w:r>
+        <w:rPr>
+          <w:rFonts w:ascii="Arial" w:hAnsi="Arial" w:cs="Arial"/>
+          <w:sz w:val="24"/>
+          <w:szCs w:val="28"/>
+        </w:rPr>
+        <w:t>;</w:t>
       </w:r>
     </w:p>
     <w:p>
@@ -5435,7 +5432,15 @@
           <w:sz w:val="24"/>
           <w:szCs w:val="28"/>
         </w:rPr>
-        <w:t>Conceitos, arquitetura e tarefas de Data Mining;</w:t>
+        <w:t>Conceitos de mecanismos de defesa</w:t>
+      </w:r>
+      <w:r>
+        <w:rPr>
+          <w:rFonts w:ascii="Arial" w:hAnsi="Arial" w:cs="Arial"/>
+          <w:sz w:val="24"/>
+          <w:szCs w:val="28"/>
+        </w:rPr>
+        <w:t>;</w:t>
       </w:r>
     </w:p>
     <w:p>
@@ -5459,7 +5464,23 @@
           <w:sz w:val="24"/>
           <w:szCs w:val="28"/>
         </w:rPr>
-        <w:t>Características e funcionamento da ferramenta de mineração de dados WEKA;</w:t>
+        <w:t>Características e funcionamento da ferra</w:t>
+      </w:r>
+      <w:r>
+        <w:rPr>
+          <w:rFonts w:ascii="Arial" w:hAnsi="Arial" w:cs="Arial"/>
+          <w:sz w:val="24"/>
+          <w:szCs w:val="28"/>
+        </w:rPr>
+        <w:t>menta de virtualização de máquinas VirtualBox</w:t>
+      </w:r>
+      <w:r>
+        <w:rPr>
+          <w:rFonts w:ascii="Arial" w:hAnsi="Arial" w:cs="Arial"/>
+          <w:sz w:val="24"/>
+          <w:szCs w:val="28"/>
+        </w:rPr>
+        <w:t>;</w:t>
       </w:r>
     </w:p>
     <w:p>
@@ -5483,7 +5504,23 @@
           <w:sz w:val="24"/>
           <w:szCs w:val="28"/>
         </w:rPr>
-        <w:t>Algoritmos de classificação da ferramenta WEKA;</w:t>
+        <w:t>Testes com</w:t>
+      </w:r>
+      <w:r>
+        <w:rPr>
+          <w:rFonts w:ascii="Arial" w:hAnsi="Arial" w:cs="Arial"/>
+          <w:sz w:val="24"/>
+          <w:szCs w:val="28"/>
+        </w:rPr>
+        <w:t xml:space="preserve"> a ferramenta VirtualBox para simulação de ciberataques com o ransomwere Ekans</w:t>
+      </w:r>
+      <w:r>
+        <w:rPr>
+          <w:rFonts w:ascii="Arial" w:hAnsi="Arial" w:cs="Arial"/>
+          <w:sz w:val="24"/>
+          <w:szCs w:val="28"/>
+        </w:rPr>
+        <w:t>.</w:t>
       </w:r>
     </w:p>
     <w:p>
@@ -5507,7 +5544,7 @@
           <w:sz w:val="24"/>
           <w:szCs w:val="28"/>
         </w:rPr>
-        <w:t>Testes com os algoritmos de classificação e associação da ferramenta WEKA.</w:t>
+        <w:t>Identificação de melhores mecanismos de defesa</w:t>
       </w:r>
     </w:p>
     <w:p>
@@ -9375,15 +9412,7 @@
         <w:rPr>
           <w:szCs w:val="24"/>
         </w:rPr>
-        <w:t xml:space="preserve"> Diretor de Operações de Computador, Auditoria e Tecnologia da </w:t>
-      </w:r>
-      <w:bookmarkStart w:id="63" w:name="_GoBack"/>
-      <w:bookmarkEnd w:id="63"/>
-      <w:r>
-        <w:rPr>
-          <w:szCs w:val="24"/>
-        </w:rPr>
-        <w:t>Segu</w:t>
+        <w:t xml:space="preserve"> Diretor de Operações de Computador, Auditoria e Tecnologia da Segu</w:t>
       </w:r>
       <w:r>
         <w:rPr>
@@ -9463,6 +9492,7 @@
         </w:tabs>
         <w:jc w:val="both"/>
         <w:rPr>
+          <w:sz w:val="24"/>
           <w:szCs w:val="24"/>
         </w:rPr>
       </w:pPr>
@@ -9472,23 +9502,8 @@
         </w:rPr>
         <w:tab/>
       </w:r>
-    </w:p>
-    <w:p>
-      <w:pPr>
-        <w:jc w:val="both"/>
-        <w:rPr>
-          <w:szCs w:val="24"/>
-        </w:rPr>
-      </w:pPr>
-    </w:p>
-    <w:p>
-      <w:pPr>
-        <w:jc w:val="both"/>
-        <w:rPr>
-          <w:sz w:val="24"/>
-          <w:szCs w:val="24"/>
-        </w:rPr>
-      </w:pPr>
+      <w:bookmarkStart w:id="63" w:name="_GoBack"/>
+      <w:bookmarkEnd w:id="63"/>
     </w:p>
     <w:sectPr>
       <w:headerReference w:type="default" r:id="rId11"/>
@@ -10111,6 +10126,119 @@
     </w:lvl>
   </w:abstractNum>
   <w:abstractNum w:abstractNumId="4" w15:restartNumberingAfterBreak="0">
+    <w:nsid w:val="288827AE"/>
+    <w:multiLevelType w:val="hybridMultilevel"/>
+    <w:tmpl w:val="154A381C"/>
+    <w:lvl w:ilvl="0" w:tplc="04160001">
+      <w:start w:val="1"/>
+      <w:numFmt w:val="bullet"/>
+      <w:lvlText w:val=""/>
+      <w:lvlJc w:val="left"/>
+      <w:pPr>
+        <w:ind w:left="1636" w:hanging="360"/>
+      </w:pPr>
+      <w:rPr>
+        <w:rFonts w:ascii="Symbol" w:hAnsi="Symbol" w:hint="default"/>
+      </w:rPr>
+    </w:lvl>
+    <w:lvl w:ilvl="1" w:tplc="04160003" w:tentative="1">
+      <w:start w:val="1"/>
+      <w:numFmt w:val="bullet"/>
+      <w:lvlText w:val="o"/>
+      <w:lvlJc w:val="left"/>
+      <w:pPr>
+        <w:ind w:left="2356" w:hanging="360"/>
+      </w:pPr>
+      <w:rPr>
+        <w:rFonts w:ascii="Courier New" w:hAnsi="Courier New" w:cs="Courier New" w:hint="default"/>
+      </w:rPr>
+    </w:lvl>
+    <w:lvl w:ilvl="2" w:tplc="04160005" w:tentative="1">
+      <w:start w:val="1"/>
+      <w:numFmt w:val="bullet"/>
+      <w:lvlText w:val=""/>
+      <w:lvlJc w:val="left"/>
+      <w:pPr>
+        <w:ind w:left="3076" w:hanging="360"/>
+      </w:pPr>
+      <w:rPr>
+        <w:rFonts w:ascii="Wingdings" w:hAnsi="Wingdings" w:hint="default"/>
+      </w:rPr>
+    </w:lvl>
+    <w:lvl w:ilvl="3" w:tplc="04160001" w:tentative="1">
+      <w:start w:val="1"/>
+      <w:numFmt w:val="bullet"/>
+      <w:lvlText w:val=""/>
+      <w:lvlJc w:val="left"/>
+      <w:pPr>
+        <w:ind w:left="3796" w:hanging="360"/>
+      </w:pPr>
+      <w:rPr>
+        <w:rFonts w:ascii="Symbol" w:hAnsi="Symbol" w:hint="default"/>
+      </w:rPr>
+    </w:lvl>
+    <w:lvl w:ilvl="4" w:tplc="04160003" w:tentative="1">
+      <w:start w:val="1"/>
+      <w:numFmt w:val="bullet"/>
+      <w:lvlText w:val="o"/>
+      <w:lvlJc w:val="left"/>
+      <w:pPr>
+        <w:ind w:left="4516" w:hanging="360"/>
+      </w:pPr>
+      <w:rPr>
+        <w:rFonts w:ascii="Courier New" w:hAnsi="Courier New" w:cs="Courier New" w:hint="default"/>
+      </w:rPr>
+    </w:lvl>
+    <w:lvl w:ilvl="5" w:tplc="04160005" w:tentative="1">
+      <w:start w:val="1"/>
+      <w:numFmt w:val="bullet"/>
+      <w:lvlText w:val=""/>
+      <w:lvlJc w:val="left"/>
+      <w:pPr>
+        <w:ind w:left="5236" w:hanging="360"/>
+      </w:pPr>
+      <w:rPr>
+        <w:rFonts w:ascii="Wingdings" w:hAnsi="Wingdings" w:hint="default"/>
+      </w:rPr>
+    </w:lvl>
+    <w:lvl w:ilvl="6" w:tplc="04160001" w:tentative="1">
+      <w:start w:val="1"/>
+      <w:numFmt w:val="bullet"/>
+      <w:lvlText w:val=""/>
+      <w:lvlJc w:val="left"/>
+      <w:pPr>
+        <w:ind w:left="5956" w:hanging="360"/>
+      </w:pPr>
+      <w:rPr>
+        <w:rFonts w:ascii="Symbol" w:hAnsi="Symbol" w:hint="default"/>
+      </w:rPr>
+    </w:lvl>
+    <w:lvl w:ilvl="7" w:tplc="04160003" w:tentative="1">
+      <w:start w:val="1"/>
+      <w:numFmt w:val="bullet"/>
+      <w:lvlText w:val="o"/>
+      <w:lvlJc w:val="left"/>
+      <w:pPr>
+        <w:ind w:left="6676" w:hanging="360"/>
+      </w:pPr>
+      <w:rPr>
+        <w:rFonts w:ascii="Courier New" w:hAnsi="Courier New" w:cs="Courier New" w:hint="default"/>
+      </w:rPr>
+    </w:lvl>
+    <w:lvl w:ilvl="8" w:tplc="04160005" w:tentative="1">
+      <w:start w:val="1"/>
+      <w:numFmt w:val="bullet"/>
+      <w:lvlText w:val=""/>
+      <w:lvlJc w:val="left"/>
+      <w:pPr>
+        <w:ind w:left="7396" w:hanging="360"/>
+      </w:pPr>
+      <w:rPr>
+        <w:rFonts w:ascii="Wingdings" w:hAnsi="Wingdings" w:hint="default"/>
+      </w:rPr>
+    </w:lvl>
+  </w:abstractNum>
+  <w:abstractNum w:abstractNumId="5" w15:restartNumberingAfterBreak="0">
     <w:nsid w:val="2D431C89"/>
     <w:multiLevelType w:val="multilevel"/>
     <w:tmpl w:val="0416001F"/>
@@ -10196,7 +10324,7 @@
       </w:pPr>
     </w:lvl>
   </w:abstractNum>
-  <w:abstractNum w:abstractNumId="5" w15:restartNumberingAfterBreak="0">
+  <w:abstractNum w:abstractNumId="6" w15:restartNumberingAfterBreak="0">
     <w:nsid w:val="35B63CAA"/>
     <w:multiLevelType w:val="hybridMultilevel"/>
     <w:tmpl w:val="ED30C9E8"/>
@@ -10309,7 +10437,7 @@
       </w:rPr>
     </w:lvl>
   </w:abstractNum>
-  <w:abstractNum w:abstractNumId="6" w15:restartNumberingAfterBreak="0">
+  <w:abstractNum w:abstractNumId="7" w15:restartNumberingAfterBreak="0">
     <w:nsid w:val="382B0ECC"/>
     <w:multiLevelType w:val="hybridMultilevel"/>
     <w:tmpl w:val="D0DC052E"/>
@@ -10422,7 +10550,7 @@
       </w:rPr>
     </w:lvl>
   </w:abstractNum>
-  <w:abstractNum w:abstractNumId="7" w15:restartNumberingAfterBreak="0">
+  <w:abstractNum w:abstractNumId="8" w15:restartNumberingAfterBreak="0">
     <w:nsid w:val="3E0E6A02"/>
     <w:multiLevelType w:val="multilevel"/>
     <w:tmpl w:val="590C8518"/>
@@ -10535,7 +10663,7 @@
       </w:rPr>
     </w:lvl>
   </w:abstractNum>
-  <w:abstractNum w:abstractNumId="8" w15:restartNumberingAfterBreak="0">
+  <w:abstractNum w:abstractNumId="9" w15:restartNumberingAfterBreak="0">
     <w:nsid w:val="436E09EC"/>
     <w:multiLevelType w:val="hybridMultilevel"/>
     <w:tmpl w:val="AEAEC0A2"/>
@@ -10648,7 +10776,7 @@
       </w:rPr>
     </w:lvl>
   </w:abstractNum>
-  <w:abstractNum w:abstractNumId="9" w15:restartNumberingAfterBreak="0">
+  <w:abstractNum w:abstractNumId="10" w15:restartNumberingAfterBreak="0">
     <w:nsid w:val="55850F0C"/>
     <w:multiLevelType w:val="multilevel"/>
     <w:tmpl w:val="D436D306"/>
@@ -10761,7 +10889,7 @@
       </w:rPr>
     </w:lvl>
   </w:abstractNum>
-  <w:abstractNum w:abstractNumId="10" w15:restartNumberingAfterBreak="0">
+  <w:abstractNum w:abstractNumId="11" w15:restartNumberingAfterBreak="0">
     <w:nsid w:val="56622A7A"/>
     <w:multiLevelType w:val="hybridMultilevel"/>
     <w:tmpl w:val="77243262"/>
@@ -10847,7 +10975,7 @@
       </w:pPr>
     </w:lvl>
   </w:abstractNum>
-  <w:abstractNum w:abstractNumId="11" w15:restartNumberingAfterBreak="0">
+  <w:abstractNum w:abstractNumId="12" w15:restartNumberingAfterBreak="0">
     <w:nsid w:val="58544E6D"/>
     <w:multiLevelType w:val="hybridMultilevel"/>
     <w:tmpl w:val="05EEBDA0"/>
@@ -10960,7 +11088,7 @@
       </w:rPr>
     </w:lvl>
   </w:abstractNum>
-  <w:abstractNum w:abstractNumId="12" w15:restartNumberingAfterBreak="0">
+  <w:abstractNum w:abstractNumId="13" w15:restartNumberingAfterBreak="0">
     <w:nsid w:val="58AA435F"/>
     <w:multiLevelType w:val="hybridMultilevel"/>
     <w:tmpl w:val="C9A68C18"/>
@@ -11073,7 +11201,7 @@
       </w:rPr>
     </w:lvl>
   </w:abstractNum>
-  <w:abstractNum w:abstractNumId="13" w15:restartNumberingAfterBreak="0">
+  <w:abstractNum w:abstractNumId="14" w15:restartNumberingAfterBreak="0">
     <w:nsid w:val="5E5A619D"/>
     <w:multiLevelType w:val="hybridMultilevel"/>
     <w:tmpl w:val="FCBC440C"/>
@@ -11159,7 +11287,7 @@
       </w:pPr>
     </w:lvl>
   </w:abstractNum>
-  <w:abstractNum w:abstractNumId="14" w15:restartNumberingAfterBreak="0">
+  <w:abstractNum w:abstractNumId="15" w15:restartNumberingAfterBreak="0">
     <w:nsid w:val="642F1F66"/>
     <w:multiLevelType w:val="multilevel"/>
     <w:tmpl w:val="DD9670BA"/>
@@ -11280,7 +11408,7 @@
       </w:rPr>
     </w:lvl>
   </w:abstractNum>
-  <w:abstractNum w:abstractNumId="15" w15:restartNumberingAfterBreak="0">
+  <w:abstractNum w:abstractNumId="16" w15:restartNumberingAfterBreak="0">
     <w:nsid w:val="72712D13"/>
     <w:multiLevelType w:val="multilevel"/>
     <w:tmpl w:val="C5AE2F9E"/>
@@ -11393,7 +11521,7 @@
       </w:rPr>
     </w:lvl>
   </w:abstractNum>
-  <w:abstractNum w:abstractNumId="16" w15:restartNumberingAfterBreak="0">
+  <w:abstractNum w:abstractNumId="17" w15:restartNumberingAfterBreak="0">
     <w:nsid w:val="7530120F"/>
     <w:multiLevelType w:val="hybridMultilevel"/>
     <w:tmpl w:val="FFAC3732"/>
@@ -11506,7 +11634,7 @@
       </w:rPr>
     </w:lvl>
   </w:abstractNum>
-  <w:abstractNum w:abstractNumId="17" w15:restartNumberingAfterBreak="0">
+  <w:abstractNum w:abstractNumId="18" w15:restartNumberingAfterBreak="0">
     <w:nsid w:val="77833FDE"/>
     <w:multiLevelType w:val="hybridMultilevel"/>
     <w:tmpl w:val="D2F6BAAA"/>
@@ -11592,7 +11720,7 @@
       </w:pPr>
     </w:lvl>
   </w:abstractNum>
-  <w:abstractNum w:abstractNumId="18" w15:restartNumberingAfterBreak="0">
+  <w:abstractNum w:abstractNumId="19" w15:restartNumberingAfterBreak="0">
     <w:nsid w:val="7C372497"/>
     <w:multiLevelType w:val="multilevel"/>
     <w:tmpl w:val="B8B211BA"/>
@@ -11706,61 +11834,64 @@
     </w:lvl>
   </w:abstractNum>
   <w:num w:numId="1">
-    <w:abstractNumId w:val="14"/>
+    <w:abstractNumId w:val="15"/>
   </w:num>
   <w:num w:numId="2">
-    <w:abstractNumId w:val="9"/>
+    <w:abstractNumId w:val="10"/>
   </w:num>
   <w:num w:numId="3">
-    <w:abstractNumId w:val="18"/>
+    <w:abstractNumId w:val="19"/>
   </w:num>
   <w:num w:numId="4">
-    <w:abstractNumId w:val="15"/>
+    <w:abstractNumId w:val="16"/>
   </w:num>
   <w:num w:numId="5">
     <w:abstractNumId w:val="0"/>
   </w:num>
   <w:num w:numId="6">
-    <w:abstractNumId w:val="12"/>
+    <w:abstractNumId w:val="13"/>
   </w:num>
   <w:num w:numId="7">
-    <w:abstractNumId w:val="16"/>
+    <w:abstractNumId w:val="17"/>
   </w:num>
   <w:num w:numId="8">
     <w:abstractNumId w:val="1"/>
   </w:num>
   <w:num w:numId="9">
-    <w:abstractNumId w:val="4"/>
+    <w:abstractNumId w:val="5"/>
   </w:num>
   <w:num w:numId="10">
     <w:abstractNumId w:val="2"/>
   </w:num>
   <w:num w:numId="11">
-    <w:abstractNumId w:val="10"/>
+    <w:abstractNumId w:val="11"/>
   </w:num>
   <w:num w:numId="12">
-    <w:abstractNumId w:val="17"/>
+    <w:abstractNumId w:val="18"/>
   </w:num>
   <w:num w:numId="13">
+    <w:abstractNumId w:val="8"/>
+  </w:num>
+  <w:num w:numId="14">
+    <w:abstractNumId w:val="14"/>
+  </w:num>
+  <w:num w:numId="15">
+    <w:abstractNumId w:val="6"/>
+  </w:num>
+  <w:num w:numId="16">
+    <w:abstractNumId w:val="9"/>
+  </w:num>
+  <w:num w:numId="17">
     <w:abstractNumId w:val="7"/>
   </w:num>
-  <w:num w:numId="14">
-    <w:abstractNumId w:val="13"/>
-  </w:num>
-  <w:num w:numId="15">
-    <w:abstractNumId w:val="5"/>
-  </w:num>
-  <w:num w:numId="16">
-    <w:abstractNumId w:val="8"/>
-  </w:num>
-  <w:num w:numId="17">
-    <w:abstractNumId w:val="6"/>
-  </w:num>
   <w:num w:numId="18">
-    <w:abstractNumId w:val="11"/>
+    <w:abstractNumId w:val="12"/>
   </w:num>
   <w:num w:numId="19">
     <w:abstractNumId w:val="3"/>
+  </w:num>
+  <w:num w:numId="20">
+    <w:abstractNumId w:val="4"/>
   </w:num>
 </w:numbering>
 </file>
@@ -12892,7 +13023,7 @@
 </file>
 
 <file path=customXml/itemProps1.xml><?xml version="1.0" encoding="utf-8"?>
-<ds:datastoreItem xmlns:ds="http://schemas.openxmlformats.org/officeDocument/2006/customXml" ds:itemID="{99FAD4BD-766C-459D-8D41-358D3AE80331}">
+<ds:datastoreItem xmlns:ds="http://schemas.openxmlformats.org/officeDocument/2006/customXml" ds:itemID="{B4703D45-AFB4-4826-877C-F96801ED1F9B}">
   <ds:schemaRefs>
     <ds:schemaRef ds:uri="http://schemas.openxmlformats.org/officeDocument/2006/bibliography"/>
   </ds:schemaRefs>

</xml_diff>

<commit_message>
alterações nos topicos 3.4 e 4
</commit_message>
<xml_diff>
--- a/Iniciação Cientifica - Ana Carolina de Oliveira.docx
+++ b/Iniciação Cientifica - Ana Carolina de Oliveira.docx
@@ -1,6 +1,6 @@
 
 <file path=word/document.xml><?xml version="1.0" encoding="utf-8"?>
-<w:document xmlns:wpc="http://schemas.microsoft.com/office/word/2010/wordprocessingCanvas" xmlns:mc="http://schemas.openxmlformats.org/markup-compatibility/2006" xmlns:o="urn:schemas-microsoft-com:office:office" xmlns:r="http://schemas.openxmlformats.org/officeDocument/2006/relationships" xmlns:m="http://schemas.openxmlformats.org/officeDocument/2006/math" xmlns:v="urn:schemas-microsoft-com:vml" xmlns:wp14="http://schemas.microsoft.com/office/word/2010/wordprocessingDrawing" xmlns:wp="http://schemas.openxmlformats.org/drawingml/2006/wordprocessingDrawing" xmlns:w10="urn:schemas-microsoft-com:office:word" xmlns:w="http://schemas.openxmlformats.org/wordprocessingml/2006/main" xmlns:w14="http://schemas.microsoft.com/office/word/2010/wordml" xmlns:w15="http://schemas.microsoft.com/office/word/2012/wordml" xmlns:wpg="http://schemas.microsoft.com/office/word/2010/wordprocessingGroup" xmlns:wpi="http://schemas.microsoft.com/office/word/2010/wordprocessingInk" xmlns:wne="http://schemas.microsoft.com/office/word/2006/wordml" xmlns:wps="http://schemas.microsoft.com/office/word/2010/wordprocessingShape" mc:Ignorable="w14 w15 wp14">
+<w:document xmlns:wpc="http://schemas.microsoft.com/office/word/2010/wordprocessingCanvas" xmlns:cx="http://schemas.microsoft.com/office/drawing/2014/chartex" xmlns:cx1="http://schemas.microsoft.com/office/drawing/2015/9/8/chartex" xmlns:cx2="http://schemas.microsoft.com/office/drawing/2015/10/21/chartex" xmlns:cx3="http://schemas.microsoft.com/office/drawing/2016/5/9/chartex" xmlns:cx4="http://schemas.microsoft.com/office/drawing/2016/5/10/chartex" xmlns:cx5="http://schemas.microsoft.com/office/drawing/2016/5/11/chartex" xmlns:cx6="http://schemas.microsoft.com/office/drawing/2016/5/12/chartex" xmlns:cx7="http://schemas.microsoft.com/office/drawing/2016/5/13/chartex" xmlns:cx8="http://schemas.microsoft.com/office/drawing/2016/5/14/chartex" xmlns:mc="http://schemas.openxmlformats.org/markup-compatibility/2006" xmlns:aink="http://schemas.microsoft.com/office/drawing/2016/ink" xmlns:am3d="http://schemas.microsoft.com/office/drawing/2017/model3d" xmlns:o="urn:schemas-microsoft-com:office:office" xmlns:r="http://schemas.openxmlformats.org/officeDocument/2006/relationships" xmlns:m="http://schemas.openxmlformats.org/officeDocument/2006/math" xmlns:v="urn:schemas-microsoft-com:vml" xmlns:wp14="http://schemas.microsoft.com/office/word/2010/wordprocessingDrawing" xmlns:wp="http://schemas.openxmlformats.org/drawingml/2006/wordprocessingDrawing" xmlns:w10="urn:schemas-microsoft-com:office:word" xmlns:w="http://schemas.openxmlformats.org/wordprocessingml/2006/main" xmlns:w14="http://schemas.microsoft.com/office/word/2010/wordml" xmlns:w15="http://schemas.microsoft.com/office/word/2012/wordml" xmlns:w16cex="http://schemas.microsoft.com/office/word/2018/wordml/cex" xmlns:w16cid="http://schemas.microsoft.com/office/word/2016/wordml/cid" xmlns:w16="http://schemas.microsoft.com/office/word/2018/wordml" xmlns:w16se="http://schemas.microsoft.com/office/word/2015/wordml/symex" xmlns:wpg="http://schemas.microsoft.com/office/word/2010/wordprocessingGroup" xmlns:wpi="http://schemas.microsoft.com/office/word/2010/wordprocessingInk" xmlns:wne="http://schemas.microsoft.com/office/word/2006/wordml" xmlns:wps="http://schemas.microsoft.com/office/word/2010/wordprocessingShape" mc:Ignorable="w14 w15 w16se w16cid w16 w16cex wp14">
   <w:body>
     <w:p>
       <w:pPr>
@@ -816,6 +816,7 @@
         </w:rPr>
         <w:t xml:space="preserve">à </w:t>
       </w:r>
+      <w:proofErr w:type="spellStart"/>
       <w:r>
         <w:rPr>
           <w:rFonts w:cs="Arial"/>
@@ -838,15 +839,16 @@
           <w:sz w:val="32"/>
           <w:szCs w:val="28"/>
         </w:rPr>
-        <w:t>eitoria de Pesquisa e Pós-Graduação como parte dos pré-requisitos para aprovação do conselho, sob orientação do Prof. M</w:t>
-      </w:r>
+        <w:t>eitoria</w:t>
+      </w:r>
+      <w:proofErr w:type="spellEnd"/>
       <w:r>
         <w:rPr>
           <w:rFonts w:cs="Arial"/>
           <w:sz w:val="32"/>
           <w:szCs w:val="28"/>
         </w:rPr>
-        <w:t>e</w:t>
+        <w:t xml:space="preserve"> de Pesquisa e Pós-Graduação como parte dos pré-requisitos para aprovação do conselho, sob orientação do Prof. M</w:t>
       </w:r>
       <w:r>
         <w:rPr>
@@ -854,7 +856,7 @@
           <w:sz w:val="32"/>
           <w:szCs w:val="28"/>
         </w:rPr>
-        <w:t>. Henrique Pachioni Martins</w:t>
+        <w:t>e</w:t>
       </w:r>
       <w:r>
         <w:rPr>
@@ -862,6 +864,32 @@
           <w:sz w:val="32"/>
           <w:szCs w:val="28"/>
         </w:rPr>
+        <w:t xml:space="preserve">. Henrique </w:t>
+      </w:r>
+      <w:proofErr w:type="spellStart"/>
+      <w:r>
+        <w:rPr>
+          <w:rFonts w:cs="Arial"/>
+          <w:sz w:val="32"/>
+          <w:szCs w:val="28"/>
+        </w:rPr>
+        <w:t>Pachioni</w:t>
+      </w:r>
+      <w:proofErr w:type="spellEnd"/>
+      <w:r>
+        <w:rPr>
+          <w:rFonts w:cs="Arial"/>
+          <w:sz w:val="32"/>
+          <w:szCs w:val="28"/>
+        </w:rPr>
+        <w:t xml:space="preserve"> Martins</w:t>
+      </w:r>
+      <w:r>
+        <w:rPr>
+          <w:rFonts w:cs="Arial"/>
+          <w:sz w:val="32"/>
+          <w:szCs w:val="28"/>
+        </w:rPr>
         <w:t>.</w:t>
       </w:r>
     </w:p>
@@ -1177,8 +1205,17 @@
           <w:sz w:val="24"/>
           <w:szCs w:val="24"/>
         </w:rPr>
-        <w:t xml:space="preserve"> ransomweres</w:t>
-      </w:r>
+        <w:t xml:space="preserve"> </w:t>
+      </w:r>
+      <w:proofErr w:type="spellStart"/>
+      <w:r>
+        <w:rPr>
+          <w:sz w:val="24"/>
+          <w:szCs w:val="24"/>
+        </w:rPr>
+        <w:t>ransomweres</w:t>
+      </w:r>
+      <w:proofErr w:type="spellEnd"/>
       <w:r>
         <w:rPr>
           <w:sz w:val="24"/>
@@ -1200,12 +1237,21 @@
         </w:rPr>
         <w:t xml:space="preserve">o </w:t>
       </w:r>
-      <w:r>
-        <w:rPr>
-          <w:sz w:val="24"/>
-          <w:szCs w:val="24"/>
-        </w:rPr>
-        <w:t xml:space="preserve">Ekans, opera e </w:t>
+      <w:proofErr w:type="spellStart"/>
+      <w:r>
+        <w:rPr>
+          <w:sz w:val="24"/>
+          <w:szCs w:val="24"/>
+        </w:rPr>
+        <w:t>Ekans</w:t>
+      </w:r>
+      <w:proofErr w:type="spellEnd"/>
+      <w:r>
+        <w:rPr>
+          <w:sz w:val="24"/>
+          <w:szCs w:val="24"/>
+        </w:rPr>
+        <w:t xml:space="preserve">, opera e </w:t>
       </w:r>
       <w:r>
         <w:rPr>
@@ -1253,7 +1299,23 @@
           <w:sz w:val="24"/>
           <w:szCs w:val="24"/>
         </w:rPr>
-        <w:t>Segurança da Informação, Ransomwere, Ekans, Mecanismos de Defesa.</w:t>
+        <w:t xml:space="preserve">Segurança da Informação, Ransomwere, </w:t>
+      </w:r>
+      <w:proofErr w:type="spellStart"/>
+      <w:r>
+        <w:rPr>
+          <w:sz w:val="24"/>
+          <w:szCs w:val="24"/>
+        </w:rPr>
+        <w:t>Ekans</w:t>
+      </w:r>
+      <w:proofErr w:type="spellEnd"/>
+      <w:r>
+        <w:rPr>
+          <w:sz w:val="24"/>
+          <w:szCs w:val="24"/>
+        </w:rPr>
+        <w:t>, Mecanismos de Defesa.</w:t>
       </w:r>
     </w:p>
     <w:p>
@@ -2789,15 +2851,33 @@
           <w:sz w:val="24"/>
           <w:szCs w:val="24"/>
         </w:rPr>
-        <w:t>ores são as chances de um cyber</w:t>
-      </w:r>
+        <w:t xml:space="preserve">ores são as chances de um </w:t>
+      </w:r>
+      <w:proofErr w:type="spellStart"/>
       <w:r>
         <w:rPr>
           <w:bCs/>
           <w:sz w:val="24"/>
           <w:szCs w:val="24"/>
         </w:rPr>
-        <w:t>ataque ter efeitos gigantescos e prejudiciais, não somente a grandes empresas, mas também aos usuários dos sistemas de informação de forma geral.</w:t>
+        <w:t>cyber</w:t>
+      </w:r>
+      <w:r>
+        <w:rPr>
+          <w:bCs/>
+          <w:sz w:val="24"/>
+          <w:szCs w:val="24"/>
+        </w:rPr>
+        <w:t>ataque</w:t>
+      </w:r>
+      <w:proofErr w:type="spellEnd"/>
+      <w:r>
+        <w:rPr>
+          <w:bCs/>
+          <w:sz w:val="24"/>
+          <w:szCs w:val="24"/>
+        </w:rPr>
+        <w:t xml:space="preserve"> ter efeitos gigantescos e prejudiciais, não somente a grandes empresas, mas também aos usuários dos sistemas de informação de forma geral.</w:t>
       </w:r>
     </w:p>
     <w:p>
@@ -2854,16 +2934,36 @@
           <w:sz w:val="24"/>
           <w:szCs w:val="24"/>
         </w:rPr>
-        <w:t xml:space="preserve">De acordo com os dados fornecidos pelo site da CERT.br  (Cental de Estudos, Resposta e Tratamento de Incidente de Segurança no Brasil) a quantidade de </w:t>
-      </w:r>
+        <w:t>De acordo com os dados fornecidos pelo site da CERT.br  (</w:t>
+      </w:r>
+      <w:proofErr w:type="spellStart"/>
       <w:r>
         <w:rPr>
           <w:bCs/>
           <w:sz w:val="24"/>
           <w:szCs w:val="24"/>
         </w:rPr>
+        <w:t>Cental</w:t>
+      </w:r>
+      <w:proofErr w:type="spellEnd"/>
+      <w:r>
+        <w:rPr>
+          <w:bCs/>
+          <w:sz w:val="24"/>
+          <w:szCs w:val="24"/>
+        </w:rPr>
+        <w:t xml:space="preserve"> de Estudos, Resposta e Tratamento de Incidente de Segurança no Brasil) a quantidade de </w:t>
+      </w:r>
+      <w:proofErr w:type="spellStart"/>
+      <w:r>
+        <w:rPr>
+          <w:bCs/>
+          <w:sz w:val="24"/>
+          <w:szCs w:val="24"/>
+        </w:rPr>
         <w:t>ciberataques</w:t>
       </w:r>
+      <w:proofErr w:type="spellEnd"/>
       <w:r>
         <w:rPr>
           <w:bCs/>
@@ -2984,8 +3084,49 @@
           <w:sz w:val="24"/>
           <w:szCs w:val="24"/>
         </w:rPr>
-        <w:t>Explanar sobre o funcionamento do ransomewere Ekans e constatar as melhores formas de defesa contra esse tipo de cyberataque</w:t>
-      </w:r>
+        <w:t xml:space="preserve">Explanar sobre o funcionamento do </w:t>
+      </w:r>
+      <w:proofErr w:type="spellStart"/>
+      <w:r>
+        <w:rPr>
+          <w:sz w:val="24"/>
+          <w:szCs w:val="24"/>
+        </w:rPr>
+        <w:t>ransomewere</w:t>
+      </w:r>
+      <w:proofErr w:type="spellEnd"/>
+      <w:r>
+        <w:rPr>
+          <w:sz w:val="24"/>
+          <w:szCs w:val="24"/>
+        </w:rPr>
+        <w:t xml:space="preserve"> </w:t>
+      </w:r>
+      <w:proofErr w:type="spellStart"/>
+      <w:r>
+        <w:rPr>
+          <w:sz w:val="24"/>
+          <w:szCs w:val="24"/>
+        </w:rPr>
+        <w:t>Ekans</w:t>
+      </w:r>
+      <w:proofErr w:type="spellEnd"/>
+      <w:r>
+        <w:rPr>
+          <w:sz w:val="24"/>
+          <w:szCs w:val="24"/>
+        </w:rPr>
+        <w:t xml:space="preserve"> e constatar as melhores formas de defesa contra esse tipo de </w:t>
+      </w:r>
+      <w:proofErr w:type="spellStart"/>
+      <w:r>
+        <w:rPr>
+          <w:sz w:val="24"/>
+          <w:szCs w:val="24"/>
+        </w:rPr>
+        <w:t>cyberataque</w:t>
+      </w:r>
+      <w:proofErr w:type="spellEnd"/>
       <w:r>
         <w:rPr>
           <w:sz w:val="24"/>
@@ -3045,6 +3186,7 @@
         </w:rPr>
         <w:t xml:space="preserve">Pesquisar sobre, </w:t>
       </w:r>
+      <w:proofErr w:type="spellStart"/>
       <w:r>
         <w:rPr>
           <w:sz w:val="24"/>
@@ -3052,6 +3194,7 @@
         </w:rPr>
         <w:t>ciberataques</w:t>
       </w:r>
+      <w:proofErr w:type="spellEnd"/>
       <w:r>
         <w:rPr>
           <w:sz w:val="24"/>
@@ -3059,6 +3202,7 @@
         </w:rPr>
         <w:t xml:space="preserve">, </w:t>
       </w:r>
+      <w:proofErr w:type="spellStart"/>
       <w:r>
         <w:rPr>
           <w:sz w:val="24"/>
@@ -3066,13 +3210,23 @@
         </w:rPr>
         <w:t>ciberataques</w:t>
       </w:r>
-      <w:r>
-        <w:rPr>
-          <w:sz w:val="24"/>
-          <w:szCs w:val="24"/>
-        </w:rPr>
-        <w:t xml:space="preserve"> com o ransomwere Ekans</w:t>
-      </w:r>
+      <w:proofErr w:type="spellEnd"/>
+      <w:r>
+        <w:rPr>
+          <w:sz w:val="24"/>
+          <w:szCs w:val="24"/>
+        </w:rPr>
+        <w:t xml:space="preserve"> com o ransomwere </w:t>
+      </w:r>
+      <w:proofErr w:type="spellStart"/>
+      <w:r>
+        <w:rPr>
+          <w:sz w:val="24"/>
+          <w:szCs w:val="24"/>
+        </w:rPr>
+        <w:t>Ekans</w:t>
+      </w:r>
+      <w:proofErr w:type="spellEnd"/>
       <w:r>
         <w:rPr>
           <w:sz w:val="24"/>
@@ -3109,6 +3263,7 @@
         </w:rPr>
         <w:t xml:space="preserve">Verificar histórico de </w:t>
       </w:r>
+      <w:proofErr w:type="spellStart"/>
       <w:r>
         <w:rPr>
           <w:sz w:val="24"/>
@@ -3116,12 +3271,29 @@
         </w:rPr>
         <w:t>ciberataques</w:t>
       </w:r>
-      <w:r>
-        <w:rPr>
-          <w:sz w:val="24"/>
-          <w:szCs w:val="24"/>
-        </w:rPr>
-        <w:t xml:space="preserve"> com o ransomwere Ekans;</w:t>
+      <w:proofErr w:type="spellEnd"/>
+      <w:r>
+        <w:rPr>
+          <w:sz w:val="24"/>
+          <w:szCs w:val="24"/>
+        </w:rPr>
+        <w:t xml:space="preserve"> com o ransomwere </w:t>
+      </w:r>
+      <w:proofErr w:type="spellStart"/>
+      <w:r>
+        <w:rPr>
+          <w:sz w:val="24"/>
+          <w:szCs w:val="24"/>
+        </w:rPr>
+        <w:t>Ekans</w:t>
+      </w:r>
+      <w:proofErr w:type="spellEnd"/>
+      <w:r>
+        <w:rPr>
+          <w:sz w:val="24"/>
+          <w:szCs w:val="24"/>
+        </w:rPr>
+        <w:t>;</w:t>
       </w:r>
     </w:p>
     <w:p>
@@ -3149,7 +3321,31 @@
           <w:sz w:val="24"/>
           <w:szCs w:val="24"/>
         </w:rPr>
-        <w:t>ipos de alvos do ransomewere Ek</w:t>
+        <w:t xml:space="preserve">ipos de alvos do </w:t>
+      </w:r>
+      <w:proofErr w:type="spellStart"/>
+      <w:r>
+        <w:rPr>
+          <w:sz w:val="24"/>
+          <w:szCs w:val="24"/>
+        </w:rPr>
+        <w:t>ransomewere</w:t>
+      </w:r>
+      <w:proofErr w:type="spellEnd"/>
+      <w:r>
+        <w:rPr>
+          <w:sz w:val="24"/>
+          <w:szCs w:val="24"/>
+        </w:rPr>
+        <w:t xml:space="preserve"> </w:t>
+      </w:r>
+      <w:proofErr w:type="spellStart"/>
+      <w:r>
+        <w:rPr>
+          <w:sz w:val="24"/>
+          <w:szCs w:val="24"/>
+        </w:rPr>
+        <w:t>Ek</w:t>
       </w:r>
       <w:r>
         <w:rPr>
@@ -3158,6 +3354,7 @@
         </w:rPr>
         <w:t>ans</w:t>
       </w:r>
+      <w:proofErr w:type="spellEnd"/>
       <w:r>
         <w:rPr>
           <w:sz w:val="24"/>
@@ -3184,8 +3381,25 @@
           <w:sz w:val="24"/>
           <w:szCs w:val="24"/>
         </w:rPr>
-        <w:t xml:space="preserve">Simular o ataque do ransomwere Ekans utilizando </w:t>
-      </w:r>
+        <w:t xml:space="preserve">Simular o ataque do ransomwere </w:t>
+      </w:r>
+      <w:proofErr w:type="spellStart"/>
+      <w:r>
+        <w:rPr>
+          <w:sz w:val="24"/>
+          <w:szCs w:val="24"/>
+        </w:rPr>
+        <w:t>Ekans</w:t>
+      </w:r>
+      <w:proofErr w:type="spellEnd"/>
+      <w:r>
+        <w:rPr>
+          <w:sz w:val="24"/>
+          <w:szCs w:val="24"/>
+        </w:rPr>
+        <w:t xml:space="preserve"> utilizando </w:t>
+      </w:r>
+      <w:proofErr w:type="spellStart"/>
       <w:r>
         <w:rPr>
           <w:sz w:val="24"/>
@@ -3193,6 +3407,7 @@
         </w:rPr>
         <w:t>VirtualBox</w:t>
       </w:r>
+      <w:proofErr w:type="spellEnd"/>
       <w:r>
         <w:rPr>
           <w:sz w:val="24"/>
@@ -3241,7 +3456,23 @@
           <w:sz w:val="24"/>
           <w:szCs w:val="24"/>
         </w:rPr>
-        <w:t>Constatar melhores mecanismos de defesa para o ransomwere Ekans.</w:t>
+        <w:t xml:space="preserve">Constatar melhores mecanismos de defesa para o ransomwere </w:t>
+      </w:r>
+      <w:proofErr w:type="spellStart"/>
+      <w:r>
+        <w:rPr>
+          <w:sz w:val="24"/>
+          <w:szCs w:val="24"/>
+        </w:rPr>
+        <w:t>Ekans</w:t>
+      </w:r>
+      <w:proofErr w:type="spellEnd"/>
+      <w:r>
+        <w:rPr>
+          <w:sz w:val="24"/>
+          <w:szCs w:val="24"/>
+        </w:rPr>
+        <w:t>.</w:t>
       </w:r>
     </w:p>
     <w:p>
@@ -3763,7 +3994,23 @@
           <w:sz w:val="24"/>
           <w:szCs w:val="24"/>
         </w:rPr>
-        <w:t>Pode-se definir ciberataques como a invas</w:t>
+        <w:t xml:space="preserve">Pode-se definir </w:t>
+      </w:r>
+      <w:proofErr w:type="spellStart"/>
+      <w:r>
+        <w:rPr>
+          <w:sz w:val="24"/>
+          <w:szCs w:val="24"/>
+        </w:rPr>
+        <w:t>ciberataques</w:t>
+      </w:r>
+      <w:proofErr w:type="spellEnd"/>
+      <w:r>
+        <w:rPr>
+          <w:sz w:val="24"/>
+          <w:szCs w:val="24"/>
+        </w:rPr>
+        <w:t xml:space="preserve"> como a invas</w:t>
       </w:r>
       <w:r>
         <w:rPr>
@@ -3934,7 +4181,23 @@
           <w:sz w:val="24"/>
           <w:szCs w:val="24"/>
         </w:rPr>
-        <w:t>s ciberataques são feitos de varias formas, são eles:</w:t>
+        <w:t xml:space="preserve">s </w:t>
+      </w:r>
+      <w:proofErr w:type="spellStart"/>
+      <w:r>
+        <w:rPr>
+          <w:sz w:val="24"/>
+          <w:szCs w:val="24"/>
+        </w:rPr>
+        <w:t>ciberataques</w:t>
+      </w:r>
+      <w:proofErr w:type="spellEnd"/>
+      <w:r>
+        <w:rPr>
+          <w:sz w:val="24"/>
+          <w:szCs w:val="24"/>
+        </w:rPr>
+        <w:t xml:space="preserve"> são feitos de varias formas, são eles:</w:t>
       </w:r>
     </w:p>
     <w:p>
@@ -3958,6 +4221,7 @@
         </w:rPr>
         <w:t xml:space="preserve"> </w:t>
       </w:r>
+      <w:proofErr w:type="spellStart"/>
       <w:r>
         <w:rPr>
           <w:sz w:val="24"/>
@@ -3970,7 +4234,15 @@
           <w:sz w:val="24"/>
           <w:szCs w:val="24"/>
         </w:rPr>
-        <w:t>orm: notificações de atividades maliciosas relacionadas com o processo automatizado de propagação de códigos maliciosos na rede.</w:t>
+        <w:t>orm</w:t>
+      </w:r>
+      <w:proofErr w:type="spellEnd"/>
+      <w:r>
+        <w:rPr>
+          <w:sz w:val="24"/>
+          <w:szCs w:val="24"/>
+        </w:rPr>
+        <w:t>: notificações de atividades maliciosas relacionadas com o processo automatizado de propagação de códigos maliciosos na rede.</w:t>
       </w:r>
     </w:p>
     <w:p>
@@ -3999,7 +4271,55 @@
           <w:sz w:val="24"/>
           <w:szCs w:val="24"/>
         </w:rPr>
-        <w:t>os (DoS -- Denial of Service): notificações de ataques de negação de serviço, onde o atacante utiliza um computador ou um conjunto de computadores para tirar de operação um serviço, computador ou rede.</w:t>
+        <w:t>os (</w:t>
+      </w:r>
+      <w:proofErr w:type="spellStart"/>
+      <w:r>
+        <w:rPr>
+          <w:sz w:val="24"/>
+          <w:szCs w:val="24"/>
+        </w:rPr>
+        <w:t>DoS</w:t>
+      </w:r>
+      <w:proofErr w:type="spellEnd"/>
+      <w:r>
+        <w:rPr>
+          <w:sz w:val="24"/>
+          <w:szCs w:val="24"/>
+        </w:rPr>
+        <w:t xml:space="preserve"> -- </w:t>
+      </w:r>
+      <w:proofErr w:type="spellStart"/>
+      <w:r>
+        <w:rPr>
+          <w:sz w:val="24"/>
+          <w:szCs w:val="24"/>
+        </w:rPr>
+        <w:t>Denial</w:t>
+      </w:r>
+      <w:proofErr w:type="spellEnd"/>
+      <w:r>
+        <w:rPr>
+          <w:sz w:val="24"/>
+          <w:szCs w:val="24"/>
+        </w:rPr>
+        <w:t xml:space="preserve"> </w:t>
+      </w:r>
+      <w:proofErr w:type="spellStart"/>
+      <w:r>
+        <w:rPr>
+          <w:sz w:val="24"/>
+          <w:szCs w:val="24"/>
+        </w:rPr>
+        <w:t>of</w:t>
+      </w:r>
+      <w:proofErr w:type="spellEnd"/>
+      <w:r>
+        <w:rPr>
+          <w:sz w:val="24"/>
+          <w:szCs w:val="24"/>
+        </w:rPr>
+        <w:t xml:space="preserve"> Service): notificações de ataques de negação de serviço, onde o atacante utiliza um computador ou um conjunto de computadores para tirar de operação um serviço, computador ou rede.</w:t>
       </w:r>
     </w:p>
     <w:p>
@@ -4074,6 +4394,7 @@
           <w:szCs w:val="24"/>
         </w:rPr>
       </w:pPr>
+      <w:proofErr w:type="spellStart"/>
       <w:r>
         <w:rPr>
           <w:sz w:val="24"/>
@@ -4086,7 +4407,15 @@
           <w:sz w:val="24"/>
           <w:szCs w:val="24"/>
         </w:rPr>
-        <w:t>can: notificações de varreduras em redes de computadores, com o intuito de identificar quais computadores estão ativos e quais serviços estão sendo disponibilizados por eles. É amplamente utilizado por atacantes para identificar potenciais alvos, pois permite associar possíveis vulnerabilidades aos serviços habilitados em um computador.</w:t>
+        <w:t>can</w:t>
+      </w:r>
+      <w:proofErr w:type="spellEnd"/>
+      <w:r>
+        <w:rPr>
+          <w:sz w:val="24"/>
+          <w:szCs w:val="24"/>
+        </w:rPr>
+        <w:t>: notificações de varreduras em redes de computadores, com o intuito de identificar quais computadores estão ativos e quais serviços estão sendo disponibilizados por eles. É amplamente utilizado por atacantes para identificar potenciais alvos, pois permite associar possíveis vulnerabilidades aos serviços habilitados em um computador.</w:t>
       </w:r>
     </w:p>
     <w:p>
@@ -4202,8 +4531,17 @@
           <w:sz w:val="24"/>
           <w:szCs w:val="24"/>
         </w:rPr>
-        <w:t>e um ciberataque</w:t>
-      </w:r>
+        <w:t xml:space="preserve">e um </w:t>
+      </w:r>
+      <w:proofErr w:type="spellStart"/>
+      <w:r>
+        <w:rPr>
+          <w:sz w:val="24"/>
+          <w:szCs w:val="24"/>
+        </w:rPr>
+        <w:t>ciberataque</w:t>
+      </w:r>
+      <w:proofErr w:type="spellEnd"/>
       <w:r>
         <w:rPr>
           <w:sz w:val="24"/>
@@ -4416,7 +4754,23 @@
           <w:sz w:val="24"/>
           <w:szCs w:val="24"/>
         </w:rPr>
-        <w:t xml:space="preserve"> Os primeiros ataques com ransomwares relatados ocorreram na Rússia no ano de 2005. Desde então, o esse modo operante de ataque se propagou pelo mundo.</w:t>
+        <w:t xml:space="preserve"> Os primeiros ataques com </w:t>
+      </w:r>
+      <w:proofErr w:type="spellStart"/>
+      <w:r>
+        <w:rPr>
+          <w:sz w:val="24"/>
+          <w:szCs w:val="24"/>
+        </w:rPr>
+        <w:t>ransomwares</w:t>
+      </w:r>
+      <w:proofErr w:type="spellEnd"/>
+      <w:r>
+        <w:rPr>
+          <w:sz w:val="24"/>
+          <w:szCs w:val="24"/>
+        </w:rPr>
+        <w:t xml:space="preserve"> relatados ocorreram na Rússia no ano de 2005. Desde então, o esse modo operante de ataque se propagou pelo mundo.</w:t>
       </w:r>
     </w:p>
     <w:p>
@@ -4851,7 +5205,43 @@
           <w:sz w:val="24"/>
           <w:szCs w:val="24"/>
         </w:rPr>
-        <w:t xml:space="preserve">O único sistema verdadeiramente seguro é aquele que está desligado, desplugado, trancado num cofre de titanium, </w:t>
+        <w:t xml:space="preserve">O único sistema verdadeiramente seguro é aquele que está desligado, </w:t>
+      </w:r>
+      <w:proofErr w:type="spellStart"/>
+      <w:r>
+        <w:rPr>
+          <w:rFonts w:eastAsia="Times New Roman" w:cs="Arial"/>
+          <w:sz w:val="24"/>
+          <w:szCs w:val="24"/>
+        </w:rPr>
+        <w:t>desplugado</w:t>
+      </w:r>
+      <w:proofErr w:type="spellEnd"/>
+      <w:r>
+        <w:rPr>
+          <w:rFonts w:eastAsia="Times New Roman" w:cs="Arial"/>
+          <w:sz w:val="24"/>
+          <w:szCs w:val="24"/>
+        </w:rPr>
+        <w:t xml:space="preserve">, trancado num cofre de </w:t>
+      </w:r>
+      <w:proofErr w:type="spellStart"/>
+      <w:r>
+        <w:rPr>
+          <w:rFonts w:eastAsia="Times New Roman" w:cs="Arial"/>
+          <w:sz w:val="24"/>
+          <w:szCs w:val="24"/>
+        </w:rPr>
+        <w:t>titanium</w:t>
+      </w:r>
+      <w:proofErr w:type="spellEnd"/>
+      <w:r>
+        <w:rPr>
+          <w:rFonts w:eastAsia="Times New Roman" w:cs="Arial"/>
+          <w:sz w:val="24"/>
+          <w:szCs w:val="24"/>
+        </w:rPr>
+        <w:t xml:space="preserve">, </w:t>
       </w:r>
       <w:r>
         <w:rPr>
@@ -4899,7 +5289,7 @@
           <w:sz w:val="24"/>
           <w:szCs w:val="24"/>
         </w:rPr>
-        <w:t>Deste modo é possível verificar a importancia dos mecanismos de defesa para proteger as informações</w:t>
+        <w:t xml:space="preserve">Deste modo é possível verificar a </w:t>
       </w:r>
       <w:r>
         <w:rPr>
@@ -4907,7 +5297,7 @@
           <w:sz w:val="24"/>
           <w:szCs w:val="24"/>
         </w:rPr>
-        <w:t>, portanto é necessário</w:t>
+        <w:t>importância</w:t>
       </w:r>
       <w:r>
         <w:rPr>
@@ -4915,7 +5305,7 @@
           <w:sz w:val="24"/>
           <w:szCs w:val="24"/>
         </w:rPr>
-        <w:t xml:space="preserve"> adiquirir tecnicas de defesa, </w:t>
+        <w:t xml:space="preserve"> dos mecanismos de defesa para proteger as informações, portanto é necessário</w:t>
       </w:r>
       <w:r>
         <w:rPr>
@@ -4923,7 +5313,7 @@
           <w:sz w:val="24"/>
           <w:szCs w:val="24"/>
         </w:rPr>
-        <w:t xml:space="preserve">que variam </w:t>
+        <w:t xml:space="preserve"> </w:t>
       </w:r>
       <w:r>
         <w:rPr>
@@ -4931,6 +5321,38 @@
           <w:sz w:val="24"/>
           <w:szCs w:val="24"/>
         </w:rPr>
+        <w:t>técnicas</w:t>
+      </w:r>
+      <w:r>
+        <w:rPr>
+          <w:rFonts w:eastAsia="Times New Roman" w:cs="Arial"/>
+          <w:sz w:val="24"/>
+          <w:szCs w:val="24"/>
+        </w:rPr>
+        <w:t xml:space="preserve"> de defesa</w:t>
+      </w:r>
+      <w:r>
+        <w:rPr>
+          <w:rFonts w:eastAsia="Times New Roman" w:cs="Arial"/>
+          <w:sz w:val="24"/>
+          <w:szCs w:val="24"/>
+        </w:rPr>
+        <w:t>. Estas</w:t>
+      </w:r>
+      <w:r>
+        <w:rPr>
+          <w:rFonts w:eastAsia="Times New Roman" w:cs="Arial"/>
+          <w:sz w:val="24"/>
+          <w:szCs w:val="24"/>
+        </w:rPr>
+        <w:t xml:space="preserve"> variam </w:t>
+      </w:r>
+      <w:r>
+        <w:rPr>
+          <w:rFonts w:eastAsia="Times New Roman" w:cs="Arial"/>
+          <w:sz w:val="24"/>
+          <w:szCs w:val="24"/>
+        </w:rPr>
         <w:t>de acordo com</w:t>
       </w:r>
       <w:r>
@@ -4971,7 +5393,7 @@
           <w:sz w:val="24"/>
           <w:szCs w:val="24"/>
         </w:rPr>
-        <w:t xml:space="preserve">dividindo-se em física, administrativa </w:t>
+        <w:t xml:space="preserve">dividindo-se em </w:t>
       </w:r>
       <w:r>
         <w:rPr>
@@ -4979,7 +5401,23 @@
           <w:sz w:val="24"/>
           <w:szCs w:val="24"/>
         </w:rPr>
-        <w:t xml:space="preserve">e a lógica </w:t>
+        <w:t xml:space="preserve">três categorias: </w:t>
+      </w:r>
+      <w:r>
+        <w:rPr>
+          <w:rFonts w:eastAsia="Times New Roman" w:cs="Arial"/>
+          <w:sz w:val="24"/>
+          <w:szCs w:val="24"/>
+        </w:rPr>
+        <w:t xml:space="preserve">física, administrativa </w:t>
+      </w:r>
+      <w:r>
+        <w:rPr>
+          <w:rFonts w:eastAsia="Times New Roman" w:cs="Arial"/>
+          <w:sz w:val="24"/>
+          <w:szCs w:val="24"/>
+        </w:rPr>
+        <w:t xml:space="preserve">e lógica </w:t>
       </w:r>
     </w:p>
     <w:p>
@@ -5014,7 +5452,7 @@
           <w:sz w:val="24"/>
           <w:szCs w:val="24"/>
         </w:rPr>
-        <w:t xml:space="preserve">manter a </w:t>
+        <w:t>man</w:t>
       </w:r>
       <w:r>
         <w:rPr>
@@ -5022,7 +5460,7 @@
           <w:sz w:val="24"/>
           <w:szCs w:val="24"/>
         </w:rPr>
-        <w:t>integridade física do sistema</w:t>
+        <w:t>utenção</w:t>
       </w:r>
       <w:r>
         <w:rPr>
@@ -5030,7 +5468,7 @@
           <w:sz w:val="24"/>
           <w:szCs w:val="24"/>
         </w:rPr>
-        <w:t xml:space="preserve">, </w:t>
+        <w:t xml:space="preserve"> </w:t>
       </w:r>
       <w:r>
         <w:rPr>
@@ -5038,7 +5476,7 @@
           <w:sz w:val="24"/>
           <w:szCs w:val="24"/>
         </w:rPr>
-        <w:t>catástrofes naturais, incendios, entre outros</w:t>
+        <w:t>d</w:t>
       </w:r>
       <w:r>
         <w:rPr>
@@ -5046,7 +5484,7 @@
           <w:sz w:val="24"/>
           <w:szCs w:val="24"/>
         </w:rPr>
-        <w:t xml:space="preserve">. Como exemplo pode-se citar, </w:t>
+        <w:t xml:space="preserve">a </w:t>
       </w:r>
       <w:r>
         <w:rPr>
@@ -5054,7 +5492,7 @@
           <w:sz w:val="24"/>
           <w:szCs w:val="24"/>
         </w:rPr>
-        <w:t>o sistema de refrigeração de uma empresa, deviso ao uso dos computadores, tem-se a elevação da temperatura do mesmo comprometendo a segurança das informações nelas contidas, pois o pc pode vir a explodir ou parar de funcionar. É necessário fazer com que a tem</w:t>
+        <w:t xml:space="preserve">integridade física </w:t>
       </w:r>
       <w:r>
         <w:rPr>
@@ -5062,7 +5500,103 @@
           <w:sz w:val="24"/>
           <w:szCs w:val="24"/>
         </w:rPr>
-        <w:t>peratura se mantenha baixa, pode-se fazer isso usando aum sistema de refrigeramento, como por exemplo um ar condicionado.</w:t>
+        <w:t xml:space="preserve">(hardware) </w:t>
+      </w:r>
+      <w:r>
+        <w:rPr>
+          <w:rFonts w:eastAsia="Times New Roman" w:cs="Arial"/>
+          <w:sz w:val="24"/>
+          <w:szCs w:val="24"/>
+        </w:rPr>
+        <w:t>do sistema</w:t>
+      </w:r>
+      <w:r>
+        <w:rPr>
+          <w:rFonts w:eastAsia="Times New Roman" w:cs="Arial"/>
+          <w:sz w:val="24"/>
+          <w:szCs w:val="24"/>
+        </w:rPr>
+        <w:t xml:space="preserve"> contra</w:t>
+      </w:r>
+      <w:r>
+        <w:rPr>
+          <w:rFonts w:eastAsia="Times New Roman" w:cs="Arial"/>
+          <w:sz w:val="24"/>
+          <w:szCs w:val="24"/>
+        </w:rPr>
+        <w:t xml:space="preserve"> </w:t>
+      </w:r>
+      <w:r>
+        <w:rPr>
+          <w:rFonts w:eastAsia="Times New Roman" w:cs="Arial"/>
+          <w:sz w:val="24"/>
+          <w:szCs w:val="24"/>
+        </w:rPr>
+        <w:t>catástrofes naturais</w:t>
+      </w:r>
+      <w:r>
+        <w:rPr>
+          <w:rFonts w:eastAsia="Times New Roman" w:cs="Arial"/>
+          <w:sz w:val="24"/>
+          <w:szCs w:val="24"/>
+        </w:rPr>
+        <w:t xml:space="preserve"> como</w:t>
+      </w:r>
+      <w:r>
+        <w:rPr>
+          <w:rFonts w:eastAsia="Times New Roman" w:cs="Arial"/>
+          <w:sz w:val="24"/>
+          <w:szCs w:val="24"/>
+        </w:rPr>
+        <w:t xml:space="preserve"> </w:t>
+      </w:r>
+      <w:r>
+        <w:rPr>
+          <w:rFonts w:eastAsia="Times New Roman" w:cs="Arial"/>
+          <w:sz w:val="24"/>
+          <w:szCs w:val="24"/>
+        </w:rPr>
+        <w:t>incêndios, alagamentos, raios e entre outros</w:t>
+      </w:r>
+      <w:r>
+        <w:rPr>
+          <w:rFonts w:eastAsia="Times New Roman" w:cs="Arial"/>
+          <w:sz w:val="24"/>
+          <w:szCs w:val="24"/>
+        </w:rPr>
+        <w:t xml:space="preserve">. </w:t>
+      </w:r>
+      <w:r>
+        <w:rPr>
+          <w:rFonts w:eastAsia="Times New Roman" w:cs="Arial"/>
+          <w:sz w:val="24"/>
+          <w:szCs w:val="24"/>
+        </w:rPr>
+        <w:t>Como exemplo pode-se citar</w:t>
+      </w:r>
+      <w:r>
+        <w:rPr>
+          <w:rFonts w:eastAsia="Times New Roman" w:cs="Arial"/>
+          <w:sz w:val="24"/>
+          <w:szCs w:val="24"/>
+        </w:rPr>
+        <w:t xml:space="preserve"> </w:t>
+      </w:r>
+      <w:r>
+        <w:rPr>
+          <w:rFonts w:eastAsia="Times New Roman" w:cs="Arial"/>
+          <w:sz w:val="24"/>
+          <w:szCs w:val="24"/>
+        </w:rPr>
+        <w:t>o sistema de refrigeração de um</w:t>
+      </w:r>
+      <w:r>
+        <w:rPr>
+          <w:rFonts w:eastAsia="Times New Roman" w:cs="Arial"/>
+          <w:sz w:val="24"/>
+          <w:szCs w:val="24"/>
+        </w:rPr>
+        <w:t xml:space="preserve"> servidor. A função deste é a de manter os dispositivos sempre um uma temperatura favorável ao bom funcionamento, evitando a paralização por super aquecimento.</w:t>
       </w:r>
     </w:p>
     <w:p>
@@ -5097,7 +5631,7 @@
           <w:sz w:val="24"/>
           <w:szCs w:val="24"/>
         </w:rPr>
-        <w:t xml:space="preserve"> </w:t>
+        <w:t>.</w:t>
       </w:r>
     </w:p>
     <w:p>
@@ -5132,7 +5666,71 @@
           <w:sz w:val="24"/>
           <w:szCs w:val="24"/>
         </w:rPr>
-        <w:t>, um exemplo é a utilização de usuários e senhas e determinação do que cada usuário poderá acessar dentro de uma empresa, para que não haja vazamento de dados que não são concernentes ao conhecimento de funcionários não autorizados.</w:t>
+        <w:t>.</w:t>
+      </w:r>
+      <w:r>
+        <w:rPr>
+          <w:rFonts w:eastAsia="Times New Roman" w:cs="Arial"/>
+          <w:sz w:val="24"/>
+          <w:szCs w:val="24"/>
+        </w:rPr>
+        <w:t xml:space="preserve"> </w:t>
+      </w:r>
+      <w:r>
+        <w:rPr>
+          <w:rFonts w:eastAsia="Times New Roman" w:cs="Arial"/>
+          <w:sz w:val="24"/>
+          <w:szCs w:val="24"/>
+        </w:rPr>
+        <w:t>U</w:t>
+      </w:r>
+      <w:r>
+        <w:rPr>
+          <w:rFonts w:eastAsia="Times New Roman" w:cs="Arial"/>
+          <w:sz w:val="24"/>
+          <w:szCs w:val="24"/>
+        </w:rPr>
+        <w:t xml:space="preserve">m exemplo </w:t>
+      </w:r>
+      <w:r>
+        <w:rPr>
+          <w:rFonts w:eastAsia="Times New Roman" w:cs="Arial"/>
+          <w:sz w:val="24"/>
+          <w:szCs w:val="24"/>
+        </w:rPr>
+        <w:t>seria</w:t>
+      </w:r>
+      <w:r>
+        <w:rPr>
+          <w:rFonts w:eastAsia="Times New Roman" w:cs="Arial"/>
+          <w:sz w:val="24"/>
+          <w:szCs w:val="24"/>
+        </w:rPr>
+        <w:t xml:space="preserve"> a utilização de usuários</w:t>
+      </w:r>
+      <w:r>
+        <w:rPr>
+          <w:rFonts w:eastAsia="Times New Roman" w:cs="Arial"/>
+          <w:sz w:val="24"/>
+          <w:szCs w:val="24"/>
+        </w:rPr>
+        <w:t xml:space="preserve">, </w:t>
+      </w:r>
+      <w:r>
+        <w:rPr>
+          <w:rFonts w:eastAsia="Times New Roman" w:cs="Arial"/>
+          <w:sz w:val="24"/>
+          <w:szCs w:val="24"/>
+        </w:rPr>
+        <w:t>senhas e</w:t>
+      </w:r>
+      <w:r>
+        <w:rPr>
+          <w:rFonts w:eastAsia="Times New Roman" w:cs="Arial"/>
+          <w:sz w:val="24"/>
+          <w:szCs w:val="24"/>
+        </w:rPr>
+        <w:t xml:space="preserve"> níveis de acesso diferentes. Assim, pessoas externas não conseguem acesso nenhum aos dados e pessoas internas somente acessam os conteúdos que lhes são úteis para suas respectivas funções. Com abordagens como essa o rastreamento em casos de invasões, ou vazamento, também se torna uma tarefa mais simples, já que pelas informações vazadas é possível deduzir qual grupo de pessoas teria acesso a elas.</w:t>
       </w:r>
     </w:p>
     <w:p>
@@ -5192,6 +5790,7 @@
           <w:sz w:val="24"/>
           <w:szCs w:val="28"/>
         </w:rPr>
+        <w:lastRenderedPageBreak/>
         <w:t>Segundo Gil (2010), as pesquisas exploratórias têm por finalidade proporcionar maior familiaridade com o problema, com o intuito de torná-lo mais explícito ou a construir hipóteses.</w:t>
       </w:r>
     </w:p>
@@ -5213,7 +5812,6 @@
           <w:sz w:val="24"/>
           <w:szCs w:val="28"/>
         </w:rPr>
-        <w:lastRenderedPageBreak/>
         <w:t>Á vista disso</w:t>
       </w:r>
       <w:r>
@@ -5222,7 +5820,7 @@
           <w:sz w:val="24"/>
           <w:szCs w:val="28"/>
         </w:rPr>
-        <w:t>, esse projeto é uma pesquisa e</w:t>
+        <w:t xml:space="preserve">, </w:t>
       </w:r>
       <w:r>
         <w:rPr>
@@ -5230,7 +5828,153 @@
           <w:sz w:val="24"/>
           <w:szCs w:val="28"/>
         </w:rPr>
-        <w:t>xploratória, pois o objetivo é compreender como o ransomwere Ekans opera, por meio de uma simulação utilizando máquinas virtuais, e identificar os melhores mecanismos de defesa</w:t>
+        <w:t>este</w:t>
+      </w:r>
+      <w:r>
+        <w:rPr>
+          <w:rFonts w:ascii="Arial" w:hAnsi="Arial" w:cs="Arial"/>
+          <w:sz w:val="24"/>
+          <w:szCs w:val="28"/>
+        </w:rPr>
+        <w:t xml:space="preserve"> projeto </w:t>
+      </w:r>
+      <w:r>
+        <w:rPr>
+          <w:rFonts w:ascii="Arial" w:hAnsi="Arial" w:cs="Arial"/>
+          <w:sz w:val="24"/>
+          <w:szCs w:val="28"/>
+        </w:rPr>
+        <w:t>trata-se de uma</w:t>
+      </w:r>
+      <w:r>
+        <w:rPr>
+          <w:rFonts w:ascii="Arial" w:hAnsi="Arial" w:cs="Arial"/>
+          <w:sz w:val="24"/>
+          <w:szCs w:val="28"/>
+        </w:rPr>
+        <w:t xml:space="preserve"> pesquisa e</w:t>
+      </w:r>
+      <w:r>
+        <w:rPr>
+          <w:rFonts w:ascii="Arial" w:hAnsi="Arial" w:cs="Arial"/>
+          <w:sz w:val="24"/>
+          <w:szCs w:val="28"/>
+        </w:rPr>
+        <w:t xml:space="preserve">xploratória </w:t>
+      </w:r>
+      <w:r>
+        <w:rPr>
+          <w:rFonts w:ascii="Arial" w:hAnsi="Arial" w:cs="Arial"/>
+          <w:sz w:val="24"/>
+          <w:szCs w:val="28"/>
+        </w:rPr>
+        <w:t>com</w:t>
+      </w:r>
+      <w:r>
+        <w:rPr>
+          <w:rFonts w:ascii="Arial" w:hAnsi="Arial" w:cs="Arial"/>
+          <w:sz w:val="24"/>
+          <w:szCs w:val="28"/>
+        </w:rPr>
+        <w:t xml:space="preserve"> o objetivo é compreender como o ransomwere </w:t>
+      </w:r>
+      <w:proofErr w:type="spellStart"/>
+      <w:r>
+        <w:rPr>
+          <w:rFonts w:ascii="Arial" w:hAnsi="Arial" w:cs="Arial"/>
+          <w:sz w:val="24"/>
+          <w:szCs w:val="28"/>
+        </w:rPr>
+        <w:t>Ekans</w:t>
+      </w:r>
+      <w:proofErr w:type="spellEnd"/>
+      <w:r>
+        <w:rPr>
+          <w:rFonts w:ascii="Arial" w:hAnsi="Arial" w:cs="Arial"/>
+          <w:sz w:val="24"/>
+          <w:szCs w:val="28"/>
+        </w:rPr>
+        <w:t xml:space="preserve"> opera</w:t>
+      </w:r>
+      <w:r>
+        <w:rPr>
+          <w:rFonts w:ascii="Arial" w:hAnsi="Arial" w:cs="Arial"/>
+          <w:sz w:val="24"/>
+          <w:szCs w:val="28"/>
+        </w:rPr>
+        <w:t>.</w:t>
+      </w:r>
+      <w:r>
+        <w:rPr>
+          <w:rFonts w:ascii="Arial" w:hAnsi="Arial" w:cs="Arial"/>
+          <w:sz w:val="24"/>
+          <w:szCs w:val="28"/>
+        </w:rPr>
+        <w:t xml:space="preserve"> </w:t>
+      </w:r>
+      <w:r>
+        <w:rPr>
+          <w:rFonts w:ascii="Arial" w:hAnsi="Arial" w:cs="Arial"/>
+          <w:sz w:val="24"/>
+          <w:szCs w:val="28"/>
+        </w:rPr>
+        <w:t xml:space="preserve">Usando para tal, </w:t>
+      </w:r>
+      <w:r>
+        <w:rPr>
+          <w:rFonts w:ascii="Arial" w:hAnsi="Arial" w:cs="Arial"/>
+          <w:sz w:val="24"/>
+          <w:szCs w:val="28"/>
+        </w:rPr>
+        <w:t>simulaç</w:t>
+      </w:r>
+      <w:r>
+        <w:rPr>
+          <w:rFonts w:ascii="Arial" w:hAnsi="Arial" w:cs="Arial"/>
+          <w:sz w:val="24"/>
+          <w:szCs w:val="28"/>
+        </w:rPr>
+        <w:t xml:space="preserve">ões em </w:t>
+      </w:r>
+      <w:r>
+        <w:rPr>
+          <w:rFonts w:ascii="Arial" w:hAnsi="Arial" w:cs="Arial"/>
+          <w:sz w:val="24"/>
+          <w:szCs w:val="28"/>
+        </w:rPr>
+        <w:t>máquinas virtuais</w:t>
+      </w:r>
+      <w:r>
+        <w:rPr>
+          <w:rFonts w:ascii="Arial" w:hAnsi="Arial" w:cs="Arial"/>
+          <w:sz w:val="24"/>
+          <w:szCs w:val="28"/>
+        </w:rPr>
+        <w:t>. Como resultado, espera-se</w:t>
+      </w:r>
+      <w:r>
+        <w:rPr>
+          <w:rFonts w:ascii="Arial" w:hAnsi="Arial" w:cs="Arial"/>
+          <w:sz w:val="24"/>
+          <w:szCs w:val="28"/>
+        </w:rPr>
+        <w:t xml:space="preserve"> identificar os melhores mecanismos de defesa</w:t>
+      </w:r>
+      <w:r>
+        <w:rPr>
+          <w:rFonts w:ascii="Arial" w:hAnsi="Arial" w:cs="Arial"/>
+          <w:sz w:val="24"/>
+          <w:szCs w:val="28"/>
+        </w:rPr>
+        <w:t xml:space="preserve"> para esse </w:t>
+      </w:r>
+      <w:r>
+        <w:rPr>
+          <w:rFonts w:ascii="Arial" w:hAnsi="Arial" w:cs="Arial"/>
+          <w:sz w:val="24"/>
+          <w:szCs w:val="28"/>
+        </w:rPr>
+        <w:t>ransomwere</w:t>
       </w:r>
       <w:r>
         <w:rPr>
@@ -5259,7 +6003,7 @@
           <w:sz w:val="24"/>
           <w:szCs w:val="28"/>
         </w:rPr>
-        <w:t xml:space="preserve">O projeto será desenvolvido em duas etapas: na primeira serão realizadas pesquisas, estudos e desenvolvimento do embasamento teórico e na segunda etapa serão feitos os testes com a ferramenta </w:t>
+        <w:t>O projeto será desenvolvido em duas etapas: na primeira serão realizadas pesquisas, estudos e desenvolvimento do embasamento teórico</w:t>
       </w:r>
       <w:r>
         <w:rPr>
@@ -5267,7 +6011,33 @@
           <w:sz w:val="24"/>
           <w:szCs w:val="28"/>
         </w:rPr>
-        <w:t xml:space="preserve">VirtualBox </w:t>
+        <w:t>;</w:t>
+      </w:r>
+      <w:r>
+        <w:rPr>
+          <w:rFonts w:ascii="Arial" w:hAnsi="Arial" w:cs="Arial"/>
+          <w:sz w:val="24"/>
+          <w:szCs w:val="28"/>
+        </w:rPr>
+        <w:t xml:space="preserve"> na segunda serão feitos testes com a ferramenta </w:t>
+      </w:r>
+      <w:proofErr w:type="spellStart"/>
+      <w:r>
+        <w:rPr>
+          <w:rFonts w:ascii="Arial" w:hAnsi="Arial" w:cs="Arial"/>
+          <w:sz w:val="24"/>
+          <w:szCs w:val="28"/>
+        </w:rPr>
+        <w:t>VirtualBox</w:t>
+      </w:r>
+      <w:proofErr w:type="spellEnd"/>
+      <w:r>
+        <w:rPr>
+          <w:rFonts w:ascii="Arial" w:hAnsi="Arial" w:cs="Arial"/>
+          <w:sz w:val="24"/>
+          <w:szCs w:val="28"/>
+        </w:rPr>
+        <w:t xml:space="preserve"> </w:t>
       </w:r>
       <w:r>
         <w:rPr>
@@ -5368,8 +6138,18 @@
           <w:sz w:val="24"/>
           <w:szCs w:val="28"/>
         </w:rPr>
-        <w:t xml:space="preserve"> casos de ciberataques</w:t>
-      </w:r>
+        <w:t xml:space="preserve"> casos de </w:t>
+      </w:r>
+      <w:proofErr w:type="spellStart"/>
+      <w:r>
+        <w:rPr>
+          <w:rFonts w:ascii="Arial" w:hAnsi="Arial" w:cs="Arial"/>
+          <w:sz w:val="24"/>
+          <w:szCs w:val="28"/>
+        </w:rPr>
+        <w:t>ciberataques</w:t>
+      </w:r>
+      <w:proofErr w:type="spellEnd"/>
       <w:r>
         <w:rPr>
           <w:rFonts w:ascii="Arial" w:hAnsi="Arial" w:cs="Arial"/>
@@ -5394,14 +6174,34 @@
           <w:szCs w:val="28"/>
         </w:rPr>
       </w:pPr>
+      <w:proofErr w:type="spellStart"/>
       <w:r>
         <w:rPr>
           <w:rFonts w:ascii="Arial" w:hAnsi="Arial" w:cs="Arial"/>
           <w:sz w:val="24"/>
           <w:szCs w:val="28"/>
         </w:rPr>
-        <w:t>Caracteristicas de ransomweres</w:t>
-      </w:r>
+        <w:t>Caracteristicas</w:t>
+      </w:r>
+      <w:proofErr w:type="spellEnd"/>
+      <w:r>
+        <w:rPr>
+          <w:rFonts w:ascii="Arial" w:hAnsi="Arial" w:cs="Arial"/>
+          <w:sz w:val="24"/>
+          <w:szCs w:val="28"/>
+        </w:rPr>
+        <w:t xml:space="preserve"> de </w:t>
+      </w:r>
+      <w:proofErr w:type="spellStart"/>
+      <w:r>
+        <w:rPr>
+          <w:rFonts w:ascii="Arial" w:hAnsi="Arial" w:cs="Arial"/>
+          <w:sz w:val="24"/>
+          <w:szCs w:val="28"/>
+        </w:rPr>
+        <w:t>ransomweres</w:t>
+      </w:r>
+      <w:proofErr w:type="spellEnd"/>
       <w:r>
         <w:rPr>
           <w:rFonts w:ascii="Arial" w:hAnsi="Arial" w:cs="Arial"/>
@@ -5432,15 +6232,7 @@
           <w:sz w:val="24"/>
           <w:szCs w:val="28"/>
         </w:rPr>
-        <w:t>Conceitos de mecanismos de defesa</w:t>
-      </w:r>
-      <w:r>
-        <w:rPr>
-          <w:rFonts w:ascii="Arial" w:hAnsi="Arial" w:cs="Arial"/>
-          <w:sz w:val="24"/>
-          <w:szCs w:val="28"/>
-        </w:rPr>
-        <w:t>;</w:t>
+        <w:t>Conceitos de mecanismos de defesa;</w:t>
       </w:r>
     </w:p>
     <w:p>
@@ -5472,8 +6264,18 @@
           <w:sz w:val="24"/>
           <w:szCs w:val="28"/>
         </w:rPr>
-        <w:t>menta de virtualização de máquinas VirtualBox</w:t>
-      </w:r>
+        <w:t xml:space="preserve">menta de virtualização de máquinas </w:t>
+      </w:r>
+      <w:proofErr w:type="spellStart"/>
+      <w:r>
+        <w:rPr>
+          <w:rFonts w:ascii="Arial" w:hAnsi="Arial" w:cs="Arial"/>
+          <w:sz w:val="24"/>
+          <w:szCs w:val="28"/>
+        </w:rPr>
+        <w:t>VirtualBox</w:t>
+      </w:r>
+      <w:proofErr w:type="spellEnd"/>
       <w:r>
         <w:rPr>
           <w:rFonts w:ascii="Arial" w:hAnsi="Arial" w:cs="Arial"/>
@@ -5512,8 +6314,54 @@
           <w:sz w:val="24"/>
           <w:szCs w:val="28"/>
         </w:rPr>
-        <w:t xml:space="preserve"> a ferramenta VirtualBox para simulação de ciberataques com o ransomwere Ekans</w:t>
-      </w:r>
+        <w:t xml:space="preserve"> a ferramenta </w:t>
+      </w:r>
+      <w:proofErr w:type="spellStart"/>
+      <w:r>
+        <w:rPr>
+          <w:rFonts w:ascii="Arial" w:hAnsi="Arial" w:cs="Arial"/>
+          <w:sz w:val="24"/>
+          <w:szCs w:val="28"/>
+        </w:rPr>
+        <w:t>VirtualBox</w:t>
+      </w:r>
+      <w:proofErr w:type="spellEnd"/>
+      <w:r>
+        <w:rPr>
+          <w:rFonts w:ascii="Arial" w:hAnsi="Arial" w:cs="Arial"/>
+          <w:sz w:val="24"/>
+          <w:szCs w:val="28"/>
+        </w:rPr>
+        <w:t xml:space="preserve"> para simulação de </w:t>
+      </w:r>
+      <w:proofErr w:type="spellStart"/>
+      <w:r>
+        <w:rPr>
+          <w:rFonts w:ascii="Arial" w:hAnsi="Arial" w:cs="Arial"/>
+          <w:sz w:val="24"/>
+          <w:szCs w:val="28"/>
+        </w:rPr>
+        <w:t>ciberataques</w:t>
+      </w:r>
+      <w:proofErr w:type="spellEnd"/>
+      <w:r>
+        <w:rPr>
+          <w:rFonts w:ascii="Arial" w:hAnsi="Arial" w:cs="Arial"/>
+          <w:sz w:val="24"/>
+          <w:szCs w:val="28"/>
+        </w:rPr>
+        <w:t xml:space="preserve"> com o ransomwere </w:t>
+      </w:r>
+      <w:proofErr w:type="spellStart"/>
+      <w:r>
+        <w:rPr>
+          <w:rFonts w:ascii="Arial" w:hAnsi="Arial" w:cs="Arial"/>
+          <w:sz w:val="24"/>
+          <w:szCs w:val="28"/>
+        </w:rPr>
+        <w:t>Ekans</w:t>
+      </w:r>
+      <w:proofErr w:type="spellEnd"/>
       <w:r>
         <w:rPr>
           <w:rFonts w:ascii="Arial" w:hAnsi="Arial" w:cs="Arial"/>
@@ -5736,7 +6584,15 @@
           <w:sz w:val="24"/>
           <w:szCs w:val="24"/>
         </w:rPr>
-        <w:t xml:space="preserve"> CPU 650 @ 3.20GHz com memória RAM de 4 GB. O fundamento da escolha do computador se deve pela razão de pertencer </w:t>
+        <w:t xml:space="preserve"> CPU 650 @ 3.20GHz com memória RAM de 4 GB. O fundamento da escolha do computador se deve pela razão de </w:t>
+      </w:r>
+      <w:r>
+        <w:rPr>
+          <w:sz w:val="24"/>
+          <w:szCs w:val="24"/>
+        </w:rPr>
+        <w:lastRenderedPageBreak/>
+        <w:t xml:space="preserve">pertencer </w:t>
       </w:r>
       <w:r>
         <w:rPr>
@@ -6420,6 +7276,7 @@
               </w:rPr>
               <w:t xml:space="preserve"> (</w:t>
             </w:r>
+            <w:proofErr w:type="spellStart"/>
             <w:r>
               <w:rPr>
                 <w:rFonts w:cs="Arial"/>
@@ -6428,14 +7285,43 @@
               </w:rPr>
               <w:t>Ciberataques</w:t>
             </w:r>
-            <w:r>
-              <w:rPr>
-                <w:rFonts w:cs="Arial"/>
-                <w:sz w:val="24"/>
-                <w:szCs w:val="24"/>
-              </w:rPr>
-              <w:t>, Mecanismos de Defesa, Ramsomwere Ekans</w:t>
-            </w:r>
+            <w:proofErr w:type="spellEnd"/>
+            <w:r>
+              <w:rPr>
+                <w:rFonts w:cs="Arial"/>
+                <w:sz w:val="24"/>
+                <w:szCs w:val="24"/>
+              </w:rPr>
+              <w:t xml:space="preserve">, Mecanismos de Defesa, </w:t>
+            </w:r>
+            <w:proofErr w:type="spellStart"/>
+            <w:r>
+              <w:rPr>
+                <w:rFonts w:cs="Arial"/>
+                <w:sz w:val="24"/>
+                <w:szCs w:val="24"/>
+              </w:rPr>
+              <w:t>Ramsomwere</w:t>
+            </w:r>
+            <w:proofErr w:type="spellEnd"/>
+            <w:r>
+              <w:rPr>
+                <w:rFonts w:cs="Arial"/>
+                <w:sz w:val="24"/>
+                <w:szCs w:val="24"/>
+              </w:rPr>
+              <w:t xml:space="preserve"> </w:t>
+            </w:r>
+            <w:proofErr w:type="spellStart"/>
+            <w:r>
+              <w:rPr>
+                <w:rFonts w:cs="Arial"/>
+                <w:sz w:val="24"/>
+                <w:szCs w:val="24"/>
+              </w:rPr>
+              <w:t>Ekans</w:t>
+            </w:r>
+            <w:proofErr w:type="spellEnd"/>
             <w:r>
               <w:rPr>
                 <w:rFonts w:cs="Arial"/>
@@ -6808,6 +7694,7 @@
               </w:rPr>
               <w:t xml:space="preserve">Verificação de </w:t>
             </w:r>
+            <w:proofErr w:type="spellStart"/>
             <w:r>
               <w:rPr>
                 <w:rFonts w:cs="Arial"/>
@@ -6816,14 +7703,25 @@
               </w:rPr>
               <w:t>ciberataques</w:t>
             </w:r>
-            <w:r>
-              <w:rPr>
-                <w:rFonts w:cs="Arial"/>
-                <w:sz w:val="24"/>
-                <w:szCs w:val="24"/>
-              </w:rPr>
-              <w:t xml:space="preserve"> com o ransomwere Ekans</w:t>
-            </w:r>
+            <w:proofErr w:type="spellEnd"/>
+            <w:r>
+              <w:rPr>
+                <w:rFonts w:cs="Arial"/>
+                <w:sz w:val="24"/>
+                <w:szCs w:val="24"/>
+              </w:rPr>
+              <w:t xml:space="preserve"> com o ransomwere </w:t>
+            </w:r>
+            <w:proofErr w:type="spellStart"/>
+            <w:r>
+              <w:rPr>
+                <w:rFonts w:cs="Arial"/>
+                <w:sz w:val="24"/>
+                <w:szCs w:val="24"/>
+              </w:rPr>
+              <w:t>Ekans</w:t>
+            </w:r>
+            <w:proofErr w:type="spellEnd"/>
           </w:p>
         </w:tc>
         <w:tc>
@@ -7165,7 +8063,25 @@
                 <w:sz w:val="24"/>
                 <w:szCs w:val="24"/>
               </w:rPr>
-              <w:t>Determinação dos principais tipos de alvos do ransomwere Ekans.</w:t>
+              <w:t xml:space="preserve">Determinação dos principais tipos de alvos do ransomwere </w:t>
+            </w:r>
+            <w:proofErr w:type="spellStart"/>
+            <w:r>
+              <w:rPr>
+                <w:rFonts w:cs="Arial"/>
+                <w:sz w:val="24"/>
+                <w:szCs w:val="24"/>
+              </w:rPr>
+              <w:t>Ekans</w:t>
+            </w:r>
+            <w:proofErr w:type="spellEnd"/>
+            <w:r>
+              <w:rPr>
+                <w:rFonts w:cs="Arial"/>
+                <w:sz w:val="24"/>
+                <w:szCs w:val="24"/>
+              </w:rPr>
+              <w:t>.</w:t>
             </w:r>
           </w:p>
         </w:tc>
@@ -7921,8 +8837,18 @@
                 <w:sz w:val="24"/>
                 <w:szCs w:val="24"/>
               </w:rPr>
-              <w:t>Constatação de melhores mecanismos de defesa contra o ransomwere Ekans</w:t>
-            </w:r>
+              <w:t xml:space="preserve">Constatação de melhores mecanismos de defesa contra o ransomwere </w:t>
+            </w:r>
+            <w:proofErr w:type="spellStart"/>
+            <w:r>
+              <w:rPr>
+                <w:rFonts w:cs="Arial"/>
+                <w:sz w:val="24"/>
+                <w:szCs w:val="24"/>
+              </w:rPr>
+              <w:t>Ekans</w:t>
+            </w:r>
+            <w:proofErr w:type="spellEnd"/>
           </w:p>
         </w:tc>
         <w:tc>
@@ -9058,7 +9984,35 @@
         <w:rPr>
           <w:szCs w:val="24"/>
         </w:rPr>
-        <w:t>O que é um ciberataque?. CartaCapital, 2017</w:t>
+        <w:t xml:space="preserve">O que é um </w:t>
+      </w:r>
+      <w:proofErr w:type="spellStart"/>
+      <w:r>
+        <w:rPr>
+          <w:szCs w:val="24"/>
+        </w:rPr>
+        <w:t>ciberataque</w:t>
+      </w:r>
+      <w:proofErr w:type="spellEnd"/>
+      <w:r>
+        <w:rPr>
+          <w:szCs w:val="24"/>
+        </w:rPr>
+        <w:t xml:space="preserve">?. </w:t>
+      </w:r>
+      <w:proofErr w:type="spellStart"/>
+      <w:r>
+        <w:rPr>
+          <w:szCs w:val="24"/>
+        </w:rPr>
+        <w:t>CartaCapital</w:t>
+      </w:r>
+      <w:proofErr w:type="spellEnd"/>
+      <w:r>
+        <w:rPr>
+          <w:szCs w:val="24"/>
+        </w:rPr>
+        <w:t>, 2017</w:t>
       </w:r>
       <w:r>
         <w:rPr>
@@ -9119,7 +10073,35 @@
         <w:rPr>
           <w:szCs w:val="24"/>
         </w:rPr>
-        <w:t>O que é um ramsomwere?.TechTudo, 2017</w:t>
+        <w:t xml:space="preserve">O que é um </w:t>
+      </w:r>
+      <w:proofErr w:type="spellStart"/>
+      <w:r>
+        <w:rPr>
+          <w:szCs w:val="24"/>
+        </w:rPr>
+        <w:t>ramsomwere</w:t>
+      </w:r>
+      <w:proofErr w:type="spellEnd"/>
+      <w:r>
+        <w:rPr>
+          <w:szCs w:val="24"/>
+        </w:rPr>
+        <w:t>?.</w:t>
+      </w:r>
+      <w:proofErr w:type="spellStart"/>
+      <w:r>
+        <w:rPr>
+          <w:szCs w:val="24"/>
+        </w:rPr>
+        <w:t>TechTudo</w:t>
+      </w:r>
+      <w:proofErr w:type="spellEnd"/>
+      <w:r>
+        <w:rPr>
+          <w:szCs w:val="24"/>
+        </w:rPr>
+        <w:t>, 2017</w:t>
       </w:r>
       <w:r>
         <w:rPr>
@@ -9234,7 +10216,6 @@
       <w:r>
         <w:rPr>
           <w:szCs w:val="24"/>
-          <w:lang w:val="en-US"/>
         </w:rPr>
         <w:t>5.ed. São Paulo: Atlas, 2010.</w:t>
       </w:r>
@@ -9418,7 +10399,35 @@
         <w:rPr>
           <w:szCs w:val="24"/>
         </w:rPr>
-        <w:t>rança, Purdue University/France.</w:t>
+        <w:t xml:space="preserve">rança, </w:t>
+      </w:r>
+      <w:proofErr w:type="spellStart"/>
+      <w:r>
+        <w:rPr>
+          <w:szCs w:val="24"/>
+        </w:rPr>
+        <w:t>Purdue</w:t>
+      </w:r>
+      <w:proofErr w:type="spellEnd"/>
+      <w:r>
+        <w:rPr>
+          <w:szCs w:val="24"/>
+        </w:rPr>
+        <w:t xml:space="preserve"> </w:t>
+      </w:r>
+      <w:proofErr w:type="spellStart"/>
+      <w:r>
+        <w:rPr>
+          <w:szCs w:val="24"/>
+        </w:rPr>
+        <w:t>University</w:t>
+      </w:r>
+      <w:proofErr w:type="spellEnd"/>
+      <w:r>
+        <w:rPr>
+          <w:szCs w:val="24"/>
+        </w:rPr>
+        <w:t>/France.</w:t>
       </w:r>
     </w:p>
     <w:p>
@@ -9452,7 +10461,21 @@
         <w:rPr>
           <w:szCs w:val="24"/>
         </w:rPr>
-        <w:t>O que são ciberataques, como acontecem e como prevenir?</w:t>
+        <w:t xml:space="preserve">O que são </w:t>
+      </w:r>
+      <w:proofErr w:type="spellStart"/>
+      <w:r>
+        <w:rPr>
+          <w:szCs w:val="24"/>
+        </w:rPr>
+        <w:t>ciberataques</w:t>
+      </w:r>
+      <w:proofErr w:type="spellEnd"/>
+      <w:r>
+        <w:rPr>
+          <w:szCs w:val="24"/>
+        </w:rPr>
+        <w:t>, como acontecem e como prevenir?</w:t>
       </w:r>
       <w:r>
         <w:rPr>
@@ -9502,8 +10525,6 @@
         </w:rPr>
         <w:tab/>
       </w:r>
-      <w:bookmarkStart w:id="63" w:name="_GoBack"/>
-      <w:bookmarkEnd w:id="63"/>
     </w:p>
     <w:sectPr>
       <w:headerReference w:type="default" r:id="rId11"/>
@@ -9518,7 +10539,7 @@
 </file>
 
 <file path=word/endnotes.xml><?xml version="1.0" encoding="utf-8"?>
-<w:endnotes xmlns:wpc="http://schemas.microsoft.com/office/word/2010/wordprocessingCanvas" xmlns:mc="http://schemas.openxmlformats.org/markup-compatibility/2006" xmlns:o="urn:schemas-microsoft-com:office:office" xmlns:r="http://schemas.openxmlformats.org/officeDocument/2006/relationships" xmlns:m="http://schemas.openxmlformats.org/officeDocument/2006/math" xmlns:v="urn:schemas-microsoft-com:vml" xmlns:wp14="http://schemas.microsoft.com/office/word/2010/wordprocessingDrawing" xmlns:wp="http://schemas.openxmlformats.org/drawingml/2006/wordprocessingDrawing" xmlns:w10="urn:schemas-microsoft-com:office:word" xmlns:w="http://schemas.openxmlformats.org/wordprocessingml/2006/main" xmlns:w14="http://schemas.microsoft.com/office/word/2010/wordml" xmlns:w15="http://schemas.microsoft.com/office/word/2012/wordml" xmlns:wpg="http://schemas.microsoft.com/office/word/2010/wordprocessingGroup" xmlns:wpi="http://schemas.microsoft.com/office/word/2010/wordprocessingInk" xmlns:wne="http://schemas.microsoft.com/office/word/2006/wordml" xmlns:wps="http://schemas.microsoft.com/office/word/2010/wordprocessingShape" mc:Ignorable="w14 w15 wp14">
+<w:endnotes xmlns:wpc="http://schemas.microsoft.com/office/word/2010/wordprocessingCanvas" xmlns:cx="http://schemas.microsoft.com/office/drawing/2014/chartex" xmlns:cx1="http://schemas.microsoft.com/office/drawing/2015/9/8/chartex" xmlns:cx2="http://schemas.microsoft.com/office/drawing/2015/10/21/chartex" xmlns:cx3="http://schemas.microsoft.com/office/drawing/2016/5/9/chartex" xmlns:cx4="http://schemas.microsoft.com/office/drawing/2016/5/10/chartex" xmlns:cx5="http://schemas.microsoft.com/office/drawing/2016/5/11/chartex" xmlns:cx6="http://schemas.microsoft.com/office/drawing/2016/5/12/chartex" xmlns:cx7="http://schemas.microsoft.com/office/drawing/2016/5/13/chartex" xmlns:cx8="http://schemas.microsoft.com/office/drawing/2016/5/14/chartex" xmlns:mc="http://schemas.openxmlformats.org/markup-compatibility/2006" xmlns:aink="http://schemas.microsoft.com/office/drawing/2016/ink" xmlns:am3d="http://schemas.microsoft.com/office/drawing/2017/model3d" xmlns:o="urn:schemas-microsoft-com:office:office" xmlns:r="http://schemas.openxmlformats.org/officeDocument/2006/relationships" xmlns:m="http://schemas.openxmlformats.org/officeDocument/2006/math" xmlns:v="urn:schemas-microsoft-com:vml" xmlns:wp14="http://schemas.microsoft.com/office/word/2010/wordprocessingDrawing" xmlns:wp="http://schemas.openxmlformats.org/drawingml/2006/wordprocessingDrawing" xmlns:w10="urn:schemas-microsoft-com:office:word" xmlns:w="http://schemas.openxmlformats.org/wordprocessingml/2006/main" xmlns:w14="http://schemas.microsoft.com/office/word/2010/wordml" xmlns:w15="http://schemas.microsoft.com/office/word/2012/wordml" xmlns:w16cex="http://schemas.microsoft.com/office/word/2018/wordml/cex" xmlns:w16cid="http://schemas.microsoft.com/office/word/2016/wordml/cid" xmlns:w16="http://schemas.microsoft.com/office/word/2018/wordml" xmlns:w16se="http://schemas.microsoft.com/office/word/2015/wordml/symex" xmlns:wpg="http://schemas.microsoft.com/office/word/2010/wordprocessingGroup" xmlns:wpi="http://schemas.microsoft.com/office/word/2010/wordprocessingInk" xmlns:wne="http://schemas.microsoft.com/office/word/2006/wordml" xmlns:wps="http://schemas.microsoft.com/office/word/2010/wordprocessingShape" mc:Ignorable="w14 w15 w16se w16cid w16 w16cex wp14">
   <w:endnote w:type="separator" w:id="-1">
     <w:p>
       <w:pPr>
@@ -9543,7 +10564,7 @@
 </file>
 
 <file path=word/footer1.xml><?xml version="1.0" encoding="utf-8"?>
-<w:ftr xmlns:wpc="http://schemas.microsoft.com/office/word/2010/wordprocessingCanvas" xmlns:mc="http://schemas.openxmlformats.org/markup-compatibility/2006" xmlns:o="urn:schemas-microsoft-com:office:office" xmlns:r="http://schemas.openxmlformats.org/officeDocument/2006/relationships" xmlns:m="http://schemas.openxmlformats.org/officeDocument/2006/math" xmlns:v="urn:schemas-microsoft-com:vml" xmlns:wp14="http://schemas.microsoft.com/office/word/2010/wordprocessingDrawing" xmlns:wp="http://schemas.openxmlformats.org/drawingml/2006/wordprocessingDrawing" xmlns:w10="urn:schemas-microsoft-com:office:word" xmlns:w="http://schemas.openxmlformats.org/wordprocessingml/2006/main" xmlns:w14="http://schemas.microsoft.com/office/word/2010/wordml" xmlns:w15="http://schemas.microsoft.com/office/word/2012/wordml" xmlns:wpg="http://schemas.microsoft.com/office/word/2010/wordprocessingGroup" xmlns:wpi="http://schemas.microsoft.com/office/word/2010/wordprocessingInk" xmlns:wne="http://schemas.microsoft.com/office/word/2006/wordml" xmlns:wps="http://schemas.microsoft.com/office/word/2010/wordprocessingShape" mc:Ignorable="w14 w15 wp14">
+<w:ftr xmlns:wpc="http://schemas.microsoft.com/office/word/2010/wordprocessingCanvas" xmlns:cx="http://schemas.microsoft.com/office/drawing/2014/chartex" xmlns:cx1="http://schemas.microsoft.com/office/drawing/2015/9/8/chartex" xmlns:cx2="http://schemas.microsoft.com/office/drawing/2015/10/21/chartex" xmlns:cx3="http://schemas.microsoft.com/office/drawing/2016/5/9/chartex" xmlns:cx4="http://schemas.microsoft.com/office/drawing/2016/5/10/chartex" xmlns:cx5="http://schemas.microsoft.com/office/drawing/2016/5/11/chartex" xmlns:cx6="http://schemas.microsoft.com/office/drawing/2016/5/12/chartex" xmlns:cx7="http://schemas.microsoft.com/office/drawing/2016/5/13/chartex" xmlns:cx8="http://schemas.microsoft.com/office/drawing/2016/5/14/chartex" xmlns:mc="http://schemas.openxmlformats.org/markup-compatibility/2006" xmlns:aink="http://schemas.microsoft.com/office/drawing/2016/ink" xmlns:am3d="http://schemas.microsoft.com/office/drawing/2017/model3d" xmlns:o="urn:schemas-microsoft-com:office:office" xmlns:r="http://schemas.openxmlformats.org/officeDocument/2006/relationships" xmlns:m="http://schemas.openxmlformats.org/officeDocument/2006/math" xmlns:v="urn:schemas-microsoft-com:vml" xmlns:wp14="http://schemas.microsoft.com/office/word/2010/wordprocessingDrawing" xmlns:wp="http://schemas.openxmlformats.org/drawingml/2006/wordprocessingDrawing" xmlns:w10="urn:schemas-microsoft-com:office:word" xmlns:w="http://schemas.openxmlformats.org/wordprocessingml/2006/main" xmlns:w14="http://schemas.microsoft.com/office/word/2010/wordml" xmlns:w15="http://schemas.microsoft.com/office/word/2012/wordml" xmlns:w16cex="http://schemas.microsoft.com/office/word/2018/wordml/cex" xmlns:w16cid="http://schemas.microsoft.com/office/word/2016/wordml/cid" xmlns:w16="http://schemas.microsoft.com/office/word/2018/wordml" xmlns:w16se="http://schemas.microsoft.com/office/word/2015/wordml/symex" xmlns:wpg="http://schemas.microsoft.com/office/word/2010/wordprocessingGroup" xmlns:wpi="http://schemas.microsoft.com/office/word/2010/wordprocessingInk" xmlns:wne="http://schemas.microsoft.com/office/word/2006/wordml" xmlns:wps="http://schemas.microsoft.com/office/word/2010/wordprocessingShape" mc:Ignorable="w14 w15 w16se w16cid w16 w16cex wp14">
   <w:sdt>
     <w:sdtPr>
       <w:id w:val="587127208"/>
@@ -9577,7 +10598,7 @@
 </file>
 
 <file path=word/footnotes.xml><?xml version="1.0" encoding="utf-8"?>
-<w:footnotes xmlns:wpc="http://schemas.microsoft.com/office/word/2010/wordprocessingCanvas" xmlns:mc="http://schemas.openxmlformats.org/markup-compatibility/2006" xmlns:o="urn:schemas-microsoft-com:office:office" xmlns:r="http://schemas.openxmlformats.org/officeDocument/2006/relationships" xmlns:m="http://schemas.openxmlformats.org/officeDocument/2006/math" xmlns:v="urn:schemas-microsoft-com:vml" xmlns:wp14="http://schemas.microsoft.com/office/word/2010/wordprocessingDrawing" xmlns:wp="http://schemas.openxmlformats.org/drawingml/2006/wordprocessingDrawing" xmlns:w10="urn:schemas-microsoft-com:office:word" xmlns:w="http://schemas.openxmlformats.org/wordprocessingml/2006/main" xmlns:w14="http://schemas.microsoft.com/office/word/2010/wordml" xmlns:w15="http://schemas.microsoft.com/office/word/2012/wordml" xmlns:wpg="http://schemas.microsoft.com/office/word/2010/wordprocessingGroup" xmlns:wpi="http://schemas.microsoft.com/office/word/2010/wordprocessingInk" xmlns:wne="http://schemas.microsoft.com/office/word/2006/wordml" xmlns:wps="http://schemas.microsoft.com/office/word/2010/wordprocessingShape" mc:Ignorable="w14 w15 wp14">
+<w:footnotes xmlns:wpc="http://schemas.microsoft.com/office/word/2010/wordprocessingCanvas" xmlns:cx="http://schemas.microsoft.com/office/drawing/2014/chartex" xmlns:cx1="http://schemas.microsoft.com/office/drawing/2015/9/8/chartex" xmlns:cx2="http://schemas.microsoft.com/office/drawing/2015/10/21/chartex" xmlns:cx3="http://schemas.microsoft.com/office/drawing/2016/5/9/chartex" xmlns:cx4="http://schemas.microsoft.com/office/drawing/2016/5/10/chartex" xmlns:cx5="http://schemas.microsoft.com/office/drawing/2016/5/11/chartex" xmlns:cx6="http://schemas.microsoft.com/office/drawing/2016/5/12/chartex" xmlns:cx7="http://schemas.microsoft.com/office/drawing/2016/5/13/chartex" xmlns:cx8="http://schemas.microsoft.com/office/drawing/2016/5/14/chartex" xmlns:mc="http://schemas.openxmlformats.org/markup-compatibility/2006" xmlns:aink="http://schemas.microsoft.com/office/drawing/2016/ink" xmlns:am3d="http://schemas.microsoft.com/office/drawing/2017/model3d" xmlns:o="urn:schemas-microsoft-com:office:office" xmlns:r="http://schemas.openxmlformats.org/officeDocument/2006/relationships" xmlns:m="http://schemas.openxmlformats.org/officeDocument/2006/math" xmlns:v="urn:schemas-microsoft-com:vml" xmlns:wp14="http://schemas.microsoft.com/office/word/2010/wordprocessingDrawing" xmlns:wp="http://schemas.openxmlformats.org/drawingml/2006/wordprocessingDrawing" xmlns:w10="urn:schemas-microsoft-com:office:word" xmlns:w="http://schemas.openxmlformats.org/wordprocessingml/2006/main" xmlns:w14="http://schemas.microsoft.com/office/word/2010/wordml" xmlns:w15="http://schemas.microsoft.com/office/word/2012/wordml" xmlns:w16cex="http://schemas.microsoft.com/office/word/2018/wordml/cex" xmlns:w16cid="http://schemas.microsoft.com/office/word/2016/wordml/cid" xmlns:w16="http://schemas.microsoft.com/office/word/2018/wordml" xmlns:w16se="http://schemas.microsoft.com/office/word/2015/wordml/symex" xmlns:wpg="http://schemas.microsoft.com/office/word/2010/wordprocessingGroup" xmlns:wpi="http://schemas.microsoft.com/office/word/2010/wordprocessingInk" xmlns:wne="http://schemas.microsoft.com/office/word/2006/wordml" xmlns:wps="http://schemas.microsoft.com/office/word/2010/wordprocessingShape" mc:Ignorable="w14 w15 w16se w16cid w16 w16cex wp14">
   <w:footnote w:type="separator" w:id="-1">
     <w:p>
       <w:pPr>
@@ -9602,7 +10623,7 @@
 </file>
 
 <file path=word/header1.xml><?xml version="1.0" encoding="utf-8"?>
-<w:hdr xmlns:wpc="http://schemas.microsoft.com/office/word/2010/wordprocessingCanvas" xmlns:mc="http://schemas.openxmlformats.org/markup-compatibility/2006" xmlns:o="urn:schemas-microsoft-com:office:office" xmlns:r="http://schemas.openxmlformats.org/officeDocument/2006/relationships" xmlns:m="http://schemas.openxmlformats.org/officeDocument/2006/math" xmlns:v="urn:schemas-microsoft-com:vml" xmlns:wp14="http://schemas.microsoft.com/office/word/2010/wordprocessingDrawing" xmlns:wp="http://schemas.openxmlformats.org/drawingml/2006/wordprocessingDrawing" xmlns:w10="urn:schemas-microsoft-com:office:word" xmlns:w="http://schemas.openxmlformats.org/wordprocessingml/2006/main" xmlns:w14="http://schemas.microsoft.com/office/word/2010/wordml" xmlns:w15="http://schemas.microsoft.com/office/word/2012/wordml" xmlns:wpg="http://schemas.microsoft.com/office/word/2010/wordprocessingGroup" xmlns:wpi="http://schemas.microsoft.com/office/word/2010/wordprocessingInk" xmlns:wne="http://schemas.microsoft.com/office/word/2006/wordml" xmlns:wps="http://schemas.microsoft.com/office/word/2010/wordprocessingShape" mc:Ignorable="w14 w15 wp14">
+<w:hdr xmlns:wpc="http://schemas.microsoft.com/office/word/2010/wordprocessingCanvas" xmlns:cx="http://schemas.microsoft.com/office/drawing/2014/chartex" xmlns:cx1="http://schemas.microsoft.com/office/drawing/2015/9/8/chartex" xmlns:cx2="http://schemas.microsoft.com/office/drawing/2015/10/21/chartex" xmlns:cx3="http://schemas.microsoft.com/office/drawing/2016/5/9/chartex" xmlns:cx4="http://schemas.microsoft.com/office/drawing/2016/5/10/chartex" xmlns:cx5="http://schemas.microsoft.com/office/drawing/2016/5/11/chartex" xmlns:cx6="http://schemas.microsoft.com/office/drawing/2016/5/12/chartex" xmlns:cx7="http://schemas.microsoft.com/office/drawing/2016/5/13/chartex" xmlns:cx8="http://schemas.microsoft.com/office/drawing/2016/5/14/chartex" xmlns:mc="http://schemas.openxmlformats.org/markup-compatibility/2006" xmlns:aink="http://schemas.microsoft.com/office/drawing/2016/ink" xmlns:am3d="http://schemas.microsoft.com/office/drawing/2017/model3d" xmlns:o="urn:schemas-microsoft-com:office:office" xmlns:r="http://schemas.openxmlformats.org/officeDocument/2006/relationships" xmlns:m="http://schemas.openxmlformats.org/officeDocument/2006/math" xmlns:v="urn:schemas-microsoft-com:vml" xmlns:wp14="http://schemas.microsoft.com/office/word/2010/wordprocessingDrawing" xmlns:wp="http://schemas.openxmlformats.org/drawingml/2006/wordprocessingDrawing" xmlns:w10="urn:schemas-microsoft-com:office:word" xmlns:w="http://schemas.openxmlformats.org/wordprocessingml/2006/main" xmlns:w14="http://schemas.microsoft.com/office/word/2010/wordml" xmlns:w15="http://schemas.microsoft.com/office/word/2012/wordml" xmlns:w16cex="http://schemas.microsoft.com/office/word/2018/wordml/cex" xmlns:w16cid="http://schemas.microsoft.com/office/word/2016/wordml/cid" xmlns:w16="http://schemas.microsoft.com/office/word/2018/wordml" xmlns:w16se="http://schemas.microsoft.com/office/word/2015/wordml/symex" xmlns:wpg="http://schemas.microsoft.com/office/word/2010/wordprocessingGroup" xmlns:wpi="http://schemas.microsoft.com/office/word/2010/wordprocessingInk" xmlns:wne="http://schemas.microsoft.com/office/word/2006/wordml" xmlns:wps="http://schemas.microsoft.com/office/word/2010/wordprocessingShape" mc:Ignorable="w14 w15 w16se w16cid w16 w16cex wp14">
   <w:p>
     <w:pPr>
       <w:pStyle w:val="Cabealho"/>
@@ -9617,7 +10638,7 @@
 </file>
 
 <file path=word/header2.xml><?xml version="1.0" encoding="utf-8"?>
-<w:hdr xmlns:wpc="http://schemas.microsoft.com/office/word/2010/wordprocessingCanvas" xmlns:mc="http://schemas.openxmlformats.org/markup-compatibility/2006" xmlns:o="urn:schemas-microsoft-com:office:office" xmlns:r="http://schemas.openxmlformats.org/officeDocument/2006/relationships" xmlns:m="http://schemas.openxmlformats.org/officeDocument/2006/math" xmlns:v="urn:schemas-microsoft-com:vml" xmlns:wp14="http://schemas.microsoft.com/office/word/2010/wordprocessingDrawing" xmlns:wp="http://schemas.openxmlformats.org/drawingml/2006/wordprocessingDrawing" xmlns:w10="urn:schemas-microsoft-com:office:word" xmlns:w="http://schemas.openxmlformats.org/wordprocessingml/2006/main" xmlns:w14="http://schemas.microsoft.com/office/word/2010/wordml" xmlns:w15="http://schemas.microsoft.com/office/word/2012/wordml" xmlns:wpg="http://schemas.microsoft.com/office/word/2010/wordprocessingGroup" xmlns:wpi="http://schemas.microsoft.com/office/word/2010/wordprocessingInk" xmlns:wne="http://schemas.microsoft.com/office/word/2006/wordml" xmlns:wps="http://schemas.microsoft.com/office/word/2010/wordprocessingShape" mc:Ignorable="w14 w15 wp14">
+<w:hdr xmlns:wpc="http://schemas.microsoft.com/office/word/2010/wordprocessingCanvas" xmlns:cx="http://schemas.microsoft.com/office/drawing/2014/chartex" xmlns:cx1="http://schemas.microsoft.com/office/drawing/2015/9/8/chartex" xmlns:cx2="http://schemas.microsoft.com/office/drawing/2015/10/21/chartex" xmlns:cx3="http://schemas.microsoft.com/office/drawing/2016/5/9/chartex" xmlns:cx4="http://schemas.microsoft.com/office/drawing/2016/5/10/chartex" xmlns:cx5="http://schemas.microsoft.com/office/drawing/2016/5/11/chartex" xmlns:cx6="http://schemas.microsoft.com/office/drawing/2016/5/12/chartex" xmlns:cx7="http://schemas.microsoft.com/office/drawing/2016/5/13/chartex" xmlns:cx8="http://schemas.microsoft.com/office/drawing/2016/5/14/chartex" xmlns:mc="http://schemas.openxmlformats.org/markup-compatibility/2006" xmlns:aink="http://schemas.microsoft.com/office/drawing/2016/ink" xmlns:am3d="http://schemas.microsoft.com/office/drawing/2017/model3d" xmlns:o="urn:schemas-microsoft-com:office:office" xmlns:r="http://schemas.openxmlformats.org/officeDocument/2006/relationships" xmlns:m="http://schemas.openxmlformats.org/officeDocument/2006/math" xmlns:v="urn:schemas-microsoft-com:vml" xmlns:wp14="http://schemas.microsoft.com/office/word/2010/wordprocessingDrawing" xmlns:wp="http://schemas.openxmlformats.org/drawingml/2006/wordprocessingDrawing" xmlns:w10="urn:schemas-microsoft-com:office:word" xmlns:w="http://schemas.openxmlformats.org/wordprocessingml/2006/main" xmlns:w14="http://schemas.microsoft.com/office/word/2010/wordml" xmlns:w15="http://schemas.microsoft.com/office/word/2012/wordml" xmlns:w16cex="http://schemas.microsoft.com/office/word/2018/wordml/cex" xmlns:w16cid="http://schemas.microsoft.com/office/word/2016/wordml/cid" xmlns:w16="http://schemas.microsoft.com/office/word/2018/wordml" xmlns:w16se="http://schemas.microsoft.com/office/word/2015/wordml/symex" xmlns:wpg="http://schemas.microsoft.com/office/word/2010/wordprocessingGroup" xmlns:wpi="http://schemas.microsoft.com/office/word/2010/wordprocessingInk" xmlns:wne="http://schemas.microsoft.com/office/word/2006/wordml" xmlns:wps="http://schemas.microsoft.com/office/word/2010/wordprocessingShape" mc:Ignorable="w14 w15 w16se w16cid w16 w16cex wp14">
   <w:p>
     <w:pPr>
       <w:pStyle w:val="Cabealho"/>
@@ -9627,7 +10648,7 @@
 </file>
 
 <file path=word/header3.xml><?xml version="1.0" encoding="utf-8"?>
-<w:hdr xmlns:wpc="http://schemas.microsoft.com/office/word/2010/wordprocessingCanvas" xmlns:mc="http://schemas.openxmlformats.org/markup-compatibility/2006" xmlns:o="urn:schemas-microsoft-com:office:office" xmlns:r="http://schemas.openxmlformats.org/officeDocument/2006/relationships" xmlns:m="http://schemas.openxmlformats.org/officeDocument/2006/math" xmlns:v="urn:schemas-microsoft-com:vml" xmlns:wp14="http://schemas.microsoft.com/office/word/2010/wordprocessingDrawing" xmlns:wp="http://schemas.openxmlformats.org/drawingml/2006/wordprocessingDrawing" xmlns:w10="urn:schemas-microsoft-com:office:word" xmlns:w="http://schemas.openxmlformats.org/wordprocessingml/2006/main" xmlns:w14="http://schemas.microsoft.com/office/word/2010/wordml" xmlns:w15="http://schemas.microsoft.com/office/word/2012/wordml" xmlns:wpg="http://schemas.microsoft.com/office/word/2010/wordprocessingGroup" xmlns:wpi="http://schemas.microsoft.com/office/word/2010/wordprocessingInk" xmlns:wne="http://schemas.microsoft.com/office/word/2006/wordml" xmlns:wps="http://schemas.microsoft.com/office/word/2010/wordprocessingShape" mc:Ignorable="w14 w15 wp14">
+<w:hdr xmlns:wpc="http://schemas.microsoft.com/office/word/2010/wordprocessingCanvas" xmlns:cx="http://schemas.microsoft.com/office/drawing/2014/chartex" xmlns:cx1="http://schemas.microsoft.com/office/drawing/2015/9/8/chartex" xmlns:cx2="http://schemas.microsoft.com/office/drawing/2015/10/21/chartex" xmlns:cx3="http://schemas.microsoft.com/office/drawing/2016/5/9/chartex" xmlns:cx4="http://schemas.microsoft.com/office/drawing/2016/5/10/chartex" xmlns:cx5="http://schemas.microsoft.com/office/drawing/2016/5/11/chartex" xmlns:cx6="http://schemas.microsoft.com/office/drawing/2016/5/12/chartex" xmlns:cx7="http://schemas.microsoft.com/office/drawing/2016/5/13/chartex" xmlns:cx8="http://schemas.microsoft.com/office/drawing/2016/5/14/chartex" xmlns:mc="http://schemas.openxmlformats.org/markup-compatibility/2006" xmlns:aink="http://schemas.microsoft.com/office/drawing/2016/ink" xmlns:am3d="http://schemas.microsoft.com/office/drawing/2017/model3d" xmlns:o="urn:schemas-microsoft-com:office:office" xmlns:r="http://schemas.openxmlformats.org/officeDocument/2006/relationships" xmlns:m="http://schemas.openxmlformats.org/officeDocument/2006/math" xmlns:v="urn:schemas-microsoft-com:vml" xmlns:wp14="http://schemas.microsoft.com/office/word/2010/wordprocessingDrawing" xmlns:wp="http://schemas.openxmlformats.org/drawingml/2006/wordprocessingDrawing" xmlns:w10="urn:schemas-microsoft-com:office:word" xmlns:w="http://schemas.openxmlformats.org/wordprocessingml/2006/main" xmlns:w14="http://schemas.microsoft.com/office/word/2010/wordml" xmlns:w15="http://schemas.microsoft.com/office/word/2012/wordml" xmlns:w16cex="http://schemas.microsoft.com/office/word/2018/wordml/cex" xmlns:w16cid="http://schemas.microsoft.com/office/word/2016/wordml/cid" xmlns:w16="http://schemas.microsoft.com/office/word/2018/wordml" xmlns:w16se="http://schemas.microsoft.com/office/word/2015/wordml/symex" xmlns:wpg="http://schemas.microsoft.com/office/word/2010/wordprocessingGroup" xmlns:wpi="http://schemas.microsoft.com/office/word/2010/wordprocessingInk" xmlns:wne="http://schemas.microsoft.com/office/word/2006/wordml" xmlns:wps="http://schemas.microsoft.com/office/word/2010/wordprocessingShape" mc:Ignorable="w14 w15 w16se w16cid w16 w16cex wp14">
   <w:sdt>
     <w:sdtPr>
       <w:id w:val="1420913003"/>
@@ -9686,7 +10707,7 @@
 </file>
 
 <file path=word/numbering.xml><?xml version="1.0" encoding="utf-8"?>
-<w:numbering xmlns:wpc="http://schemas.microsoft.com/office/word/2010/wordprocessingCanvas" xmlns:mc="http://schemas.openxmlformats.org/markup-compatibility/2006" xmlns:o="urn:schemas-microsoft-com:office:office" xmlns:r="http://schemas.openxmlformats.org/officeDocument/2006/relationships" xmlns:m="http://schemas.openxmlformats.org/officeDocument/2006/math" xmlns:v="urn:schemas-microsoft-com:vml" xmlns:wp14="http://schemas.microsoft.com/office/word/2010/wordprocessingDrawing" xmlns:wp="http://schemas.openxmlformats.org/drawingml/2006/wordprocessingDrawing" xmlns:w10="urn:schemas-microsoft-com:office:word" xmlns:w="http://schemas.openxmlformats.org/wordprocessingml/2006/main" xmlns:w14="http://schemas.microsoft.com/office/word/2010/wordml" xmlns:w15="http://schemas.microsoft.com/office/word/2012/wordml" xmlns:wpg="http://schemas.microsoft.com/office/word/2010/wordprocessingGroup" xmlns:wpi="http://schemas.microsoft.com/office/word/2010/wordprocessingInk" xmlns:wne="http://schemas.microsoft.com/office/word/2006/wordml" xmlns:wps="http://schemas.microsoft.com/office/word/2010/wordprocessingShape" mc:Ignorable="w14 w15 wp14">
+<w:numbering xmlns:wpc="http://schemas.microsoft.com/office/word/2010/wordprocessingCanvas" xmlns:cx="http://schemas.microsoft.com/office/drawing/2014/chartex" xmlns:cx1="http://schemas.microsoft.com/office/drawing/2015/9/8/chartex" xmlns:cx2="http://schemas.microsoft.com/office/drawing/2015/10/21/chartex" xmlns:cx3="http://schemas.microsoft.com/office/drawing/2016/5/9/chartex" xmlns:cx4="http://schemas.microsoft.com/office/drawing/2016/5/10/chartex" xmlns:cx5="http://schemas.microsoft.com/office/drawing/2016/5/11/chartex" xmlns:cx6="http://schemas.microsoft.com/office/drawing/2016/5/12/chartex" xmlns:cx7="http://schemas.microsoft.com/office/drawing/2016/5/13/chartex" xmlns:cx8="http://schemas.microsoft.com/office/drawing/2016/5/14/chartex" xmlns:mc="http://schemas.openxmlformats.org/markup-compatibility/2006" xmlns:aink="http://schemas.microsoft.com/office/drawing/2016/ink" xmlns:am3d="http://schemas.microsoft.com/office/drawing/2017/model3d" xmlns:o="urn:schemas-microsoft-com:office:office" xmlns:r="http://schemas.openxmlformats.org/officeDocument/2006/relationships" xmlns:m="http://schemas.openxmlformats.org/officeDocument/2006/math" xmlns:v="urn:schemas-microsoft-com:vml" xmlns:wp14="http://schemas.microsoft.com/office/word/2010/wordprocessingDrawing" xmlns:wp="http://schemas.openxmlformats.org/drawingml/2006/wordprocessingDrawing" xmlns:w10="urn:schemas-microsoft-com:office:word" xmlns:w="http://schemas.openxmlformats.org/wordprocessingml/2006/main" xmlns:w14="http://schemas.microsoft.com/office/word/2010/wordml" xmlns:w15="http://schemas.microsoft.com/office/word/2012/wordml" xmlns:w16cex="http://schemas.microsoft.com/office/word/2018/wordml/cex" xmlns:w16cid="http://schemas.microsoft.com/office/word/2016/wordml/cid" xmlns:w16="http://schemas.microsoft.com/office/word/2018/wordml" xmlns:w16se="http://schemas.microsoft.com/office/word/2015/wordml/symex" xmlns:wpg="http://schemas.microsoft.com/office/word/2010/wordprocessingGroup" xmlns:wpi="http://schemas.microsoft.com/office/word/2010/wordprocessingInk" xmlns:wne="http://schemas.microsoft.com/office/word/2006/wordml" xmlns:wps="http://schemas.microsoft.com/office/word/2010/wordprocessingShape" mc:Ignorable="w14 w15 w16se w16cid w16 w16cex wp14">
   <w:abstractNum w:abstractNumId="0" w15:restartNumberingAfterBreak="0">
     <w:nsid w:val="0A5A5423"/>
     <w:multiLevelType w:val="multilevel"/>
@@ -11897,7 +12918,7 @@
 </file>
 
 <file path=word/styles.xml><?xml version="1.0" encoding="utf-8"?>
-<w:styles xmlns:mc="http://schemas.openxmlformats.org/markup-compatibility/2006" xmlns:r="http://schemas.openxmlformats.org/officeDocument/2006/relationships" xmlns:w="http://schemas.openxmlformats.org/wordprocessingml/2006/main" xmlns:w14="http://schemas.microsoft.com/office/word/2010/wordml" xmlns:w15="http://schemas.microsoft.com/office/word/2012/wordml" mc:Ignorable="w14 w15">
+<w:styles xmlns:mc="http://schemas.openxmlformats.org/markup-compatibility/2006" xmlns:r="http://schemas.openxmlformats.org/officeDocument/2006/relationships" xmlns:w="http://schemas.openxmlformats.org/wordprocessingml/2006/main" xmlns:w14="http://schemas.microsoft.com/office/word/2010/wordml" xmlns:w15="http://schemas.microsoft.com/office/word/2012/wordml" xmlns:w16cex="http://schemas.microsoft.com/office/word/2018/wordml/cex" xmlns:w16cid="http://schemas.microsoft.com/office/word/2016/wordml/cid" xmlns:w16="http://schemas.microsoft.com/office/word/2018/wordml" xmlns:w16se="http://schemas.microsoft.com/office/word/2015/wordml/symex" mc:Ignorable="w14 w15 w16se w16cid w16 w16cex">
   <w:docDefaults>
     <w:rPrDefault>
       <w:rPr>
@@ -11913,7 +12934,7 @@
       </w:pPr>
     </w:pPrDefault>
   </w:docDefaults>
-  <w:latentStyles w:defLockedState="0" w:defUIPriority="99" w:defSemiHidden="0" w:defUnhideWhenUsed="0" w:defQFormat="0" w:count="371">
+  <w:latentStyles w:defLockedState="0" w:defUIPriority="99" w:defSemiHidden="0" w:defUnhideWhenUsed="0" w:defQFormat="0" w:count="376">
     <w:lsdException w:name="Normal" w:uiPriority="0" w:qFormat="1"/>
     <w:lsdException w:name="heading 1" w:uiPriority="9" w:qFormat="1"/>
     <w:lsdException w:name="heading 2" w:semiHidden="1" w:uiPriority="9" w:unhideWhenUsed="1" w:qFormat="1"/>
@@ -12019,7 +13040,6 @@
     <w:lsdException w:name="HTML Sample" w:semiHidden="1" w:unhideWhenUsed="1"/>
     <w:lsdException w:name="HTML Typewriter" w:semiHidden="1" w:unhideWhenUsed="1"/>
     <w:lsdException w:name="HTML Variable" w:semiHidden="1" w:unhideWhenUsed="1"/>
-    <w:lsdException w:name="Normal Table" w:semiHidden="1" w:unhideWhenUsed="1"/>
     <w:lsdException w:name="annotation subject" w:semiHidden="1" w:unhideWhenUsed="1"/>
     <w:lsdException w:name="No List" w:semiHidden="1" w:unhideWhenUsed="1"/>
     <w:lsdException w:name="Outline List 1" w:semiHidden="1" w:unhideWhenUsed="1"/>
@@ -12062,11 +13082,8 @@
     <w:lsdException w:name="Table Contemporary" w:semiHidden="1" w:unhideWhenUsed="1"/>
     <w:lsdException w:name="Table Elegant" w:semiHidden="1" w:unhideWhenUsed="1"/>
     <w:lsdException w:name="Table Professional" w:semiHidden="1" w:unhideWhenUsed="1"/>
-    <w:lsdException w:name="Table Subtle 1" w:semiHidden="1" w:unhideWhenUsed="1"/>
     <w:lsdException w:name="Table Subtle 2" w:semiHidden="1" w:unhideWhenUsed="1"/>
     <w:lsdException w:name="Table Web 1" w:semiHidden="1" w:unhideWhenUsed="1"/>
-    <w:lsdException w:name="Table Web 2" w:semiHidden="1" w:unhideWhenUsed="1"/>
-    <w:lsdException w:name="Table Web 3" w:semiHidden="1" w:unhideWhenUsed="1"/>
     <w:lsdException w:name="Balloon Text" w:semiHidden="1" w:unhideWhenUsed="1"/>
     <w:lsdException w:name="Table Grid" w:uiPriority="59"/>
     <w:lsdException w:name="Table Theme" w:semiHidden="1" w:unhideWhenUsed="1"/>
@@ -12285,6 +13302,11 @@
     <w:lsdException w:name="List Table 5 Dark Accent 6" w:uiPriority="50"/>
     <w:lsdException w:name="List Table 6 Colorful Accent 6" w:uiPriority="51"/>
     <w:lsdException w:name="List Table 7 Colorful Accent 6" w:uiPriority="52"/>
+    <w:lsdException w:name="Mention" w:semiHidden="1" w:unhideWhenUsed="1"/>
+    <w:lsdException w:name="Smart Hyperlink" w:semiHidden="1" w:unhideWhenUsed="1"/>
+    <w:lsdException w:name="Hashtag" w:semiHidden="1" w:unhideWhenUsed="1"/>
+    <w:lsdException w:name="Unresolved Mention" w:semiHidden="1" w:unhideWhenUsed="1"/>
+    <w:lsdException w:name="Smart Link" w:semiHidden="1" w:unhideWhenUsed="1"/>
   </w:latentStyles>
   <w:style w:type="paragraph" w:default="1" w:styleId="Normal">
     <w:name w:val="Normal"/>

</xml_diff>